<commit_message>
Corrected and updated draft of FinalPaper_v01
</commit_message>
<xml_diff>
--- a/FinalPaper/POLS6320_2020_Spring_Townes_FinalPaper_v01.docx
+++ b/FinalPaper/POLS6320_2020_Spring_Townes_FinalPaper_v01.docx
@@ -14,6 +14,17 @@
       </w:pPr>
       <w:bookmarkStart w:id="0" w:name="_GoBack"/>
       <w:bookmarkEnd w:id="0"/>
+    </w:p>
+    <w:p>
+      <w:pPr>
+        <w:spacing w:line="480" w:lineRule="auto"/>
+        <w:jc w:val="center"/>
+        <w:rPr>
+          <w:rFonts w:ascii="Times New Roman" w:eastAsia="Calibri" w:hAnsi="Times New Roman" w:cs="Times New Roman"/>
+          <w:sz w:val="24"/>
+          <w:szCs w:val="24"/>
+        </w:rPr>
+      </w:pPr>
     </w:p>
     <w:p>
       <w:pPr>
@@ -313,7 +324,23 @@
           <w:sz w:val="24"/>
           <w:szCs w:val="24"/>
         </w:rPr>
-        <w:t xml:space="preserve"> functioning within organizations.  </w:t>
+        <w:t xml:space="preserve"> functioning within</w:t>
+      </w:r>
+      <w:r>
+        <w:rPr>
+          <w:rFonts w:ascii="Times New Roman" w:eastAsia="Calibri" w:hAnsi="Times New Roman" w:cs="Times New Roman"/>
+          <w:sz w:val="24"/>
+          <w:szCs w:val="24"/>
+        </w:rPr>
+        <w:t xml:space="preserve"> the context of</w:t>
+      </w:r>
+      <w:r>
+        <w:rPr>
+          <w:rFonts w:ascii="Times New Roman" w:eastAsia="Calibri" w:hAnsi="Times New Roman" w:cs="Times New Roman"/>
+          <w:sz w:val="24"/>
+          <w:szCs w:val="24"/>
+        </w:rPr>
+        <w:t xml:space="preserve"> organizations.  </w:t>
       </w:r>
       <w:r>
         <w:rPr>
@@ -329,7 +356,55 @@
           <w:sz w:val="24"/>
           <w:szCs w:val="24"/>
         </w:rPr>
-        <w:t>, organizations exert an enormous influence on people’s lives and the human experience in general.  However, we rarely give this a second thought.  We invest significant resources teaching our offspring concepts and information they need to function in our society.  But</w:t>
+        <w:t xml:space="preserve">, </w:t>
+      </w:r>
+      <w:r>
+        <w:rPr>
+          <w:rFonts w:ascii="Times New Roman" w:eastAsia="Calibri" w:hAnsi="Times New Roman" w:cs="Times New Roman"/>
+          <w:sz w:val="24"/>
+          <w:szCs w:val="24"/>
+        </w:rPr>
+        <w:t xml:space="preserve">the </w:t>
+      </w:r>
+      <w:r>
+        <w:rPr>
+          <w:rFonts w:ascii="Times New Roman" w:eastAsia="Calibri" w:hAnsi="Times New Roman" w:cs="Times New Roman"/>
+          <w:sz w:val="24"/>
+          <w:szCs w:val="24"/>
+        </w:rPr>
+        <w:t>organization</w:t>
+      </w:r>
+      <w:r>
+        <w:rPr>
+          <w:rFonts w:ascii="Times New Roman" w:eastAsia="Calibri" w:hAnsi="Times New Roman" w:cs="Times New Roman"/>
+          <w:sz w:val="24"/>
+          <w:szCs w:val="24"/>
+        </w:rPr>
+        <w:t>al context</w:t>
+      </w:r>
+      <w:r>
+        <w:rPr>
+          <w:rFonts w:ascii="Times New Roman" w:eastAsia="Calibri" w:hAnsi="Times New Roman" w:cs="Times New Roman"/>
+          <w:sz w:val="24"/>
+          <w:szCs w:val="24"/>
+        </w:rPr>
+        <w:t xml:space="preserve"> exert</w:t>
+      </w:r>
+      <w:r>
+        <w:rPr>
+          <w:rFonts w:ascii="Times New Roman" w:eastAsia="Calibri" w:hAnsi="Times New Roman" w:cs="Times New Roman"/>
+          <w:sz w:val="24"/>
+          <w:szCs w:val="24"/>
+        </w:rPr>
+        <w:t>s</w:t>
+      </w:r>
+      <w:r>
+        <w:rPr>
+          <w:rFonts w:ascii="Times New Roman" w:eastAsia="Calibri" w:hAnsi="Times New Roman" w:cs="Times New Roman"/>
+          <w:sz w:val="24"/>
+          <w:szCs w:val="24"/>
+        </w:rPr>
+        <w:t xml:space="preserve"> an enormous influence on people’s lives and the human experience in general.  However, we rarely give this a second thought.  We invest significant resources teaching our offspring concepts and information they need to function in our society.  But</w:t>
       </w:r>
       <w:r>
         <w:rPr>
@@ -475,7 +550,39 @@
           <w:sz w:val="24"/>
           <w:szCs w:val="24"/>
         </w:rPr>
-        <w:t xml:space="preserve">gained insight that has altered my understanding and beliefs about four important aspects of organizations and organizational life.  These aspects include the conceptualization of organizations, exercising human agency, effectuating organization change, and the appropriateness of guerilla activity. </w:t>
+        <w:t>gained insight that has altered my understanding and beliefs about four important aspects of organizations and organizational life.  These aspects include the conceptualization of organizations, exercising human agency, effectuating organization</w:t>
+      </w:r>
+      <w:r>
+        <w:rPr>
+          <w:rFonts w:ascii="Times New Roman" w:eastAsia="Calibri" w:hAnsi="Times New Roman" w:cs="Times New Roman"/>
+          <w:sz w:val="24"/>
+          <w:szCs w:val="24"/>
+        </w:rPr>
+        <w:t>al</w:t>
+      </w:r>
+      <w:r>
+        <w:rPr>
+          <w:rFonts w:ascii="Times New Roman" w:eastAsia="Calibri" w:hAnsi="Times New Roman" w:cs="Times New Roman"/>
+          <w:sz w:val="24"/>
+          <w:szCs w:val="24"/>
+        </w:rPr>
+        <w:t xml:space="preserve"> change, and the appropriateness of guerilla activity</w:t>
+      </w:r>
+      <w:r>
+        <w:rPr>
+          <w:rFonts w:ascii="Times New Roman" w:eastAsia="Calibri" w:hAnsi="Times New Roman" w:cs="Times New Roman"/>
+          <w:sz w:val="24"/>
+          <w:szCs w:val="24"/>
+        </w:rPr>
+        <w:t xml:space="preserve"> in the organizational context</w:t>
+      </w:r>
+      <w:r>
+        <w:rPr>
+          <w:rFonts w:ascii="Times New Roman" w:eastAsia="Calibri" w:hAnsi="Times New Roman" w:cs="Times New Roman"/>
+          <w:sz w:val="24"/>
+          <w:szCs w:val="24"/>
+        </w:rPr>
+        <w:t xml:space="preserve">. </w:t>
       </w:r>
       <w:r>
         <w:rPr>
@@ -773,7 +880,23 @@
           <w:sz w:val="24"/>
           <w:szCs w:val="24"/>
         </w:rPr>
-        <w:t>.  But that doesn’t mean I didn’t specific notions of the nature of organizations, albeit unconscious ones.</w:t>
+        <w:t xml:space="preserve">.  But that doesn’t mean I didn’t </w:t>
+      </w:r>
+      <w:r>
+        <w:rPr>
+          <w:rFonts w:ascii="Times New Roman" w:eastAsia="Calibri" w:hAnsi="Times New Roman" w:cs="Times New Roman"/>
+          <w:sz w:val="24"/>
+          <w:szCs w:val="24"/>
+        </w:rPr>
+        <w:t xml:space="preserve">hold </w:t>
+      </w:r>
+      <w:r>
+        <w:rPr>
+          <w:rFonts w:ascii="Times New Roman" w:eastAsia="Calibri" w:hAnsi="Times New Roman" w:cs="Times New Roman"/>
+          <w:sz w:val="24"/>
+          <w:szCs w:val="24"/>
+        </w:rPr>
+        <w:t>specific notions of the nature of organizations, albeit unconscious ones.</w:t>
       </w:r>
     </w:p>
     <w:p>
@@ -792,7 +915,23 @@
           <w:sz w:val="24"/>
           <w:szCs w:val="24"/>
         </w:rPr>
-        <w:t>Previously, I unconsciously conceived of organizations as human-like entities capable of independent motivations and action.  This conceptualization was likely formed and reinforced by the way the people around me spoke of organizations.  My father was an office manager for Brown Shoe Company during my entire childhood.  When he spoke about activities of the organization it was always as though the company was a person.  The same was true when those around me spoke about other organizations with which we interacted such as my elementary school, the school board, or city hall.</w:t>
+        <w:t xml:space="preserve">Previously, I conceived of organizations as </w:t>
+      </w:r>
+      <w:r>
+        <w:rPr>
+          <w:rFonts w:ascii="Times New Roman" w:eastAsia="Calibri" w:hAnsi="Times New Roman" w:cs="Times New Roman"/>
+          <w:sz w:val="24"/>
+          <w:szCs w:val="24"/>
+        </w:rPr>
+        <w:t>life</w:t>
+      </w:r>
+      <w:r>
+        <w:rPr>
+          <w:rFonts w:ascii="Times New Roman" w:eastAsia="Calibri" w:hAnsi="Times New Roman" w:cs="Times New Roman"/>
+          <w:sz w:val="24"/>
+          <w:szCs w:val="24"/>
+        </w:rPr>
+        <w:t>-like entities capable of independent motivations and action.  This conceptualization was likely formed and reinforced by the way the people around me spoke of organizations.  My father was an office manager for Brown Shoe Company during my entire childhood.  When he spoke about activities of the organization it was always as though the company was a person.  The same was true when those around me spoke about other organizations with which we interacted such as my elementary school, the school board, or city hall.</w:t>
       </w:r>
     </w:p>
     <w:p>
@@ -939,217 +1078,63 @@
           <w:sz w:val="24"/>
           <w:szCs w:val="24"/>
         </w:rPr>
-        <w:t xml:space="preserve">My study of organization theory and behavior has also affected my beliefs about human agency in the context of organizational life.  Throughout my life I’ve operated under the premise that membership in an organization required one to abdicate their human agency to a large measure.  Again, this belief was likely developed unconsciously </w:t>
-      </w:r>
-      <w:proofErr w:type="gramStart"/>
-      <w:r>
-        <w:rPr>
-          <w:rFonts w:ascii="Times New Roman" w:eastAsia="Calibri" w:hAnsi="Times New Roman" w:cs="Times New Roman"/>
-          <w:sz w:val="24"/>
-          <w:szCs w:val="24"/>
-        </w:rPr>
-        <w:t>as a result of</w:t>
-      </w:r>
-      <w:proofErr w:type="gramEnd"/>
-      <w:r>
-        <w:rPr>
-          <w:rFonts w:ascii="Times New Roman" w:eastAsia="Calibri" w:hAnsi="Times New Roman" w:cs="Times New Roman"/>
-          <w:sz w:val="24"/>
-          <w:szCs w:val="24"/>
-        </w:rPr>
-        <w:t xml:space="preserve"> primary socialization and what I observed.  When my father </w:t>
-      </w:r>
-      <w:r>
-        <w:rPr>
-          <w:rFonts w:ascii="Times New Roman" w:eastAsia="Calibri" w:hAnsi="Times New Roman" w:cs="Times New Roman"/>
-          <w:sz w:val="24"/>
-          <w:szCs w:val="24"/>
-        </w:rPr>
-        <w:t>went to sleep</w:t>
-      </w:r>
-      <w:r>
-        <w:rPr>
-          <w:rFonts w:ascii="Times New Roman" w:eastAsia="Calibri" w:hAnsi="Times New Roman" w:cs="Times New Roman"/>
-          <w:sz w:val="24"/>
-          <w:szCs w:val="24"/>
-        </w:rPr>
-        <w:t xml:space="preserve"> </w:t>
-      </w:r>
-      <w:r>
-        <w:rPr>
-          <w:rFonts w:ascii="Times New Roman" w:eastAsia="Calibri" w:hAnsi="Times New Roman" w:cs="Times New Roman"/>
-          <w:sz w:val="24"/>
-          <w:szCs w:val="24"/>
-        </w:rPr>
-        <w:t xml:space="preserve">at night </w:t>
-      </w:r>
-      <w:r>
-        <w:rPr>
-          <w:rFonts w:ascii="Times New Roman" w:eastAsia="Calibri" w:hAnsi="Times New Roman" w:cs="Times New Roman"/>
-          <w:sz w:val="24"/>
-          <w:szCs w:val="24"/>
-        </w:rPr>
-        <w:t xml:space="preserve">and woke </w:t>
-      </w:r>
-      <w:r>
-        <w:rPr>
-          <w:rFonts w:ascii="Times New Roman" w:eastAsia="Calibri" w:hAnsi="Times New Roman" w:cs="Times New Roman"/>
-          <w:sz w:val="24"/>
-          <w:szCs w:val="24"/>
-        </w:rPr>
-        <w:t xml:space="preserve">in the morning </w:t>
-      </w:r>
-      <w:r>
-        <w:rPr>
-          <w:rFonts w:ascii="Times New Roman" w:eastAsia="Calibri" w:hAnsi="Times New Roman" w:cs="Times New Roman"/>
-          <w:sz w:val="24"/>
-          <w:szCs w:val="24"/>
-        </w:rPr>
-        <w:t>was chiefly dictated by his obligations to the company for which he worked</w:t>
-      </w:r>
-      <w:r>
-        <w:rPr>
-          <w:rFonts w:ascii="Times New Roman" w:eastAsia="Calibri" w:hAnsi="Times New Roman" w:cs="Times New Roman"/>
-          <w:sz w:val="24"/>
-          <w:szCs w:val="24"/>
-        </w:rPr>
-        <w:t>, which in and of itself is not a problem</w:t>
-      </w:r>
-      <w:r>
-        <w:rPr>
-          <w:rFonts w:ascii="Times New Roman" w:eastAsia="Calibri" w:hAnsi="Times New Roman" w:cs="Times New Roman"/>
-          <w:sz w:val="24"/>
-          <w:szCs w:val="24"/>
-        </w:rPr>
-        <w:t>.</w:t>
-      </w:r>
-      <w:r>
-        <w:rPr>
-          <w:rFonts w:ascii="Times New Roman" w:eastAsia="Calibri" w:hAnsi="Times New Roman" w:cs="Times New Roman"/>
-          <w:sz w:val="24"/>
-          <w:szCs w:val="24"/>
-        </w:rPr>
-        <w:t xml:space="preserve">  But he seemed approach these activities as though he had no choice.  The same was true of me when I began my career and found myself working 6 day, 60 hour weeks.  I did so as though I had no choice in the matter.  In my mind, I did so because that was what the company required and I had no choice.  The tacit agree</w:t>
-      </w:r>
-      <w:r>
-        <w:rPr>
-          <w:rFonts w:ascii="Times New Roman" w:eastAsia="Calibri" w:hAnsi="Times New Roman" w:cs="Times New Roman"/>
-          <w:sz w:val="24"/>
-          <w:szCs w:val="24"/>
-        </w:rPr>
-        <w:t xml:space="preserve">ment was that in exchange for the benefits of organization membership (e.g., </w:t>
-      </w:r>
-      <w:r>
-        <w:rPr>
-          <w:rFonts w:ascii="Times New Roman" w:eastAsia="Calibri" w:hAnsi="Times New Roman" w:cs="Times New Roman"/>
-          <w:sz w:val="24"/>
-          <w:szCs w:val="24"/>
-        </w:rPr>
-        <w:t>regular paycheck</w:t>
-      </w:r>
-      <w:r>
-        <w:rPr>
-          <w:rFonts w:ascii="Times New Roman" w:eastAsia="Calibri" w:hAnsi="Times New Roman" w:cs="Times New Roman"/>
-          <w:sz w:val="24"/>
-          <w:szCs w:val="24"/>
-        </w:rPr>
-        <w:t>)</w:t>
-      </w:r>
-      <w:r>
-        <w:rPr>
-          <w:rFonts w:ascii="Times New Roman" w:eastAsia="Calibri" w:hAnsi="Times New Roman" w:cs="Times New Roman"/>
-          <w:sz w:val="24"/>
-          <w:szCs w:val="24"/>
-        </w:rPr>
-        <w:t xml:space="preserve"> I would abdicate hu</w:t>
-      </w:r>
-      <w:r>
-        <w:rPr>
-          <w:rFonts w:ascii="Times New Roman" w:eastAsia="Calibri" w:hAnsi="Times New Roman" w:cs="Times New Roman"/>
-          <w:sz w:val="24"/>
-          <w:szCs w:val="24"/>
-        </w:rPr>
-        <w:t>man agency to a large degree.  This meant</w:t>
-      </w:r>
-      <w:r>
-        <w:rPr>
-          <w:rFonts w:ascii="Times New Roman" w:eastAsia="Calibri" w:hAnsi="Times New Roman" w:cs="Times New Roman"/>
-          <w:sz w:val="24"/>
-          <w:szCs w:val="24"/>
-        </w:rPr>
-        <w:t xml:space="preserve"> do</w:t>
-      </w:r>
-      <w:r>
-        <w:rPr>
-          <w:rFonts w:ascii="Times New Roman" w:eastAsia="Calibri" w:hAnsi="Times New Roman" w:cs="Times New Roman"/>
-          <w:sz w:val="24"/>
-          <w:szCs w:val="24"/>
-        </w:rPr>
-        <w:t>ing</w:t>
-      </w:r>
-      <w:r>
-        <w:rPr>
-          <w:rFonts w:ascii="Times New Roman" w:eastAsia="Calibri" w:hAnsi="Times New Roman" w:cs="Times New Roman"/>
-          <w:sz w:val="24"/>
-          <w:szCs w:val="24"/>
-        </w:rPr>
-        <w:t xml:space="preserve"> as instructed</w:t>
-      </w:r>
-      <w:r>
-        <w:rPr>
-          <w:rFonts w:ascii="Times New Roman" w:eastAsia="Calibri" w:hAnsi="Times New Roman" w:cs="Times New Roman"/>
-          <w:sz w:val="24"/>
-          <w:szCs w:val="24"/>
-        </w:rPr>
-        <w:t>,</w:t>
-      </w:r>
-      <w:r>
-        <w:rPr>
-          <w:rFonts w:ascii="Times New Roman" w:eastAsia="Calibri" w:hAnsi="Times New Roman" w:cs="Times New Roman"/>
-          <w:sz w:val="24"/>
-          <w:szCs w:val="24"/>
-        </w:rPr>
-        <w:t xml:space="preserve"> when instructed</w:t>
-      </w:r>
-      <w:r>
-        <w:rPr>
-          <w:rFonts w:ascii="Times New Roman" w:eastAsia="Calibri" w:hAnsi="Times New Roman" w:cs="Times New Roman"/>
-          <w:sz w:val="24"/>
-          <w:szCs w:val="24"/>
-        </w:rPr>
-        <w:t>; conforming to</w:t>
-      </w:r>
-      <w:r>
-        <w:rPr>
-          <w:rFonts w:ascii="Times New Roman" w:eastAsia="Calibri" w:hAnsi="Times New Roman" w:cs="Times New Roman"/>
-          <w:sz w:val="24"/>
-          <w:szCs w:val="24"/>
-        </w:rPr>
-        <w:t xml:space="preserve"> rules </w:t>
-      </w:r>
-      <w:r>
-        <w:rPr>
-          <w:rFonts w:ascii="Times New Roman" w:eastAsia="Calibri" w:hAnsi="Times New Roman" w:cs="Times New Roman"/>
-          <w:sz w:val="24"/>
-          <w:szCs w:val="24"/>
-        </w:rPr>
-        <w:t xml:space="preserve">imposed by others; and </w:t>
-      </w:r>
-      <w:r>
-        <w:rPr>
-          <w:rFonts w:ascii="Times New Roman" w:eastAsia="Calibri" w:hAnsi="Times New Roman" w:cs="Times New Roman"/>
-          <w:sz w:val="24"/>
-          <w:szCs w:val="24"/>
-        </w:rPr>
-        <w:t>setting aside my own opinions and beliefs.</w:t>
-      </w:r>
-      <w:r>
-        <w:rPr>
-          <w:rFonts w:ascii="Times New Roman" w:eastAsia="Calibri" w:hAnsi="Times New Roman" w:cs="Times New Roman"/>
-          <w:sz w:val="24"/>
-          <w:szCs w:val="24"/>
-        </w:rPr>
-        <w:t xml:space="preserve">  However, this is little more than indentured servitude.  A well-paid slave is still a slave.</w:t>
+        <w:t xml:space="preserve">My study of organization theory and behavior has also affected my beliefs about human agency in the context of organizational life.  </w:t>
+      </w:r>
+      <w:r>
+        <w:rPr>
+          <w:rFonts w:ascii="Times New Roman" w:eastAsia="Calibri" w:hAnsi="Times New Roman" w:cs="Times New Roman"/>
+          <w:sz w:val="24"/>
+          <w:szCs w:val="24"/>
+        </w:rPr>
+        <w:t>Agenc</w:t>
+      </w:r>
+      <w:r>
+        <w:rPr>
+          <w:rFonts w:ascii="Times New Roman" w:eastAsia="Calibri" w:hAnsi="Times New Roman" w:cs="Times New Roman"/>
+          <w:sz w:val="24"/>
+          <w:szCs w:val="24"/>
+        </w:rPr>
+        <w:t>y is another concept to which I generally did not</w:t>
+      </w:r>
+      <w:r>
+        <w:rPr>
+          <w:rFonts w:ascii="Times New Roman" w:eastAsia="Calibri" w:hAnsi="Times New Roman" w:cs="Times New Roman"/>
+          <w:sz w:val="24"/>
+          <w:szCs w:val="24"/>
+        </w:rPr>
+        <w:t xml:space="preserve"> give much thought</w:t>
+      </w:r>
+      <w:r>
+        <w:rPr>
+          <w:rFonts w:ascii="Times New Roman" w:eastAsia="Calibri" w:hAnsi="Times New Roman" w:cs="Times New Roman"/>
+          <w:sz w:val="24"/>
+          <w:szCs w:val="24"/>
+        </w:rPr>
+        <w:t>.  I suspect this is also true of most people and they would</w:t>
+      </w:r>
+      <w:r>
+        <w:rPr>
+          <w:rFonts w:ascii="Times New Roman" w:eastAsia="Calibri" w:hAnsi="Times New Roman" w:cs="Times New Roman"/>
+          <w:sz w:val="24"/>
+          <w:szCs w:val="24"/>
+        </w:rPr>
+        <w:t xml:space="preserve"> have a hard time explaining</w:t>
+      </w:r>
+      <w:r>
+        <w:rPr>
+          <w:rFonts w:ascii="Times New Roman" w:eastAsia="Calibri" w:hAnsi="Times New Roman" w:cs="Times New Roman"/>
+          <w:sz w:val="24"/>
+          <w:szCs w:val="24"/>
+        </w:rPr>
+        <w:t xml:space="preserve"> the concept</w:t>
+      </w:r>
+      <w:r>
+        <w:rPr>
+          <w:rFonts w:ascii="Times New Roman" w:eastAsia="Calibri" w:hAnsi="Times New Roman" w:cs="Times New Roman"/>
+          <w:sz w:val="24"/>
+          <w:szCs w:val="24"/>
+        </w:rPr>
+        <w:t>.  Agency can be thought of as the cognitive ability to choose one’s actions in response to the environment.  This is quite different from behavior, which can be generally defined as involuntary response to environmental stimuli (Fuchs, 2011).</w:t>
       </w:r>
     </w:p>
     <w:p>
@@ -1168,55 +1153,49 @@
           <w:sz w:val="24"/>
           <w:szCs w:val="24"/>
         </w:rPr>
-        <w:t xml:space="preserve">What I’ve come to believe </w:t>
-      </w:r>
-      <w:r>
-        <w:rPr>
-          <w:rFonts w:ascii="Times New Roman" w:eastAsia="Calibri" w:hAnsi="Times New Roman" w:cs="Times New Roman"/>
-          <w:sz w:val="24"/>
-          <w:szCs w:val="24"/>
-        </w:rPr>
-        <w:t xml:space="preserve">is that human agency is not so much taken by the organization but relinquished by the individual.  All people </w:t>
-      </w:r>
-      <w:r>
-        <w:rPr>
-          <w:rFonts w:ascii="Times New Roman" w:eastAsia="Calibri" w:hAnsi="Times New Roman" w:cs="Times New Roman"/>
-          <w:sz w:val="24"/>
-          <w:szCs w:val="24"/>
-        </w:rPr>
-        <w:t xml:space="preserve">have </w:t>
-      </w:r>
-      <w:r>
-        <w:rPr>
-          <w:rFonts w:ascii="Times New Roman" w:eastAsia="Calibri" w:hAnsi="Times New Roman" w:cs="Times New Roman"/>
-          <w:sz w:val="24"/>
-          <w:szCs w:val="24"/>
-        </w:rPr>
-        <w:t xml:space="preserve">human agency </w:t>
-      </w:r>
-      <w:r>
-        <w:rPr>
-          <w:rFonts w:ascii="Times New Roman" w:eastAsia="Calibri" w:hAnsi="Times New Roman" w:cs="Times New Roman"/>
-          <w:sz w:val="24"/>
-          <w:szCs w:val="24"/>
-        </w:rPr>
-        <w:t xml:space="preserve">even in the </w:t>
-      </w:r>
-      <w:r>
-        <w:rPr>
-          <w:rFonts w:ascii="Times New Roman" w:eastAsia="Calibri" w:hAnsi="Times New Roman" w:cs="Times New Roman"/>
-          <w:sz w:val="24"/>
-          <w:szCs w:val="24"/>
-        </w:rPr>
-        <w:t xml:space="preserve">most </w:t>
-      </w:r>
-      <w:r>
-        <w:rPr>
-          <w:rFonts w:ascii="Times New Roman" w:eastAsia="Calibri" w:hAnsi="Times New Roman" w:cs="Times New Roman"/>
-          <w:sz w:val="24"/>
-          <w:szCs w:val="24"/>
-        </w:rPr>
-        <w:t>awful</w:t>
+        <w:t xml:space="preserve">Throughout my life I’ve operated under the premise that membership in an organization required one to abdicate their human agency to a large measure.  Again, this belief was likely developed unconsciously </w:t>
+      </w:r>
+      <w:proofErr w:type="gramStart"/>
+      <w:r>
+        <w:rPr>
+          <w:rFonts w:ascii="Times New Roman" w:eastAsia="Calibri" w:hAnsi="Times New Roman" w:cs="Times New Roman"/>
+          <w:sz w:val="24"/>
+          <w:szCs w:val="24"/>
+        </w:rPr>
+        <w:t>as a result of</w:t>
+      </w:r>
+      <w:proofErr w:type="gramEnd"/>
+      <w:r>
+        <w:rPr>
+          <w:rFonts w:ascii="Times New Roman" w:eastAsia="Calibri" w:hAnsi="Times New Roman" w:cs="Times New Roman"/>
+          <w:sz w:val="24"/>
+          <w:szCs w:val="24"/>
+        </w:rPr>
+        <w:t xml:space="preserve"> primary socializa</w:t>
+      </w:r>
+      <w:r>
+        <w:rPr>
+          <w:rFonts w:ascii="Times New Roman" w:eastAsia="Calibri" w:hAnsi="Times New Roman" w:cs="Times New Roman"/>
+          <w:sz w:val="24"/>
+          <w:szCs w:val="24"/>
+        </w:rPr>
+        <w:t>tion and what I observed.  M</w:t>
+      </w:r>
+      <w:r>
+        <w:rPr>
+          <w:rFonts w:ascii="Times New Roman" w:eastAsia="Calibri" w:hAnsi="Times New Roman" w:cs="Times New Roman"/>
+          <w:sz w:val="24"/>
+          <w:szCs w:val="24"/>
+        </w:rPr>
+        <w:t>y father</w:t>
+      </w:r>
+      <w:r>
+        <w:rPr>
+          <w:rFonts w:ascii="Times New Roman" w:eastAsia="Calibri" w:hAnsi="Times New Roman" w:cs="Times New Roman"/>
+          <w:sz w:val="24"/>
+          <w:szCs w:val="24"/>
+        </w:rPr>
+        <w:t>’s obligations to the company for which he worked chiefly dictated when he</w:t>
       </w:r>
       <w:r>
         <w:rPr>
@@ -1232,15 +1211,7 @@
           <w:sz w:val="24"/>
           <w:szCs w:val="24"/>
         </w:rPr>
-        <w:t xml:space="preserve">circumstances whether they </w:t>
-      </w:r>
-      <w:r>
-        <w:rPr>
-          <w:rFonts w:ascii="Times New Roman" w:eastAsia="Calibri" w:hAnsi="Times New Roman" w:cs="Times New Roman"/>
-          <w:sz w:val="24"/>
-          <w:szCs w:val="24"/>
-        </w:rPr>
-        <w:t>recognize</w:t>
+        <w:t>went to sleep</w:t>
       </w:r>
       <w:r>
         <w:rPr>
@@ -1256,7 +1227,63 @@
           <w:sz w:val="24"/>
           <w:szCs w:val="24"/>
         </w:rPr>
-        <w:t>it or not.</w:t>
+        <w:t xml:space="preserve">at night, </w:t>
+      </w:r>
+      <w:r>
+        <w:rPr>
+          <w:rFonts w:ascii="Times New Roman" w:eastAsia="Calibri" w:hAnsi="Times New Roman" w:cs="Times New Roman"/>
+          <w:sz w:val="24"/>
+          <w:szCs w:val="24"/>
+        </w:rPr>
+        <w:t xml:space="preserve">woke </w:t>
+      </w:r>
+      <w:r>
+        <w:rPr>
+          <w:rFonts w:ascii="Times New Roman" w:eastAsia="Calibri" w:hAnsi="Times New Roman" w:cs="Times New Roman"/>
+          <w:sz w:val="24"/>
+          <w:szCs w:val="24"/>
+        </w:rPr>
+        <w:t>in the morning</w:t>
+      </w:r>
+      <w:r>
+        <w:rPr>
+          <w:rFonts w:ascii="Times New Roman" w:eastAsia="Calibri" w:hAnsi="Times New Roman" w:cs="Times New Roman"/>
+          <w:sz w:val="24"/>
+          <w:szCs w:val="24"/>
+        </w:rPr>
+        <w:t>, and took vacation as well as a multitude of other family activities.</w:t>
+      </w:r>
+      <w:r>
+        <w:rPr>
+          <w:rFonts w:ascii="Times New Roman" w:eastAsia="Calibri" w:hAnsi="Times New Roman" w:cs="Times New Roman"/>
+          <w:sz w:val="24"/>
+          <w:szCs w:val="24"/>
+        </w:rPr>
+        <w:t xml:space="preserve"> </w:t>
+      </w:r>
+      <w:r>
+        <w:rPr>
+          <w:rFonts w:ascii="Times New Roman" w:eastAsia="Calibri" w:hAnsi="Times New Roman" w:cs="Times New Roman"/>
+          <w:sz w:val="24"/>
+          <w:szCs w:val="24"/>
+        </w:rPr>
+        <w:t>This</w:t>
+      </w:r>
+      <w:r>
+        <w:rPr>
+          <w:rFonts w:ascii="Times New Roman" w:eastAsia="Calibri" w:hAnsi="Times New Roman" w:cs="Times New Roman"/>
+          <w:sz w:val="24"/>
+          <w:szCs w:val="24"/>
+        </w:rPr>
+        <w:t xml:space="preserve"> in and of itself is not a problem</w:t>
+      </w:r>
+      <w:r>
+        <w:rPr>
+          <w:rFonts w:ascii="Times New Roman" w:eastAsia="Calibri" w:hAnsi="Times New Roman" w:cs="Times New Roman"/>
+          <w:sz w:val="24"/>
+          <w:szCs w:val="24"/>
+        </w:rPr>
+        <w:t>.</w:t>
       </w:r>
       <w:r>
         <w:rPr>
@@ -1272,64 +1299,183 @@
           <w:sz w:val="24"/>
           <w:szCs w:val="24"/>
         </w:rPr>
-        <w:t xml:space="preserve">This is an important realization given the </w:t>
-      </w:r>
-      <w:r>
-        <w:rPr>
-          <w:rFonts w:ascii="Times New Roman" w:eastAsia="Calibri" w:hAnsi="Times New Roman" w:cs="Times New Roman"/>
-          <w:sz w:val="24"/>
-          <w:szCs w:val="24"/>
-        </w:rPr>
-        <w:t>pervasive</w:t>
-      </w:r>
-      <w:r>
-        <w:rPr>
-          <w:rFonts w:ascii="Times New Roman" w:eastAsia="Calibri" w:hAnsi="Times New Roman" w:cs="Times New Roman"/>
-          <w:sz w:val="24"/>
-          <w:szCs w:val="24"/>
-        </w:rPr>
-        <w:t xml:space="preserve"> role that organizations have in human activity.  Life outcomes are largely driven by outcomes in organizational life; and outcomes in organizational life are a function of how one </w:t>
-      </w:r>
-      <w:r>
-        <w:rPr>
-          <w:rFonts w:ascii="Times New Roman" w:eastAsia="Calibri" w:hAnsi="Times New Roman" w:cs="Times New Roman"/>
-          <w:sz w:val="24"/>
-          <w:szCs w:val="24"/>
-        </w:rPr>
-        <w:lastRenderedPageBreak/>
-        <w:t>exercises agency</w:t>
-      </w:r>
-      <w:r>
-        <w:rPr>
-          <w:rFonts w:ascii="Times New Roman" w:eastAsia="Calibri" w:hAnsi="Times New Roman" w:cs="Times New Roman"/>
-          <w:sz w:val="24"/>
-          <w:szCs w:val="24"/>
-        </w:rPr>
-        <w:t>, which</w:t>
-      </w:r>
-      <w:r>
-        <w:rPr>
-          <w:rFonts w:ascii="Times New Roman" w:eastAsia="Calibri" w:hAnsi="Times New Roman" w:cs="Times New Roman"/>
-          <w:sz w:val="24"/>
-          <w:szCs w:val="24"/>
-        </w:rPr>
-        <w:t xml:space="preserve"> depends on the s</w:t>
-      </w:r>
-      <w:r>
-        <w:rPr>
-          <w:rFonts w:ascii="Times New Roman" w:eastAsia="Calibri" w:hAnsi="Times New Roman" w:cs="Times New Roman"/>
-          <w:sz w:val="24"/>
-          <w:szCs w:val="24"/>
-        </w:rPr>
-        <w:t xml:space="preserve">pecifics of the circumstances. </w:t>
-      </w:r>
-      <w:r>
-        <w:rPr>
-          <w:rFonts w:ascii="Times New Roman" w:eastAsia="Calibri" w:hAnsi="Times New Roman" w:cs="Times New Roman"/>
-          <w:sz w:val="24"/>
-          <w:szCs w:val="24"/>
-        </w:rPr>
-        <w:t>This is apparent in the work of the human relations movement.</w:t>
+        <w:t xml:space="preserve">However, </w:t>
+      </w:r>
+      <w:r>
+        <w:rPr>
+          <w:rFonts w:ascii="Times New Roman" w:eastAsia="Calibri" w:hAnsi="Times New Roman" w:cs="Times New Roman"/>
+          <w:sz w:val="24"/>
+          <w:szCs w:val="24"/>
+        </w:rPr>
+        <w:t>he seemed</w:t>
+      </w:r>
+      <w:r>
+        <w:rPr>
+          <w:rFonts w:ascii="Times New Roman" w:eastAsia="Calibri" w:hAnsi="Times New Roman" w:cs="Times New Roman"/>
+          <w:sz w:val="24"/>
+          <w:szCs w:val="24"/>
+        </w:rPr>
+        <w:t xml:space="preserve"> to</w:t>
+      </w:r>
+      <w:r>
+        <w:rPr>
+          <w:rFonts w:ascii="Times New Roman" w:eastAsia="Calibri" w:hAnsi="Times New Roman" w:cs="Times New Roman"/>
+          <w:sz w:val="24"/>
+          <w:szCs w:val="24"/>
+        </w:rPr>
+        <w:t xml:space="preserve"> approach </w:t>
+      </w:r>
+      <w:r>
+        <w:rPr>
+          <w:rFonts w:ascii="Times New Roman" w:eastAsia="Calibri" w:hAnsi="Times New Roman" w:cs="Times New Roman"/>
+          <w:sz w:val="24"/>
+          <w:szCs w:val="24"/>
+        </w:rPr>
+        <w:t>the situation</w:t>
+      </w:r>
+      <w:r>
+        <w:rPr>
+          <w:rFonts w:ascii="Times New Roman" w:eastAsia="Calibri" w:hAnsi="Times New Roman" w:cs="Times New Roman"/>
+          <w:sz w:val="24"/>
+          <w:szCs w:val="24"/>
+        </w:rPr>
+        <w:t xml:space="preserve"> as though he had no choice.  The same was true of me when I began my career and found myself working 6 day, 60 hour weeks.  I did so as though I had no choice in the matter.  In my mind, I </w:t>
+      </w:r>
+      <w:r>
+        <w:rPr>
+          <w:rFonts w:ascii="Times New Roman" w:eastAsia="Calibri" w:hAnsi="Times New Roman" w:cs="Times New Roman"/>
+          <w:sz w:val="24"/>
+          <w:szCs w:val="24"/>
+        </w:rPr>
+        <w:t xml:space="preserve">had to do </w:t>
+      </w:r>
+      <w:r>
+        <w:rPr>
+          <w:rFonts w:ascii="Times New Roman" w:eastAsia="Calibri" w:hAnsi="Times New Roman" w:cs="Times New Roman"/>
+          <w:sz w:val="24"/>
+          <w:szCs w:val="24"/>
+        </w:rPr>
+        <w:t>so because that was what the company required and I had no choice.  The tacit agree</w:t>
+      </w:r>
+      <w:r>
+        <w:rPr>
+          <w:rFonts w:ascii="Times New Roman" w:eastAsia="Calibri" w:hAnsi="Times New Roman" w:cs="Times New Roman"/>
+          <w:sz w:val="24"/>
+          <w:szCs w:val="24"/>
+        </w:rPr>
+        <w:t xml:space="preserve">ment was that in exchange for the benefits of organization membership (e.g., </w:t>
+      </w:r>
+      <w:r>
+        <w:rPr>
+          <w:rFonts w:ascii="Times New Roman" w:eastAsia="Calibri" w:hAnsi="Times New Roman" w:cs="Times New Roman"/>
+          <w:sz w:val="24"/>
+          <w:szCs w:val="24"/>
+        </w:rPr>
+        <w:t>regular paycheck</w:t>
+      </w:r>
+      <w:r>
+        <w:rPr>
+          <w:rFonts w:ascii="Times New Roman" w:eastAsia="Calibri" w:hAnsi="Times New Roman" w:cs="Times New Roman"/>
+          <w:sz w:val="24"/>
+          <w:szCs w:val="24"/>
+        </w:rPr>
+        <w:t>)</w:t>
+      </w:r>
+      <w:r>
+        <w:rPr>
+          <w:rFonts w:ascii="Times New Roman" w:eastAsia="Calibri" w:hAnsi="Times New Roman" w:cs="Times New Roman"/>
+          <w:sz w:val="24"/>
+          <w:szCs w:val="24"/>
+        </w:rPr>
+        <w:t xml:space="preserve"> I would abdicate hu</w:t>
+      </w:r>
+      <w:r>
+        <w:rPr>
+          <w:rFonts w:ascii="Times New Roman" w:eastAsia="Calibri" w:hAnsi="Times New Roman" w:cs="Times New Roman"/>
+          <w:sz w:val="24"/>
+          <w:szCs w:val="24"/>
+        </w:rPr>
+        <w:t>man agency to a large degree.  This meant</w:t>
+      </w:r>
+      <w:r>
+        <w:rPr>
+          <w:rFonts w:ascii="Times New Roman" w:eastAsia="Calibri" w:hAnsi="Times New Roman" w:cs="Times New Roman"/>
+          <w:sz w:val="24"/>
+          <w:szCs w:val="24"/>
+        </w:rPr>
+        <w:t xml:space="preserve"> do</w:t>
+      </w:r>
+      <w:r>
+        <w:rPr>
+          <w:rFonts w:ascii="Times New Roman" w:eastAsia="Calibri" w:hAnsi="Times New Roman" w:cs="Times New Roman"/>
+          <w:sz w:val="24"/>
+          <w:szCs w:val="24"/>
+        </w:rPr>
+        <w:t>ing</w:t>
+      </w:r>
+      <w:r>
+        <w:rPr>
+          <w:rFonts w:ascii="Times New Roman" w:eastAsia="Calibri" w:hAnsi="Times New Roman" w:cs="Times New Roman"/>
+          <w:sz w:val="24"/>
+          <w:szCs w:val="24"/>
+        </w:rPr>
+        <w:t xml:space="preserve"> as instructed</w:t>
+      </w:r>
+      <w:r>
+        <w:rPr>
+          <w:rFonts w:ascii="Times New Roman" w:eastAsia="Calibri" w:hAnsi="Times New Roman" w:cs="Times New Roman"/>
+          <w:sz w:val="24"/>
+          <w:szCs w:val="24"/>
+        </w:rPr>
+        <w:t>,</w:t>
+      </w:r>
+      <w:r>
+        <w:rPr>
+          <w:rFonts w:ascii="Times New Roman" w:eastAsia="Calibri" w:hAnsi="Times New Roman" w:cs="Times New Roman"/>
+          <w:sz w:val="24"/>
+          <w:szCs w:val="24"/>
+        </w:rPr>
+        <w:t xml:space="preserve"> when instructed</w:t>
+      </w:r>
+      <w:r>
+        <w:rPr>
+          <w:rFonts w:ascii="Times New Roman" w:eastAsia="Calibri" w:hAnsi="Times New Roman" w:cs="Times New Roman"/>
+          <w:sz w:val="24"/>
+          <w:szCs w:val="24"/>
+        </w:rPr>
+        <w:t>; conforming to</w:t>
+      </w:r>
+      <w:r>
+        <w:rPr>
+          <w:rFonts w:ascii="Times New Roman" w:eastAsia="Calibri" w:hAnsi="Times New Roman" w:cs="Times New Roman"/>
+          <w:sz w:val="24"/>
+          <w:szCs w:val="24"/>
+        </w:rPr>
+        <w:t xml:space="preserve"> rules </w:t>
+      </w:r>
+      <w:r>
+        <w:rPr>
+          <w:rFonts w:ascii="Times New Roman" w:eastAsia="Calibri" w:hAnsi="Times New Roman" w:cs="Times New Roman"/>
+          <w:sz w:val="24"/>
+          <w:szCs w:val="24"/>
+        </w:rPr>
+        <w:t xml:space="preserve">imposed by others; and </w:t>
+      </w:r>
+      <w:r>
+        <w:rPr>
+          <w:rFonts w:ascii="Times New Roman" w:eastAsia="Calibri" w:hAnsi="Times New Roman" w:cs="Times New Roman"/>
+          <w:sz w:val="24"/>
+          <w:szCs w:val="24"/>
+        </w:rPr>
+        <w:t>setting aside my own opinions and beliefs.</w:t>
+      </w:r>
+      <w:r>
+        <w:rPr>
+          <w:rFonts w:ascii="Times New Roman" w:eastAsia="Calibri" w:hAnsi="Times New Roman" w:cs="Times New Roman"/>
+          <w:sz w:val="24"/>
+          <w:szCs w:val="24"/>
+        </w:rPr>
+        <w:t xml:space="preserve">  However, this is little more than indentured servitude.  A well-paid slave is still a slave.</w:t>
       </w:r>
     </w:p>
     <w:p>
@@ -1348,79 +1494,160 @@
           <w:sz w:val="24"/>
           <w:szCs w:val="24"/>
         </w:rPr>
-        <w:t xml:space="preserve">The observations of the theorists in the human relations movement demonstrate that organization members do not absentmindedly react to stimulus in the environment but respond </w:t>
-      </w:r>
-      <w:r>
-        <w:rPr>
-          <w:rFonts w:ascii="Times New Roman" w:eastAsia="Calibri" w:hAnsi="Times New Roman" w:cs="Times New Roman"/>
-          <w:sz w:val="24"/>
-          <w:szCs w:val="24"/>
-        </w:rPr>
-        <w:t>based on</w:t>
-      </w:r>
-      <w:r>
-        <w:rPr>
-          <w:rFonts w:ascii="Times New Roman" w:eastAsia="Calibri" w:hAnsi="Times New Roman" w:cs="Times New Roman"/>
-          <w:sz w:val="24"/>
-          <w:szCs w:val="24"/>
-        </w:rPr>
-        <w:t xml:space="preserve"> the meaning they assign to events that occur in the organizational setting</w:t>
-      </w:r>
-      <w:r>
-        <w:rPr>
-          <w:rFonts w:ascii="Times New Roman" w:eastAsia="Calibri" w:hAnsi="Times New Roman" w:cs="Times New Roman"/>
-          <w:sz w:val="24"/>
-          <w:szCs w:val="24"/>
-        </w:rPr>
-        <w:t xml:space="preserve">.  </w:t>
-      </w:r>
-      <w:r>
-        <w:rPr>
-          <w:rFonts w:ascii="Times New Roman" w:eastAsia="Calibri" w:hAnsi="Times New Roman" w:cs="Times New Roman"/>
-          <w:sz w:val="24"/>
-          <w:szCs w:val="24"/>
-        </w:rPr>
-        <w:t xml:space="preserve">The Hawthorne studies were conducted in an organization environment that employed policies, rules, regulations, and standard operating procedures (SOPs) aimed at increasing efficiency by eliminating the need for workers to make choices about their actions. </w:t>
-      </w:r>
-      <w:r>
-        <w:rPr>
-          <w:rFonts w:ascii="Times New Roman" w:eastAsia="Calibri" w:hAnsi="Times New Roman" w:cs="Times New Roman"/>
-          <w:sz w:val="24"/>
-          <w:szCs w:val="24"/>
-        </w:rPr>
-        <w:t xml:space="preserve"> Nevertheless, the human agency of the workers rose to the surface.  </w:t>
-      </w:r>
-      <w:r>
-        <w:rPr>
-          <w:rFonts w:ascii="Times New Roman" w:eastAsia="Calibri" w:hAnsi="Times New Roman" w:cs="Times New Roman"/>
-          <w:sz w:val="24"/>
-          <w:szCs w:val="24"/>
-        </w:rPr>
-        <w:t>People</w:t>
-      </w:r>
-      <w:r>
-        <w:rPr>
-          <w:rFonts w:ascii="Times New Roman" w:eastAsia="Calibri" w:hAnsi="Times New Roman" w:cs="Times New Roman"/>
-          <w:sz w:val="24"/>
-          <w:szCs w:val="24"/>
-        </w:rPr>
-        <w:t xml:space="preserve"> can and do</w:t>
-      </w:r>
-      <w:r>
-        <w:rPr>
-          <w:rFonts w:ascii="Times New Roman" w:eastAsia="Calibri" w:hAnsi="Times New Roman" w:cs="Times New Roman"/>
-          <w:sz w:val="24"/>
-          <w:szCs w:val="24"/>
-        </w:rPr>
-        <w:t xml:space="preserve"> exercise agency in an organizational setting even when efforts are made to eliminate human agency through policies, rules, regulations, and SOPs.</w:t>
-      </w:r>
-      <w:r>
-        <w:rPr>
-          <w:rFonts w:ascii="Times New Roman" w:eastAsia="Calibri" w:hAnsi="Times New Roman" w:cs="Times New Roman"/>
-          <w:sz w:val="24"/>
-          <w:szCs w:val="24"/>
-        </w:rPr>
-        <w:t xml:space="preserve">  Even more, when conceived as a set of malleable recursive practices, an organization cannot exist without human agency.</w:t>
+        <w:lastRenderedPageBreak/>
+        <w:t xml:space="preserve">What I’ve come to believe </w:t>
+      </w:r>
+      <w:r>
+        <w:rPr>
+          <w:rFonts w:ascii="Times New Roman" w:eastAsia="Calibri" w:hAnsi="Times New Roman" w:cs="Times New Roman"/>
+          <w:sz w:val="24"/>
+          <w:szCs w:val="24"/>
+        </w:rPr>
+        <w:t xml:space="preserve">is that human agency is not so much taken by the organization but relinquished by the individual.  All people </w:t>
+      </w:r>
+      <w:r>
+        <w:rPr>
+          <w:rFonts w:ascii="Times New Roman" w:eastAsia="Calibri" w:hAnsi="Times New Roman" w:cs="Times New Roman"/>
+          <w:sz w:val="24"/>
+          <w:szCs w:val="24"/>
+        </w:rPr>
+        <w:t xml:space="preserve">have </w:t>
+      </w:r>
+      <w:r>
+        <w:rPr>
+          <w:rFonts w:ascii="Times New Roman" w:eastAsia="Calibri" w:hAnsi="Times New Roman" w:cs="Times New Roman"/>
+          <w:sz w:val="24"/>
+          <w:szCs w:val="24"/>
+        </w:rPr>
+        <w:t xml:space="preserve">human agency </w:t>
+      </w:r>
+      <w:r>
+        <w:rPr>
+          <w:rFonts w:ascii="Times New Roman" w:eastAsia="Calibri" w:hAnsi="Times New Roman" w:cs="Times New Roman"/>
+          <w:sz w:val="24"/>
+          <w:szCs w:val="24"/>
+        </w:rPr>
+        <w:t xml:space="preserve">even in the </w:t>
+      </w:r>
+      <w:r>
+        <w:rPr>
+          <w:rFonts w:ascii="Times New Roman" w:eastAsia="Calibri" w:hAnsi="Times New Roman" w:cs="Times New Roman"/>
+          <w:sz w:val="24"/>
+          <w:szCs w:val="24"/>
+        </w:rPr>
+        <w:t xml:space="preserve">most </w:t>
+      </w:r>
+      <w:r>
+        <w:rPr>
+          <w:rFonts w:ascii="Times New Roman" w:eastAsia="Calibri" w:hAnsi="Times New Roman" w:cs="Times New Roman"/>
+          <w:sz w:val="24"/>
+          <w:szCs w:val="24"/>
+        </w:rPr>
+        <w:t>awful</w:t>
+      </w:r>
+      <w:r>
+        <w:rPr>
+          <w:rFonts w:ascii="Times New Roman" w:eastAsia="Calibri" w:hAnsi="Times New Roman" w:cs="Times New Roman"/>
+          <w:sz w:val="24"/>
+          <w:szCs w:val="24"/>
+        </w:rPr>
+        <w:t xml:space="preserve"> </w:t>
+      </w:r>
+      <w:r>
+        <w:rPr>
+          <w:rFonts w:ascii="Times New Roman" w:eastAsia="Calibri" w:hAnsi="Times New Roman" w:cs="Times New Roman"/>
+          <w:sz w:val="24"/>
+          <w:szCs w:val="24"/>
+        </w:rPr>
+        <w:t xml:space="preserve">circumstances whether they </w:t>
+      </w:r>
+      <w:r>
+        <w:rPr>
+          <w:rFonts w:ascii="Times New Roman" w:eastAsia="Calibri" w:hAnsi="Times New Roman" w:cs="Times New Roman"/>
+          <w:sz w:val="24"/>
+          <w:szCs w:val="24"/>
+        </w:rPr>
+        <w:t>recognize</w:t>
+      </w:r>
+      <w:r>
+        <w:rPr>
+          <w:rFonts w:ascii="Times New Roman" w:eastAsia="Calibri" w:hAnsi="Times New Roman" w:cs="Times New Roman"/>
+          <w:sz w:val="24"/>
+          <w:szCs w:val="24"/>
+        </w:rPr>
+        <w:t xml:space="preserve"> </w:t>
+      </w:r>
+      <w:r>
+        <w:rPr>
+          <w:rFonts w:ascii="Times New Roman" w:eastAsia="Calibri" w:hAnsi="Times New Roman" w:cs="Times New Roman"/>
+          <w:sz w:val="24"/>
+          <w:szCs w:val="24"/>
+        </w:rPr>
+        <w:t>it or not.</w:t>
+      </w:r>
+      <w:r>
+        <w:rPr>
+          <w:rFonts w:ascii="Times New Roman" w:eastAsia="Calibri" w:hAnsi="Times New Roman" w:cs="Times New Roman"/>
+          <w:sz w:val="24"/>
+          <w:szCs w:val="24"/>
+        </w:rPr>
+        <w:t xml:space="preserve">  </w:t>
+      </w:r>
+      <w:r>
+        <w:rPr>
+          <w:rFonts w:ascii="Times New Roman" w:eastAsia="Calibri" w:hAnsi="Times New Roman" w:cs="Times New Roman"/>
+          <w:sz w:val="24"/>
+          <w:szCs w:val="24"/>
+        </w:rPr>
+        <w:t xml:space="preserve">This is an important realization given the </w:t>
+      </w:r>
+      <w:r>
+        <w:rPr>
+          <w:rFonts w:ascii="Times New Roman" w:eastAsia="Calibri" w:hAnsi="Times New Roman" w:cs="Times New Roman"/>
+          <w:sz w:val="24"/>
+          <w:szCs w:val="24"/>
+        </w:rPr>
+        <w:t>pervasive</w:t>
+      </w:r>
+      <w:r>
+        <w:rPr>
+          <w:rFonts w:ascii="Times New Roman" w:eastAsia="Calibri" w:hAnsi="Times New Roman" w:cs="Times New Roman"/>
+          <w:sz w:val="24"/>
+          <w:szCs w:val="24"/>
+        </w:rPr>
+        <w:t xml:space="preserve"> role that organizations have in human activity.  Life outcomes are largely driven by outcomes in organizational life; and outcomes in organizational life are a function of how one exercises agency</w:t>
+      </w:r>
+      <w:r>
+        <w:rPr>
+          <w:rFonts w:ascii="Times New Roman" w:eastAsia="Calibri" w:hAnsi="Times New Roman" w:cs="Times New Roman"/>
+          <w:sz w:val="24"/>
+          <w:szCs w:val="24"/>
+        </w:rPr>
+        <w:t>, which</w:t>
+      </w:r>
+      <w:r>
+        <w:rPr>
+          <w:rFonts w:ascii="Times New Roman" w:eastAsia="Calibri" w:hAnsi="Times New Roman" w:cs="Times New Roman"/>
+          <w:sz w:val="24"/>
+          <w:szCs w:val="24"/>
+        </w:rPr>
+        <w:t xml:space="preserve"> depends on the s</w:t>
+      </w:r>
+      <w:r>
+        <w:rPr>
+          <w:rFonts w:ascii="Times New Roman" w:eastAsia="Calibri" w:hAnsi="Times New Roman" w:cs="Times New Roman"/>
+          <w:sz w:val="24"/>
+          <w:szCs w:val="24"/>
+        </w:rPr>
+        <w:t xml:space="preserve">pecifics of the circumstances. </w:t>
+      </w:r>
+      <w:r>
+        <w:rPr>
+          <w:rFonts w:ascii="Times New Roman" w:eastAsia="Calibri" w:hAnsi="Times New Roman" w:cs="Times New Roman"/>
+          <w:sz w:val="24"/>
+          <w:szCs w:val="24"/>
+        </w:rPr>
+        <w:t>This is apparent in the work of the human relations movement.</w:t>
       </w:r>
     </w:p>
     <w:p>
@@ -1439,135 +1666,79 @@
           <w:sz w:val="24"/>
           <w:szCs w:val="24"/>
         </w:rPr>
-        <w:t>The issue of human agency is inextricably linked to how change is effectuated in the context of the organization, which is another facet of organizational life about which my beliefs have evolved.</w:t>
-      </w:r>
-      <w:r>
-        <w:rPr>
-          <w:rFonts w:ascii="Times New Roman" w:eastAsia="Calibri" w:hAnsi="Times New Roman" w:cs="Times New Roman"/>
-          <w:sz w:val="24"/>
-          <w:szCs w:val="24"/>
-        </w:rPr>
-        <w:t xml:space="preserve">  My previous belief was that only high level fiduciary leaders have the responsibility and authority to effectuate change.  This perception was reinforced by the hierarchical structure of most organizations.  Moving up in the organization</w:t>
-      </w:r>
-      <w:r>
-        <w:rPr>
-          <w:rFonts w:ascii="Times New Roman" w:eastAsia="Calibri" w:hAnsi="Times New Roman" w:cs="Times New Roman"/>
-          <w:sz w:val="24"/>
-          <w:szCs w:val="24"/>
-        </w:rPr>
-        <w:t>al</w:t>
-      </w:r>
-      <w:r>
-        <w:rPr>
-          <w:rFonts w:ascii="Times New Roman" w:eastAsia="Calibri" w:hAnsi="Times New Roman" w:cs="Times New Roman"/>
-          <w:sz w:val="24"/>
-          <w:szCs w:val="24"/>
-        </w:rPr>
-        <w:t xml:space="preserve"> hierarchy was how one gained influence over</w:t>
-      </w:r>
-      <w:r>
-        <w:rPr>
-          <w:rFonts w:ascii="Times New Roman" w:eastAsia="Calibri" w:hAnsi="Times New Roman" w:cs="Times New Roman"/>
-          <w:sz w:val="24"/>
-          <w:szCs w:val="24"/>
-        </w:rPr>
-        <w:t xml:space="preserve"> the</w:t>
-      </w:r>
-      <w:r>
-        <w:rPr>
-          <w:rFonts w:ascii="Times New Roman" w:eastAsia="Calibri" w:hAnsi="Times New Roman" w:cs="Times New Roman"/>
-          <w:sz w:val="24"/>
-          <w:szCs w:val="24"/>
-        </w:rPr>
-        <w:t xml:space="preserve"> organization</w:t>
-      </w:r>
-      <w:r>
-        <w:rPr>
-          <w:rFonts w:ascii="Times New Roman" w:eastAsia="Calibri" w:hAnsi="Times New Roman" w:cs="Times New Roman"/>
-          <w:sz w:val="24"/>
-          <w:szCs w:val="24"/>
-        </w:rPr>
-        <w:t xml:space="preserve"> itself</w:t>
-      </w:r>
-      <w:r>
-        <w:rPr>
-          <w:rFonts w:ascii="Times New Roman" w:eastAsia="Calibri" w:hAnsi="Times New Roman" w:cs="Times New Roman"/>
-          <w:sz w:val="24"/>
-          <w:szCs w:val="24"/>
-        </w:rPr>
-        <w:t>.</w:t>
-      </w:r>
-      <w:r>
-        <w:rPr>
-          <w:rFonts w:ascii="Times New Roman" w:eastAsia="Calibri" w:hAnsi="Times New Roman" w:cs="Times New Roman"/>
-          <w:sz w:val="24"/>
-          <w:szCs w:val="24"/>
-        </w:rPr>
-        <w:t xml:space="preserve">  However, if organizations are nothing more than repeated social interactions, then any changes in those interactions can and will produce change in the organization to greater or lesser degree.  As Miller and Fox (2019) </w:t>
-      </w:r>
-      <w:r>
-        <w:rPr>
-          <w:rFonts w:ascii="Times New Roman" w:eastAsia="Calibri" w:hAnsi="Times New Roman" w:cs="Times New Roman"/>
-          <w:sz w:val="24"/>
-          <w:szCs w:val="24"/>
-        </w:rPr>
-        <w:t>observe</w:t>
-      </w:r>
-      <w:r>
-        <w:rPr>
-          <w:rFonts w:ascii="Times New Roman" w:eastAsia="Calibri" w:hAnsi="Times New Roman" w:cs="Times New Roman"/>
-          <w:sz w:val="24"/>
-          <w:szCs w:val="24"/>
-        </w:rPr>
-        <w:t xml:space="preserve">, there are </w:t>
-      </w:r>
-      <w:r>
-        <w:rPr>
-          <w:rFonts w:ascii="Times New Roman" w:eastAsia="Calibri" w:hAnsi="Times New Roman" w:cs="Times New Roman"/>
-          <w:sz w:val="24"/>
-          <w:szCs w:val="24"/>
-        </w:rPr>
-        <w:t xml:space="preserve">adjustments to </w:t>
-      </w:r>
-      <w:r>
-        <w:rPr>
-          <w:rFonts w:ascii="Times New Roman" w:eastAsia="Calibri" w:hAnsi="Times New Roman" w:cs="Times New Roman"/>
-          <w:sz w:val="24"/>
-          <w:szCs w:val="24"/>
-        </w:rPr>
-        <w:t>micro</w:t>
-      </w:r>
-      <w:r>
-        <w:rPr>
-          <w:rFonts w:ascii="Times New Roman" w:eastAsia="Calibri" w:hAnsi="Times New Roman" w:cs="Times New Roman"/>
-          <w:sz w:val="24"/>
-          <w:szCs w:val="24"/>
-        </w:rPr>
-        <w:t>-</w:t>
-      </w:r>
-      <w:r>
-        <w:rPr>
-          <w:rFonts w:ascii="Times New Roman" w:eastAsia="Calibri" w:hAnsi="Times New Roman" w:cs="Times New Roman"/>
-          <w:sz w:val="24"/>
-          <w:szCs w:val="24"/>
-        </w:rPr>
-        <w:t xml:space="preserve">processes and rules occurring at the level of face-to-face encounters, interpersonal relations within groups, and </w:t>
-      </w:r>
-      <w:r>
-        <w:rPr>
-          <w:rFonts w:ascii="Times New Roman" w:eastAsia="Calibri" w:hAnsi="Times New Roman" w:cs="Times New Roman"/>
-          <w:sz w:val="24"/>
-          <w:szCs w:val="24"/>
-        </w:rPr>
-        <w:t xml:space="preserve">inter-group interactions.  </w:t>
-      </w:r>
-      <w:r>
-        <w:rPr>
-          <w:rFonts w:ascii="Times New Roman" w:eastAsia="Calibri" w:hAnsi="Times New Roman" w:cs="Times New Roman"/>
-          <w:sz w:val="24"/>
-          <w:szCs w:val="24"/>
-        </w:rPr>
-        <w:t>Each of these instances represents an opportunity to either maintain or modify the organization.</w:t>
+        <w:t xml:space="preserve">The observations of the theorists in the human relations movement demonstrate that organization members do not absentmindedly react to stimulus in the environment but respond </w:t>
+      </w:r>
+      <w:r>
+        <w:rPr>
+          <w:rFonts w:ascii="Times New Roman" w:eastAsia="Calibri" w:hAnsi="Times New Roman" w:cs="Times New Roman"/>
+          <w:sz w:val="24"/>
+          <w:szCs w:val="24"/>
+        </w:rPr>
+        <w:t>based on</w:t>
+      </w:r>
+      <w:r>
+        <w:rPr>
+          <w:rFonts w:ascii="Times New Roman" w:eastAsia="Calibri" w:hAnsi="Times New Roman" w:cs="Times New Roman"/>
+          <w:sz w:val="24"/>
+          <w:szCs w:val="24"/>
+        </w:rPr>
+        <w:t xml:space="preserve"> the meaning they assign to events that occur in the organizational setting</w:t>
+      </w:r>
+      <w:r>
+        <w:rPr>
+          <w:rFonts w:ascii="Times New Roman" w:eastAsia="Calibri" w:hAnsi="Times New Roman" w:cs="Times New Roman"/>
+          <w:sz w:val="24"/>
+          <w:szCs w:val="24"/>
+        </w:rPr>
+        <w:t xml:space="preserve">.  </w:t>
+      </w:r>
+      <w:r>
+        <w:rPr>
+          <w:rFonts w:ascii="Times New Roman" w:eastAsia="Calibri" w:hAnsi="Times New Roman" w:cs="Times New Roman"/>
+          <w:sz w:val="24"/>
+          <w:szCs w:val="24"/>
+        </w:rPr>
+        <w:t xml:space="preserve">The Hawthorne studies were conducted in an organization environment that employed policies, rules, regulations, and standard operating procedures (SOPs) aimed at increasing efficiency by eliminating the need for workers to make choices about their actions. </w:t>
+      </w:r>
+      <w:r>
+        <w:rPr>
+          <w:rFonts w:ascii="Times New Roman" w:eastAsia="Calibri" w:hAnsi="Times New Roman" w:cs="Times New Roman"/>
+          <w:sz w:val="24"/>
+          <w:szCs w:val="24"/>
+        </w:rPr>
+        <w:t xml:space="preserve"> Nevertheless, the human agency of the workers rose to the surface.  </w:t>
+      </w:r>
+      <w:r>
+        <w:rPr>
+          <w:rFonts w:ascii="Times New Roman" w:eastAsia="Calibri" w:hAnsi="Times New Roman" w:cs="Times New Roman"/>
+          <w:sz w:val="24"/>
+          <w:szCs w:val="24"/>
+        </w:rPr>
+        <w:t>People</w:t>
+      </w:r>
+      <w:r>
+        <w:rPr>
+          <w:rFonts w:ascii="Times New Roman" w:eastAsia="Calibri" w:hAnsi="Times New Roman" w:cs="Times New Roman"/>
+          <w:sz w:val="24"/>
+          <w:szCs w:val="24"/>
+        </w:rPr>
+        <w:t xml:space="preserve"> can and do</w:t>
+      </w:r>
+      <w:r>
+        <w:rPr>
+          <w:rFonts w:ascii="Times New Roman" w:eastAsia="Calibri" w:hAnsi="Times New Roman" w:cs="Times New Roman"/>
+          <w:sz w:val="24"/>
+          <w:szCs w:val="24"/>
+        </w:rPr>
+        <w:t xml:space="preserve"> exercise agency in an organizational setting even when efforts are made to eliminate human agency through policies, rules, regulations, and SOPs.</w:t>
+      </w:r>
+      <w:r>
+        <w:rPr>
+          <w:rFonts w:ascii="Times New Roman" w:eastAsia="Calibri" w:hAnsi="Times New Roman" w:cs="Times New Roman"/>
+          <w:sz w:val="24"/>
+          <w:szCs w:val="24"/>
+        </w:rPr>
+        <w:t xml:space="preserve">  Even more, when conceived as a set of malleable recursive practices, an organization cannot exist without human agency.</w:t>
       </w:r>
     </w:p>
     <w:p>
@@ -1586,140 +1757,184 @@
           <w:sz w:val="24"/>
           <w:szCs w:val="24"/>
         </w:rPr>
+        <w:t>The issue of human agency is inextricably linked to how change is effectuated in the context of the organization, which is another facet of organizational life about which my beliefs have evolved.</w:t>
+      </w:r>
+      <w:r>
+        <w:rPr>
+          <w:rFonts w:ascii="Times New Roman" w:eastAsia="Calibri" w:hAnsi="Times New Roman" w:cs="Times New Roman"/>
+          <w:sz w:val="24"/>
+          <w:szCs w:val="24"/>
+        </w:rPr>
+        <w:t xml:space="preserve">  My previous belief was that only high level fiduciary leaders have the responsibility and authority to effectuate change.  This perception was reinforced by the hierarchical structure of most organizations.  Moving up in the organization</w:t>
+      </w:r>
+      <w:r>
+        <w:rPr>
+          <w:rFonts w:ascii="Times New Roman" w:eastAsia="Calibri" w:hAnsi="Times New Roman" w:cs="Times New Roman"/>
+          <w:sz w:val="24"/>
+          <w:szCs w:val="24"/>
+        </w:rPr>
+        <w:t>al</w:t>
+      </w:r>
+      <w:r>
+        <w:rPr>
+          <w:rFonts w:ascii="Times New Roman" w:eastAsia="Calibri" w:hAnsi="Times New Roman" w:cs="Times New Roman"/>
+          <w:sz w:val="24"/>
+          <w:szCs w:val="24"/>
+        </w:rPr>
+        <w:t xml:space="preserve"> hierarchy was how one gained influence over</w:t>
+      </w:r>
+      <w:r>
+        <w:rPr>
+          <w:rFonts w:ascii="Times New Roman" w:eastAsia="Calibri" w:hAnsi="Times New Roman" w:cs="Times New Roman"/>
+          <w:sz w:val="24"/>
+          <w:szCs w:val="24"/>
+        </w:rPr>
+        <w:t xml:space="preserve"> the</w:t>
+      </w:r>
+      <w:r>
+        <w:rPr>
+          <w:rFonts w:ascii="Times New Roman" w:eastAsia="Calibri" w:hAnsi="Times New Roman" w:cs="Times New Roman"/>
+          <w:sz w:val="24"/>
+          <w:szCs w:val="24"/>
+        </w:rPr>
+        <w:t xml:space="preserve"> organization</w:t>
+      </w:r>
+      <w:r>
+        <w:rPr>
+          <w:rFonts w:ascii="Times New Roman" w:eastAsia="Calibri" w:hAnsi="Times New Roman" w:cs="Times New Roman"/>
+          <w:sz w:val="24"/>
+          <w:szCs w:val="24"/>
+        </w:rPr>
+        <w:t xml:space="preserve"> itself</w:t>
+      </w:r>
+      <w:r>
+        <w:rPr>
+          <w:rFonts w:ascii="Times New Roman" w:eastAsia="Calibri" w:hAnsi="Times New Roman" w:cs="Times New Roman"/>
+          <w:sz w:val="24"/>
+          <w:szCs w:val="24"/>
+        </w:rPr>
+        <w:t>.</w:t>
+      </w:r>
+      <w:r>
+        <w:rPr>
+          <w:rFonts w:ascii="Times New Roman" w:eastAsia="Calibri" w:hAnsi="Times New Roman" w:cs="Times New Roman"/>
+          <w:sz w:val="24"/>
+          <w:szCs w:val="24"/>
+        </w:rPr>
+        <w:t xml:space="preserve">  However, if organizations are nothing more </w:t>
+      </w:r>
+      <w:r>
+        <w:rPr>
+          <w:rFonts w:ascii="Times New Roman" w:eastAsia="Calibri" w:hAnsi="Times New Roman" w:cs="Times New Roman"/>
+          <w:sz w:val="24"/>
+          <w:szCs w:val="24"/>
+        </w:rPr>
         <w:lastRenderedPageBreak/>
-        <w:t xml:space="preserve">Perhaps the most profound change in my perspective of organization dynamics is regarding guerilla activity within an organization.  </w:t>
-      </w:r>
-      <w:r>
-        <w:rPr>
-          <w:rFonts w:ascii="Times New Roman" w:eastAsia="Calibri" w:hAnsi="Times New Roman" w:cs="Times New Roman"/>
-          <w:sz w:val="24"/>
-          <w:szCs w:val="24"/>
-        </w:rPr>
-        <w:t>O’Leary (2020) introduced the concept of guerrilla government which she defined as “[p]</w:t>
-      </w:r>
-      <w:proofErr w:type="spellStart"/>
-      <w:r>
-        <w:rPr>
-          <w:rFonts w:ascii="Times New Roman" w:eastAsia="Calibri" w:hAnsi="Times New Roman" w:cs="Times New Roman"/>
-          <w:sz w:val="24"/>
-          <w:szCs w:val="24"/>
-        </w:rPr>
-        <w:t>ublic</w:t>
-      </w:r>
-      <w:proofErr w:type="spellEnd"/>
-      <w:r>
-        <w:rPr>
-          <w:rFonts w:ascii="Times New Roman" w:eastAsia="Calibri" w:hAnsi="Times New Roman" w:cs="Times New Roman"/>
-          <w:sz w:val="24"/>
-          <w:szCs w:val="24"/>
-        </w:rPr>
-        <w:t xml:space="preserve"> servants who disobey the wishes of their superiors – either directly or indirectly communicated – </w:t>
-      </w:r>
-      <w:proofErr w:type="gramStart"/>
-      <w:r>
-        <w:rPr>
-          <w:rFonts w:ascii="Times New Roman" w:eastAsia="Calibri" w:hAnsi="Times New Roman" w:cs="Times New Roman"/>
-          <w:sz w:val="24"/>
-          <w:szCs w:val="24"/>
-        </w:rPr>
-        <w:t>in order to</w:t>
-      </w:r>
-      <w:proofErr w:type="gramEnd"/>
-      <w:r>
-        <w:rPr>
-          <w:rFonts w:ascii="Times New Roman" w:eastAsia="Calibri" w:hAnsi="Times New Roman" w:cs="Times New Roman"/>
-          <w:sz w:val="24"/>
-          <w:szCs w:val="24"/>
-        </w:rPr>
-        <w:t xml:space="preserve"> do what they perceive is ‘the right thing’” (p. 4).  One can adapt this definition to apply to organizations more broadly and characterize guerrilla organizational activity as intentional actions and inactions taken by members of an org</w:t>
-      </w:r>
-      <w:r>
-        <w:rPr>
-          <w:rFonts w:ascii="Times New Roman" w:eastAsia="Calibri" w:hAnsi="Times New Roman" w:cs="Times New Roman"/>
-          <w:sz w:val="24"/>
-          <w:szCs w:val="24"/>
-        </w:rPr>
-        <w:t>anization in direct opposition to</w:t>
-      </w:r>
-      <w:r>
-        <w:rPr>
-          <w:rFonts w:ascii="Times New Roman" w:eastAsia="Calibri" w:hAnsi="Times New Roman" w:cs="Times New Roman"/>
-          <w:sz w:val="24"/>
-          <w:szCs w:val="24"/>
-        </w:rPr>
-        <w:t xml:space="preserve"> the directly or indirectly communicated wishes of their organizational superiors.  I previously believed such activity was </w:t>
-      </w:r>
-      <w:r>
-        <w:rPr>
-          <w:rFonts w:ascii="Times New Roman" w:eastAsia="Calibri" w:hAnsi="Times New Roman" w:cs="Times New Roman"/>
-          <w:sz w:val="24"/>
-          <w:szCs w:val="24"/>
-        </w:rPr>
-        <w:t>seldom, if ever, proper</w:t>
-      </w:r>
-      <w:r>
-        <w:rPr>
-          <w:rFonts w:ascii="Times New Roman" w:eastAsia="Calibri" w:hAnsi="Times New Roman" w:cs="Times New Roman"/>
-          <w:sz w:val="24"/>
-          <w:szCs w:val="24"/>
-        </w:rPr>
-        <w:t>.</w:t>
-      </w:r>
-      <w:r>
-        <w:rPr>
-          <w:rFonts w:ascii="Times New Roman" w:eastAsia="Calibri" w:hAnsi="Times New Roman" w:cs="Times New Roman"/>
-          <w:sz w:val="24"/>
-          <w:szCs w:val="24"/>
-        </w:rPr>
-        <w:t xml:space="preserve">  I considered it a sign of disloyalty to the organization and potentially damaging to it as well.  This was consistent with my notion of the </w:t>
-      </w:r>
-      <w:r>
-        <w:rPr>
-          <w:rFonts w:ascii="Times New Roman" w:eastAsia="Calibri" w:hAnsi="Times New Roman" w:cs="Times New Roman"/>
-          <w:sz w:val="24"/>
-          <w:szCs w:val="24"/>
-        </w:rPr>
-        <w:t>quasi-</w:t>
-      </w:r>
-      <w:r>
-        <w:rPr>
-          <w:rFonts w:ascii="Times New Roman" w:eastAsia="Calibri" w:hAnsi="Times New Roman" w:cs="Times New Roman"/>
-          <w:sz w:val="24"/>
-          <w:szCs w:val="24"/>
-        </w:rPr>
-        <w:t xml:space="preserve">Faustian bargain of </w:t>
-      </w:r>
-      <w:r>
-        <w:rPr>
-          <w:rFonts w:ascii="Times New Roman" w:eastAsia="Calibri" w:hAnsi="Times New Roman" w:cs="Times New Roman"/>
-          <w:sz w:val="24"/>
-          <w:szCs w:val="24"/>
-        </w:rPr>
-        <w:t xml:space="preserve">privileges of organizational membership </w:t>
-      </w:r>
-      <w:r>
-        <w:rPr>
-          <w:rFonts w:ascii="Times New Roman" w:eastAsia="Calibri" w:hAnsi="Times New Roman" w:cs="Times New Roman"/>
-          <w:sz w:val="24"/>
-          <w:szCs w:val="24"/>
-        </w:rPr>
-        <w:t>in exchange for abdicating human agency</w:t>
-      </w:r>
-      <w:r>
-        <w:rPr>
-          <w:rFonts w:ascii="Times New Roman" w:eastAsia="Calibri" w:hAnsi="Times New Roman" w:cs="Times New Roman"/>
-          <w:sz w:val="24"/>
-          <w:szCs w:val="24"/>
-        </w:rPr>
-        <w:t xml:space="preserve"> to a large degree as</w:t>
-      </w:r>
-      <w:r>
-        <w:rPr>
-          <w:rFonts w:ascii="Times New Roman" w:eastAsia="Calibri" w:hAnsi="Times New Roman" w:cs="Times New Roman"/>
-          <w:sz w:val="24"/>
-          <w:szCs w:val="24"/>
-        </w:rPr>
-        <w:t xml:space="preserve"> described above.</w:t>
+        <w:t xml:space="preserve">than </w:t>
+      </w:r>
+      <w:r>
+        <w:rPr>
+          <w:rFonts w:ascii="Times New Roman" w:eastAsia="Calibri" w:hAnsi="Times New Roman" w:cs="Times New Roman"/>
+          <w:sz w:val="24"/>
+          <w:szCs w:val="24"/>
+        </w:rPr>
+        <w:t xml:space="preserve">malleable </w:t>
+      </w:r>
+      <w:r>
+        <w:rPr>
+          <w:rFonts w:ascii="Times New Roman" w:eastAsia="Calibri" w:hAnsi="Times New Roman" w:cs="Times New Roman"/>
+          <w:sz w:val="24"/>
+          <w:szCs w:val="24"/>
+        </w:rPr>
+        <w:t xml:space="preserve">repeated </w:t>
+      </w:r>
+      <w:r>
+        <w:rPr>
+          <w:rFonts w:ascii="Times New Roman" w:eastAsia="Calibri" w:hAnsi="Times New Roman" w:cs="Times New Roman"/>
+          <w:sz w:val="24"/>
+          <w:szCs w:val="24"/>
+        </w:rPr>
+        <w:t xml:space="preserve">patterns of </w:t>
+      </w:r>
+      <w:r>
+        <w:rPr>
+          <w:rFonts w:ascii="Times New Roman" w:eastAsia="Calibri" w:hAnsi="Times New Roman" w:cs="Times New Roman"/>
+          <w:sz w:val="24"/>
+          <w:szCs w:val="24"/>
+        </w:rPr>
+        <w:t xml:space="preserve">social interactions, then any changes in those interactions can and will produce change in the organization to greater or lesser degree.  As Miller and Fox (2019) </w:t>
+      </w:r>
+      <w:r>
+        <w:rPr>
+          <w:rFonts w:ascii="Times New Roman" w:eastAsia="Calibri" w:hAnsi="Times New Roman" w:cs="Times New Roman"/>
+          <w:sz w:val="24"/>
+          <w:szCs w:val="24"/>
+        </w:rPr>
+        <w:t>observe</w:t>
+      </w:r>
+      <w:r>
+        <w:rPr>
+          <w:rFonts w:ascii="Times New Roman" w:eastAsia="Calibri" w:hAnsi="Times New Roman" w:cs="Times New Roman"/>
+          <w:sz w:val="24"/>
+          <w:szCs w:val="24"/>
+        </w:rPr>
+        <w:t>d</w:t>
+      </w:r>
+      <w:r>
+        <w:rPr>
+          <w:rFonts w:ascii="Times New Roman" w:eastAsia="Calibri" w:hAnsi="Times New Roman" w:cs="Times New Roman"/>
+          <w:sz w:val="24"/>
+          <w:szCs w:val="24"/>
+        </w:rPr>
+        <w:t xml:space="preserve">, there are </w:t>
+      </w:r>
+      <w:r>
+        <w:rPr>
+          <w:rFonts w:ascii="Times New Roman" w:eastAsia="Calibri" w:hAnsi="Times New Roman" w:cs="Times New Roman"/>
+          <w:sz w:val="24"/>
+          <w:szCs w:val="24"/>
+        </w:rPr>
+        <w:t xml:space="preserve">adjustments to </w:t>
+      </w:r>
+      <w:r>
+        <w:rPr>
+          <w:rFonts w:ascii="Times New Roman" w:eastAsia="Calibri" w:hAnsi="Times New Roman" w:cs="Times New Roman"/>
+          <w:sz w:val="24"/>
+          <w:szCs w:val="24"/>
+        </w:rPr>
+        <w:t>micro</w:t>
+      </w:r>
+      <w:r>
+        <w:rPr>
+          <w:rFonts w:ascii="Times New Roman" w:eastAsia="Calibri" w:hAnsi="Times New Roman" w:cs="Times New Roman"/>
+          <w:sz w:val="24"/>
+          <w:szCs w:val="24"/>
+        </w:rPr>
+        <w:t>-</w:t>
+      </w:r>
+      <w:r>
+        <w:rPr>
+          <w:rFonts w:ascii="Times New Roman" w:eastAsia="Calibri" w:hAnsi="Times New Roman" w:cs="Times New Roman"/>
+          <w:sz w:val="24"/>
+          <w:szCs w:val="24"/>
+        </w:rPr>
+        <w:t xml:space="preserve">processes and rules occurring at the level of face-to-face encounters, interpersonal relations within groups, and </w:t>
+      </w:r>
+      <w:r>
+        <w:rPr>
+          <w:rFonts w:ascii="Times New Roman" w:eastAsia="Calibri" w:hAnsi="Times New Roman" w:cs="Times New Roman"/>
+          <w:sz w:val="24"/>
+          <w:szCs w:val="24"/>
+        </w:rPr>
+        <w:t xml:space="preserve">inter-group interactions.  </w:t>
+      </w:r>
+      <w:r>
+        <w:rPr>
+          <w:rFonts w:ascii="Times New Roman" w:eastAsia="Calibri" w:hAnsi="Times New Roman" w:cs="Times New Roman"/>
+          <w:sz w:val="24"/>
+          <w:szCs w:val="24"/>
+        </w:rPr>
+        <w:t>Each of these instances represents an opportunity to either maintain or modify the organization.</w:t>
       </w:r>
     </w:p>
     <w:p>
@@ -1738,6 +1953,157 @@
           <w:sz w:val="24"/>
           <w:szCs w:val="24"/>
         </w:rPr>
+        <w:t xml:space="preserve">Perhaps the most profound change in my perspective of organization dynamics is regarding guerilla activity within an organization.  </w:t>
+      </w:r>
+      <w:r>
+        <w:rPr>
+          <w:rFonts w:ascii="Times New Roman" w:eastAsia="Calibri" w:hAnsi="Times New Roman" w:cs="Times New Roman"/>
+          <w:sz w:val="24"/>
+          <w:szCs w:val="24"/>
+        </w:rPr>
+        <w:t>O’Leary (2020) introduced the concept of guerrilla government which she defined as “[p]</w:t>
+      </w:r>
+      <w:proofErr w:type="spellStart"/>
+      <w:r>
+        <w:rPr>
+          <w:rFonts w:ascii="Times New Roman" w:eastAsia="Calibri" w:hAnsi="Times New Roman" w:cs="Times New Roman"/>
+          <w:sz w:val="24"/>
+          <w:szCs w:val="24"/>
+        </w:rPr>
+        <w:t>ublic</w:t>
+      </w:r>
+      <w:proofErr w:type="spellEnd"/>
+      <w:r>
+        <w:rPr>
+          <w:rFonts w:ascii="Times New Roman" w:eastAsia="Calibri" w:hAnsi="Times New Roman" w:cs="Times New Roman"/>
+          <w:sz w:val="24"/>
+          <w:szCs w:val="24"/>
+        </w:rPr>
+        <w:t xml:space="preserve"> servants who disobey the wishes of their superiors – either directly or indirectly communicated – </w:t>
+      </w:r>
+      <w:proofErr w:type="gramStart"/>
+      <w:r>
+        <w:rPr>
+          <w:rFonts w:ascii="Times New Roman" w:eastAsia="Calibri" w:hAnsi="Times New Roman" w:cs="Times New Roman"/>
+          <w:sz w:val="24"/>
+          <w:szCs w:val="24"/>
+        </w:rPr>
+        <w:t>in order to</w:t>
+      </w:r>
+      <w:proofErr w:type="gramEnd"/>
+      <w:r>
+        <w:rPr>
+          <w:rFonts w:ascii="Times New Roman" w:eastAsia="Calibri" w:hAnsi="Times New Roman" w:cs="Times New Roman"/>
+          <w:sz w:val="24"/>
+          <w:szCs w:val="24"/>
+        </w:rPr>
+        <w:t xml:space="preserve"> do what they perceive is ‘the right thing’” (p. 4).  One can adapt this definition to apply to organizations more broadly and characterize guerrilla activity</w:t>
+      </w:r>
+      <w:r>
+        <w:rPr>
+          <w:rFonts w:ascii="Times New Roman" w:eastAsia="Calibri" w:hAnsi="Times New Roman" w:cs="Times New Roman"/>
+          <w:sz w:val="24"/>
+          <w:szCs w:val="24"/>
+        </w:rPr>
+        <w:t xml:space="preserve"> in the context of organizations</w:t>
+      </w:r>
+      <w:r>
+        <w:rPr>
+          <w:rFonts w:ascii="Times New Roman" w:eastAsia="Calibri" w:hAnsi="Times New Roman" w:cs="Times New Roman"/>
+          <w:sz w:val="24"/>
+          <w:szCs w:val="24"/>
+        </w:rPr>
+        <w:t xml:space="preserve"> as intentional actions and inactions taken by members of an org</w:t>
+      </w:r>
+      <w:r>
+        <w:rPr>
+          <w:rFonts w:ascii="Times New Roman" w:eastAsia="Calibri" w:hAnsi="Times New Roman" w:cs="Times New Roman"/>
+          <w:sz w:val="24"/>
+          <w:szCs w:val="24"/>
+        </w:rPr>
+        <w:t>anization in direct opposition to</w:t>
+      </w:r>
+      <w:r>
+        <w:rPr>
+          <w:rFonts w:ascii="Times New Roman" w:eastAsia="Calibri" w:hAnsi="Times New Roman" w:cs="Times New Roman"/>
+          <w:sz w:val="24"/>
+          <w:szCs w:val="24"/>
+        </w:rPr>
+        <w:t xml:space="preserve"> the directly or indirectly communicated wishes of their organizational superiors.  I previously believed such activity was </w:t>
+      </w:r>
+      <w:r>
+        <w:rPr>
+          <w:rFonts w:ascii="Times New Roman" w:eastAsia="Calibri" w:hAnsi="Times New Roman" w:cs="Times New Roman"/>
+          <w:sz w:val="24"/>
+          <w:szCs w:val="24"/>
+        </w:rPr>
+        <w:t>seldom, if ever, proper</w:t>
+      </w:r>
+      <w:r>
+        <w:rPr>
+          <w:rFonts w:ascii="Times New Roman" w:eastAsia="Calibri" w:hAnsi="Times New Roman" w:cs="Times New Roman"/>
+          <w:sz w:val="24"/>
+          <w:szCs w:val="24"/>
+        </w:rPr>
+        <w:t>.</w:t>
+      </w:r>
+      <w:r>
+        <w:rPr>
+          <w:rFonts w:ascii="Times New Roman" w:eastAsia="Calibri" w:hAnsi="Times New Roman" w:cs="Times New Roman"/>
+          <w:sz w:val="24"/>
+          <w:szCs w:val="24"/>
+        </w:rPr>
+        <w:t xml:space="preserve">  I considered it a sign of disloyalty to the organization and potentially damaging to it as well.  This was consistent with my notion of the Faustian bargain of </w:t>
+      </w:r>
+      <w:r>
+        <w:rPr>
+          <w:rFonts w:ascii="Times New Roman" w:eastAsia="Calibri" w:hAnsi="Times New Roman" w:cs="Times New Roman"/>
+          <w:sz w:val="24"/>
+          <w:szCs w:val="24"/>
+        </w:rPr>
+        <w:t xml:space="preserve">privileges of organizational membership </w:t>
+      </w:r>
+      <w:r>
+        <w:rPr>
+          <w:rFonts w:ascii="Times New Roman" w:eastAsia="Calibri" w:hAnsi="Times New Roman" w:cs="Times New Roman"/>
+          <w:sz w:val="24"/>
+          <w:szCs w:val="24"/>
+        </w:rPr>
+        <w:t>in exchange for abdicating human agency</w:t>
+      </w:r>
+      <w:r>
+        <w:rPr>
+          <w:rFonts w:ascii="Times New Roman" w:eastAsia="Calibri" w:hAnsi="Times New Roman" w:cs="Times New Roman"/>
+          <w:sz w:val="24"/>
+          <w:szCs w:val="24"/>
+        </w:rPr>
+        <w:t xml:space="preserve"> to a large degree as</w:t>
+      </w:r>
+      <w:r>
+        <w:rPr>
+          <w:rFonts w:ascii="Times New Roman" w:eastAsia="Calibri" w:hAnsi="Times New Roman" w:cs="Times New Roman"/>
+          <w:sz w:val="24"/>
+          <w:szCs w:val="24"/>
+        </w:rPr>
+        <w:t xml:space="preserve"> described above.</w:t>
+      </w:r>
+    </w:p>
+    <w:p>
+      <w:pPr>
+        <w:spacing w:line="480" w:lineRule="auto"/>
+        <w:ind w:firstLine="720"/>
+        <w:rPr>
+          <w:rFonts w:ascii="Times New Roman" w:eastAsia="Calibri" w:hAnsi="Times New Roman" w:cs="Times New Roman"/>
+          <w:sz w:val="24"/>
+          <w:szCs w:val="24"/>
+        </w:rPr>
+      </w:pPr>
+      <w:r>
+        <w:rPr>
+          <w:rFonts w:ascii="Times New Roman" w:eastAsia="Calibri" w:hAnsi="Times New Roman" w:cs="Times New Roman"/>
+          <w:sz w:val="24"/>
+          <w:szCs w:val="24"/>
+        </w:rPr>
         <w:t>The evidence presented by O’Leary (2020) I has led me to conclude</w:t>
       </w:r>
       <w:r>
@@ -1839,6 +2205,7 @@
           <w:sz w:val="24"/>
           <w:szCs w:val="24"/>
         </w:rPr>
+        <w:lastRenderedPageBreak/>
         <w:t>Effectuating Organizational Change</w:t>
       </w:r>
     </w:p>
@@ -1858,16 +2225,7 @@
           <w:sz w:val="24"/>
           <w:szCs w:val="24"/>
         </w:rPr>
-        <w:t xml:space="preserve">These four insights into organization dynamics provided the foundation for an alternative perspective about effectuating organizational change.  I argue that setting organizational objectives and effectuating change to achieve those objectives are not the exclusive responsibility, right, and privilege of an organization’s fiduciary leaders.  Instead, every member </w:t>
-      </w:r>
-      <w:r>
-        <w:rPr>
-          <w:rFonts w:ascii="Times New Roman" w:eastAsia="Calibri" w:hAnsi="Times New Roman" w:cs="Times New Roman"/>
-          <w:sz w:val="24"/>
-          <w:szCs w:val="24"/>
-        </w:rPr>
-        <w:lastRenderedPageBreak/>
-        <w:t>of an organization has a warrant to do so that is rooted in human agency and their very membership in the organization.  In effect, this principle distributes authority for effectuating change throughout the organization to the individual members.</w:t>
+        <w:t>These four insights into organization dynamics provided the foundation for an alternative perspective about effectuating organizational change.  I argue that setting organizational objectives and effectuating change to achieve those objectives are not the exclusive responsibility, right, and privilege of an organization’s fiduciary leaders.  Instead, every member of an organization has a warrant to do so that is rooted in human agency and their very membership in the organization.  In effect, this principle distributes authority for effectuating change throughout the organization to the individual members.</w:t>
       </w:r>
     </w:p>
     <w:p>
@@ -1886,15 +2244,95 @@
           <w:sz w:val="24"/>
           <w:szCs w:val="24"/>
         </w:rPr>
-        <w:t xml:space="preserve">As described by Miller and Fox (2019), an organization is not a person, organism, object, or physical entity.  It is a way of interacting to achieve agreed upon objectives, which is defined and shaped by the norms and expectations of the members of the organization.  Each person contributes to creating and sustaining the organization.  </w:t>
-      </w:r>
-      <w:r>
-        <w:rPr>
-          <w:rFonts w:ascii="Times New Roman" w:eastAsia="Calibri" w:hAnsi="Times New Roman" w:cs="Times New Roman"/>
-          <w:sz w:val="24"/>
-          <w:szCs w:val="24"/>
-        </w:rPr>
-        <w:t>This implies that organizational membership not only does not require one to abdicate human agency but in fact depends on human agency for its very existence.  Moreover, i</w:t>
+        <w:t>As described by Miller and Fox (2019), an organization is not a person, organism, object, or physical entity.  It is a way of interacting to achieve agreed upon objectives, which is defined and shaped by the norms and expectations of the members of the organization</w:t>
+      </w:r>
+      <w:r>
+        <w:rPr>
+          <w:rFonts w:ascii="Times New Roman" w:eastAsia="Calibri" w:hAnsi="Times New Roman" w:cs="Times New Roman"/>
+          <w:sz w:val="24"/>
+          <w:szCs w:val="24"/>
+        </w:rPr>
+        <w:t>al group</w:t>
+      </w:r>
+      <w:r>
+        <w:rPr>
+          <w:rFonts w:ascii="Times New Roman" w:eastAsia="Calibri" w:hAnsi="Times New Roman" w:cs="Times New Roman"/>
+          <w:sz w:val="24"/>
+          <w:szCs w:val="24"/>
+        </w:rPr>
+        <w:t xml:space="preserve">.  Each person contributes to creating and sustaining the organization.  </w:t>
+      </w:r>
+      <w:r>
+        <w:rPr>
+          <w:rFonts w:ascii="Times New Roman" w:eastAsia="Calibri" w:hAnsi="Times New Roman" w:cs="Times New Roman"/>
+          <w:sz w:val="24"/>
+          <w:szCs w:val="24"/>
+        </w:rPr>
+        <w:t>Not only does t</w:t>
+      </w:r>
+      <w:r>
+        <w:rPr>
+          <w:rFonts w:ascii="Times New Roman" w:eastAsia="Calibri" w:hAnsi="Times New Roman" w:cs="Times New Roman"/>
+          <w:sz w:val="24"/>
+          <w:szCs w:val="24"/>
+        </w:rPr>
+        <w:t>his impl</w:t>
+      </w:r>
+      <w:r>
+        <w:rPr>
+          <w:rFonts w:ascii="Times New Roman" w:eastAsia="Calibri" w:hAnsi="Times New Roman" w:cs="Times New Roman"/>
+          <w:sz w:val="24"/>
+          <w:szCs w:val="24"/>
+        </w:rPr>
+        <w:t>y</w:t>
+      </w:r>
+      <w:r>
+        <w:rPr>
+          <w:rFonts w:ascii="Times New Roman" w:eastAsia="Calibri" w:hAnsi="Times New Roman" w:cs="Times New Roman"/>
+          <w:sz w:val="24"/>
+          <w:szCs w:val="24"/>
+        </w:rPr>
+        <w:t xml:space="preserve"> that</w:t>
+      </w:r>
+      <w:r>
+        <w:rPr>
+          <w:rFonts w:ascii="Times New Roman" w:eastAsia="Calibri" w:hAnsi="Times New Roman" w:cs="Times New Roman"/>
+          <w:sz w:val="24"/>
+          <w:szCs w:val="24"/>
+        </w:rPr>
+        <w:t xml:space="preserve"> abdicating human agency is not necessary</w:t>
+      </w:r>
+      <w:r>
+        <w:rPr>
+          <w:rFonts w:ascii="Times New Roman" w:eastAsia="Calibri" w:hAnsi="Times New Roman" w:cs="Times New Roman"/>
+          <w:sz w:val="24"/>
+          <w:szCs w:val="24"/>
+        </w:rPr>
+        <w:t xml:space="preserve"> for </w:t>
+      </w:r>
+      <w:r>
+        <w:rPr>
+          <w:rFonts w:ascii="Times New Roman" w:eastAsia="Calibri" w:hAnsi="Times New Roman" w:cs="Times New Roman"/>
+          <w:sz w:val="24"/>
+          <w:szCs w:val="24"/>
+        </w:rPr>
+        <w:t>organizational membership</w:t>
+      </w:r>
+      <w:r>
+        <w:rPr>
+          <w:rFonts w:ascii="Times New Roman" w:eastAsia="Calibri" w:hAnsi="Times New Roman" w:cs="Times New Roman"/>
+          <w:sz w:val="24"/>
+          <w:szCs w:val="24"/>
+        </w:rPr>
+        <w:t>, it also suggests that the organization</w:t>
+      </w:r>
+      <w:r>
+        <w:rPr>
+          <w:rFonts w:ascii="Times New Roman" w:eastAsia="Calibri" w:hAnsi="Times New Roman" w:cs="Times New Roman"/>
+          <w:sz w:val="24"/>
+          <w:szCs w:val="24"/>
+        </w:rPr>
+        <w:t xml:space="preserve"> in fact depends on human agency for its very existence.  Moreover, i</w:t>
       </w:r>
       <w:r>
         <w:rPr>
@@ -1969,6 +2407,14 @@
           <w:szCs w:val="24"/>
         </w:rPr>
         <w:t xml:space="preserve">  In exercising one’s right to effectuate change, it is appropriate to use whatever means and methods that are at one’s disposal so long as they do not infringe upon the rights of another member of the organization.</w:t>
+      </w:r>
+      <w:r>
+        <w:rPr>
+          <w:rFonts w:ascii="Times New Roman" w:eastAsia="Calibri" w:hAnsi="Times New Roman" w:cs="Times New Roman"/>
+          <w:sz w:val="24"/>
+          <w:szCs w:val="24"/>
+        </w:rPr>
+        <w:t xml:space="preserve">  This includes guerilla activity.</w:t>
       </w:r>
     </w:p>
     <w:p>
@@ -1989,6 +2435,49 @@
         </w:rPr>
         <w:t>This perspective of organizational change is consistent with Mary Parker Follett’s concept of situational leadership.</w:t>
       </w:r>
+      <w:r>
+        <w:rPr>
+          <w:rFonts w:ascii="Times New Roman" w:eastAsia="Calibri" w:hAnsi="Times New Roman" w:cs="Times New Roman"/>
+          <w:sz w:val="24"/>
+          <w:szCs w:val="24"/>
+        </w:rPr>
+        <w:t xml:space="preserve"> </w:t>
+      </w:r>
+      <w:r>
+        <w:rPr>
+          <w:rFonts w:ascii="Times New Roman" w:eastAsia="Calibri" w:hAnsi="Times New Roman" w:cs="Times New Roman"/>
+          <w:sz w:val="24"/>
+          <w:szCs w:val="24"/>
+        </w:rPr>
+        <w:t xml:space="preserve"> </w:t>
+      </w:r>
+      <w:proofErr w:type="gramStart"/>
+      <w:r>
+        <w:rPr>
+          <w:rFonts w:ascii="Times New Roman" w:eastAsia="Calibri" w:hAnsi="Times New Roman" w:cs="Times New Roman"/>
+          <w:sz w:val="24"/>
+          <w:szCs w:val="24"/>
+        </w:rPr>
+        <w:t>According to</w:t>
+      </w:r>
+      <w:proofErr w:type="gramEnd"/>
+      <w:r>
+        <w:rPr>
+          <w:rFonts w:ascii="Times New Roman" w:eastAsia="Calibri" w:hAnsi="Times New Roman" w:cs="Times New Roman"/>
+          <w:sz w:val="24"/>
+          <w:szCs w:val="24"/>
+        </w:rPr>
+        <w:t xml:space="preserve"> Follett, effective leadership creates functional unity in the organization.  Follett contended that leadership of function was the most important of </w:t>
+      </w:r>
+      <w:r>
+        <w:rPr>
+          <w:rFonts w:ascii="Times New Roman" w:eastAsia="Calibri" w:hAnsi="Times New Roman" w:cs="Times New Roman"/>
+          <w:sz w:val="24"/>
+          <w:szCs w:val="24"/>
+        </w:rPr>
+        <w:lastRenderedPageBreak/>
+        <w:t>the types of leadership she defined.  Moreover, she argued that eventually organizational success would depend on widely diffusing leadership throughout an organization.</w:t>
+      </w:r>
     </w:p>
     <w:p>
       <w:pPr>
@@ -2036,7 +2525,23 @@
           <w:sz w:val="24"/>
           <w:szCs w:val="24"/>
         </w:rPr>
-        <w:t>The notion that the authority to effectuate change is distributed throughout the organization can help mitigate various types of organizational dysfunction.</w:t>
+        <w:t xml:space="preserve">The notion that the authority to effectuate change is distributed throughout the organization can help </w:t>
+      </w:r>
+      <w:r>
+        <w:rPr>
+          <w:rFonts w:ascii="Times New Roman" w:eastAsia="Calibri" w:hAnsi="Times New Roman" w:cs="Times New Roman"/>
+          <w:sz w:val="24"/>
+          <w:szCs w:val="24"/>
+        </w:rPr>
+        <w:t xml:space="preserve">cope with </w:t>
+      </w:r>
+      <w:r>
+        <w:rPr>
+          <w:rFonts w:ascii="Times New Roman" w:eastAsia="Calibri" w:hAnsi="Times New Roman" w:cs="Times New Roman"/>
+          <w:sz w:val="24"/>
+          <w:szCs w:val="24"/>
+        </w:rPr>
+        <w:t>various types of organizational dysfunction.</w:t>
       </w:r>
       <w:r>
         <w:rPr>
@@ -2151,16 +2656,7 @@
           <w:sz w:val="24"/>
           <w:szCs w:val="24"/>
         </w:rPr>
-        <w:t xml:space="preserve">described </w:t>
-      </w:r>
-      <w:r>
-        <w:rPr>
-          <w:rFonts w:ascii="Times New Roman" w:eastAsia="Calibri" w:hAnsi="Times New Roman" w:cs="Times New Roman"/>
-          <w:sz w:val="24"/>
-          <w:szCs w:val="24"/>
-        </w:rPr>
-        <w:lastRenderedPageBreak/>
-        <w:t>by</w:t>
+        <w:t>described by</w:t>
       </w:r>
       <w:r>
         <w:rPr>
@@ -2259,7 +2755,23 @@
           <w:sz w:val="24"/>
           <w:szCs w:val="24"/>
         </w:rPr>
-        <w:t xml:space="preserve"> The paradox of rationality occurs </w:t>
+        <w:t xml:space="preserve"> </w:t>
+      </w:r>
+      <w:r>
+        <w:rPr>
+          <w:rFonts w:ascii="Times New Roman" w:eastAsia="Calibri" w:hAnsi="Times New Roman" w:cs="Times New Roman"/>
+          <w:sz w:val="24"/>
+          <w:szCs w:val="24"/>
+        </w:rPr>
+        <w:t xml:space="preserve"> </w:t>
+      </w:r>
+      <w:r>
+        <w:rPr>
+          <w:rFonts w:ascii="Times New Roman" w:eastAsia="Calibri" w:hAnsi="Times New Roman" w:cs="Times New Roman"/>
+          <w:sz w:val="24"/>
+          <w:szCs w:val="24"/>
+        </w:rPr>
+        <w:t xml:space="preserve">The paradox of rationality occurs </w:t>
       </w:r>
       <w:r>
         <w:rPr>
@@ -2291,23 +2803,15 @@
           <w:sz w:val="24"/>
           <w:szCs w:val="24"/>
         </w:rPr>
-        <w:t>organization ha</w:t>
-      </w:r>
-      <w:r>
-        <w:rPr>
-          <w:rFonts w:ascii="Times New Roman" w:eastAsia="Calibri" w:hAnsi="Times New Roman" w:cs="Times New Roman"/>
-          <w:sz w:val="24"/>
-          <w:szCs w:val="24"/>
-        </w:rPr>
-        <w:t>ve</w:t>
-      </w:r>
-      <w:r>
-        <w:rPr>
-          <w:rFonts w:ascii="Times New Roman" w:eastAsia="Calibri" w:hAnsi="Times New Roman" w:cs="Times New Roman"/>
-          <w:sz w:val="24"/>
-          <w:szCs w:val="24"/>
-        </w:rPr>
-        <w:t xml:space="preserve"> severed the connection between mind and body</w:t>
+        <w:t>organization</w:t>
+      </w:r>
+      <w:r>
+        <w:rPr>
+          <w:rFonts w:ascii="Times New Roman" w:eastAsia="Calibri" w:hAnsi="Times New Roman" w:cs="Times New Roman"/>
+          <w:sz w:val="24"/>
+          <w:szCs w:val="24"/>
+        </w:rPr>
+        <w:t xml:space="preserve"> severe the connection between mind and body</w:t>
       </w:r>
       <w:r>
         <w:rPr>
@@ -2323,7 +2827,71 @@
           <w:sz w:val="24"/>
           <w:szCs w:val="24"/>
         </w:rPr>
-        <w:t xml:space="preserve">.  The thesis I have put forward reunites mind and body thus empowering organization members to pursue change adherence to the rules produce </w:t>
+        <w:t xml:space="preserve">.  </w:t>
+      </w:r>
+      <w:r>
+        <w:rPr>
+          <w:rFonts w:ascii="Times New Roman" w:eastAsia="Calibri" w:hAnsi="Times New Roman" w:cs="Times New Roman"/>
+          <w:sz w:val="24"/>
+          <w:szCs w:val="24"/>
+        </w:rPr>
+        <w:t xml:space="preserve">This appears true even with organizations that fall into one of the other typologies.  The notions </w:t>
+      </w:r>
+      <w:r>
+        <w:rPr>
+          <w:rFonts w:ascii="Times New Roman" w:eastAsia="Calibri" w:hAnsi="Times New Roman" w:cs="Times New Roman"/>
+          <w:sz w:val="24"/>
+          <w:szCs w:val="24"/>
+        </w:rPr>
+        <w:t xml:space="preserve">I have </w:t>
+      </w:r>
+      <w:r>
+        <w:rPr>
+          <w:rFonts w:ascii="Times New Roman" w:eastAsia="Calibri" w:hAnsi="Times New Roman" w:cs="Times New Roman"/>
+          <w:sz w:val="24"/>
+          <w:szCs w:val="24"/>
+        </w:rPr>
+        <w:t xml:space="preserve">argued </w:t>
+      </w:r>
+      <w:r>
+        <w:rPr>
+          <w:rFonts w:ascii="Times New Roman" w:eastAsia="Calibri" w:hAnsi="Times New Roman" w:cs="Times New Roman"/>
+          <w:sz w:val="24"/>
+          <w:szCs w:val="24"/>
+        </w:rPr>
+        <w:t>reunite mind and body thus empowering organization me</w:t>
+      </w:r>
+      <w:r>
+        <w:rPr>
+          <w:rFonts w:ascii="Times New Roman" w:eastAsia="Calibri" w:hAnsi="Times New Roman" w:cs="Times New Roman"/>
+          <w:sz w:val="24"/>
+          <w:szCs w:val="24"/>
+        </w:rPr>
+        <w:t>mbers to pursue change</w:t>
+      </w:r>
+      <w:r>
+        <w:rPr>
+          <w:rFonts w:ascii="Times New Roman" w:eastAsia="Calibri" w:hAnsi="Times New Roman" w:cs="Times New Roman"/>
+          <w:sz w:val="24"/>
+          <w:szCs w:val="24"/>
+        </w:rPr>
+        <w:t xml:space="preserve"> to the rules </w:t>
+      </w:r>
+      <w:r>
+        <w:rPr>
+          <w:rFonts w:ascii="Times New Roman" w:eastAsia="Calibri" w:hAnsi="Times New Roman" w:cs="Times New Roman"/>
+          <w:sz w:val="24"/>
+          <w:szCs w:val="24"/>
+        </w:rPr>
+        <w:t xml:space="preserve">and processes that </w:t>
+      </w:r>
+      <w:r>
+        <w:rPr>
+          <w:rFonts w:ascii="Times New Roman" w:eastAsia="Calibri" w:hAnsi="Times New Roman" w:cs="Times New Roman"/>
+          <w:sz w:val="24"/>
+          <w:szCs w:val="24"/>
+        </w:rPr>
+        <w:t xml:space="preserve">produce </w:t>
       </w:r>
       <w:r>
         <w:rPr>
@@ -2350,6 +2918,7 @@
           <w:sz w:val="24"/>
           <w:szCs w:val="24"/>
         </w:rPr>
+        <w:lastRenderedPageBreak/>
         <w:t>The principles that I</w:t>
       </w:r>
       <w:r>
@@ -2390,39 +2959,7 @@
           <w:sz w:val="24"/>
           <w:szCs w:val="24"/>
         </w:rPr>
-        <w:t>As formulated by Herbert Simon, bounded rationality is the notion that human decision making is constrained by the limits of human cognitive abilities.  I</w:t>
-      </w:r>
-      <w:r>
-        <w:rPr>
-          <w:rFonts w:ascii="Times New Roman" w:eastAsia="Calibri" w:hAnsi="Times New Roman" w:cs="Times New Roman"/>
-          <w:sz w:val="24"/>
-          <w:szCs w:val="24"/>
-        </w:rPr>
-        <w:t>n an organizational context</w:t>
-      </w:r>
-      <w:r>
-        <w:rPr>
-          <w:rFonts w:ascii="Times New Roman" w:eastAsia="Calibri" w:hAnsi="Times New Roman" w:cs="Times New Roman"/>
-          <w:sz w:val="24"/>
-          <w:szCs w:val="24"/>
-        </w:rPr>
-        <w:t>,</w:t>
-      </w:r>
-      <w:r>
-        <w:rPr>
-          <w:rFonts w:ascii="Times New Roman" w:eastAsia="Calibri" w:hAnsi="Times New Roman" w:cs="Times New Roman"/>
-          <w:sz w:val="24"/>
-          <w:szCs w:val="24"/>
-        </w:rPr>
-        <w:t xml:space="preserve"> </w:t>
-      </w:r>
-      <w:r>
-        <w:rPr>
-          <w:rFonts w:ascii="Times New Roman" w:eastAsia="Calibri" w:hAnsi="Times New Roman" w:cs="Times New Roman"/>
-          <w:sz w:val="24"/>
-          <w:szCs w:val="24"/>
-        </w:rPr>
-        <w:t xml:space="preserve">these limitations make it impossible for the decision maker to be aware of or able to respond to all stimuli from the operating environment, </w:t>
+        <w:t xml:space="preserve">As formulated by Herbert Simon, bounded rationality is the notion that human decision making is constrained by the limits of human cognitive abilities.  In an organizational context, these limitations make it impossible for the decision maker to be aware of or able to respond to all stimuli from the operating environment, </w:t>
       </w:r>
       <w:r>
         <w:rPr>
@@ -2446,23 +2983,113 @@
           <w:sz w:val="24"/>
           <w:szCs w:val="24"/>
         </w:rPr>
-        <w:t>restricts the effectiveness of the decision-making process.</w:t>
-      </w:r>
-      <w:r>
-        <w:rPr>
-          <w:rFonts w:ascii="Times New Roman" w:eastAsia="Calibri" w:hAnsi="Times New Roman" w:cs="Times New Roman"/>
-          <w:sz w:val="24"/>
-          <w:szCs w:val="24"/>
-        </w:rPr>
-        <w:t xml:space="preserve">  These constraints are exacerbated by organizational approaches that severe the mind and body connection by relegating thinking only to managers in proportion to their place in the organization hierarchy.  The thesis that I have argued overcomes bounded rationality by distributing authority to think and act throughout the organ</w:t>
-      </w:r>
-      <w:r>
-        <w:rPr>
-          <w:rFonts w:ascii="Times New Roman" w:eastAsia="Calibri" w:hAnsi="Times New Roman" w:cs="Times New Roman"/>
-          <w:sz w:val="24"/>
-          <w:szCs w:val="24"/>
-        </w:rPr>
-        <w:t>ization thereby the accessing previously idle cognitive capacity of organization members.</w:t>
+        <w:t>restricts the effectiveness of the decision-making process</w:t>
+      </w:r>
+      <w:r>
+        <w:rPr>
+          <w:rFonts w:ascii="Times New Roman" w:eastAsia="Calibri" w:hAnsi="Times New Roman" w:cs="Times New Roman"/>
+          <w:sz w:val="24"/>
+          <w:szCs w:val="24"/>
+        </w:rPr>
+        <w:t xml:space="preserve"> (Fry &amp; </w:t>
+      </w:r>
+      <w:proofErr w:type="spellStart"/>
+      <w:r>
+        <w:rPr>
+          <w:rFonts w:ascii="Times New Roman" w:eastAsia="Calibri" w:hAnsi="Times New Roman" w:cs="Times New Roman"/>
+          <w:sz w:val="24"/>
+          <w:szCs w:val="24"/>
+        </w:rPr>
+        <w:t>Raadschelders</w:t>
+      </w:r>
+      <w:proofErr w:type="spellEnd"/>
+      <w:r>
+        <w:rPr>
+          <w:rFonts w:ascii="Times New Roman" w:eastAsia="Calibri" w:hAnsi="Times New Roman" w:cs="Times New Roman"/>
+          <w:sz w:val="24"/>
+          <w:szCs w:val="24"/>
+        </w:rPr>
+        <w:t xml:space="preserve">, </w:t>
+      </w:r>
+      <w:r>
+        <w:rPr>
+          <w:rFonts w:ascii="Times New Roman" w:eastAsia="Calibri" w:hAnsi="Times New Roman" w:cs="Times New Roman"/>
+          <w:sz w:val="24"/>
+          <w:szCs w:val="24"/>
+        </w:rPr>
+        <w:t>2014</w:t>
+      </w:r>
+      <w:r>
+        <w:rPr>
+          <w:rFonts w:ascii="Times New Roman" w:eastAsia="Calibri" w:hAnsi="Times New Roman" w:cs="Times New Roman"/>
+          <w:sz w:val="24"/>
+          <w:szCs w:val="24"/>
+        </w:rPr>
+        <w:t>)</w:t>
+      </w:r>
+      <w:r>
+        <w:rPr>
+          <w:rFonts w:ascii="Times New Roman" w:eastAsia="Calibri" w:hAnsi="Times New Roman" w:cs="Times New Roman"/>
+          <w:sz w:val="24"/>
+          <w:szCs w:val="24"/>
+        </w:rPr>
+        <w:t>.</w:t>
+      </w:r>
+      <w:r>
+        <w:rPr>
+          <w:rFonts w:ascii="Times New Roman" w:eastAsia="Calibri" w:hAnsi="Times New Roman" w:cs="Times New Roman"/>
+          <w:sz w:val="24"/>
+          <w:szCs w:val="24"/>
+        </w:rPr>
+        <w:t xml:space="preserve">  These constraints are exacerbated by organizational approaches that severe the mind and body connection by relegating thinking only to managers in proportion to their place in the organization hierarchy.  The thesis that I have </w:t>
+      </w:r>
+      <w:r>
+        <w:rPr>
+          <w:rFonts w:ascii="Times New Roman" w:eastAsia="Calibri" w:hAnsi="Times New Roman" w:cs="Times New Roman"/>
+          <w:sz w:val="24"/>
+          <w:szCs w:val="24"/>
+        </w:rPr>
+        <w:t xml:space="preserve">put forward </w:t>
+      </w:r>
+      <w:r>
+        <w:rPr>
+          <w:rFonts w:ascii="Times New Roman" w:eastAsia="Calibri" w:hAnsi="Times New Roman" w:cs="Times New Roman"/>
+          <w:sz w:val="24"/>
+          <w:szCs w:val="24"/>
+        </w:rPr>
+        <w:t>overcomes bounded rationality by distributing authority to think and act throughout the organ</w:t>
+      </w:r>
+      <w:r>
+        <w:rPr>
+          <w:rFonts w:ascii="Times New Roman" w:eastAsia="Calibri" w:hAnsi="Times New Roman" w:cs="Times New Roman"/>
+          <w:sz w:val="24"/>
+          <w:szCs w:val="24"/>
+        </w:rPr>
+        <w:t>ization thereby</w:t>
+      </w:r>
+      <w:r>
+        <w:rPr>
+          <w:rFonts w:ascii="Times New Roman" w:eastAsia="Calibri" w:hAnsi="Times New Roman" w:cs="Times New Roman"/>
+          <w:sz w:val="24"/>
+          <w:szCs w:val="24"/>
+        </w:rPr>
+        <w:t xml:space="preserve"> accessing</w:t>
+      </w:r>
+      <w:r>
+        <w:rPr>
+          <w:rFonts w:ascii="Times New Roman" w:eastAsia="Calibri" w:hAnsi="Times New Roman" w:cs="Times New Roman"/>
+          <w:sz w:val="24"/>
+          <w:szCs w:val="24"/>
+        </w:rPr>
+        <w:t xml:space="preserve"> the</w:t>
+      </w:r>
+      <w:r>
+        <w:rPr>
+          <w:rFonts w:ascii="Times New Roman" w:eastAsia="Calibri" w:hAnsi="Times New Roman" w:cs="Times New Roman"/>
+          <w:sz w:val="24"/>
+          <w:szCs w:val="24"/>
+        </w:rPr>
+        <w:t xml:space="preserve"> previously idle cognitive capacity of organization members.</w:t>
       </w:r>
     </w:p>
     <w:p>
@@ -2481,8 +3108,15 @@
           <w:sz w:val="24"/>
           <w:szCs w:val="24"/>
         </w:rPr>
-        <w:lastRenderedPageBreak/>
-        <w:t>The thesis that I have outlined</w:t>
+        <w:t xml:space="preserve">The </w:t>
+      </w:r>
+      <w:r>
+        <w:rPr>
+          <w:rFonts w:ascii="Times New Roman" w:eastAsia="Calibri" w:hAnsi="Times New Roman" w:cs="Times New Roman"/>
+          <w:sz w:val="24"/>
+          <w:szCs w:val="24"/>
+        </w:rPr>
+        <w:t>perspective that I’ve presented</w:t>
       </w:r>
       <w:r>
         <w:rPr>
@@ -2514,7 +3148,23 @@
           <w:sz w:val="24"/>
           <w:szCs w:val="24"/>
         </w:rPr>
-        <w:t xml:space="preserve">  By distributing authority to effectuate change throughout the organization membership, it is more likely that important changes in the operating environment will be noticed and appropriately considered and less likely that responses to changes in the environment will be inappropriate or insufficient.</w:t>
+        <w:t xml:space="preserve">  By distributing authority to effectuate change throughout the </w:t>
+      </w:r>
+      <w:r>
+        <w:rPr>
+          <w:rFonts w:ascii="Times New Roman" w:eastAsia="Calibri" w:hAnsi="Times New Roman" w:cs="Times New Roman"/>
+          <w:sz w:val="24"/>
+          <w:szCs w:val="24"/>
+        </w:rPr>
+        <w:t>membership of an organization</w:t>
+      </w:r>
+      <w:r>
+        <w:rPr>
+          <w:rFonts w:ascii="Times New Roman" w:eastAsia="Calibri" w:hAnsi="Times New Roman" w:cs="Times New Roman"/>
+          <w:sz w:val="24"/>
+          <w:szCs w:val="24"/>
+        </w:rPr>
+        <w:t>, it is more likely that important changes in the operating environment will be noticed and appropriately considered and less likely that responses to changes in the environment will be inappropriate or insufficient.</w:t>
       </w:r>
     </w:p>
     <w:p>
@@ -2533,7 +3183,55 @@
           <w:sz w:val="24"/>
           <w:szCs w:val="24"/>
         </w:rPr>
-        <w:t xml:space="preserve">The principles I have put forward reframe the issue of whistleblowing, which is simply a form of guerilla activity.  Whistleblowing is not a dysfunction.  The principles outlined affirm whistleblowing as legitimate, appropriate, and sometimes necessary behavior but also minimizes the need for organization members to engage in whistleblowing when practiced by fiduciary leaders. </w:t>
+        <w:t xml:space="preserve">The </w:t>
+      </w:r>
+      <w:r>
+        <w:rPr>
+          <w:rFonts w:ascii="Times New Roman" w:eastAsia="Calibri" w:hAnsi="Times New Roman" w:cs="Times New Roman"/>
+          <w:sz w:val="24"/>
+          <w:szCs w:val="24"/>
+        </w:rPr>
+        <w:t>notion that authority to effectuate change is distributed throughout the membership of an organization</w:t>
+      </w:r>
+      <w:r>
+        <w:rPr>
+          <w:rFonts w:ascii="Times New Roman" w:eastAsia="Calibri" w:hAnsi="Times New Roman" w:cs="Times New Roman"/>
+          <w:sz w:val="24"/>
+          <w:szCs w:val="24"/>
+        </w:rPr>
+        <w:t xml:space="preserve"> reframe</w:t>
+      </w:r>
+      <w:r>
+        <w:rPr>
+          <w:rFonts w:ascii="Times New Roman" w:eastAsia="Calibri" w:hAnsi="Times New Roman" w:cs="Times New Roman"/>
+          <w:sz w:val="24"/>
+          <w:szCs w:val="24"/>
+        </w:rPr>
+        <w:t>s</w:t>
+      </w:r>
+      <w:r>
+        <w:rPr>
+          <w:rFonts w:ascii="Times New Roman" w:eastAsia="Calibri" w:hAnsi="Times New Roman" w:cs="Times New Roman"/>
+          <w:sz w:val="24"/>
+          <w:szCs w:val="24"/>
+        </w:rPr>
+        <w:t xml:space="preserve"> the issue of whistleblowing, which is simply a form of guerilla activity.  </w:t>
+      </w:r>
+      <w:r>
+        <w:rPr>
+          <w:rFonts w:ascii="Times New Roman" w:eastAsia="Calibri" w:hAnsi="Times New Roman" w:cs="Times New Roman"/>
+          <w:sz w:val="24"/>
+          <w:szCs w:val="24"/>
+        </w:rPr>
+        <w:t>In the framework that I’ve described, w</w:t>
+      </w:r>
+      <w:r>
+        <w:rPr>
+          <w:rFonts w:ascii="Times New Roman" w:eastAsia="Calibri" w:hAnsi="Times New Roman" w:cs="Times New Roman"/>
+          <w:sz w:val="24"/>
+          <w:szCs w:val="24"/>
+        </w:rPr>
+        <w:t xml:space="preserve">histleblowing is not a dysfunction.  The principles outlined affirm whistleblowing as legitimate, appropriate, and sometimes necessary behavior but also minimizes the need for organization members to engage in whistleblowing. </w:t>
       </w:r>
     </w:p>
     <w:p>
@@ -2584,31 +3282,120 @@
           <w:sz w:val="24"/>
           <w:szCs w:val="24"/>
         </w:rPr>
-        <w:t xml:space="preserve"> to consider ethical dilemmas such as the scenario described early in the semester in which a person’s ethical responsibility to the organization to perform </w:t>
-      </w:r>
-      <w:r>
-        <w:rPr>
-          <w:rFonts w:ascii="Times New Roman" w:eastAsia="Calibri" w:hAnsi="Times New Roman" w:cs="Times New Roman"/>
-          <w:sz w:val="24"/>
-          <w:szCs w:val="24"/>
-        </w:rPr>
-        <w:t>well</w:t>
-      </w:r>
-      <w:r>
-        <w:rPr>
-          <w:rFonts w:ascii="Times New Roman" w:eastAsia="Calibri" w:hAnsi="Times New Roman" w:cs="Times New Roman"/>
-          <w:sz w:val="24"/>
-          <w:szCs w:val="24"/>
-        </w:rPr>
-        <w:t xml:space="preserve"> in their job conflicts with their ethical responsibility </w:t>
-      </w:r>
-      <w:r>
-        <w:rPr>
-          <w:rFonts w:ascii="Times New Roman" w:eastAsia="Calibri" w:hAnsi="Times New Roman" w:cs="Times New Roman"/>
-          <w:sz w:val="24"/>
-          <w:szCs w:val="24"/>
-        </w:rPr>
-        <w:t>to oppose genocide.  This dilemma exists because of the notion that an organization is a human-like entity.  Based on the principles that I’ve described, no such ethical responsibility to the organization exists because an organization is not a human-like entity.  An organization is a construct.  It is not alive.  One can only have an ethical responsibility to another living creature.</w:t>
+        <w:t xml:space="preserve"> to consider ethical dilemmas such as the scenario described early in the </w:t>
+      </w:r>
+      <w:r>
+        <w:rPr>
+          <w:rFonts w:ascii="Times New Roman" w:eastAsia="Calibri" w:hAnsi="Times New Roman" w:cs="Times New Roman"/>
+          <w:sz w:val="24"/>
+          <w:szCs w:val="24"/>
+        </w:rPr>
+        <w:lastRenderedPageBreak/>
+        <w:t xml:space="preserve">semester in which a person’s ethical responsibility to the organization to perform well in their job conflicts with their ethical responsibility </w:t>
+      </w:r>
+      <w:r>
+        <w:rPr>
+          <w:rFonts w:ascii="Times New Roman" w:eastAsia="Calibri" w:hAnsi="Times New Roman" w:cs="Times New Roman"/>
+          <w:sz w:val="24"/>
+          <w:szCs w:val="24"/>
+        </w:rPr>
+        <w:t xml:space="preserve">to oppose genocide.  </w:t>
+      </w:r>
+      <w:r>
+        <w:rPr>
+          <w:rFonts w:ascii="Times New Roman" w:eastAsia="Calibri" w:hAnsi="Times New Roman" w:cs="Times New Roman"/>
+          <w:sz w:val="24"/>
+          <w:szCs w:val="24"/>
+        </w:rPr>
+        <w:t>I believe t</w:t>
+      </w:r>
+      <w:r>
+        <w:rPr>
+          <w:rFonts w:ascii="Times New Roman" w:eastAsia="Calibri" w:hAnsi="Times New Roman" w:cs="Times New Roman"/>
+          <w:sz w:val="24"/>
+          <w:szCs w:val="24"/>
+        </w:rPr>
+        <w:t xml:space="preserve">his dilemma </w:t>
+      </w:r>
+      <w:r>
+        <w:rPr>
+          <w:rFonts w:ascii="Times New Roman" w:eastAsia="Calibri" w:hAnsi="Times New Roman" w:cs="Times New Roman"/>
+          <w:sz w:val="24"/>
+          <w:szCs w:val="24"/>
+        </w:rPr>
+        <w:t xml:space="preserve">primarily </w:t>
+      </w:r>
+      <w:r>
+        <w:rPr>
+          <w:rFonts w:ascii="Times New Roman" w:eastAsia="Calibri" w:hAnsi="Times New Roman" w:cs="Times New Roman"/>
+          <w:sz w:val="24"/>
+          <w:szCs w:val="24"/>
+        </w:rPr>
+        <w:t>exists because of the notion</w:t>
+      </w:r>
+      <w:r>
+        <w:rPr>
+          <w:rFonts w:ascii="Times New Roman" w:eastAsia="Calibri" w:hAnsi="Times New Roman" w:cs="Times New Roman"/>
+          <w:sz w:val="24"/>
+          <w:szCs w:val="24"/>
+        </w:rPr>
+        <w:t xml:space="preserve"> that an organization is a life</w:t>
+      </w:r>
+      <w:r>
+        <w:rPr>
+          <w:rFonts w:ascii="Times New Roman" w:eastAsia="Calibri" w:hAnsi="Times New Roman" w:cs="Times New Roman"/>
+          <w:sz w:val="24"/>
+          <w:szCs w:val="24"/>
+        </w:rPr>
+        <w:t xml:space="preserve">-like entity.  Based on the </w:t>
+      </w:r>
+      <w:r>
+        <w:rPr>
+          <w:rFonts w:ascii="Times New Roman" w:eastAsia="Calibri" w:hAnsi="Times New Roman" w:cs="Times New Roman"/>
+          <w:sz w:val="24"/>
+          <w:szCs w:val="24"/>
+        </w:rPr>
+        <w:t>thesis I have argued</w:t>
+      </w:r>
+      <w:r>
+        <w:rPr>
+          <w:rFonts w:ascii="Times New Roman" w:eastAsia="Calibri" w:hAnsi="Times New Roman" w:cs="Times New Roman"/>
+          <w:sz w:val="24"/>
+          <w:szCs w:val="24"/>
+        </w:rPr>
+        <w:t xml:space="preserve">, no such ethical responsibility to the organization exists because an organization is not a </w:t>
+      </w:r>
+      <w:r>
+        <w:rPr>
+          <w:rFonts w:ascii="Times New Roman" w:eastAsia="Calibri" w:hAnsi="Times New Roman" w:cs="Times New Roman"/>
+          <w:sz w:val="24"/>
+          <w:szCs w:val="24"/>
+        </w:rPr>
+        <w:t>life</w:t>
+      </w:r>
+      <w:r>
+        <w:rPr>
+          <w:rFonts w:ascii="Times New Roman" w:eastAsia="Calibri" w:hAnsi="Times New Roman" w:cs="Times New Roman"/>
+          <w:sz w:val="24"/>
+          <w:szCs w:val="24"/>
+        </w:rPr>
+        <w:t>-like entity.  An organization is a construct.  It is not alive.  One can onl</w:t>
+      </w:r>
+      <w:r>
+        <w:rPr>
+          <w:rFonts w:ascii="Times New Roman" w:eastAsia="Calibri" w:hAnsi="Times New Roman" w:cs="Times New Roman"/>
+          <w:sz w:val="24"/>
+          <w:szCs w:val="24"/>
+        </w:rPr>
+        <w:t>y have an ethical responsibility</w:t>
+      </w:r>
+      <w:r>
+        <w:rPr>
+          <w:rFonts w:ascii="Times New Roman" w:eastAsia="Calibri" w:hAnsi="Times New Roman" w:cs="Times New Roman"/>
+          <w:sz w:val="24"/>
+          <w:szCs w:val="24"/>
+        </w:rPr>
+        <w:t xml:space="preserve"> to another living creature.</w:t>
       </w:r>
     </w:p>
     <w:p>
@@ -2744,7 +3531,15 @@
           <w:sz w:val="24"/>
           <w:szCs w:val="24"/>
         </w:rPr>
-        <w:t xml:space="preserve"> the thesis to the issue</w:t>
+        <w:t xml:space="preserve"> the principles I have described </w:t>
+      </w:r>
+      <w:r>
+        <w:rPr>
+          <w:rFonts w:ascii="Times New Roman" w:eastAsia="Calibri" w:hAnsi="Times New Roman" w:cs="Times New Roman"/>
+          <w:sz w:val="24"/>
+          <w:szCs w:val="24"/>
+        </w:rPr>
+        <w:t>to the issue</w:t>
       </w:r>
       <w:r>
         <w:rPr>
@@ -2784,7 +3579,23 @@
           <w:sz w:val="24"/>
           <w:szCs w:val="24"/>
         </w:rPr>
-        <w:t>The proverbial question of “who died and made them king”</w:t>
+        <w:t>The proverbial que</w:t>
+      </w:r>
+      <w:r>
+        <w:rPr>
+          <w:rFonts w:ascii="Times New Roman" w:eastAsia="Calibri" w:hAnsi="Times New Roman" w:cs="Times New Roman"/>
+          <w:sz w:val="24"/>
+          <w:szCs w:val="24"/>
+        </w:rPr>
+        <w:t>stion of “who died and made you</w:t>
+      </w:r>
+      <w:r>
+        <w:rPr>
+          <w:rFonts w:ascii="Times New Roman" w:eastAsia="Calibri" w:hAnsi="Times New Roman" w:cs="Times New Roman"/>
+          <w:sz w:val="24"/>
+          <w:szCs w:val="24"/>
+        </w:rPr>
+        <w:t xml:space="preserve"> king”</w:t>
       </w:r>
       <w:r>
         <w:rPr>
@@ -2824,16 +3635,23 @@
           <w:sz w:val="24"/>
           <w:szCs w:val="24"/>
         </w:rPr>
-        <w:t xml:space="preserve"> conundrum faced </w:t>
-      </w:r>
-      <w:r>
-        <w:rPr>
-          <w:rFonts w:ascii="Times New Roman" w:eastAsia="Calibri" w:hAnsi="Times New Roman" w:cs="Times New Roman"/>
-          <w:sz w:val="24"/>
-          <w:szCs w:val="24"/>
-        </w:rPr>
-        <w:lastRenderedPageBreak/>
-        <w:t xml:space="preserve">by an organization member who believes the </w:t>
+        <w:t xml:space="preserve"> conundrum faced by an</w:t>
+      </w:r>
+      <w:r>
+        <w:rPr>
+          <w:rFonts w:ascii="Times New Roman" w:eastAsia="Calibri" w:hAnsi="Times New Roman" w:cs="Times New Roman"/>
+          <w:sz w:val="24"/>
+          <w:szCs w:val="24"/>
+        </w:rPr>
+        <w:t>y</w:t>
+      </w:r>
+      <w:r>
+        <w:rPr>
+          <w:rFonts w:ascii="Times New Roman" w:eastAsia="Calibri" w:hAnsi="Times New Roman" w:cs="Times New Roman"/>
+          <w:sz w:val="24"/>
+          <w:szCs w:val="24"/>
+        </w:rPr>
+        <w:t xml:space="preserve"> organization member who believes the </w:t>
       </w:r>
       <w:r>
         <w:rPr>
@@ -2889,23 +3707,39 @@
           <w:sz w:val="24"/>
           <w:szCs w:val="24"/>
         </w:rPr>
-        <w:t xml:space="preserve">Instead of thinking of the issue as a matter of what gives me the right to effectuate change, I </w:t>
-      </w:r>
-      <w:r>
-        <w:rPr>
-          <w:rFonts w:ascii="Times New Roman" w:eastAsia="Calibri" w:hAnsi="Times New Roman" w:cs="Times New Roman"/>
-          <w:sz w:val="24"/>
-          <w:szCs w:val="24"/>
-        </w:rPr>
-        <w:t xml:space="preserve">will </w:t>
-      </w:r>
-      <w:r>
-        <w:rPr>
-          <w:rFonts w:ascii="Times New Roman" w:eastAsia="Calibri" w:hAnsi="Times New Roman" w:cs="Times New Roman"/>
-          <w:sz w:val="24"/>
-          <w:szCs w:val="24"/>
-        </w:rPr>
-        <w:t xml:space="preserve">reframe the issue as a matter of under what circumstances do I choose to exercise my right to effectuate change. </w:t>
+        <w:t>Instead of thinking of the issue as a matter of what gives me th</w:t>
+      </w:r>
+      <w:r>
+        <w:rPr>
+          <w:rFonts w:ascii="Times New Roman" w:eastAsia="Calibri" w:hAnsi="Times New Roman" w:cs="Times New Roman"/>
+          <w:sz w:val="24"/>
+          <w:szCs w:val="24"/>
+        </w:rPr>
+        <w:t xml:space="preserve">e right to effectuate change, the approach I’ve outlined </w:t>
+      </w:r>
+      <w:r>
+        <w:rPr>
+          <w:rFonts w:ascii="Times New Roman" w:eastAsia="Calibri" w:hAnsi="Times New Roman" w:cs="Times New Roman"/>
+          <w:sz w:val="24"/>
+          <w:szCs w:val="24"/>
+        </w:rPr>
+        <w:t>reframe</w:t>
+      </w:r>
+      <w:r>
+        <w:rPr>
+          <w:rFonts w:ascii="Times New Roman" w:eastAsia="Calibri" w:hAnsi="Times New Roman" w:cs="Times New Roman"/>
+          <w:sz w:val="24"/>
+          <w:szCs w:val="24"/>
+        </w:rPr>
+        <w:t>s</w:t>
+      </w:r>
+      <w:r>
+        <w:rPr>
+          <w:rFonts w:ascii="Times New Roman" w:eastAsia="Calibri" w:hAnsi="Times New Roman" w:cs="Times New Roman"/>
+          <w:sz w:val="24"/>
+          <w:szCs w:val="24"/>
+        </w:rPr>
+        <w:t xml:space="preserve"> the issue as a matter of under what circumstances do I choose to exercise my right to effectuate change. </w:t>
       </w:r>
     </w:p>
     <w:p>
@@ -2932,15 +3766,55 @@
           <w:sz w:val="24"/>
           <w:szCs w:val="24"/>
         </w:rPr>
-        <w:t xml:space="preserve"> that my insights affect.  Allegiances and commitments are types of social interactions, which one can only engage in with other people.  An organization is not a person or physical entity.  It’s a construct.  As such, I cannot have an allegiance or commitment to an organization because organizations don’</w:t>
-      </w:r>
-      <w:r>
-        <w:rPr>
-          <w:rFonts w:ascii="Times New Roman" w:eastAsia="Calibri" w:hAnsi="Times New Roman" w:cs="Times New Roman"/>
-          <w:sz w:val="24"/>
-          <w:szCs w:val="24"/>
-        </w:rPr>
-        <w:t>t exist per se – only to other organization members and people within my life.</w:t>
+        <w:t xml:space="preserve"> that my insights affect.  Allegiances and commitments are types of social interactions, which one can only engage in with other people.  An organization is not a person or physical entity.  </w:t>
+      </w:r>
+      <w:r>
+        <w:rPr>
+          <w:rFonts w:ascii="Times New Roman" w:eastAsia="Calibri" w:hAnsi="Times New Roman" w:cs="Times New Roman"/>
+          <w:sz w:val="24"/>
+          <w:szCs w:val="24"/>
+        </w:rPr>
+        <w:t>It is not alive.</w:t>
+      </w:r>
+      <w:r>
+        <w:rPr>
+          <w:rFonts w:ascii="Times New Roman" w:eastAsia="Calibri" w:hAnsi="Times New Roman" w:cs="Times New Roman"/>
+          <w:sz w:val="24"/>
+          <w:szCs w:val="24"/>
+        </w:rPr>
+        <w:t xml:space="preserve">  As such, I cannot have an allegiance or commitment to an organization because organizations don’</w:t>
+      </w:r>
+      <w:r>
+        <w:rPr>
+          <w:rFonts w:ascii="Times New Roman" w:eastAsia="Calibri" w:hAnsi="Times New Roman" w:cs="Times New Roman"/>
+          <w:sz w:val="24"/>
+          <w:szCs w:val="24"/>
+        </w:rPr>
+        <w:t>t exist per se.  I can</w:t>
+      </w:r>
+      <w:r>
+        <w:rPr>
+          <w:rFonts w:ascii="Times New Roman" w:eastAsia="Calibri" w:hAnsi="Times New Roman" w:cs="Times New Roman"/>
+          <w:sz w:val="24"/>
+          <w:szCs w:val="24"/>
+        </w:rPr>
+        <w:t xml:space="preserve"> only</w:t>
+      </w:r>
+      <w:r>
+        <w:rPr>
+          <w:rFonts w:ascii="Times New Roman" w:eastAsia="Calibri" w:hAnsi="Times New Roman" w:cs="Times New Roman"/>
+          <w:sz w:val="24"/>
+          <w:szCs w:val="24"/>
+        </w:rPr>
+        <w:t xml:space="preserve"> have allegiances and commitments</w:t>
+      </w:r>
+      <w:r>
+        <w:rPr>
+          <w:rFonts w:ascii="Times New Roman" w:eastAsia="Calibri" w:hAnsi="Times New Roman" w:cs="Times New Roman"/>
+          <w:sz w:val="24"/>
+          <w:szCs w:val="24"/>
+        </w:rPr>
+        <w:t xml:space="preserve"> to other organization members and people within my life.</w:t>
       </w:r>
     </w:p>
     <w:p>
@@ -2959,7 +3833,16 @@
           <w:sz w:val="24"/>
           <w:szCs w:val="24"/>
         </w:rPr>
-        <w:t>I intend to apply the concepts I’ve described to my status as a colleague to other organization members in two primary ways.  First, I will strive to view conflict as an opportunity for creative problem solving that helps the organization better adapt to the operating environment rather than a dysfunction to be avoided at all costs.  If we conceptualize the organization as malleable r</w:t>
+        <w:t xml:space="preserve">I intend to apply the concepts I’ve described to my status as a colleague to other organization members in two primary ways.  First, I will strive to view conflict as an opportunity </w:t>
+      </w:r>
+      <w:r>
+        <w:rPr>
+          <w:rFonts w:ascii="Times New Roman" w:eastAsia="Calibri" w:hAnsi="Times New Roman" w:cs="Times New Roman"/>
+          <w:sz w:val="24"/>
+          <w:szCs w:val="24"/>
+        </w:rPr>
+        <w:lastRenderedPageBreak/>
+        <w:t>for creative problem solving that helps the organization better adapt to the operating environment rather than a dysfunction to be avoided at all costs.  If we conceptualize the organization as malleable r</w:t>
       </w:r>
       <w:r>
         <w:rPr>
@@ -3092,16 +3975,7 @@
           <w:sz w:val="24"/>
           <w:szCs w:val="24"/>
         </w:rPr>
-        <w:t xml:space="preserve">  This is essentially an application of </w:t>
-      </w:r>
-      <w:r>
-        <w:rPr>
-          <w:rFonts w:ascii="Times New Roman" w:eastAsia="Calibri" w:hAnsi="Times New Roman" w:cs="Times New Roman"/>
-          <w:sz w:val="24"/>
-          <w:szCs w:val="24"/>
-        </w:rPr>
-        <w:lastRenderedPageBreak/>
-        <w:t xml:space="preserve">Follett’s concept of integrative conflict resolution.  Follett’s arguments for the inferiority of domination and compromise as methods of conflict resolution and the superiority of integration as a means of resolving conflicts are appealing.  But they initially came across as “pie in the sky” notions to me. </w:t>
+        <w:t xml:space="preserve">  This is essentially an application of Follett’s concept of integrative conflict resolution.  Follett’s arguments for the inferiority of domination and compromise as methods of conflict resolution and the superiority of integration as a means of resolving conflicts are appealing.  But they initially came across as “pie in the sky” notions to me. </w:t>
       </w:r>
       <w:r>
         <w:rPr>
@@ -3200,7 +4074,16 @@
           <w:sz w:val="24"/>
           <w:szCs w:val="24"/>
         </w:rPr>
-        <w:t xml:space="preserve">The first can be found in the negotiation techniques espoused in </w:t>
+        <w:t xml:space="preserve">The first can be found in the negotiation </w:t>
+      </w:r>
+      <w:r>
+        <w:rPr>
+          <w:rFonts w:ascii="Times New Roman" w:eastAsia="Calibri" w:hAnsi="Times New Roman" w:cs="Times New Roman"/>
+          <w:sz w:val="24"/>
+          <w:szCs w:val="24"/>
+        </w:rPr>
+        <w:lastRenderedPageBreak/>
+        <w:t xml:space="preserve">techniques espoused in </w:t>
       </w:r>
       <w:proofErr w:type="spellStart"/>
       <w:r>
@@ -3236,7 +4119,39 @@
           <w:sz w:val="24"/>
           <w:szCs w:val="24"/>
         </w:rPr>
-        <w:t>, and Patton (2011).  The second is the Six Thinking Hats method (De Bono, 1999).</w:t>
+        <w:t xml:space="preserve">, and Patton (2011).  </w:t>
+      </w:r>
+      <w:r>
+        <w:rPr>
+          <w:rFonts w:ascii="Times New Roman" w:eastAsia="Calibri" w:hAnsi="Times New Roman" w:cs="Times New Roman"/>
+          <w:sz w:val="24"/>
+          <w:szCs w:val="24"/>
+        </w:rPr>
+        <w:t xml:space="preserve">These techniques are geared towards reaching agreements that are best for all parties involved.  They are designed to produce mutual gains and are rooted in understanding the needs of the other parties and reframing points of conflict.  </w:t>
+      </w:r>
+      <w:r>
+        <w:rPr>
+          <w:rFonts w:ascii="Times New Roman" w:eastAsia="Calibri" w:hAnsi="Times New Roman" w:cs="Times New Roman"/>
+          <w:sz w:val="24"/>
+          <w:szCs w:val="24"/>
+        </w:rPr>
+        <w:t>The second is the Six Thinking Hats method (De Bono, 1999).</w:t>
+      </w:r>
+      <w:r>
+        <w:rPr>
+          <w:rFonts w:ascii="Times New Roman" w:eastAsia="Calibri" w:hAnsi="Times New Roman" w:cs="Times New Roman"/>
+          <w:sz w:val="24"/>
+          <w:szCs w:val="24"/>
+        </w:rPr>
+        <w:t xml:space="preserve">  This is a creativity technique that shifts the interaction from the “what is” nature of adversarial argumentation to the “what can be” focus of what de Bono calls parallel thinking. </w:t>
+      </w:r>
+      <w:r>
+        <w:rPr>
+          <w:rFonts w:ascii="Times New Roman" w:eastAsia="Calibri" w:hAnsi="Times New Roman" w:cs="Times New Roman"/>
+          <w:sz w:val="24"/>
+          <w:szCs w:val="24"/>
+        </w:rPr>
+        <w:t xml:space="preserve"> These techniques are essentially enabling methodologies of Follett’s concept of integrative conflict resolution.</w:t>
       </w:r>
     </w:p>
     <w:p>
@@ -3257,6 +4172,54 @@
         </w:rPr>
         <w:t>Finally, I intend to apply the principles I’ve outlined to my status as a manager within an organization by practicing three specific behaviors.  First, I will reject the notion that managers must do all the thinking for the group.</w:t>
       </w:r>
+      <w:r>
+        <w:rPr>
+          <w:rFonts w:ascii="Times New Roman" w:eastAsia="Calibri" w:hAnsi="Times New Roman" w:cs="Times New Roman"/>
+          <w:sz w:val="24"/>
+          <w:szCs w:val="24"/>
+        </w:rPr>
+        <w:t xml:space="preserve">  Undoubtedly this will be difficult because hierarchies and reward structures reinforce the notion that managers do the thinking.  However, I believe one way that I can overcome this issue is by </w:t>
+      </w:r>
+      <w:r>
+        <w:rPr>
+          <w:rFonts w:ascii="Times New Roman" w:eastAsia="Calibri" w:hAnsi="Times New Roman" w:cs="Times New Roman"/>
+          <w:sz w:val="24"/>
+          <w:szCs w:val="24"/>
+        </w:rPr>
+        <w:t xml:space="preserve">using question based agendas for meetings and </w:t>
+      </w:r>
+      <w:r>
+        <w:rPr>
+          <w:rFonts w:ascii="Times New Roman" w:eastAsia="Calibri" w:hAnsi="Times New Roman" w:cs="Times New Roman"/>
+          <w:sz w:val="24"/>
+          <w:szCs w:val="24"/>
+        </w:rPr>
+        <w:t xml:space="preserve">incorporating </w:t>
+      </w:r>
+      <w:r>
+        <w:rPr>
+          <w:rFonts w:ascii="Times New Roman" w:eastAsia="Calibri" w:hAnsi="Times New Roman" w:cs="Times New Roman"/>
+          <w:sz w:val="24"/>
+          <w:szCs w:val="24"/>
+        </w:rPr>
+        <w:t>activities</w:t>
+      </w:r>
+      <w:r>
+        <w:rPr>
+          <w:rFonts w:ascii="Times New Roman" w:eastAsia="Calibri" w:hAnsi="Times New Roman" w:cs="Times New Roman"/>
+          <w:sz w:val="24"/>
+          <w:szCs w:val="24"/>
+        </w:rPr>
+        <w:t xml:space="preserve"> in meeting agendas that explicitly elicit input from subordinates in organizational hierarchy.</w:t>
+      </w:r>
+      <w:r>
+        <w:rPr>
+          <w:rFonts w:ascii="Times New Roman" w:eastAsia="Calibri" w:hAnsi="Times New Roman" w:cs="Times New Roman"/>
+          <w:sz w:val="24"/>
+          <w:szCs w:val="24"/>
+        </w:rPr>
+        <w:t xml:space="preserve"> </w:t>
+      </w:r>
     </w:p>
     <w:p>
       <w:pPr>
@@ -3276,6 +4239,65 @@
         </w:rPr>
         <w:t>Second, I will avoid treating subordinates as unthinking automatons whose only function is to carry out the directives of superiors.</w:t>
       </w:r>
+      <w:r>
+        <w:rPr>
+          <w:rFonts w:ascii="Times New Roman" w:eastAsia="Calibri" w:hAnsi="Times New Roman" w:cs="Times New Roman"/>
+          <w:sz w:val="24"/>
+          <w:szCs w:val="24"/>
+        </w:rPr>
+        <w:t xml:space="preserve">  Again, the hierarchical structures of organizations will likely make this a challenge.  However, I believe that adopting the U.S. military’s notion of commander’s intent will be helpful.  As described by Ettore (1993), commander’s intent is the concept of military commanders informing the subordinate leaders of the ultimate desired outcome of a mission so that subordinate leaders can deviate from a specific plan of action if necessary but still accomplish the </w:t>
+      </w:r>
+      <w:proofErr w:type="gramStart"/>
+      <w:r>
+        <w:rPr>
+          <w:rFonts w:ascii="Times New Roman" w:eastAsia="Calibri" w:hAnsi="Times New Roman" w:cs="Times New Roman"/>
+          <w:sz w:val="24"/>
+          <w:szCs w:val="24"/>
+        </w:rPr>
+        <w:t>ultimate goal</w:t>
+      </w:r>
+      <w:proofErr w:type="gramEnd"/>
+      <w:r>
+        <w:rPr>
+          <w:rFonts w:ascii="Times New Roman" w:eastAsia="Calibri" w:hAnsi="Times New Roman" w:cs="Times New Roman"/>
+          <w:sz w:val="24"/>
+          <w:szCs w:val="24"/>
+        </w:rPr>
+        <w:t xml:space="preserve"> of the commander.  </w:t>
+      </w:r>
+      <w:r>
+        <w:rPr>
+          <w:rFonts w:ascii="Times New Roman" w:eastAsia="Calibri" w:hAnsi="Times New Roman" w:cs="Times New Roman"/>
+          <w:sz w:val="24"/>
+          <w:szCs w:val="24"/>
+        </w:rPr>
+        <w:t xml:space="preserve">Likewise, </w:t>
+      </w:r>
+      <w:r>
+        <w:rPr>
+          <w:rFonts w:ascii="Times New Roman" w:eastAsia="Calibri" w:hAnsi="Times New Roman" w:cs="Times New Roman"/>
+          <w:sz w:val="24"/>
+          <w:szCs w:val="24"/>
+        </w:rPr>
+        <w:t xml:space="preserve">I intend to </w:t>
+      </w:r>
+      <w:r>
+        <w:rPr>
+          <w:rFonts w:ascii="Times New Roman" w:eastAsia="Calibri" w:hAnsi="Times New Roman" w:cs="Times New Roman"/>
+          <w:sz w:val="24"/>
+          <w:szCs w:val="24"/>
+        </w:rPr>
+        <w:t xml:space="preserve">inform </w:t>
+      </w:r>
+      <w:r>
+        <w:rPr>
+          <w:rFonts w:ascii="Times New Roman" w:eastAsia="Calibri" w:hAnsi="Times New Roman" w:cs="Times New Roman"/>
+          <w:sz w:val="24"/>
+          <w:szCs w:val="24"/>
+        </w:rPr>
+        <w:lastRenderedPageBreak/>
+        <w:t>subordinates in the organizational hierarchy of the ultimate objective of projects and tasks.  This will enable them to deviate from plans and propose alternative actions when necessary.</w:t>
+      </w:r>
     </w:p>
     <w:p>
       <w:pPr>
@@ -3293,7 +4315,47 @@
           <w:sz w:val="24"/>
           <w:szCs w:val="24"/>
         </w:rPr>
-        <w:t xml:space="preserve">Lastly, I will strive to create an environment where subordinates have options to express opinions and concerns about the activities of the organization without feeling the need to employ guerilla methods.  I believe the first two behaviors described above will go a long way towards creating such an environment but there are additional measures that I plan to take. </w:t>
+        <w:t xml:space="preserve">Lastly, I will strive to create an environment where subordinates have options to express opinions and concerns about the activities of the organization without feeling the need to employ guerilla methods.  I believe </w:t>
+      </w:r>
+      <w:r>
+        <w:rPr>
+          <w:rFonts w:ascii="Times New Roman" w:eastAsia="Calibri" w:hAnsi="Times New Roman" w:cs="Times New Roman"/>
+          <w:sz w:val="24"/>
+          <w:szCs w:val="24"/>
+        </w:rPr>
+        <w:t>that many of the</w:t>
+      </w:r>
+      <w:r>
+        <w:rPr>
+          <w:rFonts w:ascii="Times New Roman" w:eastAsia="Calibri" w:hAnsi="Times New Roman" w:cs="Times New Roman"/>
+          <w:sz w:val="24"/>
+          <w:szCs w:val="24"/>
+        </w:rPr>
+        <w:t xml:space="preserve"> behaviors described above will go a long way towards creating such an environment but there are additional measures that I plan to take. </w:t>
+      </w:r>
+      <w:r>
+        <w:rPr>
+          <w:rFonts w:ascii="Times New Roman" w:eastAsia="Calibri" w:hAnsi="Times New Roman" w:cs="Times New Roman"/>
+          <w:sz w:val="24"/>
+          <w:szCs w:val="24"/>
+        </w:rPr>
+        <w:t xml:space="preserve"> </w:t>
+      </w:r>
+      <w:r>
+        <w:rPr>
+          <w:rFonts w:ascii="Times New Roman" w:eastAsia="Calibri" w:hAnsi="Times New Roman" w:cs="Times New Roman"/>
+          <w:sz w:val="24"/>
+          <w:szCs w:val="24"/>
+        </w:rPr>
+        <w:t>This includes providing channels that subordinates in the organizational hierarchy can use to provide information and opinions anonymously.  I also plan to share this anonymous feedback with my groups and incorporate it into deliberations and decision-making to demonstrate a genuine desire to act with the best information and hopefully alleviate any concerns that individuals might have about offering unpleasant feedback.  Additionally, I will try to adopt the suggestions of subordinates whenever possible, even when those suggestions are different than an approach that I might prefer</w:t>
+      </w:r>
+      <w:r>
+        <w:rPr>
+          <w:rFonts w:ascii="Times New Roman" w:eastAsia="Calibri" w:hAnsi="Times New Roman" w:cs="Times New Roman"/>
+          <w:sz w:val="24"/>
+          <w:szCs w:val="24"/>
+        </w:rPr>
+        <w:t xml:space="preserve"> if they achieve the same ends.  In situations where I elect not to implement a suggestion or simply cannot, I will take time to explain the reasons for my decision.  These actions will hopefully make individuals feel that they can influence the organization without having to resort to guerilla activity.</w:t>
       </w:r>
     </w:p>
     <w:p>
@@ -3314,7 +4376,6 @@
           <w:sz w:val="24"/>
           <w:szCs w:val="24"/>
         </w:rPr>
-        <w:lastRenderedPageBreak/>
         <w:t>Concluding Remarks</w:t>
       </w:r>
     </w:p>
@@ -3334,7 +4395,23 @@
           <w:sz w:val="24"/>
           <w:szCs w:val="24"/>
         </w:rPr>
-        <w:t>My study of organization theory and behavior has significantly modified by beliefs regarding the conceptualization of organizations, human agency in an organizational context, effectuating organizational change, and the appropriateness of guerilla activity.  These insights give rise to the notion that</w:t>
+        <w:t>My study of organization theory and behavior has significantly modified by beliefs regarding the conceptualization of organizations, human agency in an organizational context, effectuating organizational change, and the appropriateness of guerilla activity</w:t>
+      </w:r>
+      <w:r>
+        <w:rPr>
+          <w:rFonts w:ascii="Times New Roman" w:eastAsia="Calibri" w:hAnsi="Times New Roman" w:cs="Times New Roman"/>
+          <w:sz w:val="24"/>
+          <w:szCs w:val="24"/>
+        </w:rPr>
+        <w:t xml:space="preserve"> by members of an organization</w:t>
+      </w:r>
+      <w:r>
+        <w:rPr>
+          <w:rFonts w:ascii="Times New Roman" w:eastAsia="Calibri" w:hAnsi="Times New Roman" w:cs="Times New Roman"/>
+          <w:sz w:val="24"/>
+          <w:szCs w:val="24"/>
+        </w:rPr>
+        <w:t>.  These insights give rise to the notion that</w:t>
       </w:r>
       <w:r>
         <w:t xml:space="preserve"> </w:t>
@@ -3361,7 +4438,23 @@
           <w:sz w:val="24"/>
           <w:szCs w:val="24"/>
         </w:rPr>
-        <w:t xml:space="preserve">organizational objectives and effectuating </w:t>
+        <w:t>organizati</w:t>
+      </w:r>
+      <w:r>
+        <w:rPr>
+          <w:rFonts w:ascii="Times New Roman" w:eastAsia="Calibri" w:hAnsi="Times New Roman" w:cs="Times New Roman"/>
+          <w:sz w:val="24"/>
+          <w:szCs w:val="24"/>
+        </w:rPr>
+        <w:t>onal objectives and effectuate</w:t>
+      </w:r>
+      <w:r>
+        <w:rPr>
+          <w:rFonts w:ascii="Times New Roman" w:eastAsia="Calibri" w:hAnsi="Times New Roman" w:cs="Times New Roman"/>
+          <w:sz w:val="24"/>
+          <w:szCs w:val="24"/>
+        </w:rPr>
+        <w:t xml:space="preserve"> </w:t>
       </w:r>
       <w:r>
         <w:rPr>
@@ -3377,7 +4470,32 @@
           <w:sz w:val="24"/>
           <w:szCs w:val="24"/>
         </w:rPr>
-        <w:t xml:space="preserve">change to achieve those objectives that is rooted in human agency and their very membership in the organization.  </w:t>
+        <w:t>change to achieve those objectives</w:t>
+      </w:r>
+      <w:r>
+        <w:rPr>
+          <w:rFonts w:ascii="Times New Roman" w:eastAsia="Calibri" w:hAnsi="Times New Roman" w:cs="Times New Roman"/>
+          <w:sz w:val="24"/>
+          <w:szCs w:val="24"/>
+        </w:rPr>
+        <w:t>.  This warrant</w:t>
+      </w:r>
+      <w:r>
+        <w:rPr>
+          <w:rFonts w:ascii="Times New Roman" w:eastAsia="Calibri" w:hAnsi="Times New Roman" w:cs="Times New Roman"/>
+          <w:sz w:val="24"/>
+          <w:szCs w:val="24"/>
+        </w:rPr>
+        <w:t xml:space="preserve"> is rooted in human agency and their very membership in the </w:t>
+      </w:r>
+      <w:r>
+        <w:rPr>
+          <w:rFonts w:ascii="Times New Roman" w:eastAsia="Calibri" w:hAnsi="Times New Roman" w:cs="Times New Roman"/>
+          <w:sz w:val="24"/>
+          <w:szCs w:val="24"/>
+        </w:rPr>
+        <w:lastRenderedPageBreak/>
+        <w:t xml:space="preserve">organization.  </w:t>
       </w:r>
       <w:r>
         <w:rPr>
@@ -3401,7 +4519,23 @@
           <w:sz w:val="24"/>
           <w:szCs w:val="24"/>
         </w:rPr>
-        <w:t xml:space="preserve">coping with various dysfunctions of organization such as </w:t>
+        <w:t>coping with various dysfunctions of organization</w:t>
+      </w:r>
+      <w:r>
+        <w:rPr>
+          <w:rFonts w:ascii="Times New Roman" w:eastAsia="Calibri" w:hAnsi="Times New Roman" w:cs="Times New Roman"/>
+          <w:sz w:val="24"/>
+          <w:szCs w:val="24"/>
+        </w:rPr>
+        <w:t>s</w:t>
+      </w:r>
+      <w:r>
+        <w:rPr>
+          <w:rFonts w:ascii="Times New Roman" w:eastAsia="Calibri" w:hAnsi="Times New Roman" w:cs="Times New Roman"/>
+          <w:sz w:val="24"/>
+          <w:szCs w:val="24"/>
+        </w:rPr>
+        <w:t xml:space="preserve"> such as </w:t>
       </w:r>
       <w:r>
         <w:rPr>
@@ -3425,39 +4559,79 @@
           <w:sz w:val="24"/>
           <w:szCs w:val="24"/>
         </w:rPr>
-        <w:t xml:space="preserve">the paradox of rationality, the limitations of bounded rationality, inadequate or inappropriate response to environmental change, whistleblowing, and resolving ethical dilemmas.  </w:t>
-      </w:r>
-      <w:r>
-        <w:rPr>
-          <w:rFonts w:ascii="Times New Roman" w:eastAsia="Calibri" w:hAnsi="Times New Roman" w:cs="Times New Roman"/>
-          <w:sz w:val="24"/>
-          <w:szCs w:val="24"/>
-        </w:rPr>
-        <w:t>Based on my newfound understanding of organization dynamics and dysfunction</w:t>
-      </w:r>
-      <w:r>
-        <w:rPr>
-          <w:rFonts w:ascii="Times New Roman" w:eastAsia="Calibri" w:hAnsi="Times New Roman" w:cs="Times New Roman"/>
-          <w:sz w:val="24"/>
-          <w:szCs w:val="24"/>
-        </w:rPr>
-        <w:t xml:space="preserve"> and the principles that I’ve put forward</w:t>
-      </w:r>
-      <w:r>
-        <w:rPr>
-          <w:rFonts w:ascii="Times New Roman" w:eastAsia="Calibri" w:hAnsi="Times New Roman" w:cs="Times New Roman"/>
-          <w:sz w:val="24"/>
-          <w:szCs w:val="24"/>
-        </w:rPr>
-        <w:t xml:space="preserve">, I </w:t>
-      </w:r>
-      <w:r>
-        <w:rPr>
-          <w:rFonts w:ascii="Times New Roman" w:eastAsia="Calibri" w:hAnsi="Times New Roman" w:cs="Times New Roman"/>
-          <w:sz w:val="24"/>
-          <w:szCs w:val="24"/>
-        </w:rPr>
-        <w:t>intend to modify my behaviors as they relate to the various statuses I hold within organizational contexts.</w:t>
+        <w:t>the paradox of rationality, the limitations of bounded rationality, inadequate or inappropriate response</w:t>
+      </w:r>
+      <w:r>
+        <w:rPr>
+          <w:rFonts w:ascii="Times New Roman" w:eastAsia="Calibri" w:hAnsi="Times New Roman" w:cs="Times New Roman"/>
+          <w:sz w:val="24"/>
+          <w:szCs w:val="24"/>
+        </w:rPr>
+        <w:t>s</w:t>
+      </w:r>
+      <w:r>
+        <w:rPr>
+          <w:rFonts w:ascii="Times New Roman" w:eastAsia="Calibri" w:hAnsi="Times New Roman" w:cs="Times New Roman"/>
+          <w:sz w:val="24"/>
+          <w:szCs w:val="24"/>
+        </w:rPr>
+        <w:t xml:space="preserve"> to environmental change, whistleblowing, and resolving ethical dilemmas.  </w:t>
+      </w:r>
+      <w:r>
+        <w:rPr>
+          <w:rFonts w:ascii="Times New Roman" w:eastAsia="Calibri" w:hAnsi="Times New Roman" w:cs="Times New Roman"/>
+          <w:sz w:val="24"/>
+          <w:szCs w:val="24"/>
+        </w:rPr>
+        <w:t xml:space="preserve">I </w:t>
+      </w:r>
+      <w:r>
+        <w:rPr>
+          <w:rFonts w:ascii="Times New Roman" w:eastAsia="Calibri" w:hAnsi="Times New Roman" w:cs="Times New Roman"/>
+          <w:sz w:val="24"/>
+          <w:szCs w:val="24"/>
+        </w:rPr>
+        <w:t>intend to</w:t>
+      </w:r>
+      <w:r>
+        <w:rPr>
+          <w:rFonts w:ascii="Times New Roman" w:eastAsia="Calibri" w:hAnsi="Times New Roman" w:cs="Times New Roman"/>
+          <w:sz w:val="24"/>
+          <w:szCs w:val="24"/>
+        </w:rPr>
+        <w:t xml:space="preserve"> apply this </w:t>
+      </w:r>
+      <w:r>
+        <w:rPr>
+          <w:rFonts w:ascii="Times New Roman" w:eastAsia="Calibri" w:hAnsi="Times New Roman" w:cs="Times New Roman"/>
+          <w:sz w:val="24"/>
+          <w:szCs w:val="24"/>
+        </w:rPr>
+        <w:t>principle</w:t>
+      </w:r>
+      <w:r>
+        <w:rPr>
+          <w:rFonts w:ascii="Times New Roman" w:eastAsia="Calibri" w:hAnsi="Times New Roman" w:cs="Times New Roman"/>
+          <w:sz w:val="24"/>
+          <w:szCs w:val="24"/>
+        </w:rPr>
+        <w:t xml:space="preserve"> to</w:t>
+      </w:r>
+      <w:r>
+        <w:rPr>
+          <w:rFonts w:ascii="Times New Roman" w:eastAsia="Calibri" w:hAnsi="Times New Roman" w:cs="Times New Roman"/>
+          <w:sz w:val="24"/>
+          <w:szCs w:val="24"/>
+        </w:rPr>
+        <w:t xml:space="preserve"> modify my behaviors as they relate to the various statuses I hold</w:t>
+      </w:r>
+      <w:r>
+        <w:rPr>
+          <w:rFonts w:ascii="Times New Roman" w:eastAsia="Calibri" w:hAnsi="Times New Roman" w:cs="Times New Roman"/>
+          <w:sz w:val="24"/>
+          <w:szCs w:val="24"/>
+        </w:rPr>
+        <w:t xml:space="preserve"> within organizational contexts to achieve better organizational outcomes.</w:t>
       </w:r>
     </w:p>
     <w:p>
@@ -3613,25 +4787,7 @@
           <w:sz w:val="24"/>
           <w:szCs w:val="24"/>
         </w:rPr>
-        <w:t xml:space="preserve">Fisher, R., </w:t>
-      </w:r>
-      <w:proofErr w:type="spellStart"/>
-      <w:r>
-        <w:rPr>
-          <w:rFonts w:ascii="Times New Roman" w:eastAsia="Calibri" w:hAnsi="Times New Roman" w:cs="Times New Roman"/>
-          <w:sz w:val="24"/>
-          <w:szCs w:val="24"/>
-        </w:rPr>
-        <w:t>Ury</w:t>
-      </w:r>
-      <w:proofErr w:type="spellEnd"/>
-      <w:r>
-        <w:rPr>
-          <w:rFonts w:ascii="Times New Roman" w:eastAsia="Calibri" w:hAnsi="Times New Roman" w:cs="Times New Roman"/>
-          <w:sz w:val="24"/>
-          <w:szCs w:val="24"/>
-        </w:rPr>
-        <w:t xml:space="preserve">, W., &amp; Patton, B. (2011). </w:t>
+        <w:t xml:space="preserve">Ettore, M. L. (1993). </w:t>
       </w:r>
       <w:r>
         <w:rPr>
@@ -3640,15 +4796,23 @@
           <w:sz w:val="24"/>
           <w:szCs w:val="24"/>
         </w:rPr>
-        <w:t>Getting to yes: Negotiating agreement without giving in</w:t>
-      </w:r>
-      <w:r>
-        <w:rPr>
-          <w:rFonts w:ascii="Times New Roman" w:eastAsia="Calibri" w:hAnsi="Times New Roman" w:cs="Times New Roman"/>
-          <w:sz w:val="24"/>
-          <w:szCs w:val="24"/>
-        </w:rPr>
-        <w:t>. New York, NY: Penguin Books.</w:t>
+        <w:t>Commander’s Intent Defined</w:t>
+      </w:r>
+      <w:r>
+        <w:rPr>
+          <w:rFonts w:ascii="Times New Roman" w:eastAsia="Calibri" w:hAnsi="Times New Roman" w:cs="Times New Roman"/>
+          <w:sz w:val="24"/>
+          <w:szCs w:val="24"/>
+        </w:rPr>
+        <w:t xml:space="preserve">. Marine Corps Association &amp; Foundation. Retrieved May 4, 2020 from </w:t>
+      </w:r>
+      <w:r>
+        <w:rPr>
+          <w:rFonts w:ascii="Times New Roman" w:eastAsia="Calibri" w:hAnsi="Times New Roman" w:cs="Times New Roman"/>
+          <w:sz w:val="24"/>
+          <w:szCs w:val="24"/>
+        </w:rPr>
+        <w:t>https://mca-marines.org/gazette/commanders-intent-defined/</w:t>
       </w:r>
     </w:p>
     <w:p>
@@ -3667,7 +4831,7 @@
           <w:sz w:val="24"/>
           <w:szCs w:val="24"/>
         </w:rPr>
-        <w:t xml:space="preserve">Fuchs, S. (2011). Agency (and intention). In G. </w:t>
+        <w:t xml:space="preserve">Fisher, R., </w:t>
       </w:r>
       <w:proofErr w:type="spellStart"/>
       <w:r>
@@ -3676,7 +4840,7 @@
           <w:sz w:val="24"/>
           <w:szCs w:val="24"/>
         </w:rPr>
-        <w:t>Ritzer</w:t>
+        <w:t>Ury</w:t>
       </w:r>
       <w:proofErr w:type="spellEnd"/>
       <w:r>
@@ -3685,7 +4849,7 @@
           <w:sz w:val="24"/>
           <w:szCs w:val="24"/>
         </w:rPr>
-        <w:t xml:space="preserve"> &amp; J. M. Ryan (Eds.), </w:t>
+        <w:t xml:space="preserve">, W., &amp; Patton, B. (2011). </w:t>
       </w:r>
       <w:r>
         <w:rPr>
@@ -3694,23 +4858,15 @@
           <w:sz w:val="24"/>
           <w:szCs w:val="24"/>
         </w:rPr>
-        <w:t xml:space="preserve">The concise encyclopedia of sociology </w:t>
-      </w:r>
-      <w:r>
-        <w:rPr>
-          <w:rFonts w:ascii="Times New Roman" w:eastAsia="Calibri" w:hAnsi="Times New Roman" w:cs="Times New Roman"/>
-          <w:sz w:val="24"/>
-          <w:szCs w:val="24"/>
-        </w:rPr>
-        <w:t>(pp. 8-9</w:t>
-      </w:r>
-      <w:r>
-        <w:rPr>
-          <w:rFonts w:ascii="Times New Roman" w:eastAsia="Calibri" w:hAnsi="Times New Roman" w:cs="Times New Roman"/>
-          <w:sz w:val="24"/>
-          <w:szCs w:val="24"/>
-        </w:rPr>
-        <w:t>). Wiley Blackwell.</w:t>
+        <w:t>Getting to yes: Negotiating agreement without giving in</w:t>
+      </w:r>
+      <w:r>
+        <w:rPr>
+          <w:rFonts w:ascii="Times New Roman" w:eastAsia="Calibri" w:hAnsi="Times New Roman" w:cs="Times New Roman"/>
+          <w:sz w:val="24"/>
+          <w:szCs w:val="24"/>
+        </w:rPr>
+        <w:t>. New York, NY: Penguin Books.</w:t>
       </w:r>
     </w:p>
     <w:p>
@@ -3729,7 +4885,7 @@
           <w:sz w:val="24"/>
           <w:szCs w:val="24"/>
         </w:rPr>
-        <w:t xml:space="preserve">Fry, B. R., &amp; </w:t>
+        <w:t xml:space="preserve">Fuchs, S. (2011). Agency (and intention). In G. </w:t>
       </w:r>
       <w:proofErr w:type="spellStart"/>
       <w:r>
@@ -3738,7 +4894,7 @@
           <w:sz w:val="24"/>
           <w:szCs w:val="24"/>
         </w:rPr>
-        <w:t>Raadschelders</w:t>
+        <w:t>Ritzer</w:t>
       </w:r>
       <w:proofErr w:type="spellEnd"/>
       <w:r>
@@ -3747,23 +4903,32 @@
           <w:sz w:val="24"/>
           <w:szCs w:val="24"/>
         </w:rPr>
-        <w:t>, J. C. N. (2014). Mastering public administration: From Max Weber to Dwight Aldo</w:t>
-      </w:r>
-      <w:r>
-        <w:rPr>
-          <w:rFonts w:ascii="Times New Roman" w:eastAsia="Calibri" w:hAnsi="Times New Roman" w:cs="Times New Roman"/>
-          <w:sz w:val="24"/>
-          <w:szCs w:val="24"/>
-        </w:rPr>
-        <w:t xml:space="preserve"> (3rd ed.)</w:t>
-      </w:r>
-      <w:r>
-        <w:rPr>
-          <w:rFonts w:ascii="Times New Roman" w:eastAsia="Calibri" w:hAnsi="Times New Roman" w:cs="Times New Roman"/>
-          <w:sz w:val="24"/>
-          <w:szCs w:val="24"/>
-        </w:rPr>
-        <w:t>. Thousand Oaks, CA: CQ Press.</w:t>
+        <w:t xml:space="preserve"> &amp; J. M. Ryan (Eds.), </w:t>
+      </w:r>
+      <w:r>
+        <w:rPr>
+          <w:rFonts w:ascii="Times New Roman" w:eastAsia="Calibri" w:hAnsi="Times New Roman" w:cs="Times New Roman"/>
+          <w:i/>
+          <w:sz w:val="24"/>
+          <w:szCs w:val="24"/>
+        </w:rPr>
+        <w:t xml:space="preserve">The concise encyclopedia of sociology </w:t>
+      </w:r>
+      <w:r>
+        <w:rPr>
+          <w:rFonts w:ascii="Times New Roman" w:eastAsia="Calibri" w:hAnsi="Times New Roman" w:cs="Times New Roman"/>
+          <w:sz w:val="24"/>
+          <w:szCs w:val="24"/>
+        </w:rPr>
+        <w:t>(pp. 8-9</w:t>
+      </w:r>
+      <w:r>
+        <w:rPr>
+          <w:rFonts w:ascii="Times New Roman" w:eastAsia="Calibri" w:hAnsi="Times New Roman" w:cs="Times New Roman"/>
+          <w:sz w:val="24"/>
+          <w:szCs w:val="24"/>
+        </w:rPr>
+        <w:t>). Wiley Blackwell.</w:t>
       </w:r>
     </w:p>
     <w:p>
@@ -3779,95 +4944,44 @@
       <w:r>
         <w:rPr>
           <w:rFonts w:ascii="Times New Roman" w:eastAsia="Calibri" w:hAnsi="Times New Roman" w:cs="Times New Roman"/>
-          <w:iCs/>
-          <w:sz w:val="24"/>
-          <w:szCs w:val="24"/>
-        </w:rPr>
-        <w:t>Herzberg, F.,</w:t>
-      </w:r>
-      <w:r>
-        <w:rPr>
-          <w:rFonts w:ascii="Times New Roman" w:eastAsia="Calibri" w:hAnsi="Times New Roman" w:cs="Times New Roman"/>
-          <w:iCs/>
-          <w:sz w:val="24"/>
-          <w:szCs w:val="24"/>
-        </w:rPr>
-        <w:t xml:space="preserve"> </w:t>
+          <w:sz w:val="24"/>
+          <w:szCs w:val="24"/>
+        </w:rPr>
+        <w:t xml:space="preserve">Fry, B. R., &amp; </w:t>
       </w:r>
       <w:proofErr w:type="spellStart"/>
       <w:r>
         <w:rPr>
           <w:rFonts w:ascii="Times New Roman" w:eastAsia="Calibri" w:hAnsi="Times New Roman" w:cs="Times New Roman"/>
-          <w:iCs/>
-          <w:sz w:val="24"/>
-          <w:szCs w:val="24"/>
-        </w:rPr>
-        <w:t>Mausner</w:t>
+          <w:sz w:val="24"/>
+          <w:szCs w:val="24"/>
+        </w:rPr>
+        <w:t>Raadschelders</w:t>
       </w:r>
       <w:proofErr w:type="spellEnd"/>
       <w:r>
         <w:rPr>
           <w:rFonts w:ascii="Times New Roman" w:eastAsia="Calibri" w:hAnsi="Times New Roman" w:cs="Times New Roman"/>
-          <w:iCs/>
-          <w:sz w:val="24"/>
-          <w:szCs w:val="24"/>
-        </w:rPr>
-        <w:t>, B</w:t>
-      </w:r>
-      <w:r>
-        <w:rPr>
-          <w:rFonts w:ascii="Times New Roman" w:eastAsia="Calibri" w:hAnsi="Times New Roman" w:cs="Times New Roman"/>
-          <w:iCs/>
-          <w:sz w:val="24"/>
-          <w:szCs w:val="24"/>
-        </w:rPr>
-        <w:t>.,</w:t>
-      </w:r>
-      <w:r>
-        <w:rPr>
-          <w:rFonts w:ascii="Times New Roman" w:eastAsia="Calibri" w:hAnsi="Times New Roman" w:cs="Times New Roman"/>
-          <w:iCs/>
-          <w:sz w:val="24"/>
-          <w:szCs w:val="24"/>
-        </w:rPr>
-        <w:t xml:space="preserve"> </w:t>
-      </w:r>
-      <w:r>
-        <w:rPr>
-          <w:rFonts w:ascii="Times New Roman" w:eastAsia="Calibri" w:hAnsi="Times New Roman" w:cs="Times New Roman"/>
-          <w:iCs/>
-          <w:sz w:val="24"/>
-          <w:szCs w:val="24"/>
-        </w:rPr>
-        <w:t xml:space="preserve">&amp; </w:t>
-      </w:r>
-      <w:r>
-        <w:rPr>
-          <w:rFonts w:ascii="Times New Roman" w:eastAsia="Calibri" w:hAnsi="Times New Roman" w:cs="Times New Roman"/>
-          <w:iCs/>
-          <w:sz w:val="24"/>
-          <w:szCs w:val="24"/>
-        </w:rPr>
-        <w:t>Snyderman, B. (1959).</w:t>
-      </w:r>
-      <w:r>
-        <w:rPr>
-          <w:rFonts w:ascii="Times New Roman" w:eastAsia="Calibri" w:hAnsi="Times New Roman" w:cs="Times New Roman"/>
-          <w:i/>
-          <w:iCs/>
-          <w:sz w:val="24"/>
-          <w:szCs w:val="24"/>
-        </w:rPr>
-        <w:t xml:space="preserve"> The Motivation to Work (2nd ed.).</w:t>
-      </w:r>
-      <w:r>
-        <w:rPr>
-          <w:rFonts w:ascii="Times New Roman" w:eastAsia="Calibri" w:hAnsi="Times New Roman" w:cs="Times New Roman"/>
-          <w:iCs/>
-          <w:sz w:val="24"/>
-          <w:szCs w:val="24"/>
-        </w:rPr>
-        <w:t xml:space="preserve"> New York: John Wiley.</w:t>
+          <w:sz w:val="24"/>
+          <w:szCs w:val="24"/>
+        </w:rPr>
+        <w:t>, J. C. N. (2014). Mastering public administration: From Max Weber to Dwight Aldo</w:t>
+      </w:r>
+      <w:r>
+        <w:rPr>
+          <w:rFonts w:ascii="Times New Roman" w:eastAsia="Calibri" w:hAnsi="Times New Roman" w:cs="Times New Roman"/>
+          <w:sz w:val="24"/>
+          <w:szCs w:val="24"/>
+        </w:rPr>
+        <w:t xml:space="preserve"> (3rd ed.)</w:t>
+      </w:r>
+      <w:r>
+        <w:rPr>
+          <w:rFonts w:ascii="Times New Roman" w:eastAsia="Calibri" w:hAnsi="Times New Roman" w:cs="Times New Roman"/>
+          <w:sz w:val="24"/>
+          <w:szCs w:val="24"/>
+        </w:rPr>
+        <w:t>. Thousand Oaks, CA: CQ Press.</w:t>
       </w:r>
     </w:p>
     <w:p>
@@ -3883,106 +4997,95 @@
       <w:r>
         <w:rPr>
           <w:rFonts w:ascii="Times New Roman" w:eastAsia="Calibri" w:hAnsi="Times New Roman" w:cs="Times New Roman"/>
-          <w:sz w:val="24"/>
-          <w:szCs w:val="24"/>
-        </w:rPr>
-        <w:t xml:space="preserve">Hunt, S. (2011). Organizations. In G. </w:t>
+          <w:iCs/>
+          <w:sz w:val="24"/>
+          <w:szCs w:val="24"/>
+        </w:rPr>
+        <w:t>Herzberg, F.,</w:t>
+      </w:r>
+      <w:r>
+        <w:rPr>
+          <w:rFonts w:ascii="Times New Roman" w:eastAsia="Calibri" w:hAnsi="Times New Roman" w:cs="Times New Roman"/>
+          <w:iCs/>
+          <w:sz w:val="24"/>
+          <w:szCs w:val="24"/>
+        </w:rPr>
+        <w:t xml:space="preserve"> </w:t>
       </w:r>
       <w:proofErr w:type="spellStart"/>
       <w:r>
         <w:rPr>
           <w:rFonts w:ascii="Times New Roman" w:eastAsia="Calibri" w:hAnsi="Times New Roman" w:cs="Times New Roman"/>
-          <w:sz w:val="24"/>
-          <w:szCs w:val="24"/>
-        </w:rPr>
-        <w:t>Ritzer</w:t>
+          <w:iCs/>
+          <w:sz w:val="24"/>
+          <w:szCs w:val="24"/>
+        </w:rPr>
+        <w:t>Mausner</w:t>
       </w:r>
       <w:proofErr w:type="spellEnd"/>
       <w:r>
         <w:rPr>
           <w:rFonts w:ascii="Times New Roman" w:eastAsia="Calibri" w:hAnsi="Times New Roman" w:cs="Times New Roman"/>
-          <w:sz w:val="24"/>
-          <w:szCs w:val="24"/>
-        </w:rPr>
-        <w:t xml:space="preserve"> &amp; J. M. Ryan</w:t>
-      </w:r>
-      <w:r>
-        <w:rPr>
-          <w:rFonts w:ascii="Times New Roman" w:eastAsia="Calibri" w:hAnsi="Times New Roman" w:cs="Times New Roman"/>
-          <w:sz w:val="24"/>
-          <w:szCs w:val="24"/>
-        </w:rPr>
-        <w:t xml:space="preserve"> (Eds.)</w:t>
-      </w:r>
-      <w:r>
-        <w:rPr>
-          <w:rFonts w:ascii="Times New Roman" w:eastAsia="Calibri" w:hAnsi="Times New Roman" w:cs="Times New Roman"/>
-          <w:sz w:val="24"/>
-          <w:szCs w:val="24"/>
-        </w:rPr>
-        <w:t xml:space="preserve">, </w:t>
+          <w:iCs/>
+          <w:sz w:val="24"/>
+          <w:szCs w:val="24"/>
+        </w:rPr>
+        <w:t>, B</w:t>
+      </w:r>
+      <w:r>
+        <w:rPr>
+          <w:rFonts w:ascii="Times New Roman" w:eastAsia="Calibri" w:hAnsi="Times New Roman" w:cs="Times New Roman"/>
+          <w:iCs/>
+          <w:sz w:val="24"/>
+          <w:szCs w:val="24"/>
+        </w:rPr>
+        <w:t>.,</w:t>
+      </w:r>
+      <w:r>
+        <w:rPr>
+          <w:rFonts w:ascii="Times New Roman" w:eastAsia="Calibri" w:hAnsi="Times New Roman" w:cs="Times New Roman"/>
+          <w:iCs/>
+          <w:sz w:val="24"/>
+          <w:szCs w:val="24"/>
+        </w:rPr>
+        <w:t xml:space="preserve"> </w:t>
+      </w:r>
+      <w:r>
+        <w:rPr>
+          <w:rFonts w:ascii="Times New Roman" w:eastAsia="Calibri" w:hAnsi="Times New Roman" w:cs="Times New Roman"/>
+          <w:iCs/>
+          <w:sz w:val="24"/>
+          <w:szCs w:val="24"/>
+        </w:rPr>
+        <w:t xml:space="preserve">&amp; </w:t>
+      </w:r>
+      <w:r>
+        <w:rPr>
+          <w:rFonts w:ascii="Times New Roman" w:eastAsia="Calibri" w:hAnsi="Times New Roman" w:cs="Times New Roman"/>
+          <w:iCs/>
+          <w:sz w:val="24"/>
+          <w:szCs w:val="24"/>
+        </w:rPr>
+        <w:t>Snyderman, B. (1959).</w:t>
       </w:r>
       <w:r>
         <w:rPr>
           <w:rFonts w:ascii="Times New Roman" w:eastAsia="Calibri" w:hAnsi="Times New Roman" w:cs="Times New Roman"/>
           <w:i/>
-          <w:sz w:val="24"/>
-          <w:szCs w:val="24"/>
-        </w:rPr>
-        <w:t xml:space="preserve">The </w:t>
-      </w:r>
-      <w:r>
-        <w:rPr>
-          <w:rFonts w:ascii="Times New Roman" w:eastAsia="Calibri" w:hAnsi="Times New Roman" w:cs="Times New Roman"/>
-          <w:i/>
-          <w:sz w:val="24"/>
-          <w:szCs w:val="24"/>
-        </w:rPr>
-        <w:t>concise e</w:t>
-      </w:r>
-      <w:r>
-        <w:rPr>
-          <w:rFonts w:ascii="Times New Roman" w:eastAsia="Calibri" w:hAnsi="Times New Roman" w:cs="Times New Roman"/>
-          <w:i/>
-          <w:sz w:val="24"/>
-          <w:szCs w:val="24"/>
-        </w:rPr>
-        <w:t>ncyclopedi</w:t>
-      </w:r>
-      <w:r>
-        <w:rPr>
-          <w:rFonts w:ascii="Times New Roman" w:eastAsia="Calibri" w:hAnsi="Times New Roman" w:cs="Times New Roman"/>
-          <w:i/>
-          <w:sz w:val="24"/>
-          <w:szCs w:val="24"/>
-        </w:rPr>
-        <w:t>a of s</w:t>
-      </w:r>
-      <w:r>
-        <w:rPr>
-          <w:rFonts w:ascii="Times New Roman" w:eastAsia="Calibri" w:hAnsi="Times New Roman" w:cs="Times New Roman"/>
-          <w:i/>
-          <w:sz w:val="24"/>
-          <w:szCs w:val="24"/>
-        </w:rPr>
-        <w:t>ociology</w:t>
-      </w:r>
-      <w:r>
-        <w:rPr>
-          <w:rFonts w:ascii="Times New Roman" w:eastAsia="Calibri" w:hAnsi="Times New Roman" w:cs="Times New Roman"/>
-          <w:i/>
-          <w:sz w:val="24"/>
-          <w:szCs w:val="24"/>
-        </w:rPr>
-        <w:t xml:space="preserve"> </w:t>
-      </w:r>
-      <w:r>
-        <w:rPr>
-          <w:rFonts w:ascii="Times New Roman" w:eastAsia="Calibri" w:hAnsi="Times New Roman" w:cs="Times New Roman"/>
-          <w:sz w:val="24"/>
-          <w:szCs w:val="24"/>
-        </w:rPr>
-        <w:t>(pp. 430-431). Wiley Blackwell.</w:t>
+          <w:iCs/>
+          <w:sz w:val="24"/>
+          <w:szCs w:val="24"/>
+        </w:rPr>
+        <w:t xml:space="preserve"> The Motivation to Work (2nd ed.).</w:t>
+      </w:r>
+      <w:r>
+        <w:rPr>
+          <w:rFonts w:ascii="Times New Roman" w:eastAsia="Calibri" w:hAnsi="Times New Roman" w:cs="Times New Roman"/>
+          <w:iCs/>
+          <w:sz w:val="24"/>
+          <w:szCs w:val="24"/>
+        </w:rPr>
+        <w:t xml:space="preserve"> New York: John Wiley.</w:t>
       </w:r>
     </w:p>
     <w:p>
@@ -4001,23 +5104,41 @@
           <w:sz w:val="24"/>
           <w:szCs w:val="24"/>
         </w:rPr>
-        <w:t xml:space="preserve">Maslow, A. H. (1943). </w:t>
-      </w:r>
-      <w:r>
-        <w:rPr>
-          <w:rFonts w:ascii="Times New Roman" w:eastAsia="Calibri" w:hAnsi="Times New Roman" w:cs="Times New Roman"/>
-          <w:sz w:val="24"/>
-          <w:szCs w:val="24"/>
-        </w:rPr>
-        <w:t>A theory of human motivation</w:t>
-      </w:r>
-      <w:r>
-        <w:rPr>
-          <w:rFonts w:ascii="Times New Roman" w:eastAsia="Calibri" w:hAnsi="Times New Roman" w:cs="Times New Roman"/>
-          <w:sz w:val="24"/>
-          <w:szCs w:val="24"/>
-        </w:rPr>
-        <w:t xml:space="preserve">. </w:t>
+        <w:t xml:space="preserve">Hunt, S. (2011). Organizations. In G. </w:t>
+      </w:r>
+      <w:proofErr w:type="spellStart"/>
+      <w:r>
+        <w:rPr>
+          <w:rFonts w:ascii="Times New Roman" w:eastAsia="Calibri" w:hAnsi="Times New Roman" w:cs="Times New Roman"/>
+          <w:sz w:val="24"/>
+          <w:szCs w:val="24"/>
+        </w:rPr>
+        <w:t>Ritzer</w:t>
+      </w:r>
+      <w:proofErr w:type="spellEnd"/>
+      <w:r>
+        <w:rPr>
+          <w:rFonts w:ascii="Times New Roman" w:eastAsia="Calibri" w:hAnsi="Times New Roman" w:cs="Times New Roman"/>
+          <w:sz w:val="24"/>
+          <w:szCs w:val="24"/>
+        </w:rPr>
+        <w:t xml:space="preserve"> &amp; J. M. Ryan</w:t>
+      </w:r>
+      <w:r>
+        <w:rPr>
+          <w:rFonts w:ascii="Times New Roman" w:eastAsia="Calibri" w:hAnsi="Times New Roman" w:cs="Times New Roman"/>
+          <w:sz w:val="24"/>
+          <w:szCs w:val="24"/>
+        </w:rPr>
+        <w:t xml:space="preserve"> (Eds.)</w:t>
+      </w:r>
+      <w:r>
+        <w:rPr>
+          <w:rFonts w:ascii="Times New Roman" w:eastAsia="Calibri" w:hAnsi="Times New Roman" w:cs="Times New Roman"/>
+          <w:sz w:val="24"/>
+          <w:szCs w:val="24"/>
+        </w:rPr>
+        <w:t xml:space="preserve">, </w:t>
       </w:r>
       <w:r>
         <w:rPr>
@@ -4026,23 +5147,60 @@
           <w:sz w:val="24"/>
           <w:szCs w:val="24"/>
         </w:rPr>
-        <w:t>Psychological Review, 50(4)</w:t>
-      </w:r>
-      <w:r>
-        <w:rPr>
-          <w:rFonts w:ascii="Times New Roman" w:eastAsia="Calibri" w:hAnsi="Times New Roman" w:cs="Times New Roman"/>
-          <w:sz w:val="24"/>
-          <w:szCs w:val="24"/>
-        </w:rPr>
-        <w:t>,</w:t>
-      </w:r>
-      <w:r>
-        <w:rPr>
-          <w:rFonts w:ascii="Times New Roman" w:eastAsia="Calibri" w:hAnsi="Times New Roman" w:cs="Times New Roman"/>
-          <w:sz w:val="24"/>
-          <w:szCs w:val="24"/>
-        </w:rPr>
-        <w:t xml:space="preserve"> 370–96. doi:10.1037/h0054346</w:t>
+        <w:t xml:space="preserve">The </w:t>
+      </w:r>
+      <w:r>
+        <w:rPr>
+          <w:rFonts w:ascii="Times New Roman" w:eastAsia="Calibri" w:hAnsi="Times New Roman" w:cs="Times New Roman"/>
+          <w:i/>
+          <w:sz w:val="24"/>
+          <w:szCs w:val="24"/>
+        </w:rPr>
+        <w:t>concise e</w:t>
+      </w:r>
+      <w:r>
+        <w:rPr>
+          <w:rFonts w:ascii="Times New Roman" w:eastAsia="Calibri" w:hAnsi="Times New Roman" w:cs="Times New Roman"/>
+          <w:i/>
+          <w:sz w:val="24"/>
+          <w:szCs w:val="24"/>
+        </w:rPr>
+        <w:t>ncyclopedi</w:t>
+      </w:r>
+      <w:r>
+        <w:rPr>
+          <w:rFonts w:ascii="Times New Roman" w:eastAsia="Calibri" w:hAnsi="Times New Roman" w:cs="Times New Roman"/>
+          <w:i/>
+          <w:sz w:val="24"/>
+          <w:szCs w:val="24"/>
+        </w:rPr>
+        <w:t>a of s</w:t>
+      </w:r>
+      <w:r>
+        <w:rPr>
+          <w:rFonts w:ascii="Times New Roman" w:eastAsia="Calibri" w:hAnsi="Times New Roman" w:cs="Times New Roman"/>
+          <w:i/>
+          <w:sz w:val="24"/>
+          <w:szCs w:val="24"/>
+        </w:rPr>
+        <w:t>ociology</w:t>
+      </w:r>
+      <w:r>
+        <w:rPr>
+          <w:rFonts w:ascii="Times New Roman" w:eastAsia="Calibri" w:hAnsi="Times New Roman" w:cs="Times New Roman"/>
+          <w:i/>
+          <w:sz w:val="24"/>
+          <w:szCs w:val="24"/>
+        </w:rPr>
+        <w:t xml:space="preserve"> </w:t>
+      </w:r>
+      <w:r>
+        <w:rPr>
+          <w:rFonts w:ascii="Times New Roman" w:eastAsia="Calibri" w:hAnsi="Times New Roman" w:cs="Times New Roman"/>
+          <w:sz w:val="24"/>
+          <w:szCs w:val="24"/>
+        </w:rPr>
+        <w:t>(pp. 430-431). Wiley Blackwell.</w:t>
       </w:r>
     </w:p>
     <w:p>
@@ -4061,7 +5219,23 @@
           <w:sz w:val="24"/>
           <w:szCs w:val="24"/>
         </w:rPr>
-        <w:t xml:space="preserve">Miller, H. T., &amp; Fox, C. J. (2019). </w:t>
+        <w:t xml:space="preserve">Maslow, A. H. (1943). </w:t>
+      </w:r>
+      <w:r>
+        <w:rPr>
+          <w:rFonts w:ascii="Times New Roman" w:eastAsia="Calibri" w:hAnsi="Times New Roman" w:cs="Times New Roman"/>
+          <w:sz w:val="24"/>
+          <w:szCs w:val="24"/>
+        </w:rPr>
+        <w:t>A theory of human motivation</w:t>
+      </w:r>
+      <w:r>
+        <w:rPr>
+          <w:rFonts w:ascii="Times New Roman" w:eastAsia="Calibri" w:hAnsi="Times New Roman" w:cs="Times New Roman"/>
+          <w:sz w:val="24"/>
+          <w:szCs w:val="24"/>
+        </w:rPr>
+        <w:t xml:space="preserve">. </w:t>
       </w:r>
       <w:r>
         <w:rPr>
@@ -4070,15 +5244,23 @@
           <w:sz w:val="24"/>
           <w:szCs w:val="24"/>
         </w:rPr>
-        <w:t>Postmodern public administration: Toward discourse</w:t>
-      </w:r>
-      <w:r>
-        <w:rPr>
-          <w:rFonts w:ascii="Times New Roman" w:eastAsia="Calibri" w:hAnsi="Times New Roman" w:cs="Times New Roman"/>
-          <w:sz w:val="24"/>
-          <w:szCs w:val="24"/>
-        </w:rPr>
-        <w:t xml:space="preserve">. New York, NY: Routledge. </w:t>
+        <w:t>Psychological Review, 50(4)</w:t>
+      </w:r>
+      <w:r>
+        <w:rPr>
+          <w:rFonts w:ascii="Times New Roman" w:eastAsia="Calibri" w:hAnsi="Times New Roman" w:cs="Times New Roman"/>
+          <w:sz w:val="24"/>
+          <w:szCs w:val="24"/>
+        </w:rPr>
+        <w:t>,</w:t>
+      </w:r>
+      <w:r>
+        <w:rPr>
+          <w:rFonts w:ascii="Times New Roman" w:eastAsia="Calibri" w:hAnsi="Times New Roman" w:cs="Times New Roman"/>
+          <w:sz w:val="24"/>
+          <w:szCs w:val="24"/>
+        </w:rPr>
+        <w:t xml:space="preserve"> 370–96. doi:10.1037/h0054346</w:t>
       </w:r>
     </w:p>
     <w:p>
@@ -4097,6 +5279,42 @@
           <w:sz w:val="24"/>
           <w:szCs w:val="24"/>
         </w:rPr>
+        <w:t xml:space="preserve">Miller, H. T., &amp; Fox, C. J. (2019). </w:t>
+      </w:r>
+      <w:r>
+        <w:rPr>
+          <w:rFonts w:ascii="Times New Roman" w:eastAsia="Calibri" w:hAnsi="Times New Roman" w:cs="Times New Roman"/>
+          <w:i/>
+          <w:sz w:val="24"/>
+          <w:szCs w:val="24"/>
+        </w:rPr>
+        <w:t>Postmodern public administration: Toward discourse</w:t>
+      </w:r>
+      <w:r>
+        <w:rPr>
+          <w:rFonts w:ascii="Times New Roman" w:eastAsia="Calibri" w:hAnsi="Times New Roman" w:cs="Times New Roman"/>
+          <w:sz w:val="24"/>
+          <w:szCs w:val="24"/>
+        </w:rPr>
+        <w:t xml:space="preserve">. New York, NY: Routledge. </w:t>
+      </w:r>
+    </w:p>
+    <w:p>
+      <w:pPr>
+        <w:spacing w:line="480" w:lineRule="auto"/>
+        <w:ind w:left="720" w:hanging="720"/>
+        <w:rPr>
+          <w:rFonts w:ascii="Times New Roman" w:eastAsia="Calibri" w:hAnsi="Times New Roman" w:cs="Times New Roman"/>
+          <w:sz w:val="24"/>
+          <w:szCs w:val="24"/>
+        </w:rPr>
+      </w:pPr>
+      <w:r>
+        <w:rPr>
+          <w:rFonts w:ascii="Times New Roman" w:eastAsia="Calibri" w:hAnsi="Times New Roman" w:cs="Times New Roman"/>
+          <w:sz w:val="24"/>
+          <w:szCs w:val="24"/>
+        </w:rPr>
         <w:t xml:space="preserve">O’Leary, R. (2020). </w:t>
       </w:r>
       <w:r>
@@ -4117,7 +5335,6 @@
         <w:t xml:space="preserve"> (3rd ed.). Thousand Oaks, CA: CQ Press.</w:t>
       </w:r>
     </w:p>
-    <w:p/>
     <w:sectPr>
       <w:headerReference w:type="default" r:id="rId8"/>
       <w:pgSz w:w="12240" w:h="15840"/>
@@ -4317,7 +5534,7 @@
         <w:noProof/>
         <w:sz w:val="24"/>
       </w:rPr>
-      <w:t>2</w:t>
+      <w:t>15</w:t>
     </w:r>
     <w:r>
       <w:rPr>
@@ -5123,7 +6340,7 @@
 </file>
 
 <file path=customXml/itemProps1.xml><?xml version="1.0" encoding="utf-8"?>
-<ds:datastoreItem xmlns:ds="http://schemas.openxmlformats.org/officeDocument/2006/customXml" ds:itemID="{A37625A7-3001-4995-A2F5-C96678E62270}">
+<ds:datastoreItem xmlns:ds="http://schemas.openxmlformats.org/officeDocument/2006/customXml" ds:itemID="{DB687240-D971-4B57-998D-033126487F5A}">
   <ds:schemaRefs>
     <ds:schemaRef ds:uri="http://schemas.openxmlformats.org/officeDocument/2006/bibliography"/>
   </ds:schemaRefs>

</xml_diff>

<commit_message>
Added citation about Mary Parker Follett
</commit_message>
<xml_diff>
--- a/FinalPaper/POLS6320_2020_Spring_Townes_FinalPaper_v01.docx
+++ b/FinalPaper/POLS6320_2020_Spring_Townes_FinalPaper_v01.docx
@@ -2451,6 +2451,14 @@
         </w:rPr>
         <w:t xml:space="preserve"> </w:t>
       </w:r>
+      <w:r>
+        <w:rPr>
+          <w:rFonts w:ascii="Times New Roman" w:eastAsia="Calibri" w:hAnsi="Times New Roman" w:cs="Times New Roman"/>
+          <w:sz w:val="24"/>
+          <w:szCs w:val="24"/>
+        </w:rPr>
+        <w:t xml:space="preserve">I interpret Follett’s concept of leadership as simply the ability to influence the behavior and actions of other organization members.  </w:t>
+      </w:r>
       <w:proofErr w:type="gramStart"/>
       <w:r>
         <w:rPr>
@@ -2467,7 +2475,15 @@
           <w:sz w:val="24"/>
           <w:szCs w:val="24"/>
         </w:rPr>
-        <w:t xml:space="preserve"> Follett, effective leadership creates functional unity in the organization.  Follett contended that leadership of function was the most important of </w:t>
+        <w:t xml:space="preserve"> Follett, effective leadership creates functional unity </w:t>
+      </w:r>
+      <w:r>
+        <w:rPr>
+          <w:rFonts w:ascii="Times New Roman" w:eastAsia="Calibri" w:hAnsi="Times New Roman" w:cs="Times New Roman"/>
+          <w:sz w:val="24"/>
+          <w:szCs w:val="24"/>
+        </w:rPr>
+        <w:t xml:space="preserve">– a situation in which the contributions of individual </w:t>
       </w:r>
       <w:r>
         <w:rPr>
@@ -2476,7 +2492,145 @@
           <w:szCs w:val="24"/>
         </w:rPr>
         <w:lastRenderedPageBreak/>
-        <w:t>the types of leadership she defined.  Moreover, she argued that eventually organizational success would depend on widely diffusing leadership throughout an organization.</w:t>
+        <w:t xml:space="preserve">members of </w:t>
+      </w:r>
+      <w:r>
+        <w:rPr>
+          <w:rFonts w:ascii="Times New Roman" w:eastAsia="Calibri" w:hAnsi="Times New Roman" w:cs="Times New Roman"/>
+          <w:sz w:val="24"/>
+          <w:szCs w:val="24"/>
+        </w:rPr>
+        <w:t>the organization</w:t>
+      </w:r>
+      <w:r>
+        <w:rPr>
+          <w:rFonts w:ascii="Times New Roman" w:eastAsia="Calibri" w:hAnsi="Times New Roman" w:cs="Times New Roman"/>
+          <w:sz w:val="24"/>
+          <w:szCs w:val="24"/>
+        </w:rPr>
+        <w:t xml:space="preserve"> are coordinated base on their function (Fry &amp; </w:t>
+      </w:r>
+      <w:proofErr w:type="spellStart"/>
+      <w:r>
+        <w:rPr>
+          <w:rFonts w:ascii="Times New Roman" w:eastAsia="Calibri" w:hAnsi="Times New Roman" w:cs="Times New Roman"/>
+          <w:sz w:val="24"/>
+          <w:szCs w:val="24"/>
+        </w:rPr>
+        <w:t>Raadschelders</w:t>
+      </w:r>
+      <w:proofErr w:type="spellEnd"/>
+      <w:r>
+        <w:rPr>
+          <w:rFonts w:ascii="Times New Roman" w:eastAsia="Calibri" w:hAnsi="Times New Roman" w:cs="Times New Roman"/>
+          <w:sz w:val="24"/>
+          <w:szCs w:val="24"/>
+        </w:rPr>
+        <w:t xml:space="preserve">, 2014, p 167; </w:t>
+      </w:r>
+      <w:proofErr w:type="spellStart"/>
+      <w:r>
+        <w:rPr>
+          <w:rFonts w:ascii="Times New Roman" w:eastAsia="Calibri" w:hAnsi="Times New Roman" w:cs="Times New Roman"/>
+          <w:sz w:val="24"/>
+          <w:szCs w:val="24"/>
+        </w:rPr>
+        <w:t>Eylon</w:t>
+      </w:r>
+      <w:proofErr w:type="spellEnd"/>
+      <w:r>
+        <w:rPr>
+          <w:rFonts w:ascii="Times New Roman" w:eastAsia="Calibri" w:hAnsi="Times New Roman" w:cs="Times New Roman"/>
+          <w:sz w:val="24"/>
+          <w:szCs w:val="24"/>
+        </w:rPr>
+        <w:t>, 1998)</w:t>
+      </w:r>
+      <w:r>
+        <w:rPr>
+          <w:rFonts w:ascii="Times New Roman" w:eastAsia="Calibri" w:hAnsi="Times New Roman" w:cs="Times New Roman"/>
+          <w:sz w:val="24"/>
+          <w:szCs w:val="24"/>
+        </w:rPr>
+        <w:t>.  Follett contended that leadership of function was the most important of the types of leadership she defined.  Moreover, she argued that eventually organizational success would depend on widely diffusing leadership throughout an organization</w:t>
+      </w:r>
+      <w:r>
+        <w:rPr>
+          <w:rFonts w:ascii="Times New Roman" w:eastAsia="Calibri" w:hAnsi="Times New Roman" w:cs="Times New Roman"/>
+          <w:sz w:val="24"/>
+          <w:szCs w:val="24"/>
+        </w:rPr>
+        <w:t xml:space="preserve"> (Fry &amp; </w:t>
+      </w:r>
+      <w:proofErr w:type="spellStart"/>
+      <w:r>
+        <w:rPr>
+          <w:rFonts w:ascii="Times New Roman" w:eastAsia="Calibri" w:hAnsi="Times New Roman" w:cs="Times New Roman"/>
+          <w:sz w:val="24"/>
+          <w:szCs w:val="24"/>
+        </w:rPr>
+        <w:t>Raadschelders</w:t>
+      </w:r>
+      <w:proofErr w:type="spellEnd"/>
+      <w:r>
+        <w:rPr>
+          <w:rFonts w:ascii="Times New Roman" w:eastAsia="Calibri" w:hAnsi="Times New Roman" w:cs="Times New Roman"/>
+          <w:sz w:val="24"/>
+          <w:szCs w:val="24"/>
+        </w:rPr>
+        <w:t>, 2014, pp. 167-168)</w:t>
+      </w:r>
+      <w:r>
+        <w:rPr>
+          <w:rFonts w:ascii="Times New Roman" w:eastAsia="Calibri" w:hAnsi="Times New Roman" w:cs="Times New Roman"/>
+          <w:sz w:val="24"/>
+          <w:szCs w:val="24"/>
+        </w:rPr>
+        <w:t>.</w:t>
+      </w:r>
+      <w:r>
+        <w:rPr>
+          <w:rFonts w:ascii="Times New Roman" w:eastAsia="Calibri" w:hAnsi="Times New Roman" w:cs="Times New Roman"/>
+          <w:sz w:val="24"/>
+          <w:szCs w:val="24"/>
+        </w:rPr>
+        <w:t xml:space="preserve">  </w:t>
+      </w:r>
+      <w:proofErr w:type="gramStart"/>
+      <w:r>
+        <w:rPr>
+          <w:rFonts w:ascii="Times New Roman" w:eastAsia="Calibri" w:hAnsi="Times New Roman" w:cs="Times New Roman"/>
+          <w:sz w:val="24"/>
+          <w:szCs w:val="24"/>
+        </w:rPr>
+        <w:t>According to</w:t>
+      </w:r>
+      <w:proofErr w:type="gramEnd"/>
+      <w:r>
+        <w:rPr>
+          <w:rFonts w:ascii="Times New Roman" w:eastAsia="Calibri" w:hAnsi="Times New Roman" w:cs="Times New Roman"/>
+          <w:sz w:val="24"/>
+          <w:szCs w:val="24"/>
+        </w:rPr>
+        <w:t xml:space="preserve"> Follett, functional unity would only occur when each member of the organization had the authority and responsibility appropriate to their specific function (</w:t>
+      </w:r>
+      <w:proofErr w:type="spellStart"/>
+      <w:r>
+        <w:rPr>
+          <w:rFonts w:ascii="Times New Roman" w:eastAsia="Calibri" w:hAnsi="Times New Roman" w:cs="Times New Roman"/>
+          <w:sz w:val="24"/>
+          <w:szCs w:val="24"/>
+        </w:rPr>
+        <w:t>Eylon</w:t>
+      </w:r>
+      <w:proofErr w:type="spellEnd"/>
+      <w:r>
+        <w:rPr>
+          <w:rFonts w:ascii="Times New Roman" w:eastAsia="Calibri" w:hAnsi="Times New Roman" w:cs="Times New Roman"/>
+          <w:sz w:val="24"/>
+          <w:szCs w:val="24"/>
+        </w:rPr>
+        <w:t>).</w:t>
       </w:r>
     </w:p>
     <w:p>
@@ -2795,6 +2949,7 @@
           <w:sz w:val="24"/>
           <w:szCs w:val="24"/>
         </w:rPr>
+        <w:lastRenderedPageBreak/>
         <w:t xml:space="preserve">common approaches to </w:t>
       </w:r>
       <w:r>
@@ -2918,7 +3073,6 @@
           <w:sz w:val="24"/>
           <w:szCs w:val="24"/>
         </w:rPr>
-        <w:lastRenderedPageBreak/>
         <w:t>The principles that I</w:t>
       </w:r>
       <w:r>
@@ -3231,7 +3385,16 @@
           <w:sz w:val="24"/>
           <w:szCs w:val="24"/>
         </w:rPr>
-        <w:t xml:space="preserve">histleblowing is not a dysfunction.  The principles outlined affirm whistleblowing as legitimate, appropriate, and sometimes necessary behavior but also minimizes the need for organization members to engage in whistleblowing. </w:t>
+        <w:t xml:space="preserve">histleblowing is not a dysfunction.  The </w:t>
+      </w:r>
+      <w:r>
+        <w:rPr>
+          <w:rFonts w:ascii="Times New Roman" w:eastAsia="Calibri" w:hAnsi="Times New Roman" w:cs="Times New Roman"/>
+          <w:sz w:val="24"/>
+          <w:szCs w:val="24"/>
+        </w:rPr>
+        <w:lastRenderedPageBreak/>
+        <w:t xml:space="preserve">principles outlined affirm whistleblowing as legitimate, appropriate, and sometimes necessary behavior but also minimizes the need for organization members to engage in whistleblowing. </w:t>
       </w:r>
     </w:p>
     <w:p>
@@ -3282,16 +3445,7 @@
           <w:sz w:val="24"/>
           <w:szCs w:val="24"/>
         </w:rPr>
-        <w:t xml:space="preserve"> to consider ethical dilemmas such as the scenario described early in the </w:t>
-      </w:r>
-      <w:r>
-        <w:rPr>
-          <w:rFonts w:ascii="Times New Roman" w:eastAsia="Calibri" w:hAnsi="Times New Roman" w:cs="Times New Roman"/>
-          <w:sz w:val="24"/>
-          <w:szCs w:val="24"/>
-        </w:rPr>
-        <w:lastRenderedPageBreak/>
-        <w:t xml:space="preserve">semester in which a person’s ethical responsibility to the organization to perform well in their job conflicts with their ethical responsibility </w:t>
+        <w:t xml:space="preserve"> to consider ethical dilemmas such as the scenario described early in the semester in which a person’s ethical responsibility to the organization to perform well in their job conflicts with their ethical responsibility </w:t>
       </w:r>
       <w:r>
         <w:rPr>
@@ -3782,7 +3936,16 @@
           <w:sz w:val="24"/>
           <w:szCs w:val="24"/>
         </w:rPr>
-        <w:t xml:space="preserve">  As such, I cannot have an allegiance or commitment to an organization because organizations don’</w:t>
+        <w:t xml:space="preserve">  As such, I cannot have an allegiance or commitment to an </w:t>
+      </w:r>
+      <w:r>
+        <w:rPr>
+          <w:rFonts w:ascii="Times New Roman" w:eastAsia="Calibri" w:hAnsi="Times New Roman" w:cs="Times New Roman"/>
+          <w:sz w:val="24"/>
+          <w:szCs w:val="24"/>
+        </w:rPr>
+        <w:lastRenderedPageBreak/>
+        <w:t>organization because organizations don’</w:t>
       </w:r>
       <w:r>
         <w:rPr>
@@ -3833,16 +3996,7 @@
           <w:sz w:val="24"/>
           <w:szCs w:val="24"/>
         </w:rPr>
-        <w:t xml:space="preserve">I intend to apply the concepts I’ve described to my status as a colleague to other organization members in two primary ways.  First, I will strive to view conflict as an opportunity </w:t>
-      </w:r>
-      <w:r>
-        <w:rPr>
-          <w:rFonts w:ascii="Times New Roman" w:eastAsia="Calibri" w:hAnsi="Times New Roman" w:cs="Times New Roman"/>
-          <w:sz w:val="24"/>
-          <w:szCs w:val="24"/>
-        </w:rPr>
-        <w:lastRenderedPageBreak/>
-        <w:t>for creative problem solving that helps the organization better adapt to the operating environment rather than a dysfunction to be avoided at all costs.  If we conceptualize the organization as malleable r</w:t>
+        <w:t>I intend to apply the concepts I’ve described to my status as a colleague to other organization members in two primary ways.  First, I will strive to view conflict as an opportunity for creative problem solving that helps the organization better adapt to the operating environment rather than a dysfunction to be avoided at all costs.  If we conceptualize the organization as malleable r</w:t>
       </w:r>
       <w:r>
         <w:rPr>
@@ -4018,6 +4172,7 @@
           <w:sz w:val="24"/>
           <w:szCs w:val="24"/>
         </w:rPr>
+        <w:lastRenderedPageBreak/>
         <w:t xml:space="preserve">Shifting conflict resolution to integration will no doubt be challenging, especially if colleagues are stuck in the paradigm of domination and compromise.  But I believe that prior educational and professional experiences have provided me with </w:t>
       </w:r>
       <w:r>
@@ -4074,16 +4229,7 @@
           <w:sz w:val="24"/>
           <w:szCs w:val="24"/>
         </w:rPr>
-        <w:t xml:space="preserve">The first can be found in the negotiation </w:t>
-      </w:r>
-      <w:r>
-        <w:rPr>
-          <w:rFonts w:ascii="Times New Roman" w:eastAsia="Calibri" w:hAnsi="Times New Roman" w:cs="Times New Roman"/>
-          <w:sz w:val="24"/>
-          <w:szCs w:val="24"/>
-        </w:rPr>
-        <w:lastRenderedPageBreak/>
-        <w:t xml:space="preserve">techniques espoused in </w:t>
+        <w:t xml:space="preserve">The first can be found in the negotiation techniques espoused in </w:t>
       </w:r>
       <w:proofErr w:type="spellStart"/>
       <w:r>
@@ -4245,7 +4391,16 @@
           <w:sz w:val="24"/>
           <w:szCs w:val="24"/>
         </w:rPr>
-        <w:t xml:space="preserve">  Again, the hierarchical structures of organizations will likely make this a challenge.  However, I believe that adopting the U.S. military’s notion of commander’s intent will be helpful.  As described by Ettore (1993), commander’s intent is the concept of military commanders informing the subordinate leaders of the ultimate desired outcome of a mission so that subordinate leaders can deviate from a specific plan of action if necessary but still accomplish the </w:t>
+        <w:t xml:space="preserve">  Again, the hierarchical structures of organizations will likely make this a challenge.  However, I believe that adopting the U.S. military’s notion of commander’s intent will be helpful.  As described by Ettore (1993), commander’s intent is the </w:t>
+      </w:r>
+      <w:r>
+        <w:rPr>
+          <w:rFonts w:ascii="Times New Roman" w:eastAsia="Calibri" w:hAnsi="Times New Roman" w:cs="Times New Roman"/>
+          <w:sz w:val="24"/>
+          <w:szCs w:val="24"/>
+        </w:rPr>
+        <w:lastRenderedPageBreak/>
+        <w:t xml:space="preserve">concept of military commanders informing the subordinate leaders of the ultimate desired outcome of a mission so that subordinate leaders can deviate from a specific plan of action if necessary but still accomplish the </w:t>
       </w:r>
       <w:proofErr w:type="gramStart"/>
       <w:r>
@@ -4287,16 +4442,7 @@
           <w:sz w:val="24"/>
           <w:szCs w:val="24"/>
         </w:rPr>
-        <w:t xml:space="preserve">inform </w:t>
-      </w:r>
-      <w:r>
-        <w:rPr>
-          <w:rFonts w:ascii="Times New Roman" w:eastAsia="Calibri" w:hAnsi="Times New Roman" w:cs="Times New Roman"/>
-          <w:sz w:val="24"/>
-          <w:szCs w:val="24"/>
-        </w:rPr>
-        <w:lastRenderedPageBreak/>
-        <w:t>subordinates in the organizational hierarchy of the ultimate objective of projects and tasks.  This will enable them to deviate from plans and propose alternative actions when necessary.</w:t>
+        <w:t>inform subordinates in the organizational hierarchy of the ultimate objective of projects and tasks.  This will enable them to deviate from plans and propose alternative actions when necessary.</w:t>
       </w:r>
     </w:p>
     <w:p>
@@ -4403,7 +4549,16 @@
           <w:sz w:val="24"/>
           <w:szCs w:val="24"/>
         </w:rPr>
-        <w:t xml:space="preserve"> by members of an organization</w:t>
+        <w:t xml:space="preserve"> by members of an </w:t>
+      </w:r>
+      <w:r>
+        <w:rPr>
+          <w:rFonts w:ascii="Times New Roman" w:eastAsia="Calibri" w:hAnsi="Times New Roman" w:cs="Times New Roman"/>
+          <w:sz w:val="24"/>
+          <w:szCs w:val="24"/>
+        </w:rPr>
+        <w:lastRenderedPageBreak/>
+        <w:t>organization</w:t>
       </w:r>
       <w:r>
         <w:rPr>
@@ -4486,16 +4641,7 @@
           <w:sz w:val="24"/>
           <w:szCs w:val="24"/>
         </w:rPr>
-        <w:t xml:space="preserve"> is rooted in human agency and their very membership in the </w:t>
-      </w:r>
-      <w:r>
-        <w:rPr>
-          <w:rFonts w:ascii="Times New Roman" w:eastAsia="Calibri" w:hAnsi="Times New Roman" w:cs="Times New Roman"/>
-          <w:sz w:val="24"/>
-          <w:szCs w:val="24"/>
-        </w:rPr>
-        <w:lastRenderedPageBreak/>
-        <w:t xml:space="preserve">organization.  </w:t>
+        <w:t xml:space="preserve"> is rooted in human agency and their very membership in the organization.  </w:t>
       </w:r>
       <w:r>
         <w:rPr>
@@ -4599,23 +4745,7 @@
           <w:sz w:val="24"/>
           <w:szCs w:val="24"/>
         </w:rPr>
-        <w:t xml:space="preserve"> apply this </w:t>
-      </w:r>
-      <w:r>
-        <w:rPr>
-          <w:rFonts w:ascii="Times New Roman" w:eastAsia="Calibri" w:hAnsi="Times New Roman" w:cs="Times New Roman"/>
-          <w:sz w:val="24"/>
-          <w:szCs w:val="24"/>
-        </w:rPr>
-        <w:t>principle</w:t>
-      </w:r>
-      <w:r>
-        <w:rPr>
-          <w:rFonts w:ascii="Times New Roman" w:eastAsia="Calibri" w:hAnsi="Times New Roman" w:cs="Times New Roman"/>
-          <w:sz w:val="24"/>
-          <w:szCs w:val="24"/>
-        </w:rPr>
-        <w:t xml:space="preserve"> to</w:t>
+        <w:t xml:space="preserve"> apply this principle to</w:t>
       </w:r>
       <w:r>
         <w:rPr>
@@ -4825,14 +4955,6 @@
           <w:szCs w:val="24"/>
         </w:rPr>
       </w:pPr>
-      <w:r>
-        <w:rPr>
-          <w:rFonts w:ascii="Times New Roman" w:eastAsia="Calibri" w:hAnsi="Times New Roman" w:cs="Times New Roman"/>
-          <w:sz w:val="24"/>
-          <w:szCs w:val="24"/>
-        </w:rPr>
-        <w:t xml:space="preserve">Fisher, R., </w:t>
-      </w:r>
       <w:proofErr w:type="spellStart"/>
       <w:r>
         <w:rPr>
@@ -4840,7 +4962,7 @@
           <w:sz w:val="24"/>
           <w:szCs w:val="24"/>
         </w:rPr>
-        <w:t>Ury</w:t>
+        <w:t>Eylon</w:t>
       </w:r>
       <w:proofErr w:type="spellEnd"/>
       <w:r>
@@ -4849,7 +4971,7 @@
           <w:sz w:val="24"/>
           <w:szCs w:val="24"/>
         </w:rPr>
-        <w:t xml:space="preserve">, W., &amp; Patton, B. (2011). </w:t>
+        <w:t xml:space="preserve">, D. (1998). Understanding empowerment and resolving its paradox: Lessons from May Parker Follett. </w:t>
       </w:r>
       <w:r>
         <w:rPr>
@@ -4858,15 +4980,23 @@
           <w:sz w:val="24"/>
           <w:szCs w:val="24"/>
         </w:rPr>
-        <w:t>Getting to yes: Negotiating agreement without giving in</w:t>
-      </w:r>
-      <w:r>
-        <w:rPr>
-          <w:rFonts w:ascii="Times New Roman" w:eastAsia="Calibri" w:hAnsi="Times New Roman" w:cs="Times New Roman"/>
-          <w:sz w:val="24"/>
-          <w:szCs w:val="24"/>
-        </w:rPr>
-        <w:t>. New York, NY: Penguin Books.</w:t>
+        <w:t>Journal of Management History</w:t>
+      </w:r>
+      <w:r>
+        <w:rPr>
+          <w:rFonts w:ascii="Times New Roman" w:eastAsia="Calibri" w:hAnsi="Times New Roman" w:cs="Times New Roman"/>
+          <w:sz w:val="24"/>
+          <w:szCs w:val="24"/>
+        </w:rPr>
+        <w:t xml:space="preserve">, 4(1), 16-28. Retrieved from </w:t>
+      </w:r>
+      <w:r>
+        <w:rPr>
+          <w:rFonts w:ascii="Times New Roman" w:eastAsia="Calibri" w:hAnsi="Times New Roman" w:cs="Times New Roman"/>
+          <w:sz w:val="24"/>
+          <w:szCs w:val="24"/>
+        </w:rPr>
+        <w:t>https://sites.fas.harvard.edu/~soc186/AssignedReadings/Eylon-Follett.pdf</w:t>
       </w:r>
     </w:p>
     <w:p>
@@ -4885,7 +5015,7 @@
           <w:sz w:val="24"/>
           <w:szCs w:val="24"/>
         </w:rPr>
-        <w:t xml:space="preserve">Fuchs, S. (2011). Agency (and intention). In G. </w:t>
+        <w:t xml:space="preserve">Fisher, R., </w:t>
       </w:r>
       <w:proofErr w:type="spellStart"/>
       <w:r>
@@ -4894,7 +5024,7 @@
           <w:sz w:val="24"/>
           <w:szCs w:val="24"/>
         </w:rPr>
-        <w:t>Ritzer</w:t>
+        <w:t>Ury</w:t>
       </w:r>
       <w:proofErr w:type="spellEnd"/>
       <w:r>
@@ -4903,7 +5033,7 @@
           <w:sz w:val="24"/>
           <w:szCs w:val="24"/>
         </w:rPr>
-        <w:t xml:space="preserve"> &amp; J. M. Ryan (Eds.), </w:t>
+        <w:t xml:space="preserve">, W., &amp; Patton, B. (2011). </w:t>
       </w:r>
       <w:r>
         <w:rPr>
@@ -4912,23 +5042,15 @@
           <w:sz w:val="24"/>
           <w:szCs w:val="24"/>
         </w:rPr>
-        <w:t xml:space="preserve">The concise encyclopedia of sociology </w:t>
-      </w:r>
-      <w:r>
-        <w:rPr>
-          <w:rFonts w:ascii="Times New Roman" w:eastAsia="Calibri" w:hAnsi="Times New Roman" w:cs="Times New Roman"/>
-          <w:sz w:val="24"/>
-          <w:szCs w:val="24"/>
-        </w:rPr>
-        <w:t>(pp. 8-9</w:t>
-      </w:r>
-      <w:r>
-        <w:rPr>
-          <w:rFonts w:ascii="Times New Roman" w:eastAsia="Calibri" w:hAnsi="Times New Roman" w:cs="Times New Roman"/>
-          <w:sz w:val="24"/>
-          <w:szCs w:val="24"/>
-        </w:rPr>
-        <w:t>). Wiley Blackwell.</w:t>
+        <w:t>Getting to yes: Negotiating agreement without giving in</w:t>
+      </w:r>
+      <w:r>
+        <w:rPr>
+          <w:rFonts w:ascii="Times New Roman" w:eastAsia="Calibri" w:hAnsi="Times New Roman" w:cs="Times New Roman"/>
+          <w:sz w:val="24"/>
+          <w:szCs w:val="24"/>
+        </w:rPr>
+        <w:t>. New York, NY: Penguin Books.</w:t>
       </w:r>
     </w:p>
     <w:p>
@@ -4947,7 +5069,7 @@
           <w:sz w:val="24"/>
           <w:szCs w:val="24"/>
         </w:rPr>
-        <w:t xml:space="preserve">Fry, B. R., &amp; </w:t>
+        <w:t xml:space="preserve">Fuchs, S. (2011). Agency (and intention). In G. </w:t>
       </w:r>
       <w:proofErr w:type="spellStart"/>
       <w:r>
@@ -4956,7 +5078,7 @@
           <w:sz w:val="24"/>
           <w:szCs w:val="24"/>
         </w:rPr>
-        <w:t>Raadschelders</w:t>
+        <w:t>Ritzer</w:t>
       </w:r>
       <w:proofErr w:type="spellEnd"/>
       <w:r>
@@ -4965,23 +5087,32 @@
           <w:sz w:val="24"/>
           <w:szCs w:val="24"/>
         </w:rPr>
-        <w:t>, J. C. N. (2014). Mastering public administration: From Max Weber to Dwight Aldo</w:t>
-      </w:r>
-      <w:r>
-        <w:rPr>
-          <w:rFonts w:ascii="Times New Roman" w:eastAsia="Calibri" w:hAnsi="Times New Roman" w:cs="Times New Roman"/>
-          <w:sz w:val="24"/>
-          <w:szCs w:val="24"/>
-        </w:rPr>
-        <w:t xml:space="preserve"> (3rd ed.)</w:t>
-      </w:r>
-      <w:r>
-        <w:rPr>
-          <w:rFonts w:ascii="Times New Roman" w:eastAsia="Calibri" w:hAnsi="Times New Roman" w:cs="Times New Roman"/>
-          <w:sz w:val="24"/>
-          <w:szCs w:val="24"/>
-        </w:rPr>
-        <w:t>. Thousand Oaks, CA: CQ Press.</w:t>
+        <w:t xml:space="preserve"> &amp; J. M. Ryan (Eds.), </w:t>
+      </w:r>
+      <w:r>
+        <w:rPr>
+          <w:rFonts w:ascii="Times New Roman" w:eastAsia="Calibri" w:hAnsi="Times New Roman" w:cs="Times New Roman"/>
+          <w:i/>
+          <w:sz w:val="24"/>
+          <w:szCs w:val="24"/>
+        </w:rPr>
+        <w:t xml:space="preserve">The concise encyclopedia of sociology </w:t>
+      </w:r>
+      <w:r>
+        <w:rPr>
+          <w:rFonts w:ascii="Times New Roman" w:eastAsia="Calibri" w:hAnsi="Times New Roman" w:cs="Times New Roman"/>
+          <w:sz w:val="24"/>
+          <w:szCs w:val="24"/>
+        </w:rPr>
+        <w:t>(pp. 8-9</w:t>
+      </w:r>
+      <w:r>
+        <w:rPr>
+          <w:rFonts w:ascii="Times New Roman" w:eastAsia="Calibri" w:hAnsi="Times New Roman" w:cs="Times New Roman"/>
+          <w:sz w:val="24"/>
+          <w:szCs w:val="24"/>
+        </w:rPr>
+        <w:t>). Wiley Blackwell.</w:t>
       </w:r>
     </w:p>
     <w:p>
@@ -4997,95 +5128,44 @@
       <w:r>
         <w:rPr>
           <w:rFonts w:ascii="Times New Roman" w:eastAsia="Calibri" w:hAnsi="Times New Roman" w:cs="Times New Roman"/>
-          <w:iCs/>
-          <w:sz w:val="24"/>
-          <w:szCs w:val="24"/>
-        </w:rPr>
-        <w:t>Herzberg, F.,</w:t>
-      </w:r>
-      <w:r>
-        <w:rPr>
-          <w:rFonts w:ascii="Times New Roman" w:eastAsia="Calibri" w:hAnsi="Times New Roman" w:cs="Times New Roman"/>
-          <w:iCs/>
-          <w:sz w:val="24"/>
-          <w:szCs w:val="24"/>
-        </w:rPr>
-        <w:t xml:space="preserve"> </w:t>
+          <w:sz w:val="24"/>
+          <w:szCs w:val="24"/>
+        </w:rPr>
+        <w:t xml:space="preserve">Fry, B. R., &amp; </w:t>
       </w:r>
       <w:proofErr w:type="spellStart"/>
       <w:r>
         <w:rPr>
           <w:rFonts w:ascii="Times New Roman" w:eastAsia="Calibri" w:hAnsi="Times New Roman" w:cs="Times New Roman"/>
-          <w:iCs/>
-          <w:sz w:val="24"/>
-          <w:szCs w:val="24"/>
-        </w:rPr>
-        <w:t>Mausner</w:t>
+          <w:sz w:val="24"/>
+          <w:szCs w:val="24"/>
+        </w:rPr>
+        <w:t>Raadschelders</w:t>
       </w:r>
       <w:proofErr w:type="spellEnd"/>
       <w:r>
         <w:rPr>
           <w:rFonts w:ascii="Times New Roman" w:eastAsia="Calibri" w:hAnsi="Times New Roman" w:cs="Times New Roman"/>
-          <w:iCs/>
-          <w:sz w:val="24"/>
-          <w:szCs w:val="24"/>
-        </w:rPr>
-        <w:t>, B</w:t>
-      </w:r>
-      <w:r>
-        <w:rPr>
-          <w:rFonts w:ascii="Times New Roman" w:eastAsia="Calibri" w:hAnsi="Times New Roman" w:cs="Times New Roman"/>
-          <w:iCs/>
-          <w:sz w:val="24"/>
-          <w:szCs w:val="24"/>
-        </w:rPr>
-        <w:t>.,</w:t>
-      </w:r>
-      <w:r>
-        <w:rPr>
-          <w:rFonts w:ascii="Times New Roman" w:eastAsia="Calibri" w:hAnsi="Times New Roman" w:cs="Times New Roman"/>
-          <w:iCs/>
-          <w:sz w:val="24"/>
-          <w:szCs w:val="24"/>
-        </w:rPr>
-        <w:t xml:space="preserve"> </w:t>
-      </w:r>
-      <w:r>
-        <w:rPr>
-          <w:rFonts w:ascii="Times New Roman" w:eastAsia="Calibri" w:hAnsi="Times New Roman" w:cs="Times New Roman"/>
-          <w:iCs/>
-          <w:sz w:val="24"/>
-          <w:szCs w:val="24"/>
-        </w:rPr>
-        <w:t xml:space="preserve">&amp; </w:t>
-      </w:r>
-      <w:r>
-        <w:rPr>
-          <w:rFonts w:ascii="Times New Roman" w:eastAsia="Calibri" w:hAnsi="Times New Roman" w:cs="Times New Roman"/>
-          <w:iCs/>
-          <w:sz w:val="24"/>
-          <w:szCs w:val="24"/>
-        </w:rPr>
-        <w:t>Snyderman, B. (1959).</w:t>
-      </w:r>
-      <w:r>
-        <w:rPr>
-          <w:rFonts w:ascii="Times New Roman" w:eastAsia="Calibri" w:hAnsi="Times New Roman" w:cs="Times New Roman"/>
-          <w:i/>
-          <w:iCs/>
-          <w:sz w:val="24"/>
-          <w:szCs w:val="24"/>
-        </w:rPr>
-        <w:t xml:space="preserve"> The Motivation to Work (2nd ed.).</w:t>
-      </w:r>
-      <w:r>
-        <w:rPr>
-          <w:rFonts w:ascii="Times New Roman" w:eastAsia="Calibri" w:hAnsi="Times New Roman" w:cs="Times New Roman"/>
-          <w:iCs/>
-          <w:sz w:val="24"/>
-          <w:szCs w:val="24"/>
-        </w:rPr>
-        <w:t xml:space="preserve"> New York: John Wiley.</w:t>
+          <w:sz w:val="24"/>
+          <w:szCs w:val="24"/>
+        </w:rPr>
+        <w:t>, J. C. N. (2014). Mastering public administration: From Max Weber to Dwight Aldo</w:t>
+      </w:r>
+      <w:r>
+        <w:rPr>
+          <w:rFonts w:ascii="Times New Roman" w:eastAsia="Calibri" w:hAnsi="Times New Roman" w:cs="Times New Roman"/>
+          <w:sz w:val="24"/>
+          <w:szCs w:val="24"/>
+        </w:rPr>
+        <w:t xml:space="preserve"> (3rd ed.)</w:t>
+      </w:r>
+      <w:r>
+        <w:rPr>
+          <w:rFonts w:ascii="Times New Roman" w:eastAsia="Calibri" w:hAnsi="Times New Roman" w:cs="Times New Roman"/>
+          <w:sz w:val="24"/>
+          <w:szCs w:val="24"/>
+        </w:rPr>
+        <w:t>. Thousand Oaks, CA: CQ Press.</w:t>
       </w:r>
     </w:p>
     <w:p>
@@ -5101,106 +5181,95 @@
       <w:r>
         <w:rPr>
           <w:rFonts w:ascii="Times New Roman" w:eastAsia="Calibri" w:hAnsi="Times New Roman" w:cs="Times New Roman"/>
-          <w:sz w:val="24"/>
-          <w:szCs w:val="24"/>
-        </w:rPr>
-        <w:t xml:space="preserve">Hunt, S. (2011). Organizations. In G. </w:t>
+          <w:iCs/>
+          <w:sz w:val="24"/>
+          <w:szCs w:val="24"/>
+        </w:rPr>
+        <w:t>Herzberg, F.,</w:t>
+      </w:r>
+      <w:r>
+        <w:rPr>
+          <w:rFonts w:ascii="Times New Roman" w:eastAsia="Calibri" w:hAnsi="Times New Roman" w:cs="Times New Roman"/>
+          <w:iCs/>
+          <w:sz w:val="24"/>
+          <w:szCs w:val="24"/>
+        </w:rPr>
+        <w:t xml:space="preserve"> </w:t>
       </w:r>
       <w:proofErr w:type="spellStart"/>
       <w:r>
         <w:rPr>
           <w:rFonts w:ascii="Times New Roman" w:eastAsia="Calibri" w:hAnsi="Times New Roman" w:cs="Times New Roman"/>
-          <w:sz w:val="24"/>
-          <w:szCs w:val="24"/>
-        </w:rPr>
-        <w:t>Ritzer</w:t>
+          <w:iCs/>
+          <w:sz w:val="24"/>
+          <w:szCs w:val="24"/>
+        </w:rPr>
+        <w:t>Mausner</w:t>
       </w:r>
       <w:proofErr w:type="spellEnd"/>
       <w:r>
         <w:rPr>
           <w:rFonts w:ascii="Times New Roman" w:eastAsia="Calibri" w:hAnsi="Times New Roman" w:cs="Times New Roman"/>
-          <w:sz w:val="24"/>
-          <w:szCs w:val="24"/>
-        </w:rPr>
-        <w:t xml:space="preserve"> &amp; J. M. Ryan</w:t>
-      </w:r>
-      <w:r>
-        <w:rPr>
-          <w:rFonts w:ascii="Times New Roman" w:eastAsia="Calibri" w:hAnsi="Times New Roman" w:cs="Times New Roman"/>
-          <w:sz w:val="24"/>
-          <w:szCs w:val="24"/>
-        </w:rPr>
-        <w:t xml:space="preserve"> (Eds.)</w:t>
-      </w:r>
-      <w:r>
-        <w:rPr>
-          <w:rFonts w:ascii="Times New Roman" w:eastAsia="Calibri" w:hAnsi="Times New Roman" w:cs="Times New Roman"/>
-          <w:sz w:val="24"/>
-          <w:szCs w:val="24"/>
-        </w:rPr>
-        <w:t xml:space="preserve">, </w:t>
+          <w:iCs/>
+          <w:sz w:val="24"/>
+          <w:szCs w:val="24"/>
+        </w:rPr>
+        <w:t>, B</w:t>
+      </w:r>
+      <w:r>
+        <w:rPr>
+          <w:rFonts w:ascii="Times New Roman" w:eastAsia="Calibri" w:hAnsi="Times New Roman" w:cs="Times New Roman"/>
+          <w:iCs/>
+          <w:sz w:val="24"/>
+          <w:szCs w:val="24"/>
+        </w:rPr>
+        <w:t>.,</w:t>
+      </w:r>
+      <w:r>
+        <w:rPr>
+          <w:rFonts w:ascii="Times New Roman" w:eastAsia="Calibri" w:hAnsi="Times New Roman" w:cs="Times New Roman"/>
+          <w:iCs/>
+          <w:sz w:val="24"/>
+          <w:szCs w:val="24"/>
+        </w:rPr>
+        <w:t xml:space="preserve"> </w:t>
+      </w:r>
+      <w:r>
+        <w:rPr>
+          <w:rFonts w:ascii="Times New Roman" w:eastAsia="Calibri" w:hAnsi="Times New Roman" w:cs="Times New Roman"/>
+          <w:iCs/>
+          <w:sz w:val="24"/>
+          <w:szCs w:val="24"/>
+        </w:rPr>
+        <w:t xml:space="preserve">&amp; </w:t>
+      </w:r>
+      <w:r>
+        <w:rPr>
+          <w:rFonts w:ascii="Times New Roman" w:eastAsia="Calibri" w:hAnsi="Times New Roman" w:cs="Times New Roman"/>
+          <w:iCs/>
+          <w:sz w:val="24"/>
+          <w:szCs w:val="24"/>
+        </w:rPr>
+        <w:t>Snyderman, B. (1959).</w:t>
       </w:r>
       <w:r>
         <w:rPr>
           <w:rFonts w:ascii="Times New Roman" w:eastAsia="Calibri" w:hAnsi="Times New Roman" w:cs="Times New Roman"/>
           <w:i/>
-          <w:sz w:val="24"/>
-          <w:szCs w:val="24"/>
-        </w:rPr>
-        <w:t xml:space="preserve">The </w:t>
-      </w:r>
-      <w:r>
-        <w:rPr>
-          <w:rFonts w:ascii="Times New Roman" w:eastAsia="Calibri" w:hAnsi="Times New Roman" w:cs="Times New Roman"/>
-          <w:i/>
-          <w:sz w:val="24"/>
-          <w:szCs w:val="24"/>
-        </w:rPr>
-        <w:t>concise e</w:t>
-      </w:r>
-      <w:r>
-        <w:rPr>
-          <w:rFonts w:ascii="Times New Roman" w:eastAsia="Calibri" w:hAnsi="Times New Roman" w:cs="Times New Roman"/>
-          <w:i/>
-          <w:sz w:val="24"/>
-          <w:szCs w:val="24"/>
-        </w:rPr>
-        <w:t>ncyclopedi</w:t>
-      </w:r>
-      <w:r>
-        <w:rPr>
-          <w:rFonts w:ascii="Times New Roman" w:eastAsia="Calibri" w:hAnsi="Times New Roman" w:cs="Times New Roman"/>
-          <w:i/>
-          <w:sz w:val="24"/>
-          <w:szCs w:val="24"/>
-        </w:rPr>
-        <w:t>a of s</w:t>
-      </w:r>
-      <w:r>
-        <w:rPr>
-          <w:rFonts w:ascii="Times New Roman" w:eastAsia="Calibri" w:hAnsi="Times New Roman" w:cs="Times New Roman"/>
-          <w:i/>
-          <w:sz w:val="24"/>
-          <w:szCs w:val="24"/>
-        </w:rPr>
-        <w:t>ociology</w:t>
-      </w:r>
-      <w:r>
-        <w:rPr>
-          <w:rFonts w:ascii="Times New Roman" w:eastAsia="Calibri" w:hAnsi="Times New Roman" w:cs="Times New Roman"/>
-          <w:i/>
-          <w:sz w:val="24"/>
-          <w:szCs w:val="24"/>
-        </w:rPr>
-        <w:t xml:space="preserve"> </w:t>
-      </w:r>
-      <w:r>
-        <w:rPr>
-          <w:rFonts w:ascii="Times New Roman" w:eastAsia="Calibri" w:hAnsi="Times New Roman" w:cs="Times New Roman"/>
-          <w:sz w:val="24"/>
-          <w:szCs w:val="24"/>
-        </w:rPr>
-        <w:t>(pp. 430-431). Wiley Blackwell.</w:t>
+          <w:iCs/>
+          <w:sz w:val="24"/>
+          <w:szCs w:val="24"/>
+        </w:rPr>
+        <w:t xml:space="preserve"> The Motivation to Work (2nd ed.).</w:t>
+      </w:r>
+      <w:r>
+        <w:rPr>
+          <w:rFonts w:ascii="Times New Roman" w:eastAsia="Calibri" w:hAnsi="Times New Roman" w:cs="Times New Roman"/>
+          <w:iCs/>
+          <w:sz w:val="24"/>
+          <w:szCs w:val="24"/>
+        </w:rPr>
+        <w:t xml:space="preserve"> New York: John Wiley.</w:t>
       </w:r>
     </w:p>
     <w:p>
@@ -5219,23 +5288,41 @@
           <w:sz w:val="24"/>
           <w:szCs w:val="24"/>
         </w:rPr>
-        <w:t xml:space="preserve">Maslow, A. H. (1943). </w:t>
-      </w:r>
-      <w:r>
-        <w:rPr>
-          <w:rFonts w:ascii="Times New Roman" w:eastAsia="Calibri" w:hAnsi="Times New Roman" w:cs="Times New Roman"/>
-          <w:sz w:val="24"/>
-          <w:szCs w:val="24"/>
-        </w:rPr>
-        <w:t>A theory of human motivation</w:t>
-      </w:r>
-      <w:r>
-        <w:rPr>
-          <w:rFonts w:ascii="Times New Roman" w:eastAsia="Calibri" w:hAnsi="Times New Roman" w:cs="Times New Roman"/>
-          <w:sz w:val="24"/>
-          <w:szCs w:val="24"/>
-        </w:rPr>
-        <w:t xml:space="preserve">. </w:t>
+        <w:t xml:space="preserve">Hunt, S. (2011). Organizations. In G. </w:t>
+      </w:r>
+      <w:proofErr w:type="spellStart"/>
+      <w:r>
+        <w:rPr>
+          <w:rFonts w:ascii="Times New Roman" w:eastAsia="Calibri" w:hAnsi="Times New Roman" w:cs="Times New Roman"/>
+          <w:sz w:val="24"/>
+          <w:szCs w:val="24"/>
+        </w:rPr>
+        <w:t>Ritzer</w:t>
+      </w:r>
+      <w:proofErr w:type="spellEnd"/>
+      <w:r>
+        <w:rPr>
+          <w:rFonts w:ascii="Times New Roman" w:eastAsia="Calibri" w:hAnsi="Times New Roman" w:cs="Times New Roman"/>
+          <w:sz w:val="24"/>
+          <w:szCs w:val="24"/>
+        </w:rPr>
+        <w:t xml:space="preserve"> &amp; J. M. Ryan</w:t>
+      </w:r>
+      <w:r>
+        <w:rPr>
+          <w:rFonts w:ascii="Times New Roman" w:eastAsia="Calibri" w:hAnsi="Times New Roman" w:cs="Times New Roman"/>
+          <w:sz w:val="24"/>
+          <w:szCs w:val="24"/>
+        </w:rPr>
+        <w:t xml:space="preserve"> (Eds.)</w:t>
+      </w:r>
+      <w:r>
+        <w:rPr>
+          <w:rFonts w:ascii="Times New Roman" w:eastAsia="Calibri" w:hAnsi="Times New Roman" w:cs="Times New Roman"/>
+          <w:sz w:val="24"/>
+          <w:szCs w:val="24"/>
+        </w:rPr>
+        <w:t xml:space="preserve">, </w:t>
       </w:r>
       <w:r>
         <w:rPr>
@@ -5244,23 +5331,60 @@
           <w:sz w:val="24"/>
           <w:szCs w:val="24"/>
         </w:rPr>
-        <w:t>Psychological Review, 50(4)</w:t>
-      </w:r>
-      <w:r>
-        <w:rPr>
-          <w:rFonts w:ascii="Times New Roman" w:eastAsia="Calibri" w:hAnsi="Times New Roman" w:cs="Times New Roman"/>
-          <w:sz w:val="24"/>
-          <w:szCs w:val="24"/>
-        </w:rPr>
-        <w:t>,</w:t>
-      </w:r>
-      <w:r>
-        <w:rPr>
-          <w:rFonts w:ascii="Times New Roman" w:eastAsia="Calibri" w:hAnsi="Times New Roman" w:cs="Times New Roman"/>
-          <w:sz w:val="24"/>
-          <w:szCs w:val="24"/>
-        </w:rPr>
-        <w:t xml:space="preserve"> 370–96. doi:10.1037/h0054346</w:t>
+        <w:t xml:space="preserve">The </w:t>
+      </w:r>
+      <w:r>
+        <w:rPr>
+          <w:rFonts w:ascii="Times New Roman" w:eastAsia="Calibri" w:hAnsi="Times New Roman" w:cs="Times New Roman"/>
+          <w:i/>
+          <w:sz w:val="24"/>
+          <w:szCs w:val="24"/>
+        </w:rPr>
+        <w:t>concise e</w:t>
+      </w:r>
+      <w:r>
+        <w:rPr>
+          <w:rFonts w:ascii="Times New Roman" w:eastAsia="Calibri" w:hAnsi="Times New Roman" w:cs="Times New Roman"/>
+          <w:i/>
+          <w:sz w:val="24"/>
+          <w:szCs w:val="24"/>
+        </w:rPr>
+        <w:t>ncyclopedi</w:t>
+      </w:r>
+      <w:r>
+        <w:rPr>
+          <w:rFonts w:ascii="Times New Roman" w:eastAsia="Calibri" w:hAnsi="Times New Roman" w:cs="Times New Roman"/>
+          <w:i/>
+          <w:sz w:val="24"/>
+          <w:szCs w:val="24"/>
+        </w:rPr>
+        <w:t>a of s</w:t>
+      </w:r>
+      <w:r>
+        <w:rPr>
+          <w:rFonts w:ascii="Times New Roman" w:eastAsia="Calibri" w:hAnsi="Times New Roman" w:cs="Times New Roman"/>
+          <w:i/>
+          <w:sz w:val="24"/>
+          <w:szCs w:val="24"/>
+        </w:rPr>
+        <w:t>ociology</w:t>
+      </w:r>
+      <w:r>
+        <w:rPr>
+          <w:rFonts w:ascii="Times New Roman" w:eastAsia="Calibri" w:hAnsi="Times New Roman" w:cs="Times New Roman"/>
+          <w:i/>
+          <w:sz w:val="24"/>
+          <w:szCs w:val="24"/>
+        </w:rPr>
+        <w:t xml:space="preserve"> </w:t>
+      </w:r>
+      <w:r>
+        <w:rPr>
+          <w:rFonts w:ascii="Times New Roman" w:eastAsia="Calibri" w:hAnsi="Times New Roman" w:cs="Times New Roman"/>
+          <w:sz w:val="24"/>
+          <w:szCs w:val="24"/>
+        </w:rPr>
+        <w:t>(pp. 430-431). Wiley Blackwell.</w:t>
       </w:r>
     </w:p>
     <w:p>
@@ -5279,6 +5403,67 @@
           <w:sz w:val="24"/>
           <w:szCs w:val="24"/>
         </w:rPr>
+        <w:t xml:space="preserve">Maslow, A. H. (1943). </w:t>
+      </w:r>
+      <w:r>
+        <w:rPr>
+          <w:rFonts w:ascii="Times New Roman" w:eastAsia="Calibri" w:hAnsi="Times New Roman" w:cs="Times New Roman"/>
+          <w:sz w:val="24"/>
+          <w:szCs w:val="24"/>
+        </w:rPr>
+        <w:t>A theory of human motivation</w:t>
+      </w:r>
+      <w:r>
+        <w:rPr>
+          <w:rFonts w:ascii="Times New Roman" w:eastAsia="Calibri" w:hAnsi="Times New Roman" w:cs="Times New Roman"/>
+          <w:sz w:val="24"/>
+          <w:szCs w:val="24"/>
+        </w:rPr>
+        <w:t xml:space="preserve">. </w:t>
+      </w:r>
+      <w:r>
+        <w:rPr>
+          <w:rFonts w:ascii="Times New Roman" w:eastAsia="Calibri" w:hAnsi="Times New Roman" w:cs="Times New Roman"/>
+          <w:i/>
+          <w:sz w:val="24"/>
+          <w:szCs w:val="24"/>
+        </w:rPr>
+        <w:t>Psychological Review, 50(4)</w:t>
+      </w:r>
+      <w:r>
+        <w:rPr>
+          <w:rFonts w:ascii="Times New Roman" w:eastAsia="Calibri" w:hAnsi="Times New Roman" w:cs="Times New Roman"/>
+          <w:sz w:val="24"/>
+          <w:szCs w:val="24"/>
+        </w:rPr>
+        <w:t>,</w:t>
+      </w:r>
+      <w:r>
+        <w:rPr>
+          <w:rFonts w:ascii="Times New Roman" w:eastAsia="Calibri" w:hAnsi="Times New Roman" w:cs="Times New Roman"/>
+          <w:sz w:val="24"/>
+          <w:szCs w:val="24"/>
+        </w:rPr>
+        <w:t xml:space="preserve"> 370–96. doi:10.1037/h0054346</w:t>
+      </w:r>
+    </w:p>
+    <w:p>
+      <w:pPr>
+        <w:spacing w:line="480" w:lineRule="auto"/>
+        <w:ind w:left="720" w:hanging="720"/>
+        <w:rPr>
+          <w:rFonts w:ascii="Times New Roman" w:eastAsia="Calibri" w:hAnsi="Times New Roman" w:cs="Times New Roman"/>
+          <w:sz w:val="24"/>
+          <w:szCs w:val="24"/>
+        </w:rPr>
+      </w:pPr>
+      <w:r>
+        <w:rPr>
+          <w:rFonts w:ascii="Times New Roman" w:eastAsia="Calibri" w:hAnsi="Times New Roman" w:cs="Times New Roman"/>
+          <w:sz w:val="24"/>
+          <w:szCs w:val="24"/>
+        </w:rPr>
+        <w:lastRenderedPageBreak/>
         <w:t xml:space="preserve">Miller, H. T., &amp; Fox, C. J. (2019). </w:t>
       </w:r>
       <w:r>
@@ -5534,7 +5719,7 @@
         <w:noProof/>
         <w:sz w:val="24"/>
       </w:rPr>
-      <w:t>15</w:t>
+      <w:t>2</w:t>
     </w:r>
     <w:r>
       <w:rPr>
@@ -6340,7 +6525,7 @@
 </file>
 
 <file path=customXml/itemProps1.xml><?xml version="1.0" encoding="utf-8"?>
-<ds:datastoreItem xmlns:ds="http://schemas.openxmlformats.org/officeDocument/2006/customXml" ds:itemID="{DB687240-D971-4B57-998D-033126487F5A}">
+<ds:datastoreItem xmlns:ds="http://schemas.openxmlformats.org/officeDocument/2006/customXml" ds:itemID="{979A8205-7CA7-4034-A055-269519220122}">
   <ds:schemaRefs>
     <ds:schemaRef ds:uri="http://schemas.openxmlformats.org/officeDocument/2006/bibliography"/>
   </ds:schemaRefs>

</xml_diff>

<commit_message>
Updated FinalPaper_v01 and presentation
</commit_message>
<xml_diff>
--- a/FinalPaper/POLS6320_2020_Spring_Townes_FinalPaper_v01.docx
+++ b/FinalPaper/POLS6320_2020_Spring_Townes_FinalPaper_v01.docx
@@ -2168,15 +2168,58 @@
           <w:sz w:val="24"/>
           <w:szCs w:val="24"/>
         </w:rPr>
-        <w:t xml:space="preserve"> obligation.  O’Leary provides ample evidence that a</w:t>
-      </w:r>
-      <w:r>
-        <w:rPr>
-          <w:rFonts w:ascii="Times New Roman" w:eastAsia="Calibri" w:hAnsi="Times New Roman" w:cs="Times New Roman"/>
-          <w:sz w:val="24"/>
-          <w:szCs w:val="24"/>
-        </w:rPr>
-        <w:t>n organization can be changed for the better by means other than official action sanctioned by its fiduciary leaders and implemented within the boundaries of the organization</w:t>
+        <w:t xml:space="preserve"> obligation.  </w:t>
+      </w:r>
+      <w:r>
+        <w:rPr>
+          <w:rFonts w:ascii="Times New Roman" w:eastAsia="Calibri" w:hAnsi="Times New Roman" w:cs="Times New Roman"/>
+          <w:sz w:val="24"/>
+          <w:szCs w:val="24"/>
+        </w:rPr>
+        <w:t xml:space="preserve">Chester Bernard also observed that disobedience to organizational authority figures may be a moral responsibility under certain conditions (Fry &amp; </w:t>
+      </w:r>
+      <w:proofErr w:type="spellStart"/>
+      <w:r>
+        <w:rPr>
+          <w:rFonts w:ascii="Times New Roman" w:eastAsia="Calibri" w:hAnsi="Times New Roman" w:cs="Times New Roman"/>
+          <w:sz w:val="24"/>
+          <w:szCs w:val="24"/>
+        </w:rPr>
+        <w:t>Raadschelders</w:t>
+      </w:r>
+      <w:proofErr w:type="spellEnd"/>
+      <w:r>
+        <w:rPr>
+          <w:rFonts w:ascii="Times New Roman" w:eastAsia="Calibri" w:hAnsi="Times New Roman" w:cs="Times New Roman"/>
+          <w:sz w:val="24"/>
+          <w:szCs w:val="24"/>
+        </w:rPr>
+        <w:t xml:space="preserve">, 2014, p. 252).  </w:t>
+      </w:r>
+      <w:r>
+        <w:rPr>
+          <w:rFonts w:ascii="Times New Roman" w:eastAsia="Calibri" w:hAnsi="Times New Roman" w:cs="Times New Roman"/>
+          <w:sz w:val="24"/>
+          <w:szCs w:val="24"/>
+        </w:rPr>
+        <w:t>O’Leary provides ample evidence that a</w:t>
+      </w:r>
+      <w:r>
+        <w:rPr>
+          <w:rFonts w:ascii="Times New Roman" w:eastAsia="Calibri" w:hAnsi="Times New Roman" w:cs="Times New Roman"/>
+          <w:sz w:val="24"/>
+          <w:szCs w:val="24"/>
+        </w:rPr>
+        <w:t xml:space="preserve">n organization can be </w:t>
+      </w:r>
+      <w:r>
+        <w:rPr>
+          <w:rFonts w:ascii="Times New Roman" w:eastAsia="Calibri" w:hAnsi="Times New Roman" w:cs="Times New Roman"/>
+          <w:sz w:val="24"/>
+          <w:szCs w:val="24"/>
+        </w:rPr>
+        <w:lastRenderedPageBreak/>
+        <w:t>changed for the better by means other than official action sanctioned by its fiduciary leaders and implemented within the boundaries of the organization</w:t>
       </w:r>
       <w:r>
         <w:rPr>
@@ -2205,7 +2248,6 @@
           <w:sz w:val="24"/>
           <w:szCs w:val="24"/>
         </w:rPr>
-        <w:lastRenderedPageBreak/>
         <w:t>Effectuating Organizational Change</w:t>
       </w:r>
     </w:p>
@@ -2225,7 +2267,71 @@
           <w:sz w:val="24"/>
           <w:szCs w:val="24"/>
         </w:rPr>
-        <w:t>These four insights into organization dynamics provided the foundation for an alternative perspective about effectuating organizational change.  I argue that setting organizational objectives and effectuating change to achieve those objectives are not the exclusive responsibility, right, and privilege of an organization’s fiduciary leaders.  Instead, every member of an organization has a warrant to do so that is rooted in human agency and their very membership in the organization.  In effect, this principle distributes authority for effectuating change throughout the organization to the individual members.</w:t>
+        <w:t xml:space="preserve">These four insights into organization dynamics provided the foundation for an alternative perspective about effectuating organizational change.  I argue that setting organizational objectives and effectuating change to achieve those objectives are not the exclusive right and privilege of an organization’s fiduciary leaders.  Instead, every member of an organization has a warrant to do so that is rooted in </w:t>
+      </w:r>
+      <w:r>
+        <w:rPr>
+          <w:rFonts w:ascii="Times New Roman" w:eastAsia="Calibri" w:hAnsi="Times New Roman" w:cs="Times New Roman"/>
+          <w:sz w:val="24"/>
+          <w:szCs w:val="24"/>
+        </w:rPr>
+        <w:t xml:space="preserve">their </w:t>
+      </w:r>
+      <w:r>
+        <w:rPr>
+          <w:rFonts w:ascii="Times New Roman" w:eastAsia="Calibri" w:hAnsi="Times New Roman" w:cs="Times New Roman"/>
+          <w:sz w:val="24"/>
+          <w:szCs w:val="24"/>
+        </w:rPr>
+        <w:t>human agency and their very membership in the organization.  In effect, this principle distributes authority for effectuating change throughout the organization to the individual members.</w:t>
+      </w:r>
+      <w:r>
+        <w:rPr>
+          <w:rFonts w:ascii="Times New Roman" w:eastAsia="Calibri" w:hAnsi="Times New Roman" w:cs="Times New Roman"/>
+          <w:sz w:val="24"/>
+          <w:szCs w:val="24"/>
+        </w:rPr>
+        <w:t xml:space="preserve">  </w:t>
+      </w:r>
+      <w:r>
+        <w:rPr>
+          <w:rFonts w:ascii="Times New Roman" w:eastAsia="Calibri" w:hAnsi="Times New Roman" w:cs="Times New Roman"/>
+          <w:sz w:val="24"/>
+          <w:szCs w:val="24"/>
+        </w:rPr>
+        <w:t xml:space="preserve">However, it does not obligate </w:t>
+      </w:r>
+      <w:r>
+        <w:rPr>
+          <w:rFonts w:ascii="Times New Roman" w:eastAsia="Calibri" w:hAnsi="Times New Roman" w:cs="Times New Roman"/>
+          <w:sz w:val="24"/>
+          <w:szCs w:val="24"/>
+        </w:rPr>
+        <w:t xml:space="preserve">every member of the organization </w:t>
+      </w:r>
+      <w:r>
+        <w:rPr>
+          <w:rFonts w:ascii="Times New Roman" w:eastAsia="Calibri" w:hAnsi="Times New Roman" w:cs="Times New Roman"/>
+          <w:sz w:val="24"/>
+          <w:szCs w:val="24"/>
+        </w:rPr>
+        <w:t>to exercise their</w:t>
+      </w:r>
+      <w:r>
+        <w:rPr>
+          <w:rFonts w:ascii="Times New Roman" w:eastAsia="Calibri" w:hAnsi="Times New Roman" w:cs="Times New Roman"/>
+          <w:sz w:val="24"/>
+          <w:szCs w:val="24"/>
+        </w:rPr>
+        <w:t xml:space="preserve"> right </w:t>
+      </w:r>
+      <w:r>
+        <w:rPr>
+          <w:rFonts w:ascii="Times New Roman" w:eastAsia="Calibri" w:hAnsi="Times New Roman" w:cs="Times New Roman"/>
+          <w:sz w:val="24"/>
+          <w:szCs w:val="24"/>
+        </w:rPr>
+        <w:t>in every or any situation.  In accordance with their human agency, each member has a choice.</w:t>
       </w:r>
     </w:p>
     <w:p>
@@ -2244,143 +2350,47 @@
           <w:sz w:val="24"/>
           <w:szCs w:val="24"/>
         </w:rPr>
-        <w:t>As described by Miller and Fox (2019), an organization is not a person, organism, object, or physical entity.  It is a way of interacting to achieve agreed upon objectives, which is defined and shaped by the norms and expectations of the members of the organization</w:t>
-      </w:r>
-      <w:r>
-        <w:rPr>
-          <w:rFonts w:ascii="Times New Roman" w:eastAsia="Calibri" w:hAnsi="Times New Roman" w:cs="Times New Roman"/>
-          <w:sz w:val="24"/>
-          <w:szCs w:val="24"/>
-        </w:rPr>
-        <w:t>al group</w:t>
-      </w:r>
-      <w:r>
-        <w:rPr>
-          <w:rFonts w:ascii="Times New Roman" w:eastAsia="Calibri" w:hAnsi="Times New Roman" w:cs="Times New Roman"/>
-          <w:sz w:val="24"/>
-          <w:szCs w:val="24"/>
-        </w:rPr>
-        <w:t xml:space="preserve">.  Each person contributes to creating and sustaining the organization.  </w:t>
-      </w:r>
-      <w:r>
-        <w:rPr>
-          <w:rFonts w:ascii="Times New Roman" w:eastAsia="Calibri" w:hAnsi="Times New Roman" w:cs="Times New Roman"/>
-          <w:sz w:val="24"/>
-          <w:szCs w:val="24"/>
-        </w:rPr>
-        <w:t>Not only does t</w:t>
-      </w:r>
-      <w:r>
-        <w:rPr>
-          <w:rFonts w:ascii="Times New Roman" w:eastAsia="Calibri" w:hAnsi="Times New Roman" w:cs="Times New Roman"/>
-          <w:sz w:val="24"/>
-          <w:szCs w:val="24"/>
-        </w:rPr>
-        <w:t>his impl</w:t>
-      </w:r>
-      <w:r>
-        <w:rPr>
-          <w:rFonts w:ascii="Times New Roman" w:eastAsia="Calibri" w:hAnsi="Times New Roman" w:cs="Times New Roman"/>
-          <w:sz w:val="24"/>
-          <w:szCs w:val="24"/>
-        </w:rPr>
-        <w:t>y</w:t>
-      </w:r>
-      <w:r>
-        <w:rPr>
-          <w:rFonts w:ascii="Times New Roman" w:eastAsia="Calibri" w:hAnsi="Times New Roman" w:cs="Times New Roman"/>
-          <w:sz w:val="24"/>
-          <w:szCs w:val="24"/>
-        </w:rPr>
-        <w:t xml:space="preserve"> that</w:t>
-      </w:r>
-      <w:r>
-        <w:rPr>
-          <w:rFonts w:ascii="Times New Roman" w:eastAsia="Calibri" w:hAnsi="Times New Roman" w:cs="Times New Roman"/>
-          <w:sz w:val="24"/>
-          <w:szCs w:val="24"/>
-        </w:rPr>
-        <w:t xml:space="preserve"> abdicating human agency is not necessary</w:t>
-      </w:r>
-      <w:r>
-        <w:rPr>
-          <w:rFonts w:ascii="Times New Roman" w:eastAsia="Calibri" w:hAnsi="Times New Roman" w:cs="Times New Roman"/>
-          <w:sz w:val="24"/>
-          <w:szCs w:val="24"/>
-        </w:rPr>
-        <w:t xml:space="preserve"> for </w:t>
-      </w:r>
-      <w:r>
-        <w:rPr>
-          <w:rFonts w:ascii="Times New Roman" w:eastAsia="Calibri" w:hAnsi="Times New Roman" w:cs="Times New Roman"/>
-          <w:sz w:val="24"/>
-          <w:szCs w:val="24"/>
-        </w:rPr>
-        <w:t>organizational membership</w:t>
-      </w:r>
-      <w:r>
-        <w:rPr>
-          <w:rFonts w:ascii="Times New Roman" w:eastAsia="Calibri" w:hAnsi="Times New Roman" w:cs="Times New Roman"/>
-          <w:sz w:val="24"/>
-          <w:szCs w:val="24"/>
-        </w:rPr>
-        <w:t>, it also suggests that the organization</w:t>
-      </w:r>
-      <w:r>
-        <w:rPr>
-          <w:rFonts w:ascii="Times New Roman" w:eastAsia="Calibri" w:hAnsi="Times New Roman" w:cs="Times New Roman"/>
-          <w:sz w:val="24"/>
-          <w:szCs w:val="24"/>
-        </w:rPr>
-        <w:t xml:space="preserve"> in fact depends on human agency for its very existence.  Moreover, i</w:t>
-      </w:r>
-      <w:r>
-        <w:rPr>
-          <w:rFonts w:ascii="Times New Roman" w:eastAsia="Calibri" w:hAnsi="Times New Roman" w:cs="Times New Roman"/>
-          <w:sz w:val="24"/>
-          <w:szCs w:val="24"/>
-        </w:rPr>
-        <w:t xml:space="preserve">f one has the right to </w:t>
-      </w:r>
-      <w:r>
-        <w:rPr>
-          <w:rFonts w:ascii="Times New Roman" w:eastAsia="Calibri" w:hAnsi="Times New Roman" w:cs="Times New Roman"/>
-          <w:sz w:val="24"/>
-          <w:szCs w:val="24"/>
-        </w:rPr>
-        <w:t xml:space="preserve">help </w:t>
-      </w:r>
-      <w:r>
-        <w:rPr>
-          <w:rFonts w:ascii="Times New Roman" w:eastAsia="Calibri" w:hAnsi="Times New Roman" w:cs="Times New Roman"/>
-          <w:sz w:val="24"/>
-          <w:szCs w:val="24"/>
-        </w:rPr>
-        <w:t xml:space="preserve">create the organization, then by default one has the right to </w:t>
-      </w:r>
-      <w:r>
-        <w:rPr>
-          <w:rFonts w:ascii="Times New Roman" w:eastAsia="Calibri" w:hAnsi="Times New Roman" w:cs="Times New Roman"/>
-          <w:sz w:val="24"/>
-          <w:szCs w:val="24"/>
-        </w:rPr>
-        <w:t xml:space="preserve">help </w:t>
-      </w:r>
-      <w:r>
-        <w:rPr>
-          <w:rFonts w:ascii="Times New Roman" w:eastAsia="Calibri" w:hAnsi="Times New Roman" w:cs="Times New Roman"/>
-          <w:sz w:val="24"/>
-          <w:szCs w:val="24"/>
-        </w:rPr>
-        <w:t>re-create the organization</w:t>
-      </w:r>
-      <w:r>
-        <w:rPr>
-          <w:rFonts w:ascii="Times New Roman" w:eastAsia="Calibri" w:hAnsi="Times New Roman" w:cs="Times New Roman"/>
-          <w:sz w:val="24"/>
-          <w:szCs w:val="24"/>
-        </w:rPr>
-        <w:t xml:space="preserve"> – that is, to create </w:t>
+        <w:t xml:space="preserve">One might be concerned that distributing authority </w:t>
+      </w:r>
+      <w:r>
+        <w:rPr>
+          <w:rFonts w:ascii="Times New Roman" w:eastAsia="Calibri" w:hAnsi="Times New Roman" w:cs="Times New Roman"/>
+          <w:sz w:val="24"/>
+          <w:szCs w:val="24"/>
+        </w:rPr>
+        <w:t xml:space="preserve">to initiate and pursue change </w:t>
+      </w:r>
+      <w:r>
+        <w:rPr>
+          <w:rFonts w:ascii="Times New Roman" w:eastAsia="Calibri" w:hAnsi="Times New Roman" w:cs="Times New Roman"/>
+          <w:sz w:val="24"/>
+          <w:szCs w:val="24"/>
+        </w:rPr>
+        <w:t xml:space="preserve">throughout the membership of an organization would inevitably lead to chaos.  This is a slippery slope argument.  There is no evidence that such an eventuality will occur.  Moreover, it is unlikely to occur because of what Chester Bernard described as the “zone of indifference,” which is </w:t>
+      </w:r>
+      <w:r>
+        <w:rPr>
+          <w:rFonts w:ascii="Times New Roman" w:eastAsia="Calibri" w:hAnsi="Times New Roman" w:cs="Times New Roman"/>
+          <w:sz w:val="24"/>
+          <w:szCs w:val="24"/>
+        </w:rPr>
+        <w:t>the range of issues in which a member of an organization accepts</w:t>
+      </w:r>
+      <w:r>
+        <w:rPr>
+          <w:rFonts w:ascii="Times New Roman" w:eastAsia="Calibri" w:hAnsi="Times New Roman" w:cs="Times New Roman"/>
+          <w:sz w:val="24"/>
+          <w:szCs w:val="24"/>
+        </w:rPr>
+        <w:t xml:space="preserve"> the</w:t>
+      </w:r>
+      <w:r>
+        <w:rPr>
+          <w:rFonts w:ascii="Times New Roman" w:eastAsia="Calibri" w:hAnsi="Times New Roman" w:cs="Times New Roman"/>
+          <w:sz w:val="24"/>
+          <w:szCs w:val="24"/>
+        </w:rPr>
+        <w:t xml:space="preserve"> directives and decisions of those higher in the organizational hierarchy without consideration of the merits of those directives and decisions (Fry &amp; </w:t>
       </w:r>
       <w:proofErr w:type="spellStart"/>
       <w:r>
@@ -2389,7 +2399,7 @@
           <w:sz w:val="24"/>
           <w:szCs w:val="24"/>
         </w:rPr>
-        <w:t>anew</w:t>
+        <w:t>Raadschelders</w:t>
       </w:r>
       <w:proofErr w:type="spellEnd"/>
       <w:r>
@@ -2398,23 +2408,15 @@
           <w:sz w:val="24"/>
           <w:szCs w:val="24"/>
         </w:rPr>
-        <w:t xml:space="preserve"> or change.</w:t>
-      </w:r>
-      <w:r>
-        <w:rPr>
-          <w:rFonts w:ascii="Times New Roman" w:eastAsia="Calibri" w:hAnsi="Times New Roman" w:cs="Times New Roman"/>
-          <w:sz w:val="24"/>
-          <w:szCs w:val="24"/>
-        </w:rPr>
-        <w:t xml:space="preserve">  In exercising one’s right to effectuate change, it is appropriate to use whatever means and methods that are at one’s disposal so long as they do not infringe upon the rights of another member of the organization.</w:t>
-      </w:r>
-      <w:r>
-        <w:rPr>
-          <w:rFonts w:ascii="Times New Roman" w:eastAsia="Calibri" w:hAnsi="Times New Roman" w:cs="Times New Roman"/>
-          <w:sz w:val="24"/>
-          <w:szCs w:val="24"/>
-        </w:rPr>
-        <w:t xml:space="preserve">  This includes guerilla activity.</w:t>
+        <w:t xml:space="preserve">, 2014, p. 252).  </w:t>
+      </w:r>
+      <w:r>
+        <w:rPr>
+          <w:rFonts w:ascii="Times New Roman" w:eastAsia="Calibri" w:hAnsi="Times New Roman" w:cs="Times New Roman"/>
+          <w:sz w:val="24"/>
+          <w:szCs w:val="24"/>
+        </w:rPr>
+        <w:t>In effect, organization members choose not to exercise their agency in their zones of indifference.</w:t>
       </w:r>
     </w:p>
     <w:p>
@@ -2433,6 +2435,220 @@
           <w:sz w:val="24"/>
           <w:szCs w:val="24"/>
         </w:rPr>
+        <w:t>As described by Miller and Fox (2019), an organization is not a person, organism, object, or physical entity.  It is a way of interacting to achieve agreed upon objectives, which is defined and shaped by the norms and expectations of the members of the organization</w:t>
+      </w:r>
+      <w:r>
+        <w:rPr>
+          <w:rFonts w:ascii="Times New Roman" w:eastAsia="Calibri" w:hAnsi="Times New Roman" w:cs="Times New Roman"/>
+          <w:sz w:val="24"/>
+          <w:szCs w:val="24"/>
+        </w:rPr>
+        <w:t>al group</w:t>
+      </w:r>
+      <w:r>
+        <w:rPr>
+          <w:rFonts w:ascii="Times New Roman" w:eastAsia="Calibri" w:hAnsi="Times New Roman" w:cs="Times New Roman"/>
+          <w:sz w:val="24"/>
+          <w:szCs w:val="24"/>
+        </w:rPr>
+        <w:t xml:space="preserve">.  Each </w:t>
+      </w:r>
+      <w:r>
+        <w:rPr>
+          <w:rFonts w:ascii="Times New Roman" w:eastAsia="Calibri" w:hAnsi="Times New Roman" w:cs="Times New Roman"/>
+          <w:sz w:val="24"/>
+          <w:szCs w:val="24"/>
+        </w:rPr>
+        <w:lastRenderedPageBreak/>
+        <w:t xml:space="preserve">person contributes to creating and sustaining the organization.  </w:t>
+      </w:r>
+      <w:r>
+        <w:rPr>
+          <w:rFonts w:ascii="Times New Roman" w:eastAsia="Calibri" w:hAnsi="Times New Roman" w:cs="Times New Roman"/>
+          <w:sz w:val="24"/>
+          <w:szCs w:val="24"/>
+        </w:rPr>
+        <w:t>Not only does t</w:t>
+      </w:r>
+      <w:r>
+        <w:rPr>
+          <w:rFonts w:ascii="Times New Roman" w:eastAsia="Calibri" w:hAnsi="Times New Roman" w:cs="Times New Roman"/>
+          <w:sz w:val="24"/>
+          <w:szCs w:val="24"/>
+        </w:rPr>
+        <w:t>his impl</w:t>
+      </w:r>
+      <w:r>
+        <w:rPr>
+          <w:rFonts w:ascii="Times New Roman" w:eastAsia="Calibri" w:hAnsi="Times New Roman" w:cs="Times New Roman"/>
+          <w:sz w:val="24"/>
+          <w:szCs w:val="24"/>
+        </w:rPr>
+        <w:t>y</w:t>
+      </w:r>
+      <w:r>
+        <w:rPr>
+          <w:rFonts w:ascii="Times New Roman" w:eastAsia="Calibri" w:hAnsi="Times New Roman" w:cs="Times New Roman"/>
+          <w:sz w:val="24"/>
+          <w:szCs w:val="24"/>
+        </w:rPr>
+        <w:t xml:space="preserve"> that</w:t>
+      </w:r>
+      <w:r>
+        <w:rPr>
+          <w:rFonts w:ascii="Times New Roman" w:eastAsia="Calibri" w:hAnsi="Times New Roman" w:cs="Times New Roman"/>
+          <w:sz w:val="24"/>
+          <w:szCs w:val="24"/>
+        </w:rPr>
+        <w:t xml:space="preserve"> abdicating human agency is not necessary</w:t>
+      </w:r>
+      <w:r>
+        <w:rPr>
+          <w:rFonts w:ascii="Times New Roman" w:eastAsia="Calibri" w:hAnsi="Times New Roman" w:cs="Times New Roman"/>
+          <w:sz w:val="24"/>
+          <w:szCs w:val="24"/>
+        </w:rPr>
+        <w:t xml:space="preserve"> for </w:t>
+      </w:r>
+      <w:r>
+        <w:rPr>
+          <w:rFonts w:ascii="Times New Roman" w:eastAsia="Calibri" w:hAnsi="Times New Roman" w:cs="Times New Roman"/>
+          <w:sz w:val="24"/>
+          <w:szCs w:val="24"/>
+        </w:rPr>
+        <w:t>organizational membership</w:t>
+      </w:r>
+      <w:r>
+        <w:rPr>
+          <w:rFonts w:ascii="Times New Roman" w:eastAsia="Calibri" w:hAnsi="Times New Roman" w:cs="Times New Roman"/>
+          <w:sz w:val="24"/>
+          <w:szCs w:val="24"/>
+        </w:rPr>
+        <w:t xml:space="preserve">, it also suggests that </w:t>
+      </w:r>
+      <w:r>
+        <w:rPr>
+          <w:rFonts w:ascii="Times New Roman" w:eastAsia="Calibri" w:hAnsi="Times New Roman" w:cs="Times New Roman"/>
+          <w:sz w:val="24"/>
+          <w:szCs w:val="24"/>
+        </w:rPr>
+        <w:t xml:space="preserve">to a certain degree </w:t>
+      </w:r>
+      <w:r>
+        <w:rPr>
+          <w:rFonts w:ascii="Times New Roman" w:eastAsia="Calibri" w:hAnsi="Times New Roman" w:cs="Times New Roman"/>
+          <w:sz w:val="24"/>
+          <w:szCs w:val="24"/>
+        </w:rPr>
+        <w:t>the organization</w:t>
+      </w:r>
+      <w:r>
+        <w:rPr>
+          <w:rFonts w:ascii="Times New Roman" w:eastAsia="Calibri" w:hAnsi="Times New Roman" w:cs="Times New Roman"/>
+          <w:sz w:val="24"/>
+          <w:szCs w:val="24"/>
+        </w:rPr>
+        <w:t xml:space="preserve"> in fact depends on human agency for its very existence.  Moreover, i</w:t>
+      </w:r>
+      <w:r>
+        <w:rPr>
+          <w:rFonts w:ascii="Times New Roman" w:eastAsia="Calibri" w:hAnsi="Times New Roman" w:cs="Times New Roman"/>
+          <w:sz w:val="24"/>
+          <w:szCs w:val="24"/>
+        </w:rPr>
+        <w:t xml:space="preserve">f one has the right to </w:t>
+      </w:r>
+      <w:r>
+        <w:rPr>
+          <w:rFonts w:ascii="Times New Roman" w:eastAsia="Calibri" w:hAnsi="Times New Roman" w:cs="Times New Roman"/>
+          <w:sz w:val="24"/>
+          <w:szCs w:val="24"/>
+        </w:rPr>
+        <w:t xml:space="preserve">help </w:t>
+      </w:r>
+      <w:r>
+        <w:rPr>
+          <w:rFonts w:ascii="Times New Roman" w:eastAsia="Calibri" w:hAnsi="Times New Roman" w:cs="Times New Roman"/>
+          <w:sz w:val="24"/>
+          <w:szCs w:val="24"/>
+        </w:rPr>
+        <w:t xml:space="preserve">create the organization, then by default one has the right to </w:t>
+      </w:r>
+      <w:r>
+        <w:rPr>
+          <w:rFonts w:ascii="Times New Roman" w:eastAsia="Calibri" w:hAnsi="Times New Roman" w:cs="Times New Roman"/>
+          <w:sz w:val="24"/>
+          <w:szCs w:val="24"/>
+        </w:rPr>
+        <w:t xml:space="preserve">help </w:t>
+      </w:r>
+      <w:r>
+        <w:rPr>
+          <w:rFonts w:ascii="Times New Roman" w:eastAsia="Calibri" w:hAnsi="Times New Roman" w:cs="Times New Roman"/>
+          <w:sz w:val="24"/>
+          <w:szCs w:val="24"/>
+        </w:rPr>
+        <w:t>re-create the organization</w:t>
+      </w:r>
+      <w:r>
+        <w:rPr>
+          <w:rFonts w:ascii="Times New Roman" w:eastAsia="Calibri" w:hAnsi="Times New Roman" w:cs="Times New Roman"/>
+          <w:sz w:val="24"/>
+          <w:szCs w:val="24"/>
+        </w:rPr>
+        <w:t xml:space="preserve"> – that is, to create </w:t>
+      </w:r>
+      <w:proofErr w:type="spellStart"/>
+      <w:r>
+        <w:rPr>
+          <w:rFonts w:ascii="Times New Roman" w:eastAsia="Calibri" w:hAnsi="Times New Roman" w:cs="Times New Roman"/>
+          <w:sz w:val="24"/>
+          <w:szCs w:val="24"/>
+        </w:rPr>
+        <w:t>anew</w:t>
+      </w:r>
+      <w:proofErr w:type="spellEnd"/>
+      <w:r>
+        <w:rPr>
+          <w:rFonts w:ascii="Times New Roman" w:eastAsia="Calibri" w:hAnsi="Times New Roman" w:cs="Times New Roman"/>
+          <w:sz w:val="24"/>
+          <w:szCs w:val="24"/>
+        </w:rPr>
+        <w:t xml:space="preserve"> or change.</w:t>
+      </w:r>
+      <w:r>
+        <w:rPr>
+          <w:rFonts w:ascii="Times New Roman" w:eastAsia="Calibri" w:hAnsi="Times New Roman" w:cs="Times New Roman"/>
+          <w:sz w:val="24"/>
+          <w:szCs w:val="24"/>
+        </w:rPr>
+        <w:t xml:space="preserve">  In exercising one’s right to effectuate change, it is appropriate to use whatever means and methods that are at one’s disposal so long as they do not infringe upon the rights of another member of the organization.</w:t>
+      </w:r>
+      <w:r>
+        <w:rPr>
+          <w:rFonts w:ascii="Times New Roman" w:eastAsia="Calibri" w:hAnsi="Times New Roman" w:cs="Times New Roman"/>
+          <w:sz w:val="24"/>
+          <w:szCs w:val="24"/>
+        </w:rPr>
+        <w:t xml:space="preserve">  This includes guerilla activity.</w:t>
+      </w:r>
+    </w:p>
+    <w:p>
+      <w:pPr>
+        <w:spacing w:line="480" w:lineRule="auto"/>
+        <w:ind w:firstLine="720"/>
+        <w:rPr>
+          <w:rFonts w:ascii="Times New Roman" w:eastAsia="Calibri" w:hAnsi="Times New Roman" w:cs="Times New Roman"/>
+          <w:sz w:val="24"/>
+          <w:szCs w:val="24"/>
+        </w:rPr>
+      </w:pPr>
+      <w:r>
+        <w:rPr>
+          <w:rFonts w:ascii="Times New Roman" w:eastAsia="Calibri" w:hAnsi="Times New Roman" w:cs="Times New Roman"/>
+          <w:sz w:val="24"/>
+          <w:szCs w:val="24"/>
+        </w:rPr>
         <w:t>This perspective of organizational change is consistent with Mary Parker Follett’s concept of situational leadership.</w:t>
       </w:r>
       <w:r>
@@ -2483,16 +2699,7 @@
           <w:sz w:val="24"/>
           <w:szCs w:val="24"/>
         </w:rPr>
-        <w:t xml:space="preserve">– a situation in which the contributions of individual </w:t>
-      </w:r>
-      <w:r>
-        <w:rPr>
-          <w:rFonts w:ascii="Times New Roman" w:eastAsia="Calibri" w:hAnsi="Times New Roman" w:cs="Times New Roman"/>
-          <w:sz w:val="24"/>
-          <w:szCs w:val="24"/>
-        </w:rPr>
-        <w:lastRenderedPageBreak/>
-        <w:t xml:space="preserve">members of </w:t>
+        <w:t xml:space="preserve">– a situation in which the contributions of individual members of </w:t>
       </w:r>
       <w:r>
         <w:rPr>
@@ -2719,6 +2926,7 @@
           <w:sz w:val="24"/>
           <w:szCs w:val="24"/>
         </w:rPr>
+        <w:lastRenderedPageBreak/>
         <w:t>six dysfunctions</w:t>
       </w:r>
       <w:r>
@@ -2949,7 +3157,6 @@
           <w:sz w:val="24"/>
           <w:szCs w:val="24"/>
         </w:rPr>
-        <w:lastRenderedPageBreak/>
         <w:t xml:space="preserve">common approaches to </w:t>
       </w:r>
       <w:r>
@@ -3145,7 +3352,16 @@
           <w:sz w:val="24"/>
           <w:szCs w:val="24"/>
         </w:rPr>
-        <w:t xml:space="preserve"> (Fry &amp; </w:t>
+        <w:t xml:space="preserve"> </w:t>
+      </w:r>
+      <w:r>
+        <w:rPr>
+          <w:rFonts w:ascii="Times New Roman" w:eastAsia="Calibri" w:hAnsi="Times New Roman" w:cs="Times New Roman"/>
+          <w:sz w:val="24"/>
+          <w:szCs w:val="24"/>
+        </w:rPr>
+        <w:lastRenderedPageBreak/>
+        <w:t xml:space="preserve">(Fry &amp; </w:t>
       </w:r>
       <w:proofErr w:type="spellStart"/>
       <w:r>
@@ -3385,16 +3601,7 @@
           <w:sz w:val="24"/>
           <w:szCs w:val="24"/>
         </w:rPr>
-        <w:t xml:space="preserve">histleblowing is not a dysfunction.  The </w:t>
-      </w:r>
-      <w:r>
-        <w:rPr>
-          <w:rFonts w:ascii="Times New Roman" w:eastAsia="Calibri" w:hAnsi="Times New Roman" w:cs="Times New Roman"/>
-          <w:sz w:val="24"/>
-          <w:szCs w:val="24"/>
-        </w:rPr>
-        <w:lastRenderedPageBreak/>
-        <w:t xml:space="preserve">principles outlined affirm whistleblowing as legitimate, appropriate, and sometimes necessary behavior but also minimizes the need for organization members to engage in whistleblowing. </w:t>
+        <w:t xml:space="preserve">histleblowing is not a dysfunction.  The principles outlined affirm whistleblowing as legitimate, appropriate, and sometimes necessary behavior but also minimizes the need for organization members to engage in whistleblowing. </w:t>
       </w:r>
     </w:p>
     <w:p>
@@ -3429,15 +3636,23 @@
           <w:sz w:val="24"/>
           <w:szCs w:val="24"/>
         </w:rPr>
-        <w:t xml:space="preserve"> dynamics that I have argued</w:t>
-      </w:r>
-      <w:r>
-        <w:rPr>
-          <w:rFonts w:ascii="Times New Roman" w:eastAsia="Calibri" w:hAnsi="Times New Roman" w:cs="Times New Roman"/>
-          <w:sz w:val="24"/>
-          <w:szCs w:val="24"/>
-        </w:rPr>
-        <w:t xml:space="preserve"> provides another perspective from which</w:t>
+        <w:t xml:space="preserve"> dynamics that I have </w:t>
+      </w:r>
+      <w:r>
+        <w:rPr>
+          <w:rFonts w:ascii="Times New Roman" w:eastAsia="Calibri" w:hAnsi="Times New Roman" w:cs="Times New Roman"/>
+          <w:sz w:val="24"/>
+          <w:szCs w:val="24"/>
+        </w:rPr>
+        <w:t xml:space="preserve">described </w:t>
+      </w:r>
+      <w:r>
+        <w:rPr>
+          <w:rFonts w:ascii="Times New Roman" w:eastAsia="Calibri" w:hAnsi="Times New Roman" w:cs="Times New Roman"/>
+          <w:sz w:val="24"/>
+          <w:szCs w:val="24"/>
+        </w:rPr>
+        <w:t>provides another perspective from which</w:t>
       </w:r>
       <w:r>
         <w:rPr>
@@ -3570,6 +3785,7 @@
           <w:sz w:val="24"/>
           <w:szCs w:val="24"/>
         </w:rPr>
+        <w:lastRenderedPageBreak/>
         <w:t>Application to Organizational Life</w:t>
       </w:r>
     </w:p>
@@ -3936,16 +4152,7 @@
           <w:sz w:val="24"/>
           <w:szCs w:val="24"/>
         </w:rPr>
-        <w:t xml:space="preserve">  As such, I cannot have an allegiance or commitment to an </w:t>
-      </w:r>
-      <w:r>
-        <w:rPr>
-          <w:rFonts w:ascii="Times New Roman" w:eastAsia="Calibri" w:hAnsi="Times New Roman" w:cs="Times New Roman"/>
-          <w:sz w:val="24"/>
-          <w:szCs w:val="24"/>
-        </w:rPr>
-        <w:lastRenderedPageBreak/>
-        <w:t>organization because organizations don’</w:t>
+        <w:t xml:space="preserve">  As such, I cannot have an allegiance or commitment to an organization because organizations don’</w:t>
       </w:r>
       <w:r>
         <w:rPr>
@@ -4052,7 +4259,16 @@
           <w:sz w:val="24"/>
           <w:szCs w:val="24"/>
         </w:rPr>
-        <w:t>objectives.  Conflict is not a dysfunction, it’s just a specific type of social interaction that signals a misalignment of motivations and objectives.  This is supported by Follett’s notion that conflict is neither good nor bad</w:t>
+        <w:t xml:space="preserve">objectives.  Conflict is not a dysfunction, it’s just a specific type of social interaction that signals a misalignment of motivations and objectives.  This is supported by Follett’s notion that conflict is neither good nor </w:t>
+      </w:r>
+      <w:r>
+        <w:rPr>
+          <w:rFonts w:ascii="Times New Roman" w:eastAsia="Calibri" w:hAnsi="Times New Roman" w:cs="Times New Roman"/>
+          <w:sz w:val="24"/>
+          <w:szCs w:val="24"/>
+        </w:rPr>
+        <w:lastRenderedPageBreak/>
+        <w:t>bad</w:t>
       </w:r>
       <w:r>
         <w:rPr>
@@ -4172,124 +4388,188 @@
           <w:sz w:val="24"/>
           <w:szCs w:val="24"/>
         </w:rPr>
+        <w:t xml:space="preserve">Shifting conflict resolution to integration will no doubt be challenging, especially if colleagues are stuck in the paradigm of domination and compromise.  But I believe that prior educational and professional experiences have provided me with </w:t>
+      </w:r>
+      <w:r>
+        <w:rPr>
+          <w:rFonts w:ascii="Times New Roman" w:eastAsia="Calibri" w:hAnsi="Times New Roman" w:cs="Times New Roman"/>
+          <w:sz w:val="24"/>
+          <w:szCs w:val="24"/>
+        </w:rPr>
+        <w:t>two</w:t>
+      </w:r>
+      <w:r>
+        <w:rPr>
+          <w:rFonts w:ascii="Times New Roman" w:eastAsia="Calibri" w:hAnsi="Times New Roman" w:cs="Times New Roman"/>
+          <w:sz w:val="24"/>
+          <w:szCs w:val="24"/>
+        </w:rPr>
+        <w:t xml:space="preserve"> </w:t>
+      </w:r>
+      <w:r>
+        <w:rPr>
+          <w:rFonts w:ascii="Times New Roman" w:eastAsia="Calibri" w:hAnsi="Times New Roman" w:cs="Times New Roman"/>
+          <w:sz w:val="24"/>
+          <w:szCs w:val="24"/>
+        </w:rPr>
+        <w:t>means</w:t>
+      </w:r>
+      <w:r>
+        <w:rPr>
+          <w:rFonts w:ascii="Times New Roman" w:eastAsia="Calibri" w:hAnsi="Times New Roman" w:cs="Times New Roman"/>
+          <w:sz w:val="24"/>
+          <w:szCs w:val="24"/>
+        </w:rPr>
+        <w:t xml:space="preserve"> </w:t>
+      </w:r>
+      <w:r>
+        <w:rPr>
+          <w:rFonts w:ascii="Times New Roman" w:eastAsia="Calibri" w:hAnsi="Times New Roman" w:cs="Times New Roman"/>
+          <w:sz w:val="24"/>
+          <w:szCs w:val="24"/>
+        </w:rPr>
+        <w:t>that</w:t>
+      </w:r>
+      <w:r>
+        <w:rPr>
+          <w:rFonts w:ascii="Times New Roman" w:eastAsia="Calibri" w:hAnsi="Times New Roman" w:cs="Times New Roman"/>
+          <w:sz w:val="24"/>
+          <w:szCs w:val="24"/>
+        </w:rPr>
+        <w:t xml:space="preserve"> make such a shift more attainable than I previously believed.  </w:t>
+      </w:r>
+      <w:r>
+        <w:rPr>
+          <w:rFonts w:ascii="Times New Roman" w:eastAsia="Calibri" w:hAnsi="Times New Roman" w:cs="Times New Roman"/>
+          <w:sz w:val="24"/>
+          <w:szCs w:val="24"/>
+        </w:rPr>
+        <w:t xml:space="preserve">The first can be found in the negotiation techniques espoused in </w:t>
+      </w:r>
+      <w:proofErr w:type="spellStart"/>
+      <w:r>
+        <w:rPr>
+          <w:rFonts w:ascii="Times New Roman" w:eastAsia="Calibri" w:hAnsi="Times New Roman" w:cs="Times New Roman"/>
+          <w:sz w:val="24"/>
+          <w:szCs w:val="24"/>
+        </w:rPr>
+        <w:t>Baserman</w:t>
+      </w:r>
+      <w:proofErr w:type="spellEnd"/>
+      <w:r>
+        <w:rPr>
+          <w:rFonts w:ascii="Times New Roman" w:eastAsia="Calibri" w:hAnsi="Times New Roman" w:cs="Times New Roman"/>
+          <w:sz w:val="24"/>
+          <w:szCs w:val="24"/>
+        </w:rPr>
+        <w:t xml:space="preserve"> and Neale (1992) and Fisher, </w:t>
+      </w:r>
+      <w:proofErr w:type="spellStart"/>
+      <w:r>
+        <w:rPr>
+          <w:rFonts w:ascii="Times New Roman" w:eastAsia="Calibri" w:hAnsi="Times New Roman" w:cs="Times New Roman"/>
+          <w:sz w:val="24"/>
+          <w:szCs w:val="24"/>
+        </w:rPr>
+        <w:t>Ury</w:t>
+      </w:r>
+      <w:proofErr w:type="spellEnd"/>
+      <w:r>
+        <w:rPr>
+          <w:rFonts w:ascii="Times New Roman" w:eastAsia="Calibri" w:hAnsi="Times New Roman" w:cs="Times New Roman"/>
+          <w:sz w:val="24"/>
+          <w:szCs w:val="24"/>
+        </w:rPr>
+        <w:t xml:space="preserve">, and Patton (2011).  </w:t>
+      </w:r>
+      <w:r>
+        <w:rPr>
+          <w:rFonts w:ascii="Times New Roman" w:eastAsia="Calibri" w:hAnsi="Times New Roman" w:cs="Times New Roman"/>
+          <w:sz w:val="24"/>
+          <w:szCs w:val="24"/>
+        </w:rPr>
+        <w:t>These techniques are geared towards reaching agreements that are best for all parties involved</w:t>
+      </w:r>
+      <w:r>
+        <w:rPr>
+          <w:rFonts w:ascii="Times New Roman" w:eastAsia="Calibri" w:hAnsi="Times New Roman" w:cs="Times New Roman"/>
+          <w:sz w:val="24"/>
+          <w:szCs w:val="24"/>
+        </w:rPr>
+        <w:t xml:space="preserve"> </w:t>
+      </w:r>
+      <w:r>
+        <w:rPr>
+          <w:rFonts w:ascii="Times New Roman" w:eastAsia="Calibri" w:hAnsi="Times New Roman" w:cs="Times New Roman"/>
+          <w:sz w:val="24"/>
+          <w:szCs w:val="24"/>
+        </w:rPr>
+        <w:t>often through</w:t>
+      </w:r>
+      <w:r>
+        <w:rPr>
+          <w:rFonts w:ascii="Times New Roman" w:eastAsia="Calibri" w:hAnsi="Times New Roman" w:cs="Times New Roman"/>
+          <w:sz w:val="24"/>
+          <w:szCs w:val="24"/>
+        </w:rPr>
+        <w:t xml:space="preserve"> reframing points of conflict</w:t>
+      </w:r>
+      <w:r>
+        <w:rPr>
+          <w:rFonts w:ascii="Times New Roman" w:eastAsia="Calibri" w:hAnsi="Times New Roman" w:cs="Times New Roman"/>
+          <w:sz w:val="24"/>
+          <w:szCs w:val="24"/>
+        </w:rPr>
+        <w:t xml:space="preserve">.  They are designed to produce mutual gains and are rooted in understanding the needs of the other parties.  </w:t>
+      </w:r>
+      <w:r>
+        <w:rPr>
+          <w:rFonts w:ascii="Times New Roman" w:eastAsia="Calibri" w:hAnsi="Times New Roman" w:cs="Times New Roman"/>
+          <w:sz w:val="24"/>
+          <w:szCs w:val="24"/>
+        </w:rPr>
+        <w:t xml:space="preserve">The second </w:t>
+      </w:r>
+      <w:r>
+        <w:rPr>
+          <w:rFonts w:ascii="Times New Roman" w:eastAsia="Calibri" w:hAnsi="Times New Roman" w:cs="Times New Roman"/>
+          <w:sz w:val="24"/>
+          <w:szCs w:val="24"/>
+        </w:rPr>
+        <w:t xml:space="preserve">is the Six Thinking Hats method </w:t>
+      </w:r>
+      <w:r>
+        <w:rPr>
+          <w:rFonts w:ascii="Times New Roman" w:eastAsia="Calibri" w:hAnsi="Times New Roman" w:cs="Times New Roman"/>
+          <w:sz w:val="24"/>
+          <w:szCs w:val="24"/>
+        </w:rPr>
+        <w:br/>
+      </w:r>
+      <w:r>
+        <w:rPr>
+          <w:rFonts w:ascii="Times New Roman" w:eastAsia="Calibri" w:hAnsi="Times New Roman" w:cs="Times New Roman"/>
+          <w:sz w:val="24"/>
+          <w:szCs w:val="24"/>
+        </w:rPr>
+        <w:t>(De Bono, 1999).</w:t>
+      </w:r>
+      <w:r>
+        <w:rPr>
+          <w:rFonts w:ascii="Times New Roman" w:eastAsia="Calibri" w:hAnsi="Times New Roman" w:cs="Times New Roman"/>
+          <w:sz w:val="24"/>
+          <w:szCs w:val="24"/>
+        </w:rPr>
+        <w:t xml:space="preserve">  This is a creativity technique that shifts the interaction from the “what is” nature of adversarial argumentation to the “what can be” focus of what de Bono calls parallel </w:t>
+      </w:r>
+      <w:r>
+        <w:rPr>
+          <w:rFonts w:ascii="Times New Roman" w:eastAsia="Calibri" w:hAnsi="Times New Roman" w:cs="Times New Roman"/>
+          <w:sz w:val="24"/>
+          <w:szCs w:val="24"/>
+        </w:rPr>
         <w:lastRenderedPageBreak/>
-        <w:t xml:space="preserve">Shifting conflict resolution to integration will no doubt be challenging, especially if colleagues are stuck in the paradigm of domination and compromise.  But I believe that prior educational and professional experiences have provided me with </w:t>
-      </w:r>
-      <w:r>
-        <w:rPr>
-          <w:rFonts w:ascii="Times New Roman" w:eastAsia="Calibri" w:hAnsi="Times New Roman" w:cs="Times New Roman"/>
-          <w:sz w:val="24"/>
-          <w:szCs w:val="24"/>
-        </w:rPr>
-        <w:t>two</w:t>
-      </w:r>
-      <w:r>
-        <w:rPr>
-          <w:rFonts w:ascii="Times New Roman" w:eastAsia="Calibri" w:hAnsi="Times New Roman" w:cs="Times New Roman"/>
-          <w:sz w:val="24"/>
-          <w:szCs w:val="24"/>
-        </w:rPr>
-        <w:t xml:space="preserve"> </w:t>
-      </w:r>
-      <w:r>
-        <w:rPr>
-          <w:rFonts w:ascii="Times New Roman" w:eastAsia="Calibri" w:hAnsi="Times New Roman" w:cs="Times New Roman"/>
-          <w:sz w:val="24"/>
-          <w:szCs w:val="24"/>
-        </w:rPr>
-        <w:t>means</w:t>
-      </w:r>
-      <w:r>
-        <w:rPr>
-          <w:rFonts w:ascii="Times New Roman" w:eastAsia="Calibri" w:hAnsi="Times New Roman" w:cs="Times New Roman"/>
-          <w:sz w:val="24"/>
-          <w:szCs w:val="24"/>
-        </w:rPr>
-        <w:t xml:space="preserve"> </w:t>
-      </w:r>
-      <w:r>
-        <w:rPr>
-          <w:rFonts w:ascii="Times New Roman" w:eastAsia="Calibri" w:hAnsi="Times New Roman" w:cs="Times New Roman"/>
-          <w:sz w:val="24"/>
-          <w:szCs w:val="24"/>
-        </w:rPr>
-        <w:t>that</w:t>
-      </w:r>
-      <w:r>
-        <w:rPr>
-          <w:rFonts w:ascii="Times New Roman" w:eastAsia="Calibri" w:hAnsi="Times New Roman" w:cs="Times New Roman"/>
-          <w:sz w:val="24"/>
-          <w:szCs w:val="24"/>
-        </w:rPr>
-        <w:t xml:space="preserve"> make such a shift more attainable than I previously believed.  </w:t>
-      </w:r>
-      <w:r>
-        <w:rPr>
-          <w:rFonts w:ascii="Times New Roman" w:eastAsia="Calibri" w:hAnsi="Times New Roman" w:cs="Times New Roman"/>
-          <w:sz w:val="24"/>
-          <w:szCs w:val="24"/>
-        </w:rPr>
-        <w:t xml:space="preserve">The first can be found in the negotiation techniques espoused in </w:t>
-      </w:r>
-      <w:proofErr w:type="spellStart"/>
-      <w:r>
-        <w:rPr>
-          <w:rFonts w:ascii="Times New Roman" w:eastAsia="Calibri" w:hAnsi="Times New Roman" w:cs="Times New Roman"/>
-          <w:sz w:val="24"/>
-          <w:szCs w:val="24"/>
-        </w:rPr>
-        <w:t>Baserman</w:t>
-      </w:r>
-      <w:proofErr w:type="spellEnd"/>
-      <w:r>
-        <w:rPr>
-          <w:rFonts w:ascii="Times New Roman" w:eastAsia="Calibri" w:hAnsi="Times New Roman" w:cs="Times New Roman"/>
-          <w:sz w:val="24"/>
-          <w:szCs w:val="24"/>
-        </w:rPr>
-        <w:t xml:space="preserve"> and Neale (1992) and Fisher, </w:t>
-      </w:r>
-      <w:proofErr w:type="spellStart"/>
-      <w:r>
-        <w:rPr>
-          <w:rFonts w:ascii="Times New Roman" w:eastAsia="Calibri" w:hAnsi="Times New Roman" w:cs="Times New Roman"/>
-          <w:sz w:val="24"/>
-          <w:szCs w:val="24"/>
-        </w:rPr>
-        <w:t>Ury</w:t>
-      </w:r>
-      <w:proofErr w:type="spellEnd"/>
-      <w:r>
-        <w:rPr>
-          <w:rFonts w:ascii="Times New Roman" w:eastAsia="Calibri" w:hAnsi="Times New Roman" w:cs="Times New Roman"/>
-          <w:sz w:val="24"/>
-          <w:szCs w:val="24"/>
-        </w:rPr>
-        <w:t xml:space="preserve">, and Patton (2011).  </w:t>
-      </w:r>
-      <w:r>
-        <w:rPr>
-          <w:rFonts w:ascii="Times New Roman" w:eastAsia="Calibri" w:hAnsi="Times New Roman" w:cs="Times New Roman"/>
-          <w:sz w:val="24"/>
-          <w:szCs w:val="24"/>
-        </w:rPr>
-        <w:t xml:space="preserve">These techniques are geared towards reaching agreements that are best for all parties involved.  They are designed to produce mutual gains and are rooted in understanding the needs of the other parties and reframing points of conflict.  </w:t>
-      </w:r>
-      <w:r>
-        <w:rPr>
-          <w:rFonts w:ascii="Times New Roman" w:eastAsia="Calibri" w:hAnsi="Times New Roman" w:cs="Times New Roman"/>
-          <w:sz w:val="24"/>
-          <w:szCs w:val="24"/>
-        </w:rPr>
-        <w:t>The second is the Six Thinking Hats method (De Bono, 1999).</w:t>
-      </w:r>
-      <w:r>
-        <w:rPr>
-          <w:rFonts w:ascii="Times New Roman" w:eastAsia="Calibri" w:hAnsi="Times New Roman" w:cs="Times New Roman"/>
-          <w:sz w:val="24"/>
-          <w:szCs w:val="24"/>
-        </w:rPr>
-        <w:t xml:space="preserve">  This is a creativity technique that shifts the interaction from the “what is” nature of adversarial argumentation to the “what can be” focus of what de Bono calls parallel thinking. </w:t>
+        <w:t xml:space="preserve">thinking. </w:t>
       </w:r>
       <w:r>
         <w:rPr>
@@ -4391,16 +4671,7 @@
           <w:sz w:val="24"/>
           <w:szCs w:val="24"/>
         </w:rPr>
-        <w:t xml:space="preserve">  Again, the hierarchical structures of organizations will likely make this a challenge.  However, I believe that adopting the U.S. military’s notion of commander’s intent will be helpful.  As described by Ettore (1993), commander’s intent is the </w:t>
-      </w:r>
-      <w:r>
-        <w:rPr>
-          <w:rFonts w:ascii="Times New Roman" w:eastAsia="Calibri" w:hAnsi="Times New Roman" w:cs="Times New Roman"/>
-          <w:sz w:val="24"/>
-          <w:szCs w:val="24"/>
-        </w:rPr>
-        <w:lastRenderedPageBreak/>
-        <w:t xml:space="preserve">concept of military commanders informing the subordinate leaders of the ultimate desired outcome of a mission so that subordinate leaders can deviate from a specific plan of action if necessary but still accomplish the </w:t>
+        <w:t xml:space="preserve">  Again, the hierarchical structures of organizations will likely make this a challenge.  However, I believe that adopting the U.S. military’s notion of commander’s intent will be helpful.  As described by Ettore (1993), commander’s intent is the concept of military commanders informing the subordinate leaders of the ultimate desired outcome of a mission so that subordinate leaders can deviate from a specific plan of action if necessary but still accomplish the </w:t>
       </w:r>
       <w:proofErr w:type="gramStart"/>
       <w:r>
@@ -4493,7 +4764,16 @@
           <w:sz w:val="24"/>
           <w:szCs w:val="24"/>
         </w:rPr>
-        <w:t>This includes providing channels that subordinates in the organizational hierarchy can use to provide information and opinions anonymously.  I also plan to share this anonymous feedback with my groups and incorporate it into deliberations and decision-making to demonstrate a genuine desire to act with the best information and hopefully alleviate any concerns that individuals might have about offering unpleasant feedback.  Additionally, I will try to adopt the suggestions of subordinates whenever possible, even when those suggestions are different than an approach that I might prefer</w:t>
+        <w:t xml:space="preserve">This includes providing channels that subordinates in the organizational hierarchy can use to provide </w:t>
+      </w:r>
+      <w:r>
+        <w:rPr>
+          <w:rFonts w:ascii="Times New Roman" w:eastAsia="Calibri" w:hAnsi="Times New Roman" w:cs="Times New Roman"/>
+          <w:sz w:val="24"/>
+          <w:szCs w:val="24"/>
+        </w:rPr>
+        <w:lastRenderedPageBreak/>
+        <w:t>information and opinions anonymously.  I also plan to share this anonymous feedback with my groups and incorporate it into deliberations and decision-making to demonstrate a genuine desire to act with the best information and hopefully alleviate any concerns that individuals might have about offering unpleasant feedback.  Additionally, I will try to adopt the suggestions of subordinates whenever possible, even when those suggestions are different than an approach that I might prefer</w:t>
       </w:r>
       <w:r>
         <w:rPr>
@@ -4549,7 +4829,253 @@
           <w:sz w:val="24"/>
           <w:szCs w:val="24"/>
         </w:rPr>
-        <w:t xml:space="preserve"> by members of an </w:t>
+        <w:t xml:space="preserve"> by members of an organization</w:t>
+      </w:r>
+      <w:r>
+        <w:rPr>
+          <w:rFonts w:ascii="Times New Roman" w:eastAsia="Calibri" w:hAnsi="Times New Roman" w:cs="Times New Roman"/>
+          <w:sz w:val="24"/>
+          <w:szCs w:val="24"/>
+        </w:rPr>
+        <w:t>.  These insights give rise to the notion that</w:t>
+      </w:r>
+      <w:r>
+        <w:t xml:space="preserve"> </w:t>
+      </w:r>
+      <w:r>
+        <w:rPr>
+          <w:rFonts w:ascii="Times New Roman" w:eastAsia="Calibri" w:hAnsi="Times New Roman" w:cs="Times New Roman"/>
+          <w:sz w:val="24"/>
+          <w:szCs w:val="24"/>
+        </w:rPr>
+        <w:t xml:space="preserve">every member of an organization has a warrant to </w:t>
+      </w:r>
+      <w:r>
+        <w:rPr>
+          <w:rFonts w:ascii="Times New Roman" w:eastAsia="Calibri" w:hAnsi="Times New Roman" w:cs="Times New Roman"/>
+          <w:sz w:val="24"/>
+          <w:szCs w:val="24"/>
+        </w:rPr>
+        <w:t xml:space="preserve">influence </w:t>
+      </w:r>
+      <w:r>
+        <w:rPr>
+          <w:rFonts w:ascii="Times New Roman" w:eastAsia="Calibri" w:hAnsi="Times New Roman" w:cs="Times New Roman"/>
+          <w:sz w:val="24"/>
+          <w:szCs w:val="24"/>
+        </w:rPr>
+        <w:t>organizati</w:t>
+      </w:r>
+      <w:r>
+        <w:rPr>
+          <w:rFonts w:ascii="Times New Roman" w:eastAsia="Calibri" w:hAnsi="Times New Roman" w:cs="Times New Roman"/>
+          <w:sz w:val="24"/>
+          <w:szCs w:val="24"/>
+        </w:rPr>
+        <w:t>onal objectives and effectuate</w:t>
+      </w:r>
+      <w:r>
+        <w:rPr>
+          <w:rFonts w:ascii="Times New Roman" w:eastAsia="Calibri" w:hAnsi="Times New Roman" w:cs="Times New Roman"/>
+          <w:sz w:val="24"/>
+          <w:szCs w:val="24"/>
+        </w:rPr>
+        <w:t xml:space="preserve"> </w:t>
+      </w:r>
+      <w:r>
+        <w:rPr>
+          <w:rFonts w:ascii="Times New Roman" w:eastAsia="Calibri" w:hAnsi="Times New Roman" w:cs="Times New Roman"/>
+          <w:sz w:val="24"/>
+          <w:szCs w:val="24"/>
+        </w:rPr>
+        <w:t xml:space="preserve">organizational </w:t>
+      </w:r>
+      <w:r>
+        <w:rPr>
+          <w:rFonts w:ascii="Times New Roman" w:eastAsia="Calibri" w:hAnsi="Times New Roman" w:cs="Times New Roman"/>
+          <w:sz w:val="24"/>
+          <w:szCs w:val="24"/>
+        </w:rPr>
+        <w:t>change to achieve those objectives</w:t>
+      </w:r>
+      <w:r>
+        <w:rPr>
+          <w:rFonts w:ascii="Times New Roman" w:eastAsia="Calibri" w:hAnsi="Times New Roman" w:cs="Times New Roman"/>
+          <w:sz w:val="24"/>
+          <w:szCs w:val="24"/>
+        </w:rPr>
+        <w:t>.  This warrant</w:t>
+      </w:r>
+      <w:r>
+        <w:rPr>
+          <w:rFonts w:ascii="Times New Roman" w:eastAsia="Calibri" w:hAnsi="Times New Roman" w:cs="Times New Roman"/>
+          <w:sz w:val="24"/>
+          <w:szCs w:val="24"/>
+        </w:rPr>
+        <w:t xml:space="preserve"> is rooted in</w:t>
+      </w:r>
+      <w:r>
+        <w:rPr>
+          <w:rFonts w:ascii="Times New Roman" w:eastAsia="Calibri" w:hAnsi="Times New Roman" w:cs="Times New Roman"/>
+          <w:sz w:val="24"/>
+          <w:szCs w:val="24"/>
+        </w:rPr>
+        <w:t xml:space="preserve"> the individual’s</w:t>
+      </w:r>
+      <w:r>
+        <w:rPr>
+          <w:rFonts w:ascii="Times New Roman" w:eastAsia="Calibri" w:hAnsi="Times New Roman" w:cs="Times New Roman"/>
+          <w:sz w:val="24"/>
+          <w:szCs w:val="24"/>
+        </w:rPr>
+        <w:t xml:space="preserve"> human agency and their very membership in the organization.  </w:t>
+      </w:r>
+      <w:r>
+        <w:rPr>
+          <w:rFonts w:ascii="Times New Roman" w:eastAsia="Calibri" w:hAnsi="Times New Roman" w:cs="Times New Roman"/>
+          <w:sz w:val="24"/>
+          <w:szCs w:val="24"/>
+        </w:rPr>
+        <w:t>However,</w:t>
+      </w:r>
+      <w:r>
+        <w:rPr>
+          <w:rFonts w:ascii="Times New Roman" w:eastAsia="Calibri" w:hAnsi="Times New Roman" w:cs="Times New Roman"/>
+          <w:sz w:val="24"/>
+          <w:szCs w:val="24"/>
+        </w:rPr>
+        <w:t xml:space="preserve"> organization</w:t>
+      </w:r>
+      <w:r>
+        <w:rPr>
+          <w:rFonts w:ascii="Times New Roman" w:eastAsia="Calibri" w:hAnsi="Times New Roman" w:cs="Times New Roman"/>
+          <w:sz w:val="24"/>
+          <w:szCs w:val="24"/>
+        </w:rPr>
+        <w:t xml:space="preserve"> members</w:t>
+      </w:r>
+      <w:r>
+        <w:rPr>
+          <w:rFonts w:ascii="Times New Roman" w:eastAsia="Calibri" w:hAnsi="Times New Roman" w:cs="Times New Roman"/>
+          <w:sz w:val="24"/>
+          <w:szCs w:val="24"/>
+        </w:rPr>
+        <w:t xml:space="preserve"> are not obligated to act on their warrant</w:t>
+      </w:r>
+      <w:r>
+        <w:rPr>
+          <w:rFonts w:ascii="Times New Roman" w:eastAsia="Calibri" w:hAnsi="Times New Roman" w:cs="Times New Roman"/>
+          <w:sz w:val="24"/>
+          <w:szCs w:val="24"/>
+        </w:rPr>
+        <w:t xml:space="preserve"> in all situations and the organization can still function if members do not exercise their right.</w:t>
+      </w:r>
+    </w:p>
+    <w:p>
+      <w:pPr>
+        <w:spacing w:line="480" w:lineRule="auto"/>
+        <w:ind w:firstLine="720"/>
+        <w:rPr>
+          <w:rFonts w:ascii="Times New Roman" w:eastAsia="Calibri" w:hAnsi="Times New Roman" w:cs="Times New Roman"/>
+          <w:sz w:val="24"/>
+          <w:szCs w:val="24"/>
+        </w:rPr>
+      </w:pPr>
+      <w:r>
+        <w:rPr>
+          <w:rFonts w:ascii="Times New Roman" w:eastAsia="Calibri" w:hAnsi="Times New Roman" w:cs="Times New Roman"/>
+          <w:sz w:val="24"/>
+          <w:szCs w:val="24"/>
+        </w:rPr>
+        <w:t>This principle</w:t>
+      </w:r>
+      <w:r>
+        <w:rPr>
+          <w:rFonts w:ascii="Times New Roman" w:eastAsia="Calibri" w:hAnsi="Times New Roman" w:cs="Times New Roman"/>
+          <w:sz w:val="24"/>
+          <w:szCs w:val="24"/>
+        </w:rPr>
+        <w:t xml:space="preserve"> of distributed authority</w:t>
+      </w:r>
+      <w:r>
+        <w:rPr>
+          <w:rFonts w:ascii="Times New Roman" w:eastAsia="Calibri" w:hAnsi="Times New Roman" w:cs="Times New Roman"/>
+          <w:sz w:val="24"/>
+          <w:szCs w:val="24"/>
+        </w:rPr>
+        <w:t xml:space="preserve"> provides an alternative perspective for </w:t>
+      </w:r>
+      <w:r>
+        <w:rPr>
+          <w:rFonts w:ascii="Times New Roman" w:eastAsia="Calibri" w:hAnsi="Times New Roman" w:cs="Times New Roman"/>
+          <w:sz w:val="24"/>
+          <w:szCs w:val="24"/>
+        </w:rPr>
+        <w:t xml:space="preserve">understanding and </w:t>
+      </w:r>
+      <w:r>
+        <w:rPr>
+          <w:rFonts w:ascii="Times New Roman" w:eastAsia="Calibri" w:hAnsi="Times New Roman" w:cs="Times New Roman"/>
+          <w:sz w:val="24"/>
+          <w:szCs w:val="24"/>
+        </w:rPr>
+        <w:t>coping with various dysfunctions of organization</w:t>
+      </w:r>
+      <w:r>
+        <w:rPr>
+          <w:rFonts w:ascii="Times New Roman" w:eastAsia="Calibri" w:hAnsi="Times New Roman" w:cs="Times New Roman"/>
+          <w:sz w:val="24"/>
+          <w:szCs w:val="24"/>
+        </w:rPr>
+        <w:t>s</w:t>
+      </w:r>
+      <w:r>
+        <w:rPr>
+          <w:rFonts w:ascii="Times New Roman" w:eastAsia="Calibri" w:hAnsi="Times New Roman" w:cs="Times New Roman"/>
+          <w:sz w:val="24"/>
+          <w:szCs w:val="24"/>
+        </w:rPr>
+        <w:t xml:space="preserve"> such as </w:t>
+      </w:r>
+      <w:r>
+        <w:rPr>
+          <w:rFonts w:ascii="Times New Roman" w:eastAsia="Calibri" w:hAnsi="Times New Roman" w:cs="Times New Roman"/>
+          <w:sz w:val="24"/>
+          <w:szCs w:val="24"/>
+        </w:rPr>
+        <w:t>the dehumanizing nature of modern organizational life</w:t>
+      </w:r>
+      <w:r>
+        <w:rPr>
+          <w:rFonts w:ascii="Times New Roman" w:eastAsia="Calibri" w:hAnsi="Times New Roman" w:cs="Times New Roman"/>
+          <w:sz w:val="24"/>
+          <w:szCs w:val="24"/>
+        </w:rPr>
+        <w:t xml:space="preserve">, </w:t>
+      </w:r>
+      <w:r>
+        <w:rPr>
+          <w:rFonts w:ascii="Times New Roman" w:eastAsia="Calibri" w:hAnsi="Times New Roman" w:cs="Times New Roman"/>
+          <w:sz w:val="24"/>
+          <w:szCs w:val="24"/>
+        </w:rPr>
+        <w:t>the paradox of rationality, the limitations of bounded rationality, inadequate or inappropriate response</w:t>
+      </w:r>
+      <w:r>
+        <w:rPr>
+          <w:rFonts w:ascii="Times New Roman" w:eastAsia="Calibri" w:hAnsi="Times New Roman" w:cs="Times New Roman"/>
+          <w:sz w:val="24"/>
+          <w:szCs w:val="24"/>
+        </w:rPr>
+        <w:t>s</w:t>
+      </w:r>
+      <w:r>
+        <w:rPr>
+          <w:rFonts w:ascii="Times New Roman" w:eastAsia="Calibri" w:hAnsi="Times New Roman" w:cs="Times New Roman"/>
+          <w:sz w:val="24"/>
+          <w:szCs w:val="24"/>
+        </w:rPr>
+        <w:t xml:space="preserve"> to environmental change, whistleblowing, and </w:t>
       </w:r>
       <w:r>
         <w:rPr>
@@ -4558,170 +5084,7 @@
           <w:szCs w:val="24"/>
         </w:rPr>
         <w:lastRenderedPageBreak/>
-        <w:t>organization</w:t>
-      </w:r>
-      <w:r>
-        <w:rPr>
-          <w:rFonts w:ascii="Times New Roman" w:eastAsia="Calibri" w:hAnsi="Times New Roman" w:cs="Times New Roman"/>
-          <w:sz w:val="24"/>
-          <w:szCs w:val="24"/>
-        </w:rPr>
-        <w:t>.  These insights give rise to the notion that</w:t>
-      </w:r>
-      <w:r>
-        <w:t xml:space="preserve"> </w:t>
-      </w:r>
-      <w:r>
-        <w:rPr>
-          <w:rFonts w:ascii="Times New Roman" w:eastAsia="Calibri" w:hAnsi="Times New Roman" w:cs="Times New Roman"/>
-          <w:sz w:val="24"/>
-          <w:szCs w:val="24"/>
-        </w:rPr>
-        <w:t xml:space="preserve">every member of an organization has a warrant to </w:t>
-      </w:r>
-      <w:r>
-        <w:rPr>
-          <w:rFonts w:ascii="Times New Roman" w:eastAsia="Calibri" w:hAnsi="Times New Roman" w:cs="Times New Roman"/>
-          <w:sz w:val="24"/>
-          <w:szCs w:val="24"/>
-        </w:rPr>
-        <w:t xml:space="preserve">influence </w:t>
-      </w:r>
-      <w:r>
-        <w:rPr>
-          <w:rFonts w:ascii="Times New Roman" w:eastAsia="Calibri" w:hAnsi="Times New Roman" w:cs="Times New Roman"/>
-          <w:sz w:val="24"/>
-          <w:szCs w:val="24"/>
-        </w:rPr>
-        <w:t>organizati</w:t>
-      </w:r>
-      <w:r>
-        <w:rPr>
-          <w:rFonts w:ascii="Times New Roman" w:eastAsia="Calibri" w:hAnsi="Times New Roman" w:cs="Times New Roman"/>
-          <w:sz w:val="24"/>
-          <w:szCs w:val="24"/>
-        </w:rPr>
-        <w:t>onal objectives and effectuate</w:t>
-      </w:r>
-      <w:r>
-        <w:rPr>
-          <w:rFonts w:ascii="Times New Roman" w:eastAsia="Calibri" w:hAnsi="Times New Roman" w:cs="Times New Roman"/>
-          <w:sz w:val="24"/>
-          <w:szCs w:val="24"/>
-        </w:rPr>
-        <w:t xml:space="preserve"> </w:t>
-      </w:r>
-      <w:r>
-        <w:rPr>
-          <w:rFonts w:ascii="Times New Roman" w:eastAsia="Calibri" w:hAnsi="Times New Roman" w:cs="Times New Roman"/>
-          <w:sz w:val="24"/>
-          <w:szCs w:val="24"/>
-        </w:rPr>
-        <w:t xml:space="preserve">organizational </w:t>
-      </w:r>
-      <w:r>
-        <w:rPr>
-          <w:rFonts w:ascii="Times New Roman" w:eastAsia="Calibri" w:hAnsi="Times New Roman" w:cs="Times New Roman"/>
-          <w:sz w:val="24"/>
-          <w:szCs w:val="24"/>
-        </w:rPr>
-        <w:t>change to achieve those objectives</w:t>
-      </w:r>
-      <w:r>
-        <w:rPr>
-          <w:rFonts w:ascii="Times New Roman" w:eastAsia="Calibri" w:hAnsi="Times New Roman" w:cs="Times New Roman"/>
-          <w:sz w:val="24"/>
-          <w:szCs w:val="24"/>
-        </w:rPr>
-        <w:t>.  This warrant</w:t>
-      </w:r>
-      <w:r>
-        <w:rPr>
-          <w:rFonts w:ascii="Times New Roman" w:eastAsia="Calibri" w:hAnsi="Times New Roman" w:cs="Times New Roman"/>
-          <w:sz w:val="24"/>
-          <w:szCs w:val="24"/>
-        </w:rPr>
-        <w:t xml:space="preserve"> is rooted in human agency and their very membership in the organization.  </w:t>
-      </w:r>
-      <w:r>
-        <w:rPr>
-          <w:rFonts w:ascii="Times New Roman" w:eastAsia="Calibri" w:hAnsi="Times New Roman" w:cs="Times New Roman"/>
-          <w:sz w:val="24"/>
-          <w:szCs w:val="24"/>
-        </w:rPr>
-        <w:t xml:space="preserve">This principle provides an alternative perspective for </w:t>
-      </w:r>
-      <w:r>
-        <w:rPr>
-          <w:rFonts w:ascii="Times New Roman" w:eastAsia="Calibri" w:hAnsi="Times New Roman" w:cs="Times New Roman"/>
-          <w:sz w:val="24"/>
-          <w:szCs w:val="24"/>
-        </w:rPr>
-        <w:t xml:space="preserve">understanding and </w:t>
-      </w:r>
-      <w:r>
-        <w:rPr>
-          <w:rFonts w:ascii="Times New Roman" w:eastAsia="Calibri" w:hAnsi="Times New Roman" w:cs="Times New Roman"/>
-          <w:sz w:val="24"/>
-          <w:szCs w:val="24"/>
-        </w:rPr>
-        <w:t>coping with various dysfunctions of organization</w:t>
-      </w:r>
-      <w:r>
-        <w:rPr>
-          <w:rFonts w:ascii="Times New Roman" w:eastAsia="Calibri" w:hAnsi="Times New Roman" w:cs="Times New Roman"/>
-          <w:sz w:val="24"/>
-          <w:szCs w:val="24"/>
-        </w:rPr>
-        <w:t>s</w:t>
-      </w:r>
-      <w:r>
-        <w:rPr>
-          <w:rFonts w:ascii="Times New Roman" w:eastAsia="Calibri" w:hAnsi="Times New Roman" w:cs="Times New Roman"/>
-          <w:sz w:val="24"/>
-          <w:szCs w:val="24"/>
-        </w:rPr>
-        <w:t xml:space="preserve"> such as </w:t>
-      </w:r>
-      <w:r>
-        <w:rPr>
-          <w:rFonts w:ascii="Times New Roman" w:eastAsia="Calibri" w:hAnsi="Times New Roman" w:cs="Times New Roman"/>
-          <w:sz w:val="24"/>
-          <w:szCs w:val="24"/>
-        </w:rPr>
-        <w:t>the dehumanizing nature of modern organizational life</w:t>
-      </w:r>
-      <w:r>
-        <w:rPr>
-          <w:rFonts w:ascii="Times New Roman" w:eastAsia="Calibri" w:hAnsi="Times New Roman" w:cs="Times New Roman"/>
-          <w:sz w:val="24"/>
-          <w:szCs w:val="24"/>
-        </w:rPr>
-        <w:t xml:space="preserve">, </w:t>
-      </w:r>
-      <w:r>
-        <w:rPr>
-          <w:rFonts w:ascii="Times New Roman" w:eastAsia="Calibri" w:hAnsi="Times New Roman" w:cs="Times New Roman"/>
-          <w:sz w:val="24"/>
-          <w:szCs w:val="24"/>
-        </w:rPr>
-        <w:t>the paradox of rationality, the limitations of bounded rationality, inadequate or inappropriate response</w:t>
-      </w:r>
-      <w:r>
-        <w:rPr>
-          <w:rFonts w:ascii="Times New Roman" w:eastAsia="Calibri" w:hAnsi="Times New Roman" w:cs="Times New Roman"/>
-          <w:sz w:val="24"/>
-          <w:szCs w:val="24"/>
-        </w:rPr>
-        <w:t>s</w:t>
-      </w:r>
-      <w:r>
-        <w:rPr>
-          <w:rFonts w:ascii="Times New Roman" w:eastAsia="Calibri" w:hAnsi="Times New Roman" w:cs="Times New Roman"/>
-          <w:sz w:val="24"/>
-          <w:szCs w:val="24"/>
-        </w:rPr>
-        <w:t xml:space="preserve"> to environmental change, whistleblowing, and resolving ethical dilemmas.  </w:t>
+        <w:t xml:space="preserve">resolving ethical dilemmas.  </w:t>
       </w:r>
       <w:r>
         <w:rPr>
@@ -6525,7 +6888,7 @@
 </file>
 
 <file path=customXml/itemProps1.xml><?xml version="1.0" encoding="utf-8"?>
-<ds:datastoreItem xmlns:ds="http://schemas.openxmlformats.org/officeDocument/2006/customXml" ds:itemID="{979A8205-7CA7-4034-A055-269519220122}">
+<ds:datastoreItem xmlns:ds="http://schemas.openxmlformats.org/officeDocument/2006/customXml" ds:itemID="{D969F138-5650-4ABD-9D51-65512FCADBB9}">
   <ds:schemaRefs>
     <ds:schemaRef ds:uri="http://schemas.openxmlformats.org/officeDocument/2006/bibliography"/>
   </ds:schemaRefs>

</xml_diff>

<commit_message>
Added citations about question based agendas to FinalPaper_v01
</commit_message>
<xml_diff>
--- a/FinalPaper/POLS6320_2020_Spring_Townes_FinalPaper_v01.docx
+++ b/FinalPaper/POLS6320_2020_Spring_Townes_FinalPaper_v01.docx
@@ -1765,7 +1765,39 @@
           <w:sz w:val="24"/>
           <w:szCs w:val="24"/>
         </w:rPr>
-        <w:t xml:space="preserve">  My previous belief was that only high level fiduciary leaders have the responsibility and authority to effectuate change.  This perception was reinforced by the hierarchical structure of most organizations.  Moving up in the organization</w:t>
+        <w:t xml:space="preserve">  My previous belief was that only high level</w:t>
+      </w:r>
+      <w:r>
+        <w:rPr>
+          <w:rFonts w:ascii="Times New Roman" w:eastAsia="Calibri" w:hAnsi="Times New Roman" w:cs="Times New Roman"/>
+          <w:sz w:val="24"/>
+          <w:szCs w:val="24"/>
+        </w:rPr>
+        <w:t xml:space="preserve"> elected and appointed</w:t>
+      </w:r>
+      <w:r>
+        <w:rPr>
+          <w:rFonts w:ascii="Times New Roman" w:eastAsia="Calibri" w:hAnsi="Times New Roman" w:cs="Times New Roman"/>
+          <w:sz w:val="24"/>
+          <w:szCs w:val="24"/>
+        </w:rPr>
+        <w:t xml:space="preserve"> fiduciary leaders have the authority</w:t>
+      </w:r>
+      <w:r>
+        <w:rPr>
+          <w:rFonts w:ascii="Times New Roman" w:eastAsia="Calibri" w:hAnsi="Times New Roman" w:cs="Times New Roman"/>
+          <w:sz w:val="24"/>
+          <w:szCs w:val="24"/>
+        </w:rPr>
+        <w:t xml:space="preserve"> and right</w:t>
+      </w:r>
+      <w:r>
+        <w:rPr>
+          <w:rFonts w:ascii="Times New Roman" w:eastAsia="Calibri" w:hAnsi="Times New Roman" w:cs="Times New Roman"/>
+          <w:sz w:val="24"/>
+          <w:szCs w:val="24"/>
+        </w:rPr>
+        <w:t xml:space="preserve"> to effectuate change.  This perception was reinforced by the hierarchical structure of most organizations.  Moving up in the organization</w:t>
       </w:r>
       <w:r>
         <w:rPr>
@@ -2219,7 +2251,23 @@
           <w:szCs w:val="24"/>
         </w:rPr>
         <w:lastRenderedPageBreak/>
-        <w:t>changed for the better by means other than official action sanctioned by its fiduciary leaders and implemented within the boundaries of the organization</w:t>
+        <w:t xml:space="preserve">changed for the better by means other than official action sanctioned by its </w:t>
+      </w:r>
+      <w:r>
+        <w:rPr>
+          <w:rFonts w:ascii="Times New Roman" w:eastAsia="Calibri" w:hAnsi="Times New Roman" w:cs="Times New Roman"/>
+          <w:sz w:val="24"/>
+          <w:szCs w:val="24"/>
+        </w:rPr>
+        <w:t xml:space="preserve">elected and appointed </w:t>
+      </w:r>
+      <w:r>
+        <w:rPr>
+          <w:rFonts w:ascii="Times New Roman" w:eastAsia="Calibri" w:hAnsi="Times New Roman" w:cs="Times New Roman"/>
+          <w:sz w:val="24"/>
+          <w:szCs w:val="24"/>
+        </w:rPr>
+        <w:t>fiduciary leaders and implemented within the boundaries of the organization</w:t>
       </w:r>
       <w:r>
         <w:rPr>
@@ -2267,7 +2315,23 @@
           <w:sz w:val="24"/>
           <w:szCs w:val="24"/>
         </w:rPr>
-        <w:t xml:space="preserve">These four insights into organization dynamics provided the foundation for an alternative perspective about effectuating organizational change.  I argue that setting organizational objectives and effectuating change to achieve those objectives are not the exclusive right and privilege of an organization’s fiduciary leaders.  Instead, every member of an organization has a warrant to do so that is rooted in </w:t>
+        <w:t xml:space="preserve">These four insights into organization dynamics provided the foundation for an alternative perspective about effectuating organizational change.  I argue that setting organizational objectives and effectuating change to achieve those objectives are not the exclusive right and privilege of an organization’s </w:t>
+      </w:r>
+      <w:r>
+        <w:rPr>
+          <w:rFonts w:ascii="Times New Roman" w:eastAsia="Calibri" w:hAnsi="Times New Roman" w:cs="Times New Roman"/>
+          <w:sz w:val="24"/>
+          <w:szCs w:val="24"/>
+        </w:rPr>
+        <w:t xml:space="preserve">high level elected and appointed </w:t>
+      </w:r>
+      <w:r>
+        <w:rPr>
+          <w:rFonts w:ascii="Times New Roman" w:eastAsia="Calibri" w:hAnsi="Times New Roman" w:cs="Times New Roman"/>
+          <w:sz w:val="24"/>
+          <w:szCs w:val="24"/>
+        </w:rPr>
+        <w:t xml:space="preserve">fiduciary leaders.  Instead, every member of an organization has a warrant to do so that is rooted in </w:t>
       </w:r>
       <w:r>
         <w:rPr>
@@ -4504,15 +4568,7 @@
           <w:sz w:val="24"/>
           <w:szCs w:val="24"/>
         </w:rPr>
-        <w:t>often through</w:t>
-      </w:r>
-      <w:r>
-        <w:rPr>
-          <w:rFonts w:ascii="Times New Roman" w:eastAsia="Calibri" w:hAnsi="Times New Roman" w:cs="Times New Roman"/>
-          <w:sz w:val="24"/>
-          <w:szCs w:val="24"/>
-        </w:rPr>
-        <w:t xml:space="preserve"> reframing points of conflict</w:t>
+        <w:t>often through reframing points of conflict</w:t>
       </w:r>
       <w:r>
         <w:rPr>
@@ -4596,7 +4652,39 @@
           <w:sz w:val="24"/>
           <w:szCs w:val="24"/>
         </w:rPr>
-        <w:t>Finally, I intend to apply the principles I’ve outlined to my status as a manager within an organization by practicing three specific behaviors.  First, I will reject the notion that managers must do all the thinking for the group.</w:t>
+        <w:t xml:space="preserve">Finally, I intend to apply the principles I’ve outlined to my status as a manager </w:t>
+      </w:r>
+      <w:r>
+        <w:rPr>
+          <w:rFonts w:ascii="Times New Roman" w:eastAsia="Calibri" w:hAnsi="Times New Roman" w:cs="Times New Roman"/>
+          <w:sz w:val="24"/>
+          <w:szCs w:val="24"/>
+        </w:rPr>
+        <w:t>to create conditions in which organization members can exercise their right to effectuate change within the</w:t>
+      </w:r>
+      <w:r>
+        <w:rPr>
+          <w:rFonts w:ascii="Times New Roman" w:eastAsia="Calibri" w:hAnsi="Times New Roman" w:cs="Times New Roman"/>
+          <w:sz w:val="24"/>
+          <w:szCs w:val="24"/>
+        </w:rPr>
+        <w:t xml:space="preserve"> organization </w:t>
+      </w:r>
+      <w:r>
+        <w:rPr>
+          <w:rFonts w:ascii="Times New Roman" w:eastAsia="Calibri" w:hAnsi="Times New Roman" w:cs="Times New Roman"/>
+          <w:sz w:val="24"/>
+          <w:szCs w:val="24"/>
+        </w:rPr>
+        <w:t xml:space="preserve">if they so choose.  I believe I can achieve this </w:t>
+      </w:r>
+      <w:r>
+        <w:rPr>
+          <w:rFonts w:ascii="Times New Roman" w:eastAsia="Calibri" w:hAnsi="Times New Roman" w:cs="Times New Roman"/>
+          <w:sz w:val="24"/>
+          <w:szCs w:val="24"/>
+        </w:rPr>
+        <w:t>by practicing three specific behaviors.  First, I will reject the notion that managers must do all the thinking for the group.</w:t>
       </w:r>
       <w:r>
         <w:rPr>
@@ -4612,15 +4700,73 @@
           <w:sz w:val="24"/>
           <w:szCs w:val="24"/>
         </w:rPr>
-        <w:t xml:space="preserve">using question based agendas for meetings and </w:t>
-      </w:r>
-      <w:r>
-        <w:rPr>
-          <w:rFonts w:ascii="Times New Roman" w:eastAsia="Calibri" w:hAnsi="Times New Roman" w:cs="Times New Roman"/>
-          <w:sz w:val="24"/>
-          <w:szCs w:val="24"/>
-        </w:rPr>
-        <w:t xml:space="preserve">incorporating </w:t>
+        <w:t>using question based agendas for meetings</w:t>
+      </w:r>
+      <w:r>
+        <w:rPr>
+          <w:rFonts w:ascii="Times New Roman" w:eastAsia="Calibri" w:hAnsi="Times New Roman" w:cs="Times New Roman"/>
+          <w:sz w:val="24"/>
+          <w:szCs w:val="24"/>
+        </w:rPr>
+        <w:t xml:space="preserve">.  Question based agendas present agenda items as a set of questions to be answered rather than simply a laundry list of topics (Schwarz, 2015; </w:t>
+      </w:r>
+      <w:proofErr w:type="spellStart"/>
+      <w:r>
+        <w:rPr>
+          <w:rFonts w:ascii="Times New Roman" w:eastAsia="Calibri" w:hAnsi="Times New Roman" w:cs="Times New Roman"/>
+          <w:sz w:val="24"/>
+          <w:szCs w:val="24"/>
+        </w:rPr>
+        <w:t>Rogelberg</w:t>
+      </w:r>
+      <w:proofErr w:type="spellEnd"/>
+      <w:r>
+        <w:rPr>
+          <w:rFonts w:ascii="Times New Roman" w:eastAsia="Calibri" w:hAnsi="Times New Roman" w:cs="Times New Roman"/>
+          <w:sz w:val="24"/>
+          <w:szCs w:val="24"/>
+        </w:rPr>
+        <w:t>, 2020).</w:t>
+      </w:r>
+      <w:r>
+        <w:rPr>
+          <w:rFonts w:ascii="Times New Roman" w:eastAsia="Calibri" w:hAnsi="Times New Roman" w:cs="Times New Roman"/>
+          <w:sz w:val="24"/>
+          <w:szCs w:val="24"/>
+        </w:rPr>
+        <w:t xml:space="preserve">  Within these agendas I will</w:t>
+      </w:r>
+      <w:r>
+        <w:rPr>
+          <w:rFonts w:ascii="Times New Roman" w:eastAsia="Calibri" w:hAnsi="Times New Roman" w:cs="Times New Roman"/>
+          <w:sz w:val="24"/>
+          <w:szCs w:val="24"/>
+        </w:rPr>
+        <w:t xml:space="preserve"> </w:t>
+      </w:r>
+      <w:r>
+        <w:rPr>
+          <w:rFonts w:ascii="Times New Roman" w:eastAsia="Calibri" w:hAnsi="Times New Roman" w:cs="Times New Roman"/>
+          <w:sz w:val="24"/>
+          <w:szCs w:val="24"/>
+        </w:rPr>
+        <w:t>incorporat</w:t>
+      </w:r>
+      <w:r>
+        <w:rPr>
+          <w:rFonts w:ascii="Times New Roman" w:eastAsia="Calibri" w:hAnsi="Times New Roman" w:cs="Times New Roman"/>
+          <w:sz w:val="24"/>
+          <w:szCs w:val="24"/>
+        </w:rPr>
+        <w:t>e</w:t>
+      </w:r>
+      <w:r>
+        <w:rPr>
+          <w:rFonts w:ascii="Times New Roman" w:eastAsia="Calibri" w:hAnsi="Times New Roman" w:cs="Times New Roman"/>
+          <w:sz w:val="24"/>
+          <w:szCs w:val="24"/>
+        </w:rPr>
+        <w:t xml:space="preserve"> </w:t>
       </w:r>
       <w:r>
         <w:rPr>
@@ -4636,7 +4782,23 @@
           <w:sz w:val="24"/>
           <w:szCs w:val="24"/>
         </w:rPr>
-        <w:t xml:space="preserve"> in meeting agendas that explicitly elicit input from subordinates in organizational hierarchy.</w:t>
+        <w:t xml:space="preserve"> that explicitly elicit input from subordinates in </w:t>
+      </w:r>
+      <w:r>
+        <w:rPr>
+          <w:rFonts w:ascii="Times New Roman" w:eastAsia="Calibri" w:hAnsi="Times New Roman" w:cs="Times New Roman"/>
+          <w:sz w:val="24"/>
+          <w:szCs w:val="24"/>
+        </w:rPr>
+        <w:t xml:space="preserve">the </w:t>
+      </w:r>
+      <w:r>
+        <w:rPr>
+          <w:rFonts w:ascii="Times New Roman" w:eastAsia="Calibri" w:hAnsi="Times New Roman" w:cs="Times New Roman"/>
+          <w:sz w:val="24"/>
+          <w:szCs w:val="24"/>
+        </w:rPr>
+        <w:t>organizational hierarchy.</w:t>
       </w:r>
       <w:r>
         <w:rPr>
@@ -4732,7 +4894,16 @@
           <w:sz w:val="24"/>
           <w:szCs w:val="24"/>
         </w:rPr>
-        <w:t xml:space="preserve">Lastly, I will strive to create an environment where subordinates have options to express opinions and concerns about the activities of the organization without feeling the need to employ guerilla methods.  I believe </w:t>
+        <w:t xml:space="preserve">Lastly, I will strive to create an environment where subordinates have options to express opinions and concerns about the activities of the organization without feeling the need to employ </w:t>
+      </w:r>
+      <w:r>
+        <w:rPr>
+          <w:rFonts w:ascii="Times New Roman" w:eastAsia="Calibri" w:hAnsi="Times New Roman" w:cs="Times New Roman"/>
+          <w:sz w:val="24"/>
+          <w:szCs w:val="24"/>
+        </w:rPr>
+        <w:lastRenderedPageBreak/>
+        <w:t xml:space="preserve">guerilla methods.  I believe </w:t>
       </w:r>
       <w:r>
         <w:rPr>
@@ -4764,16 +4935,23 @@
           <w:sz w:val="24"/>
           <w:szCs w:val="24"/>
         </w:rPr>
-        <w:t xml:space="preserve">This includes providing channels that subordinates in the organizational hierarchy can use to provide </w:t>
-      </w:r>
-      <w:r>
-        <w:rPr>
-          <w:rFonts w:ascii="Times New Roman" w:eastAsia="Calibri" w:hAnsi="Times New Roman" w:cs="Times New Roman"/>
-          <w:sz w:val="24"/>
-          <w:szCs w:val="24"/>
-        </w:rPr>
-        <w:lastRenderedPageBreak/>
-        <w:t>information and opinions anonymously.  I also plan to share this anonymous feedback with my groups and incorporate it into deliberations and decision-making to demonstrate a genuine desire to act with the best information and hopefully alleviate any concerns that individuals might have about offering unpleasant feedback.  Additionally, I will try to adopt the suggestions of subordinates whenever possible, even when those suggestions are different than an approach that I might prefer</w:t>
+        <w:t>This includes providing channels that subordinates in the organizational hierarchy can use to provide information and opinions anonymously.  I also plan to share</w:t>
+      </w:r>
+      <w:r>
+        <w:rPr>
+          <w:rFonts w:ascii="Times New Roman" w:eastAsia="Calibri" w:hAnsi="Times New Roman" w:cs="Times New Roman"/>
+          <w:sz w:val="24"/>
+          <w:szCs w:val="24"/>
+        </w:rPr>
+        <w:t xml:space="preserve"> this anonymous feedback with the members of the</w:t>
+      </w:r>
+      <w:r>
+        <w:rPr>
+          <w:rFonts w:ascii="Times New Roman" w:eastAsia="Calibri" w:hAnsi="Times New Roman" w:cs="Times New Roman"/>
+          <w:sz w:val="24"/>
+          <w:szCs w:val="24"/>
+        </w:rPr>
+        <w:t xml:space="preserve"> group and incorporate it into deliberations and decision-making to demonstrate a genuine desire to act with the best information and hopefully alleviate any concerns that individuals might have about offering unpleasant feedback.  Additionally, I will try to adopt the suggestions of subordinates whenever possible, even when those suggestions are different than an approach that I might prefer</w:t>
       </w:r>
       <w:r>
         <w:rPr>
@@ -4987,6 +5165,7 @@
           <w:sz w:val="24"/>
           <w:szCs w:val="24"/>
         </w:rPr>
+        <w:lastRenderedPageBreak/>
         <w:t>This principle</w:t>
       </w:r>
       <w:r>
@@ -5075,16 +5254,7 @@
           <w:sz w:val="24"/>
           <w:szCs w:val="24"/>
         </w:rPr>
-        <w:t xml:space="preserve"> to environmental change, whistleblowing, and </w:t>
-      </w:r>
-      <w:r>
-        <w:rPr>
-          <w:rFonts w:ascii="Times New Roman" w:eastAsia="Calibri" w:hAnsi="Times New Roman" w:cs="Times New Roman"/>
-          <w:sz w:val="24"/>
-          <w:szCs w:val="24"/>
-        </w:rPr>
-        <w:lastRenderedPageBreak/>
-        <w:t xml:space="preserve">resolving ethical dilemmas.  </w:t>
+        <w:t xml:space="preserve"> to environmental change, whistleblowing, and resolving ethical dilemmas.  </w:t>
       </w:r>
       <w:r>
         <w:rPr>
@@ -5544,95 +5714,106 @@
       <w:r>
         <w:rPr>
           <w:rFonts w:ascii="Times New Roman" w:eastAsia="Calibri" w:hAnsi="Times New Roman" w:cs="Times New Roman"/>
-          <w:iCs/>
-          <w:sz w:val="24"/>
-          <w:szCs w:val="24"/>
-        </w:rPr>
-        <w:t>Herzberg, F.,</w:t>
-      </w:r>
-      <w:r>
-        <w:rPr>
-          <w:rFonts w:ascii="Times New Roman" w:eastAsia="Calibri" w:hAnsi="Times New Roman" w:cs="Times New Roman"/>
-          <w:iCs/>
+          <w:sz w:val="24"/>
+          <w:szCs w:val="24"/>
+        </w:rPr>
+        <w:t xml:space="preserve">Hunt, S. (2011). Organizations. In G. </w:t>
+      </w:r>
+      <w:proofErr w:type="spellStart"/>
+      <w:r>
+        <w:rPr>
+          <w:rFonts w:ascii="Times New Roman" w:eastAsia="Calibri" w:hAnsi="Times New Roman" w:cs="Times New Roman"/>
+          <w:sz w:val="24"/>
+          <w:szCs w:val="24"/>
+        </w:rPr>
+        <w:t>Ritzer</w:t>
+      </w:r>
+      <w:proofErr w:type="spellEnd"/>
+      <w:r>
+        <w:rPr>
+          <w:rFonts w:ascii="Times New Roman" w:eastAsia="Calibri" w:hAnsi="Times New Roman" w:cs="Times New Roman"/>
+          <w:sz w:val="24"/>
+          <w:szCs w:val="24"/>
+        </w:rPr>
+        <w:t xml:space="preserve"> &amp; J. M. Ryan</w:t>
+      </w:r>
+      <w:r>
+        <w:rPr>
+          <w:rFonts w:ascii="Times New Roman" w:eastAsia="Calibri" w:hAnsi="Times New Roman" w:cs="Times New Roman"/>
+          <w:sz w:val="24"/>
+          <w:szCs w:val="24"/>
+        </w:rPr>
+        <w:t xml:space="preserve"> (Eds.)</w:t>
+      </w:r>
+      <w:r>
+        <w:rPr>
+          <w:rFonts w:ascii="Times New Roman" w:eastAsia="Calibri" w:hAnsi="Times New Roman" w:cs="Times New Roman"/>
+          <w:sz w:val="24"/>
+          <w:szCs w:val="24"/>
+        </w:rPr>
+        <w:t xml:space="preserve">, </w:t>
+      </w:r>
+      <w:r>
+        <w:rPr>
+          <w:rFonts w:ascii="Times New Roman" w:eastAsia="Calibri" w:hAnsi="Times New Roman" w:cs="Times New Roman"/>
+          <w:i/>
+          <w:sz w:val="24"/>
+          <w:szCs w:val="24"/>
+        </w:rPr>
+        <w:t xml:space="preserve">The </w:t>
+      </w:r>
+      <w:r>
+        <w:rPr>
+          <w:rFonts w:ascii="Times New Roman" w:eastAsia="Calibri" w:hAnsi="Times New Roman" w:cs="Times New Roman"/>
+          <w:i/>
+          <w:sz w:val="24"/>
+          <w:szCs w:val="24"/>
+        </w:rPr>
+        <w:t>concise e</w:t>
+      </w:r>
+      <w:r>
+        <w:rPr>
+          <w:rFonts w:ascii="Times New Roman" w:eastAsia="Calibri" w:hAnsi="Times New Roman" w:cs="Times New Roman"/>
+          <w:i/>
+          <w:sz w:val="24"/>
+          <w:szCs w:val="24"/>
+        </w:rPr>
+        <w:t>ncyclopedi</w:t>
+      </w:r>
+      <w:r>
+        <w:rPr>
+          <w:rFonts w:ascii="Times New Roman" w:eastAsia="Calibri" w:hAnsi="Times New Roman" w:cs="Times New Roman"/>
+          <w:i/>
+          <w:sz w:val="24"/>
+          <w:szCs w:val="24"/>
+        </w:rPr>
+        <w:t>a of s</w:t>
+      </w:r>
+      <w:r>
+        <w:rPr>
+          <w:rFonts w:ascii="Times New Roman" w:eastAsia="Calibri" w:hAnsi="Times New Roman" w:cs="Times New Roman"/>
+          <w:i/>
+          <w:sz w:val="24"/>
+          <w:szCs w:val="24"/>
+        </w:rPr>
+        <w:t>ociology</w:t>
+      </w:r>
+      <w:r>
+        <w:rPr>
+          <w:rFonts w:ascii="Times New Roman" w:eastAsia="Calibri" w:hAnsi="Times New Roman" w:cs="Times New Roman"/>
+          <w:i/>
           <w:sz w:val="24"/>
           <w:szCs w:val="24"/>
         </w:rPr>
         <w:t xml:space="preserve"> </w:t>
       </w:r>
-      <w:proofErr w:type="spellStart"/>
-      <w:r>
-        <w:rPr>
-          <w:rFonts w:ascii="Times New Roman" w:eastAsia="Calibri" w:hAnsi="Times New Roman" w:cs="Times New Roman"/>
-          <w:iCs/>
-          <w:sz w:val="24"/>
-          <w:szCs w:val="24"/>
-        </w:rPr>
-        <w:t>Mausner</w:t>
-      </w:r>
-      <w:proofErr w:type="spellEnd"/>
-      <w:r>
-        <w:rPr>
-          <w:rFonts w:ascii="Times New Roman" w:eastAsia="Calibri" w:hAnsi="Times New Roman" w:cs="Times New Roman"/>
-          <w:iCs/>
-          <w:sz w:val="24"/>
-          <w:szCs w:val="24"/>
-        </w:rPr>
-        <w:t>, B</w:t>
-      </w:r>
-      <w:r>
-        <w:rPr>
-          <w:rFonts w:ascii="Times New Roman" w:eastAsia="Calibri" w:hAnsi="Times New Roman" w:cs="Times New Roman"/>
-          <w:iCs/>
-          <w:sz w:val="24"/>
-          <w:szCs w:val="24"/>
-        </w:rPr>
-        <w:t>.,</w:t>
-      </w:r>
-      <w:r>
-        <w:rPr>
-          <w:rFonts w:ascii="Times New Roman" w:eastAsia="Calibri" w:hAnsi="Times New Roman" w:cs="Times New Roman"/>
-          <w:iCs/>
-          <w:sz w:val="24"/>
-          <w:szCs w:val="24"/>
-        </w:rPr>
-        <w:t xml:space="preserve"> </w:t>
-      </w:r>
-      <w:r>
-        <w:rPr>
-          <w:rFonts w:ascii="Times New Roman" w:eastAsia="Calibri" w:hAnsi="Times New Roman" w:cs="Times New Roman"/>
-          <w:iCs/>
-          <w:sz w:val="24"/>
-          <w:szCs w:val="24"/>
-        </w:rPr>
-        <w:t xml:space="preserve">&amp; </w:t>
-      </w:r>
-      <w:r>
-        <w:rPr>
-          <w:rFonts w:ascii="Times New Roman" w:eastAsia="Calibri" w:hAnsi="Times New Roman" w:cs="Times New Roman"/>
-          <w:iCs/>
-          <w:sz w:val="24"/>
-          <w:szCs w:val="24"/>
-        </w:rPr>
-        <w:t>Snyderman, B. (1959).</w:t>
-      </w:r>
-      <w:r>
-        <w:rPr>
-          <w:rFonts w:ascii="Times New Roman" w:eastAsia="Calibri" w:hAnsi="Times New Roman" w:cs="Times New Roman"/>
-          <w:i/>
-          <w:iCs/>
-          <w:sz w:val="24"/>
-          <w:szCs w:val="24"/>
-        </w:rPr>
-        <w:t xml:space="preserve"> The Motivation to Work (2nd ed.).</w:t>
-      </w:r>
-      <w:r>
-        <w:rPr>
-          <w:rFonts w:ascii="Times New Roman" w:eastAsia="Calibri" w:hAnsi="Times New Roman" w:cs="Times New Roman"/>
-          <w:iCs/>
-          <w:sz w:val="24"/>
-          <w:szCs w:val="24"/>
-        </w:rPr>
-        <w:t xml:space="preserve"> New York: John Wiley.</w:t>
+      <w:r>
+        <w:rPr>
+          <w:rFonts w:ascii="Times New Roman" w:eastAsia="Calibri" w:hAnsi="Times New Roman" w:cs="Times New Roman"/>
+          <w:sz w:val="24"/>
+          <w:szCs w:val="24"/>
+        </w:rPr>
+        <w:t>(pp. 430-431). Wiley Blackwell.</w:t>
       </w:r>
     </w:p>
     <w:p>
@@ -5651,41 +5832,7 @@
           <w:sz w:val="24"/>
           <w:szCs w:val="24"/>
         </w:rPr>
-        <w:t xml:space="preserve">Hunt, S. (2011). Organizations. In G. </w:t>
-      </w:r>
-      <w:proofErr w:type="spellStart"/>
-      <w:r>
-        <w:rPr>
-          <w:rFonts w:ascii="Times New Roman" w:eastAsia="Calibri" w:hAnsi="Times New Roman" w:cs="Times New Roman"/>
-          <w:sz w:val="24"/>
-          <w:szCs w:val="24"/>
-        </w:rPr>
-        <w:t>Ritzer</w:t>
-      </w:r>
-      <w:proofErr w:type="spellEnd"/>
-      <w:r>
-        <w:rPr>
-          <w:rFonts w:ascii="Times New Roman" w:eastAsia="Calibri" w:hAnsi="Times New Roman" w:cs="Times New Roman"/>
-          <w:sz w:val="24"/>
-          <w:szCs w:val="24"/>
-        </w:rPr>
-        <w:t xml:space="preserve"> &amp; J. M. Ryan</w:t>
-      </w:r>
-      <w:r>
-        <w:rPr>
-          <w:rFonts w:ascii="Times New Roman" w:eastAsia="Calibri" w:hAnsi="Times New Roman" w:cs="Times New Roman"/>
-          <w:sz w:val="24"/>
-          <w:szCs w:val="24"/>
-        </w:rPr>
-        <w:t xml:space="preserve"> (Eds.)</w:t>
-      </w:r>
-      <w:r>
-        <w:rPr>
-          <w:rFonts w:ascii="Times New Roman" w:eastAsia="Calibri" w:hAnsi="Times New Roman" w:cs="Times New Roman"/>
-          <w:sz w:val="24"/>
-          <w:szCs w:val="24"/>
-        </w:rPr>
-        <w:t xml:space="preserve">, </w:t>
+        <w:t xml:space="preserve">Miller, H. T., &amp; Fox, C. J. (2019). </w:t>
       </w:r>
       <w:r>
         <w:rPr>
@@ -5694,60 +5841,15 @@
           <w:sz w:val="24"/>
           <w:szCs w:val="24"/>
         </w:rPr>
-        <w:t xml:space="preserve">The </w:t>
-      </w:r>
-      <w:r>
-        <w:rPr>
-          <w:rFonts w:ascii="Times New Roman" w:eastAsia="Calibri" w:hAnsi="Times New Roman" w:cs="Times New Roman"/>
-          <w:i/>
-          <w:sz w:val="24"/>
-          <w:szCs w:val="24"/>
-        </w:rPr>
-        <w:t>concise e</w:t>
-      </w:r>
-      <w:r>
-        <w:rPr>
-          <w:rFonts w:ascii="Times New Roman" w:eastAsia="Calibri" w:hAnsi="Times New Roman" w:cs="Times New Roman"/>
-          <w:i/>
-          <w:sz w:val="24"/>
-          <w:szCs w:val="24"/>
-        </w:rPr>
-        <w:t>ncyclopedi</w:t>
-      </w:r>
-      <w:r>
-        <w:rPr>
-          <w:rFonts w:ascii="Times New Roman" w:eastAsia="Calibri" w:hAnsi="Times New Roman" w:cs="Times New Roman"/>
-          <w:i/>
-          <w:sz w:val="24"/>
-          <w:szCs w:val="24"/>
-        </w:rPr>
-        <w:t>a of s</w:t>
-      </w:r>
-      <w:r>
-        <w:rPr>
-          <w:rFonts w:ascii="Times New Roman" w:eastAsia="Calibri" w:hAnsi="Times New Roman" w:cs="Times New Roman"/>
-          <w:i/>
-          <w:sz w:val="24"/>
-          <w:szCs w:val="24"/>
-        </w:rPr>
-        <w:t>ociology</w:t>
-      </w:r>
-      <w:r>
-        <w:rPr>
-          <w:rFonts w:ascii="Times New Roman" w:eastAsia="Calibri" w:hAnsi="Times New Roman" w:cs="Times New Roman"/>
-          <w:i/>
-          <w:sz w:val="24"/>
-          <w:szCs w:val="24"/>
-        </w:rPr>
-        <w:t xml:space="preserve"> </w:t>
-      </w:r>
-      <w:r>
-        <w:rPr>
-          <w:rFonts w:ascii="Times New Roman" w:eastAsia="Calibri" w:hAnsi="Times New Roman" w:cs="Times New Roman"/>
-          <w:sz w:val="24"/>
-          <w:szCs w:val="24"/>
-        </w:rPr>
-        <w:t>(pp. 430-431). Wiley Blackwell.</w:t>
+        <w:t>Postmodern public administration: Toward discourse</w:t>
+      </w:r>
+      <w:r>
+        <w:rPr>
+          <w:rFonts w:ascii="Times New Roman" w:eastAsia="Calibri" w:hAnsi="Times New Roman" w:cs="Times New Roman"/>
+          <w:sz w:val="24"/>
+          <w:szCs w:val="24"/>
+        </w:rPr>
+        <w:t xml:space="preserve">. New York, NY: Routledge. </w:t>
       </w:r>
     </w:p>
     <w:p>
@@ -5766,23 +5868,7 @@
           <w:sz w:val="24"/>
           <w:szCs w:val="24"/>
         </w:rPr>
-        <w:t xml:space="preserve">Maslow, A. H. (1943). </w:t>
-      </w:r>
-      <w:r>
-        <w:rPr>
-          <w:rFonts w:ascii="Times New Roman" w:eastAsia="Calibri" w:hAnsi="Times New Roman" w:cs="Times New Roman"/>
-          <w:sz w:val="24"/>
-          <w:szCs w:val="24"/>
-        </w:rPr>
-        <w:t>A theory of human motivation</w:t>
-      </w:r>
-      <w:r>
-        <w:rPr>
-          <w:rFonts w:ascii="Times New Roman" w:eastAsia="Calibri" w:hAnsi="Times New Roman" w:cs="Times New Roman"/>
-          <w:sz w:val="24"/>
-          <w:szCs w:val="24"/>
-        </w:rPr>
-        <w:t xml:space="preserve">. </w:t>
+        <w:t xml:space="preserve">O’Leary, R. (2020). </w:t>
       </w:r>
       <w:r>
         <w:rPr>
@@ -5791,23 +5877,15 @@
           <w:sz w:val="24"/>
           <w:szCs w:val="24"/>
         </w:rPr>
-        <w:t>Psychological Review, 50(4)</w:t>
-      </w:r>
-      <w:r>
-        <w:rPr>
-          <w:rFonts w:ascii="Times New Roman" w:eastAsia="Calibri" w:hAnsi="Times New Roman" w:cs="Times New Roman"/>
-          <w:sz w:val="24"/>
-          <w:szCs w:val="24"/>
-        </w:rPr>
-        <w:t>,</w:t>
-      </w:r>
-      <w:r>
-        <w:rPr>
-          <w:rFonts w:ascii="Times New Roman" w:eastAsia="Calibri" w:hAnsi="Times New Roman" w:cs="Times New Roman"/>
-          <w:sz w:val="24"/>
-          <w:szCs w:val="24"/>
-        </w:rPr>
-        <w:t xml:space="preserve"> 370–96. doi:10.1037/h0054346</w:t>
+        <w:t>The ethics of dissent: Managing guerrilla government</w:t>
+      </w:r>
+      <w:r>
+        <w:rPr>
+          <w:rFonts w:ascii="Times New Roman" w:eastAsia="Calibri" w:hAnsi="Times New Roman" w:cs="Times New Roman"/>
+          <w:sz w:val="24"/>
+          <w:szCs w:val="24"/>
+        </w:rPr>
+        <w:t xml:space="preserve"> (3rd ed.). Thousand Oaks, CA: CQ Press.</w:t>
       </w:r>
     </w:p>
     <w:p>
@@ -5820,6 +5898,7 @@
           <w:szCs w:val="24"/>
         </w:rPr>
       </w:pPr>
+      <w:proofErr w:type="spellStart"/>
       <w:r>
         <w:rPr>
           <w:rFonts w:ascii="Times New Roman" w:eastAsia="Calibri" w:hAnsi="Times New Roman" w:cs="Times New Roman"/>
@@ -5827,24 +5906,24 @@
           <w:szCs w:val="24"/>
         </w:rPr>
         <w:lastRenderedPageBreak/>
-        <w:t xml:space="preserve">Miller, H. T., &amp; Fox, C. J. (2019). </w:t>
-      </w:r>
-      <w:r>
-        <w:rPr>
-          <w:rFonts w:ascii="Times New Roman" w:eastAsia="Calibri" w:hAnsi="Times New Roman" w:cs="Times New Roman"/>
-          <w:i/>
-          <w:sz w:val="24"/>
-          <w:szCs w:val="24"/>
-        </w:rPr>
-        <w:t>Postmodern public administration: Toward discourse</w:t>
-      </w:r>
-      <w:r>
-        <w:rPr>
-          <w:rFonts w:ascii="Times New Roman" w:eastAsia="Calibri" w:hAnsi="Times New Roman" w:cs="Times New Roman"/>
-          <w:sz w:val="24"/>
-          <w:szCs w:val="24"/>
-        </w:rPr>
-        <w:t xml:space="preserve">. New York, NY: Routledge. </w:t>
+        <w:t>Rogelberg</w:t>
+      </w:r>
+      <w:proofErr w:type="spellEnd"/>
+      <w:r>
+        <w:rPr>
+          <w:rFonts w:ascii="Times New Roman" w:eastAsia="Calibri" w:hAnsi="Times New Roman" w:cs="Times New Roman"/>
+          <w:sz w:val="24"/>
+          <w:szCs w:val="24"/>
+        </w:rPr>
+        <w:t xml:space="preserve">, S. G. (2020). How to create the perfect meeting agenda. Harvard Business Review. Retrieved from </w:t>
+      </w:r>
+      <w:r>
+        <w:rPr>
+          <w:rFonts w:ascii="Times New Roman" w:eastAsia="Calibri" w:hAnsi="Times New Roman" w:cs="Times New Roman"/>
+          <w:sz w:val="24"/>
+          <w:szCs w:val="24"/>
+        </w:rPr>
+        <w:t>https://hbr.org/2020/02/how-to-create-the-perfect-meeting-agenda</w:t>
       </w:r>
     </w:p>
     <w:p>
@@ -5863,24 +5942,15 @@
           <w:sz w:val="24"/>
           <w:szCs w:val="24"/>
         </w:rPr>
-        <w:t xml:space="preserve">O’Leary, R. (2020). </w:t>
-      </w:r>
-      <w:r>
-        <w:rPr>
-          <w:rFonts w:ascii="Times New Roman" w:eastAsia="Calibri" w:hAnsi="Times New Roman" w:cs="Times New Roman"/>
-          <w:i/>
-          <w:sz w:val="24"/>
-          <w:szCs w:val="24"/>
-        </w:rPr>
-        <w:t>The ethics of dissent: Managing guerrilla government</w:t>
-      </w:r>
-      <w:r>
-        <w:rPr>
-          <w:rFonts w:ascii="Times New Roman" w:eastAsia="Calibri" w:hAnsi="Times New Roman" w:cs="Times New Roman"/>
-          <w:sz w:val="24"/>
-          <w:szCs w:val="24"/>
-        </w:rPr>
-        <w:t xml:space="preserve"> (3rd ed.). Thousand Oaks, CA: CQ Press.</w:t>
+        <w:t xml:space="preserve">Schwarz, R. (2015). How do design an agenda for an effective meeting. Harvard Business Review. Retrieved from </w:t>
+      </w:r>
+      <w:r>
+        <w:rPr>
+          <w:rFonts w:ascii="Times New Roman" w:eastAsia="Calibri" w:hAnsi="Times New Roman" w:cs="Times New Roman"/>
+          <w:sz w:val="24"/>
+          <w:szCs w:val="24"/>
+        </w:rPr>
+        <w:t>https://hbr.org/2015/03/how-to-design-an-agenda-for-an-effective-meeting</w:t>
       </w:r>
     </w:p>
     <w:sectPr>
@@ -6585,6 +6655,17 @@
       <w:szCs w:val="18"/>
     </w:rPr>
   </w:style>
+  <w:style w:type="character" w:styleId="Hyperlink">
+    <w:name w:val="Hyperlink"/>
+    <w:basedOn w:val="DefaultParagraphFont"/>
+    <w:uiPriority w:val="99"/>
+    <w:unhideWhenUsed/>
+    <w:rsid w:val="00BC1AA2"/>
+    <w:rPr>
+      <w:color w:val="0563C1" w:themeColor="hyperlink"/>
+      <w:u w:val="single"/>
+    </w:rPr>
+  </w:style>
 </w:styles>
 </file>
 
@@ -6888,7 +6969,7 @@
 </file>
 
 <file path=customXml/itemProps1.xml><?xml version="1.0" encoding="utf-8"?>
-<ds:datastoreItem xmlns:ds="http://schemas.openxmlformats.org/officeDocument/2006/customXml" ds:itemID="{D969F138-5650-4ABD-9D51-65512FCADBB9}">
+<ds:datastoreItem xmlns:ds="http://schemas.openxmlformats.org/officeDocument/2006/customXml" ds:itemID="{BBB8A85C-73B4-420C-B078-08ECE4890F49}">
   <ds:schemaRefs>
     <ds:schemaRef ds:uri="http://schemas.openxmlformats.org/officeDocument/2006/bibliography"/>
   </ds:schemaRefs>

</xml_diff>

<commit_message>
Review of finished draft of FinalPaper_v01 and presentation
</commit_message>
<xml_diff>
--- a/FinalPaper/POLS6320_2020_Spring_Townes_FinalPaper_v01.docx
+++ b/FinalPaper/POLS6320_2020_Spring_Townes_FinalPaper_v01.docx
@@ -209,15 +209,39 @@
           <w:sz w:val="24"/>
           <w:szCs w:val="24"/>
         </w:rPr>
-        <w:t xml:space="preserve">Being </w:t>
-      </w:r>
-      <w:r>
-        <w:rPr>
-          <w:rFonts w:ascii="Times New Roman" w:eastAsia="Calibri" w:hAnsi="Times New Roman" w:cs="Times New Roman"/>
-          <w:sz w:val="24"/>
-          <w:szCs w:val="24"/>
-        </w:rPr>
-        <w:t xml:space="preserve">a sentient, self-aware species, humans have an experience that is distinctly different from all other species on this planet.  Humanity’s </w:t>
+        <w:t>As</w:t>
+      </w:r>
+      <w:r>
+        <w:rPr>
+          <w:rFonts w:ascii="Times New Roman" w:eastAsia="Calibri" w:hAnsi="Times New Roman" w:cs="Times New Roman"/>
+          <w:sz w:val="24"/>
+          <w:szCs w:val="24"/>
+        </w:rPr>
+        <w:t xml:space="preserve"> </w:t>
+      </w:r>
+      <w:r>
+        <w:rPr>
+          <w:rFonts w:ascii="Times New Roman" w:eastAsia="Calibri" w:hAnsi="Times New Roman" w:cs="Times New Roman"/>
+          <w:sz w:val="24"/>
+          <w:szCs w:val="24"/>
+        </w:rPr>
+        <w:t xml:space="preserve">a sentient, self-aware species, humans have an experience that is distinctly different from all other species on this planet.  </w:t>
+      </w:r>
+      <w:r>
+        <w:rPr>
+          <w:rFonts w:ascii="Times New Roman" w:eastAsia="Calibri" w:hAnsi="Times New Roman" w:cs="Times New Roman"/>
+          <w:sz w:val="24"/>
+          <w:szCs w:val="24"/>
+        </w:rPr>
+        <w:t>Our</w:t>
+      </w:r>
+      <w:r>
+        <w:rPr>
+          <w:rFonts w:ascii="Times New Roman" w:eastAsia="Calibri" w:hAnsi="Times New Roman" w:cs="Times New Roman"/>
+          <w:sz w:val="24"/>
+          <w:szCs w:val="24"/>
+        </w:rPr>
+        <w:t xml:space="preserve"> </w:t>
       </w:r>
       <w:r>
         <w:rPr>
@@ -606,7 +630,71 @@
           <w:sz w:val="24"/>
           <w:szCs w:val="24"/>
         </w:rPr>
-        <w:t>greatly influence how a person functions as an employee, colleague, and manager in an organization.</w:t>
+        <w:t xml:space="preserve">greatly influence how </w:t>
+      </w:r>
+      <w:r>
+        <w:rPr>
+          <w:rFonts w:ascii="Times New Roman" w:eastAsia="Calibri" w:hAnsi="Times New Roman" w:cs="Times New Roman"/>
+          <w:sz w:val="24"/>
+          <w:szCs w:val="24"/>
+        </w:rPr>
+        <w:t>one</w:t>
+      </w:r>
+      <w:r>
+        <w:rPr>
+          <w:rFonts w:ascii="Times New Roman" w:eastAsia="Calibri" w:hAnsi="Times New Roman" w:cs="Times New Roman"/>
+          <w:sz w:val="24"/>
+          <w:szCs w:val="24"/>
+        </w:rPr>
+        <w:t xml:space="preserve"> functions </w:t>
+      </w:r>
+      <w:r>
+        <w:rPr>
+          <w:rFonts w:ascii="Times New Roman" w:eastAsia="Calibri" w:hAnsi="Times New Roman" w:cs="Times New Roman"/>
+          <w:sz w:val="24"/>
+          <w:szCs w:val="24"/>
+        </w:rPr>
+        <w:t>in the</w:t>
+      </w:r>
+      <w:r>
+        <w:rPr>
+          <w:rFonts w:ascii="Times New Roman" w:eastAsia="Calibri" w:hAnsi="Times New Roman" w:cs="Times New Roman"/>
+          <w:sz w:val="24"/>
+          <w:szCs w:val="24"/>
+        </w:rPr>
+        <w:t>ir</w:t>
+      </w:r>
+      <w:r>
+        <w:rPr>
+          <w:rFonts w:ascii="Times New Roman" w:eastAsia="Calibri" w:hAnsi="Times New Roman" w:cs="Times New Roman"/>
+          <w:sz w:val="24"/>
+          <w:szCs w:val="24"/>
+        </w:rPr>
+        <w:t xml:space="preserve"> various statuses </w:t>
+      </w:r>
+      <w:r>
+        <w:rPr>
+          <w:rFonts w:ascii="Times New Roman" w:eastAsia="Calibri" w:hAnsi="Times New Roman" w:cs="Times New Roman"/>
+          <w:sz w:val="24"/>
+          <w:szCs w:val="24"/>
+        </w:rPr>
+        <w:t>a</w:t>
+      </w:r>
+      <w:r>
+        <w:rPr>
+          <w:rFonts w:ascii="Times New Roman" w:eastAsia="Calibri" w:hAnsi="Times New Roman" w:cs="Times New Roman"/>
+          <w:sz w:val="24"/>
+          <w:szCs w:val="24"/>
+        </w:rPr>
+        <w:t>s a member of an organization</w:t>
+      </w:r>
+      <w:r>
+        <w:rPr>
+          <w:rFonts w:ascii="Times New Roman" w:eastAsia="Calibri" w:hAnsi="Times New Roman" w:cs="Times New Roman"/>
+          <w:sz w:val="24"/>
+          <w:szCs w:val="24"/>
+        </w:rPr>
+        <w:t>.</w:t>
       </w:r>
     </w:p>
     <w:p>
@@ -681,40 +769,48 @@
           <w:sz w:val="24"/>
           <w:szCs w:val="24"/>
         </w:rPr>
+        <w:t xml:space="preserve">an </w:t>
+      </w:r>
+      <w:r>
+        <w:rPr>
+          <w:rFonts w:ascii="Times New Roman" w:eastAsia="Calibri" w:hAnsi="Times New Roman" w:cs="Times New Roman"/>
+          <w:sz w:val="24"/>
+          <w:szCs w:val="24"/>
+        </w:rPr>
+        <w:t>organization.</w:t>
+      </w:r>
+      <w:r>
+        <w:rPr>
+          <w:rFonts w:ascii="Times New Roman" w:eastAsia="Calibri" w:hAnsi="Times New Roman" w:cs="Times New Roman"/>
+          <w:sz w:val="24"/>
+          <w:szCs w:val="24"/>
+        </w:rPr>
+        <w:t xml:space="preserve"> </w:t>
+      </w:r>
+      <w:r>
+        <w:rPr>
+          <w:rFonts w:ascii="Times New Roman" w:eastAsia="Calibri" w:hAnsi="Times New Roman" w:cs="Times New Roman"/>
+          <w:sz w:val="24"/>
+          <w:szCs w:val="24"/>
+        </w:rPr>
+        <w:t xml:space="preserve"> I</w:t>
+      </w:r>
+      <w:r>
+        <w:rPr>
+          <w:rFonts w:ascii="Times New Roman" w:eastAsia="Calibri" w:hAnsi="Times New Roman" w:cs="Times New Roman"/>
+          <w:sz w:val="24"/>
+          <w:szCs w:val="24"/>
+        </w:rPr>
+        <w:t xml:space="preserve">ts meaning varies by approach to the topic.  However, an organization can be </w:t>
+      </w:r>
+      <w:r>
+        <w:rPr>
+          <w:rFonts w:ascii="Times New Roman" w:eastAsia="Calibri" w:hAnsi="Times New Roman" w:cs="Times New Roman"/>
+          <w:sz w:val="24"/>
+          <w:szCs w:val="24"/>
+        </w:rPr>
         <w:lastRenderedPageBreak/>
-        <w:t xml:space="preserve">an </w:t>
-      </w:r>
-      <w:r>
-        <w:rPr>
-          <w:rFonts w:ascii="Times New Roman" w:eastAsia="Calibri" w:hAnsi="Times New Roman" w:cs="Times New Roman"/>
-          <w:sz w:val="24"/>
-          <w:szCs w:val="24"/>
-        </w:rPr>
-        <w:t>organization.</w:t>
-      </w:r>
-      <w:r>
-        <w:rPr>
-          <w:rFonts w:ascii="Times New Roman" w:eastAsia="Calibri" w:hAnsi="Times New Roman" w:cs="Times New Roman"/>
-          <w:sz w:val="24"/>
-          <w:szCs w:val="24"/>
-        </w:rPr>
-        <w:t xml:space="preserve"> </w:t>
-      </w:r>
-      <w:r>
-        <w:rPr>
-          <w:rFonts w:ascii="Times New Roman" w:eastAsia="Calibri" w:hAnsi="Times New Roman" w:cs="Times New Roman"/>
-          <w:sz w:val="24"/>
-          <w:szCs w:val="24"/>
-        </w:rPr>
-        <w:t xml:space="preserve"> I</w:t>
-      </w:r>
-      <w:r>
-        <w:rPr>
-          <w:rFonts w:ascii="Times New Roman" w:eastAsia="Calibri" w:hAnsi="Times New Roman" w:cs="Times New Roman"/>
-          <w:sz w:val="24"/>
-          <w:szCs w:val="24"/>
-        </w:rPr>
-        <w:t xml:space="preserve">ts meaning varies by approach to the topic.  However, an organization can be broadly defined as a purposeful arrangement of social activity among two or more people for </w:t>
+        <w:t xml:space="preserve">broadly defined as a purposeful arrangement of social activity among two or more people for </w:t>
       </w:r>
       <w:r>
         <w:rPr>
@@ -896,7 +992,23 @@
           <w:sz w:val="24"/>
           <w:szCs w:val="24"/>
         </w:rPr>
-        <w:t>specific notions of the nature of organizations, albeit unconscious ones.</w:t>
+        <w:t xml:space="preserve">specific notions </w:t>
+      </w:r>
+      <w:r>
+        <w:rPr>
+          <w:rFonts w:ascii="Times New Roman" w:eastAsia="Calibri" w:hAnsi="Times New Roman" w:cs="Times New Roman"/>
+          <w:sz w:val="24"/>
+          <w:szCs w:val="24"/>
+        </w:rPr>
+        <w:t>about</w:t>
+      </w:r>
+      <w:r>
+        <w:rPr>
+          <w:rFonts w:ascii="Times New Roman" w:eastAsia="Calibri" w:hAnsi="Times New Roman" w:cs="Times New Roman"/>
+          <w:sz w:val="24"/>
+          <w:szCs w:val="24"/>
+        </w:rPr>
+        <w:t xml:space="preserve"> organizations, albeit unconscious ones.</w:t>
       </w:r>
     </w:p>
     <w:p>
@@ -931,7 +1043,23 @@
           <w:sz w:val="24"/>
           <w:szCs w:val="24"/>
         </w:rPr>
-        <w:t>-like entities capable of independent motivations and action.  This conceptualization was likely formed and reinforced by the way the people around me spoke of organizations.  My father was an office manager for Brown Shoe Company during my entire childhood.  When he spoke about activities of the organization it was always as though the company was a person.  The same was true when those around me spoke about other organizations with which we interacted such as my elementary school, the school board, or city hall.</w:t>
+        <w:t xml:space="preserve">-like entities capable of independent motivations and action.  This conceptualization was likely formed and reinforced by the way the people around me spoke of organizations.  My father was an office manager for Brown Shoe Company during my entire childhood.  When he spoke about activities of the organization it was always as though the company was a person.  The same was true when those around me spoke about other organizations with which we interacted such as my elementary school, the school board, </w:t>
+      </w:r>
+      <w:r>
+        <w:rPr>
+          <w:rFonts w:ascii="Times New Roman" w:eastAsia="Calibri" w:hAnsi="Times New Roman" w:cs="Times New Roman"/>
+          <w:sz w:val="24"/>
+          <w:szCs w:val="24"/>
+        </w:rPr>
+        <w:t xml:space="preserve">the boy’s club to which I belonged, the department of motor vehicles, </w:t>
+      </w:r>
+      <w:r>
+        <w:rPr>
+          <w:rFonts w:ascii="Times New Roman" w:eastAsia="Calibri" w:hAnsi="Times New Roman" w:cs="Times New Roman"/>
+          <w:sz w:val="24"/>
+          <w:szCs w:val="24"/>
+        </w:rPr>
+        <w:t>or city hall.</w:t>
       </w:r>
     </w:p>
     <w:p>
@@ -1034,7 +1162,15 @@
           <w:sz w:val="24"/>
           <w:szCs w:val="24"/>
         </w:rPr>
-        <w:t xml:space="preserve"> are sets of recursive practices </w:t>
+        <w:t xml:space="preserve"> are sets of recursive practices sustained by resource appropriation and rules” (Miller &amp; Fox, 2019, p. 90).</w:t>
+      </w:r>
+      <w:r>
+        <w:rPr>
+          <w:rFonts w:ascii="Times New Roman" w:eastAsia="Calibri" w:hAnsi="Times New Roman" w:cs="Times New Roman"/>
+          <w:sz w:val="24"/>
+          <w:szCs w:val="24"/>
+        </w:rPr>
+        <w:t xml:space="preserve">  In other words, an </w:t>
       </w:r>
       <w:r>
         <w:rPr>
@@ -1043,15 +1179,7 @@
           <w:szCs w:val="24"/>
         </w:rPr>
         <w:lastRenderedPageBreak/>
-        <w:t>sustained by resource appropriation and rules” (Miller &amp; Fox, 2019, p. 90).</w:t>
-      </w:r>
-      <w:r>
-        <w:rPr>
-          <w:rFonts w:ascii="Times New Roman" w:eastAsia="Calibri" w:hAnsi="Times New Roman" w:cs="Times New Roman"/>
-          <w:sz w:val="24"/>
-          <w:szCs w:val="24"/>
-        </w:rPr>
-        <w:t xml:space="preserve">  In other words, an organization is a human construct defined by the norms and expectations of its members, which the members must continually negotiate and affirm.  </w:t>
+        <w:t xml:space="preserve">organization is a human construct defined by the norms and expectations of its members, which the members must continually negotiate and affirm.  </w:t>
       </w:r>
       <w:r>
         <w:rPr>
@@ -1155,16 +1283,14 @@
         </w:rPr>
         <w:t xml:space="preserve">Throughout my life I’ve operated under the premise that membership in an organization required one to abdicate their human agency to a large measure.  Again, this belief was likely developed unconsciously </w:t>
       </w:r>
-      <w:proofErr w:type="gramStart"/>
-      <w:r>
-        <w:rPr>
-          <w:rFonts w:ascii="Times New Roman" w:eastAsia="Calibri" w:hAnsi="Times New Roman" w:cs="Times New Roman"/>
-          <w:sz w:val="24"/>
-          <w:szCs w:val="24"/>
-        </w:rPr>
-        <w:t>as a result of</w:t>
-      </w:r>
-      <w:proofErr w:type="gramEnd"/>
+      <w:r>
+        <w:rPr>
+          <w:rFonts w:ascii="Times New Roman" w:eastAsia="Calibri" w:hAnsi="Times New Roman" w:cs="Times New Roman"/>
+          <w:sz w:val="24"/>
+          <w:szCs w:val="24"/>
+        </w:rPr>
+        <w:t>because of</w:t>
+      </w:r>
       <w:r>
         <w:rPr>
           <w:rFonts w:ascii="Times New Roman" w:eastAsia="Calibri" w:hAnsi="Times New Roman" w:cs="Times New Roman"/>
@@ -1275,7 +1401,23 @@
           <w:sz w:val="24"/>
           <w:szCs w:val="24"/>
         </w:rPr>
-        <w:t xml:space="preserve"> in and of itself is not a problem</w:t>
+        <w:t xml:space="preserve"> in and of itself is not</w:t>
+      </w:r>
+      <w:r>
+        <w:rPr>
+          <w:rFonts w:ascii="Times New Roman" w:eastAsia="Calibri" w:hAnsi="Times New Roman" w:cs="Times New Roman"/>
+          <w:sz w:val="24"/>
+          <w:szCs w:val="24"/>
+        </w:rPr>
+        <w:t xml:space="preserve"> necessarily</w:t>
+      </w:r>
+      <w:r>
+        <w:rPr>
+          <w:rFonts w:ascii="Times New Roman" w:eastAsia="Calibri" w:hAnsi="Times New Roman" w:cs="Times New Roman"/>
+          <w:sz w:val="24"/>
+          <w:szCs w:val="24"/>
+        </w:rPr>
+        <w:t xml:space="preserve"> a problem</w:t>
       </w:r>
       <w:r>
         <w:rPr>
@@ -1647,7 +1789,23 @@
           <w:sz w:val="24"/>
           <w:szCs w:val="24"/>
         </w:rPr>
-        <w:t>This is apparent in the work of the human relations movement.</w:t>
+        <w:t xml:space="preserve">This is apparent </w:t>
+      </w:r>
+      <w:r>
+        <w:rPr>
+          <w:rFonts w:ascii="Times New Roman" w:eastAsia="Calibri" w:hAnsi="Times New Roman" w:cs="Times New Roman"/>
+          <w:sz w:val="24"/>
+          <w:szCs w:val="24"/>
+        </w:rPr>
+        <w:t xml:space="preserve">to me </w:t>
+      </w:r>
+      <w:r>
+        <w:rPr>
+          <w:rFonts w:ascii="Times New Roman" w:eastAsia="Calibri" w:hAnsi="Times New Roman" w:cs="Times New Roman"/>
+          <w:sz w:val="24"/>
+          <w:szCs w:val="24"/>
+        </w:rPr>
+        <w:t>in the work of the human relations movement.</w:t>
       </w:r>
     </w:p>
     <w:p>
@@ -1985,7 +2143,23 @@
           <w:sz w:val="24"/>
           <w:szCs w:val="24"/>
         </w:rPr>
-        <w:t xml:space="preserve">Perhaps the most profound change in my perspective of organization dynamics is regarding guerilla activity within an organization.  </w:t>
+        <w:t>Perhaps the most profound change in my perspective of organization dynamics is regarding guerilla activity within an organization</w:t>
+      </w:r>
+      <w:r>
+        <w:rPr>
+          <w:rFonts w:ascii="Times New Roman" w:eastAsia="Calibri" w:hAnsi="Times New Roman" w:cs="Times New Roman"/>
+          <w:sz w:val="24"/>
+          <w:szCs w:val="24"/>
+        </w:rPr>
+        <w:t>al context</w:t>
+      </w:r>
+      <w:r>
+        <w:rPr>
+          <w:rFonts w:ascii="Times New Roman" w:eastAsia="Calibri" w:hAnsi="Times New Roman" w:cs="Times New Roman"/>
+          <w:sz w:val="24"/>
+          <w:szCs w:val="24"/>
+        </w:rPr>
+        <w:t xml:space="preserve">.  </w:t>
       </w:r>
       <w:r>
         <w:rPr>
@@ -2061,7 +2235,23 @@
           <w:sz w:val="24"/>
           <w:szCs w:val="24"/>
         </w:rPr>
-        <w:t xml:space="preserve"> the directly or indirectly communicated wishes of their organizational superiors.  I previously believed such activity was </w:t>
+        <w:t xml:space="preserve"> the directly or indirectly communicated wishes of their organizational superiors.  I previously believed such </w:t>
+      </w:r>
+      <w:r>
+        <w:rPr>
+          <w:rFonts w:ascii="Times New Roman" w:eastAsia="Calibri" w:hAnsi="Times New Roman" w:cs="Times New Roman"/>
+          <w:sz w:val="24"/>
+          <w:szCs w:val="24"/>
+        </w:rPr>
+        <w:t>action</w:t>
+      </w:r>
+      <w:r>
+        <w:rPr>
+          <w:rFonts w:ascii="Times New Roman" w:eastAsia="Calibri" w:hAnsi="Times New Roman" w:cs="Times New Roman"/>
+          <w:sz w:val="24"/>
+          <w:szCs w:val="24"/>
+        </w:rPr>
+        <w:t xml:space="preserve"> was </w:t>
       </w:r>
       <w:r>
         <w:rPr>
@@ -2136,7 +2326,23 @@
           <w:sz w:val="24"/>
           <w:szCs w:val="24"/>
         </w:rPr>
-        <w:t>The evidence presented by O’Leary (2020) I has led me to conclude</w:t>
+        <w:t>The eviden</w:t>
+      </w:r>
+      <w:r>
+        <w:rPr>
+          <w:rFonts w:ascii="Times New Roman" w:eastAsia="Calibri" w:hAnsi="Times New Roman" w:cs="Times New Roman"/>
+          <w:sz w:val="24"/>
+          <w:szCs w:val="24"/>
+        </w:rPr>
+        <w:t>ce presented by O’Leary (2020)</w:t>
+      </w:r>
+      <w:r>
+        <w:rPr>
+          <w:rFonts w:ascii="Times New Roman" w:eastAsia="Calibri" w:hAnsi="Times New Roman" w:cs="Times New Roman"/>
+          <w:sz w:val="24"/>
+          <w:szCs w:val="24"/>
+        </w:rPr>
+        <w:t xml:space="preserve"> has led me to conclude</w:t>
       </w:r>
       <w:r>
         <w:rPr>
@@ -2315,7 +2521,39 @@
           <w:sz w:val="24"/>
           <w:szCs w:val="24"/>
         </w:rPr>
-        <w:t xml:space="preserve">These four insights into organization dynamics provided the foundation for an alternative perspective about effectuating organizational change.  I argue that setting organizational objectives and effectuating change to achieve those objectives are not the exclusive right and privilege of an organization’s </w:t>
+        <w:t>These four insights int</w:t>
+      </w:r>
+      <w:r>
+        <w:rPr>
+          <w:rFonts w:ascii="Times New Roman" w:eastAsia="Calibri" w:hAnsi="Times New Roman" w:cs="Times New Roman"/>
+          <w:sz w:val="24"/>
+          <w:szCs w:val="24"/>
+        </w:rPr>
+        <w:t>o organization dynamics provide</w:t>
+      </w:r>
+      <w:r>
+        <w:rPr>
+          <w:rFonts w:ascii="Times New Roman" w:eastAsia="Calibri" w:hAnsi="Times New Roman" w:cs="Times New Roman"/>
+          <w:sz w:val="24"/>
+          <w:szCs w:val="24"/>
+        </w:rPr>
+        <w:t xml:space="preserve"> the foundation for an alternative perspective about effectuating organizational change.  I argue that setting </w:t>
+      </w:r>
+      <w:r>
+        <w:rPr>
+          <w:rFonts w:ascii="Times New Roman" w:eastAsia="Calibri" w:hAnsi="Times New Roman" w:cs="Times New Roman"/>
+          <w:sz w:val="24"/>
+          <w:szCs w:val="24"/>
+        </w:rPr>
+        <w:t xml:space="preserve">objectives for an </w:t>
+      </w:r>
+      <w:r>
+        <w:rPr>
+          <w:rFonts w:ascii="Times New Roman" w:eastAsia="Calibri" w:hAnsi="Times New Roman" w:cs="Times New Roman"/>
+          <w:sz w:val="24"/>
+          <w:szCs w:val="24"/>
+        </w:rPr>
+        <w:t xml:space="preserve">organization and effectuating change to achieve those objectives are not the exclusive right and privilege of an organization’s </w:t>
       </w:r>
       <w:r>
         <w:rPr>
@@ -2331,7 +2569,23 @@
           <w:sz w:val="24"/>
           <w:szCs w:val="24"/>
         </w:rPr>
-        <w:t xml:space="preserve">fiduciary leaders.  Instead, every member of an organization has a warrant to do so that is rooted in </w:t>
+        <w:t xml:space="preserve">fiduciary leaders.  Instead, every member of an organization has a warrant to </w:t>
+      </w:r>
+      <w:r>
+        <w:rPr>
+          <w:rFonts w:ascii="Times New Roman" w:eastAsia="Calibri" w:hAnsi="Times New Roman" w:cs="Times New Roman"/>
+          <w:sz w:val="24"/>
+          <w:szCs w:val="24"/>
+        </w:rPr>
+        <w:t>influence objectives and effectuate necessary change</w:t>
+      </w:r>
+      <w:r>
+        <w:rPr>
+          <w:rFonts w:ascii="Times New Roman" w:eastAsia="Calibri" w:hAnsi="Times New Roman" w:cs="Times New Roman"/>
+          <w:sz w:val="24"/>
+          <w:szCs w:val="24"/>
+        </w:rPr>
+        <w:t xml:space="preserve"> that is rooted in </w:t>
       </w:r>
       <w:r>
         <w:rPr>
@@ -2430,7 +2684,23 @@
           <w:sz w:val="24"/>
           <w:szCs w:val="24"/>
         </w:rPr>
-        <w:t xml:space="preserve">throughout the membership of an organization would inevitably lead to chaos.  This is a slippery slope argument.  There is no evidence that such an eventuality will occur.  Moreover, it is unlikely to occur because of what Chester Bernard described as the “zone of indifference,” which is </w:t>
+        <w:t xml:space="preserve">throughout the membership of an organization would inevitably lead to chaos.  This is a slippery slope argument.  There is no evidence that such an eventuality will occur.  </w:t>
+      </w:r>
+      <w:r>
+        <w:rPr>
+          <w:rFonts w:ascii="Times New Roman" w:eastAsia="Calibri" w:hAnsi="Times New Roman" w:cs="Times New Roman"/>
+          <w:sz w:val="24"/>
+          <w:szCs w:val="24"/>
+        </w:rPr>
+        <w:t>In fact</w:t>
+      </w:r>
+      <w:r>
+        <w:rPr>
+          <w:rFonts w:ascii="Times New Roman" w:eastAsia="Calibri" w:hAnsi="Times New Roman" w:cs="Times New Roman"/>
+          <w:sz w:val="24"/>
+          <w:szCs w:val="24"/>
+        </w:rPr>
+        <w:t xml:space="preserve">, it is unlikely to occur because of what Chester Bernard described as the “zone of indifference,” which is </w:t>
       </w:r>
       <w:r>
         <w:rPr>
@@ -2499,7 +2769,16 @@
           <w:sz w:val="24"/>
           <w:szCs w:val="24"/>
         </w:rPr>
-        <w:t>As described by Miller and Fox (2019), an organization is not a person, organism, object, or physical entity.  It is a way of interacting to achieve agreed upon objectives, which is defined and shaped by the norms and expectations of the members of the organization</w:t>
+        <w:t xml:space="preserve">As described by Miller and Fox (2019), an organization is not a person, organism, object, or physical entity.  It is a way of interacting to achieve agreed upon objectives defined and </w:t>
+      </w:r>
+      <w:r>
+        <w:rPr>
+          <w:rFonts w:ascii="Times New Roman" w:eastAsia="Calibri" w:hAnsi="Times New Roman" w:cs="Times New Roman"/>
+          <w:sz w:val="24"/>
+          <w:szCs w:val="24"/>
+        </w:rPr>
+        <w:lastRenderedPageBreak/>
+        <w:t>shaped by the norms and expectations of the members of the organization</w:t>
       </w:r>
       <w:r>
         <w:rPr>
@@ -2515,16 +2794,7 @@
           <w:sz w:val="24"/>
           <w:szCs w:val="24"/>
         </w:rPr>
-        <w:t xml:space="preserve">.  Each </w:t>
-      </w:r>
-      <w:r>
-        <w:rPr>
-          <w:rFonts w:ascii="Times New Roman" w:eastAsia="Calibri" w:hAnsi="Times New Roman" w:cs="Times New Roman"/>
-          <w:sz w:val="24"/>
-          <w:szCs w:val="24"/>
-        </w:rPr>
-        <w:lastRenderedPageBreak/>
-        <w:t xml:space="preserve">person contributes to creating and sustaining the organization.  </w:t>
+        <w:t xml:space="preserve">.  Each person contributes to creating and sustaining the organization.  </w:t>
       </w:r>
       <w:r>
         <w:rPr>
@@ -2564,23 +2834,63 @@
           <w:sz w:val="24"/>
           <w:szCs w:val="24"/>
         </w:rPr>
-        <w:t xml:space="preserve"> abdicating human agency is not necessary</w:t>
-      </w:r>
-      <w:r>
-        <w:rPr>
-          <w:rFonts w:ascii="Times New Roman" w:eastAsia="Calibri" w:hAnsi="Times New Roman" w:cs="Times New Roman"/>
-          <w:sz w:val="24"/>
-          <w:szCs w:val="24"/>
-        </w:rPr>
-        <w:t xml:space="preserve"> for </w:t>
-      </w:r>
-      <w:r>
-        <w:rPr>
-          <w:rFonts w:ascii="Times New Roman" w:eastAsia="Calibri" w:hAnsi="Times New Roman" w:cs="Times New Roman"/>
-          <w:sz w:val="24"/>
-          <w:szCs w:val="24"/>
-        </w:rPr>
-        <w:t>organizational membership</w:t>
+        <w:t xml:space="preserve"> </w:t>
+      </w:r>
+      <w:r>
+        <w:rPr>
+          <w:rFonts w:ascii="Times New Roman" w:eastAsia="Calibri" w:hAnsi="Times New Roman" w:cs="Times New Roman"/>
+          <w:sz w:val="24"/>
+          <w:szCs w:val="24"/>
+        </w:rPr>
+        <w:t xml:space="preserve">it is not necessary for members to </w:t>
+      </w:r>
+      <w:r>
+        <w:rPr>
+          <w:rFonts w:ascii="Times New Roman" w:eastAsia="Calibri" w:hAnsi="Times New Roman" w:cs="Times New Roman"/>
+          <w:sz w:val="24"/>
+          <w:szCs w:val="24"/>
+        </w:rPr>
+        <w:t>abdicat</w:t>
+      </w:r>
+      <w:r>
+        <w:rPr>
+          <w:rFonts w:ascii="Times New Roman" w:eastAsia="Calibri" w:hAnsi="Times New Roman" w:cs="Times New Roman"/>
+          <w:sz w:val="24"/>
+          <w:szCs w:val="24"/>
+        </w:rPr>
+        <w:t>e</w:t>
+      </w:r>
+      <w:r>
+        <w:rPr>
+          <w:rFonts w:ascii="Times New Roman" w:eastAsia="Calibri" w:hAnsi="Times New Roman" w:cs="Times New Roman"/>
+          <w:sz w:val="24"/>
+          <w:szCs w:val="24"/>
+        </w:rPr>
+        <w:t xml:space="preserve"> human agency </w:t>
+      </w:r>
+      <w:r>
+        <w:rPr>
+          <w:rFonts w:ascii="Times New Roman" w:eastAsia="Calibri" w:hAnsi="Times New Roman" w:cs="Times New Roman"/>
+          <w:sz w:val="24"/>
+          <w:szCs w:val="24"/>
+        </w:rPr>
+        <w:t xml:space="preserve">for </w:t>
+      </w:r>
+      <w:r>
+        <w:rPr>
+          <w:rFonts w:ascii="Times New Roman" w:eastAsia="Calibri" w:hAnsi="Times New Roman" w:cs="Times New Roman"/>
+          <w:sz w:val="24"/>
+          <w:szCs w:val="24"/>
+        </w:rPr>
+        <w:t>organization</w:t>
+      </w:r>
+      <w:r>
+        <w:rPr>
+          <w:rFonts w:ascii="Times New Roman" w:eastAsia="Calibri" w:hAnsi="Times New Roman" w:cs="Times New Roman"/>
+          <w:sz w:val="24"/>
+          <w:szCs w:val="24"/>
+        </w:rPr>
+        <w:t>s to function</w:t>
       </w:r>
       <w:r>
         <w:rPr>
@@ -2694,7 +3004,15 @@
           <w:sz w:val="24"/>
           <w:szCs w:val="24"/>
         </w:rPr>
-        <w:t xml:space="preserve">  This includes guerilla activity.</w:t>
+        <w:t xml:space="preserve">  </w:t>
+      </w:r>
+      <w:r>
+        <w:rPr>
+          <w:rFonts w:ascii="Times New Roman" w:eastAsia="Calibri" w:hAnsi="Times New Roman" w:cs="Times New Roman"/>
+          <w:sz w:val="24"/>
+          <w:szCs w:val="24"/>
+        </w:rPr>
+        <w:t>This includes guerilla activity.</w:t>
       </w:r>
     </w:p>
     <w:p>
@@ -2779,7 +3097,23 @@
           <w:sz w:val="24"/>
           <w:szCs w:val="24"/>
         </w:rPr>
-        <w:t xml:space="preserve"> are coordinated base on their function (Fry &amp; </w:t>
+        <w:t xml:space="preserve"> are coordinated base</w:t>
+      </w:r>
+      <w:r>
+        <w:rPr>
+          <w:rFonts w:ascii="Times New Roman" w:eastAsia="Calibri" w:hAnsi="Times New Roman" w:cs="Times New Roman"/>
+          <w:sz w:val="24"/>
+          <w:szCs w:val="24"/>
+        </w:rPr>
+        <w:t>d</w:t>
+      </w:r>
+      <w:r>
+        <w:rPr>
+          <w:rFonts w:ascii="Times New Roman" w:eastAsia="Calibri" w:hAnsi="Times New Roman" w:cs="Times New Roman"/>
+          <w:sz w:val="24"/>
+          <w:szCs w:val="24"/>
+        </w:rPr>
+        <w:t xml:space="preserve"> on their function (Fry &amp; </w:t>
       </w:r>
       <w:proofErr w:type="spellStart"/>
       <w:r>
@@ -2883,7 +3217,23 @@
           <w:sz w:val="24"/>
           <w:szCs w:val="24"/>
         </w:rPr>
-        <w:t xml:space="preserve"> Follett, functional unity would only occur when each member of the organization had the authority and responsibility appropriate to their specific function (</w:t>
+        <w:t xml:space="preserve"> Follett, functional unity would only occur when each member of the organization had the authority and responsibility appropriate to their specific </w:t>
+      </w:r>
+      <w:r>
+        <w:rPr>
+          <w:rFonts w:ascii="Times New Roman" w:eastAsia="Calibri" w:hAnsi="Times New Roman" w:cs="Times New Roman"/>
+          <w:sz w:val="24"/>
+          <w:szCs w:val="24"/>
+        </w:rPr>
+        <w:t>role</w:t>
+      </w:r>
+      <w:r>
+        <w:rPr>
+          <w:rFonts w:ascii="Times New Roman" w:eastAsia="Calibri" w:hAnsi="Times New Roman" w:cs="Times New Roman"/>
+          <w:sz w:val="24"/>
+          <w:szCs w:val="24"/>
+        </w:rPr>
+        <w:t xml:space="preserve"> (</w:t>
       </w:r>
       <w:proofErr w:type="spellStart"/>
       <w:r>
@@ -2950,7 +3300,23 @@
           <w:sz w:val="24"/>
           <w:szCs w:val="24"/>
         </w:rPr>
-        <w:t xml:space="preserve">The notion that the authority to effectuate change is distributed throughout the organization can help </w:t>
+        <w:t>The notion that the authority to effectuate change is distributed throughout the</w:t>
+      </w:r>
+      <w:r>
+        <w:rPr>
+          <w:rFonts w:ascii="Times New Roman" w:eastAsia="Calibri" w:hAnsi="Times New Roman" w:cs="Times New Roman"/>
+          <w:sz w:val="24"/>
+          <w:szCs w:val="24"/>
+        </w:rPr>
+        <w:t xml:space="preserve"> membership of an</w:t>
+      </w:r>
+      <w:r>
+        <w:rPr>
+          <w:rFonts w:ascii="Times New Roman" w:eastAsia="Calibri" w:hAnsi="Times New Roman" w:cs="Times New Roman"/>
+          <w:sz w:val="24"/>
+          <w:szCs w:val="24"/>
+        </w:rPr>
+        <w:t xml:space="preserve"> organization can help </w:t>
       </w:r>
       <w:r>
         <w:rPr>
@@ -2982,6 +3348,7 @@
           <w:sz w:val="24"/>
           <w:szCs w:val="24"/>
         </w:rPr>
+        <w:lastRenderedPageBreak/>
         <w:t xml:space="preserve">It addresses at least </w:t>
       </w:r>
       <w:r>
@@ -2990,7 +3357,6 @@
           <w:sz w:val="24"/>
           <w:szCs w:val="24"/>
         </w:rPr>
-        <w:lastRenderedPageBreak/>
         <w:t>six dysfunctions</w:t>
       </w:r>
       <w:r>
@@ -3138,7 +3504,23 @@
           <w:sz w:val="24"/>
           <w:szCs w:val="24"/>
         </w:rPr>
-        <w:t xml:space="preserve">  These approaches to organization tend to dehum</w:t>
+        <w:t xml:space="preserve">  </w:t>
+      </w:r>
+      <w:r>
+        <w:rPr>
+          <w:rFonts w:ascii="Times New Roman" w:eastAsia="Calibri" w:hAnsi="Times New Roman" w:cs="Times New Roman"/>
+          <w:sz w:val="24"/>
+          <w:szCs w:val="24"/>
+        </w:rPr>
+        <w:t>I argue that t</w:t>
+      </w:r>
+      <w:r>
+        <w:rPr>
+          <w:rFonts w:ascii="Times New Roman" w:eastAsia="Calibri" w:hAnsi="Times New Roman" w:cs="Times New Roman"/>
+          <w:sz w:val="24"/>
+          <w:szCs w:val="24"/>
+        </w:rPr>
+        <w:t>hese approaches to organization tend to dehum</w:t>
       </w:r>
       <w:r>
         <w:rPr>
@@ -3197,7 +3579,23 @@
           <w:sz w:val="24"/>
           <w:szCs w:val="24"/>
         </w:rPr>
-        <w:t xml:space="preserve">The paradox of rationality occurs </w:t>
+        <w:t xml:space="preserve">The paradox of rationality </w:t>
+      </w:r>
+      <w:r>
+        <w:rPr>
+          <w:rFonts w:ascii="Times New Roman" w:eastAsia="Calibri" w:hAnsi="Times New Roman" w:cs="Times New Roman"/>
+          <w:sz w:val="24"/>
+          <w:szCs w:val="24"/>
+        </w:rPr>
+        <w:t xml:space="preserve">likely </w:t>
+      </w:r>
+      <w:r>
+        <w:rPr>
+          <w:rFonts w:ascii="Times New Roman" w:eastAsia="Calibri" w:hAnsi="Times New Roman" w:cs="Times New Roman"/>
+          <w:sz w:val="24"/>
+          <w:szCs w:val="24"/>
+        </w:rPr>
+        <w:t xml:space="preserve">occurs </w:t>
       </w:r>
       <w:r>
         <w:rPr>
@@ -3261,7 +3659,39 @@
           <w:sz w:val="24"/>
           <w:szCs w:val="24"/>
         </w:rPr>
-        <w:t xml:space="preserve">This appears true even with organizations that fall into one of the other typologies.  The notions </w:t>
+        <w:t>This appears true even with organizations that fall into typologies</w:t>
+      </w:r>
+      <w:r>
+        <w:rPr>
+          <w:rFonts w:ascii="Times New Roman" w:eastAsia="Calibri" w:hAnsi="Times New Roman" w:cs="Times New Roman"/>
+          <w:sz w:val="24"/>
+          <w:szCs w:val="24"/>
+        </w:rPr>
+        <w:t xml:space="preserve"> other than the classic paradigm</w:t>
+      </w:r>
+      <w:r>
+        <w:rPr>
+          <w:rFonts w:ascii="Times New Roman" w:eastAsia="Calibri" w:hAnsi="Times New Roman" w:cs="Times New Roman"/>
+          <w:sz w:val="24"/>
+          <w:szCs w:val="24"/>
+        </w:rPr>
+        <w:t xml:space="preserve">.  The </w:t>
+      </w:r>
+      <w:r>
+        <w:rPr>
+          <w:rFonts w:ascii="Times New Roman" w:eastAsia="Calibri" w:hAnsi="Times New Roman" w:cs="Times New Roman"/>
+          <w:sz w:val="24"/>
+          <w:szCs w:val="24"/>
+        </w:rPr>
+        <w:t>concepts</w:t>
+      </w:r>
+      <w:r>
+        <w:rPr>
+          <w:rFonts w:ascii="Times New Roman" w:eastAsia="Calibri" w:hAnsi="Times New Roman" w:cs="Times New Roman"/>
+          <w:sz w:val="24"/>
+          <w:szCs w:val="24"/>
+        </w:rPr>
+        <w:t xml:space="preserve"> </w:t>
       </w:r>
       <w:r>
         <w:rPr>
@@ -3277,7 +3707,15 @@
           <w:sz w:val="24"/>
           <w:szCs w:val="24"/>
         </w:rPr>
-        <w:t xml:space="preserve">argued </w:t>
+        <w:t>detailed</w:t>
+      </w:r>
+      <w:r>
+        <w:rPr>
+          <w:rFonts w:ascii="Times New Roman" w:eastAsia="Calibri" w:hAnsi="Times New Roman" w:cs="Times New Roman"/>
+          <w:sz w:val="24"/>
+          <w:szCs w:val="24"/>
+        </w:rPr>
+        <w:t xml:space="preserve"> </w:t>
       </w:r>
       <w:r>
         <w:rPr>
@@ -3400,7 +3838,16 @@
           <w:sz w:val="24"/>
           <w:szCs w:val="24"/>
         </w:rPr>
-        <w:t xml:space="preserve"> the information stored in memory that the person can bring to bear on a decision, and </w:t>
+        <w:t xml:space="preserve"> the information stored in memory that the person </w:t>
+      </w:r>
+      <w:r>
+        <w:rPr>
+          <w:rFonts w:ascii="Times New Roman" w:eastAsia="Calibri" w:hAnsi="Times New Roman" w:cs="Times New Roman"/>
+          <w:sz w:val="24"/>
+          <w:szCs w:val="24"/>
+        </w:rPr>
+        <w:lastRenderedPageBreak/>
+        <w:t xml:space="preserve">can bring to bear on a decision, and </w:t>
       </w:r>
       <w:r>
         <w:rPr>
@@ -3416,16 +3863,7 @@
           <w:sz w:val="24"/>
           <w:szCs w:val="24"/>
         </w:rPr>
-        <w:t xml:space="preserve"> </w:t>
-      </w:r>
-      <w:r>
-        <w:rPr>
-          <w:rFonts w:ascii="Times New Roman" w:eastAsia="Calibri" w:hAnsi="Times New Roman" w:cs="Times New Roman"/>
-          <w:sz w:val="24"/>
-          <w:szCs w:val="24"/>
-        </w:rPr>
-        <w:lastRenderedPageBreak/>
-        <w:t xml:space="preserve">(Fry &amp; </w:t>
+        <w:t xml:space="preserve"> (Fry &amp; </w:t>
       </w:r>
       <w:proofErr w:type="spellStart"/>
       <w:r>
@@ -3574,7 +4012,23 @@
           <w:sz w:val="24"/>
           <w:szCs w:val="24"/>
         </w:rPr>
-        <w:t>the challenges of environmental change.</w:t>
+        <w:t>the challenges of environmental change</w:t>
+      </w:r>
+      <w:r>
+        <w:rPr>
+          <w:rFonts w:ascii="Times New Roman" w:eastAsia="Calibri" w:hAnsi="Times New Roman" w:cs="Times New Roman"/>
+          <w:sz w:val="24"/>
+          <w:szCs w:val="24"/>
+        </w:rPr>
+        <w:t xml:space="preserve"> as well</w:t>
+      </w:r>
+      <w:r>
+        <w:rPr>
+          <w:rFonts w:ascii="Times New Roman" w:eastAsia="Calibri" w:hAnsi="Times New Roman" w:cs="Times New Roman"/>
+          <w:sz w:val="24"/>
+          <w:szCs w:val="24"/>
+        </w:rPr>
+        <w:t>.</w:t>
       </w:r>
       <w:r>
         <w:rPr>
@@ -3740,7 +4194,23 @@
           <w:sz w:val="24"/>
           <w:szCs w:val="24"/>
         </w:rPr>
-        <w:t>I believe t</w:t>
+        <w:t xml:space="preserve">I </w:t>
+      </w:r>
+      <w:r>
+        <w:rPr>
+          <w:rFonts w:ascii="Times New Roman" w:eastAsia="Calibri" w:hAnsi="Times New Roman" w:cs="Times New Roman"/>
+          <w:sz w:val="24"/>
+          <w:szCs w:val="24"/>
+        </w:rPr>
+        <w:t>argue that</w:t>
+      </w:r>
+      <w:r>
+        <w:rPr>
+          <w:rFonts w:ascii="Times New Roman" w:eastAsia="Calibri" w:hAnsi="Times New Roman" w:cs="Times New Roman"/>
+          <w:sz w:val="24"/>
+          <w:szCs w:val="24"/>
+        </w:rPr>
+        <w:t xml:space="preserve"> t</w:t>
       </w:r>
       <w:r>
         <w:rPr>
@@ -3788,15 +4258,40 @@
           <w:sz w:val="24"/>
           <w:szCs w:val="24"/>
         </w:rPr>
-        <w:t>thesis I have argued</w:t>
-      </w:r>
-      <w:r>
-        <w:rPr>
-          <w:rFonts w:ascii="Times New Roman" w:eastAsia="Calibri" w:hAnsi="Times New Roman" w:cs="Times New Roman"/>
-          <w:sz w:val="24"/>
-          <w:szCs w:val="24"/>
-        </w:rPr>
-        <w:t xml:space="preserve">, no such ethical responsibility to the organization exists because an organization is not a </w:t>
+        <w:t xml:space="preserve">thesis I have </w:t>
+      </w:r>
+      <w:r>
+        <w:rPr>
+          <w:rFonts w:ascii="Times New Roman" w:eastAsia="Calibri" w:hAnsi="Times New Roman" w:cs="Times New Roman"/>
+          <w:sz w:val="24"/>
+          <w:szCs w:val="24"/>
+        </w:rPr>
+        <w:t>presente</w:t>
+      </w:r>
+      <w:r>
+        <w:rPr>
+          <w:rFonts w:ascii="Times New Roman" w:eastAsia="Calibri" w:hAnsi="Times New Roman" w:cs="Times New Roman"/>
+          <w:sz w:val="24"/>
+          <w:szCs w:val="24"/>
+        </w:rPr>
+        <w:t>d</w:t>
+      </w:r>
+      <w:r>
+        <w:rPr>
+          <w:rFonts w:ascii="Times New Roman" w:eastAsia="Calibri" w:hAnsi="Times New Roman" w:cs="Times New Roman"/>
+          <w:sz w:val="24"/>
+          <w:szCs w:val="24"/>
+        </w:rPr>
+        <w:t xml:space="preserve">, no such ethical responsibility to the organization exists because an </w:t>
+      </w:r>
+      <w:r>
+        <w:rPr>
+          <w:rFonts w:ascii="Times New Roman" w:eastAsia="Calibri" w:hAnsi="Times New Roman" w:cs="Times New Roman"/>
+          <w:sz w:val="24"/>
+          <w:szCs w:val="24"/>
+        </w:rPr>
+        <w:lastRenderedPageBreak/>
+        <w:t xml:space="preserve">organization is not a </w:t>
       </w:r>
       <w:r>
         <w:rPr>
@@ -3849,7 +4344,6 @@
           <w:sz w:val="24"/>
           <w:szCs w:val="24"/>
         </w:rPr>
-        <w:lastRenderedPageBreak/>
         <w:t>Application to Organizational Life</w:t>
       </w:r>
     </w:p>
@@ -4307,7 +4801,15 @@
           <w:sz w:val="24"/>
           <w:szCs w:val="24"/>
         </w:rPr>
-        <w:t xml:space="preserve">  If people have human agency, then they undoubtedly will have different </w:t>
+        <w:t xml:space="preserve">  Because </w:t>
+      </w:r>
+      <w:r>
+        <w:rPr>
+          <w:rFonts w:ascii="Times New Roman" w:eastAsia="Calibri" w:hAnsi="Times New Roman" w:cs="Times New Roman"/>
+          <w:sz w:val="24"/>
+          <w:szCs w:val="24"/>
+        </w:rPr>
+        <w:t xml:space="preserve">people have human agency, then they undoubtedly will have different </w:t>
       </w:r>
       <w:r>
         <w:rPr>
@@ -4323,7 +4825,7 @@
           <w:sz w:val="24"/>
           <w:szCs w:val="24"/>
         </w:rPr>
-        <w:t xml:space="preserve">objectives.  Conflict is not a dysfunction, it’s just a specific type of social interaction that signals a misalignment of motivations and objectives.  This is supported by Follett’s notion that conflict is neither good nor </w:t>
+        <w:t xml:space="preserve">objectives.  Conflict is not a </w:t>
       </w:r>
       <w:r>
         <w:rPr>
@@ -4332,7 +4834,7 @@
           <w:szCs w:val="24"/>
         </w:rPr>
         <w:lastRenderedPageBreak/>
-        <w:t>bad</w:t>
+        <w:t>dysfunction, it’s just a specific type of social interaction that signals a misalignment of motivations and objectives.  This is supported by Follett’s notion that conflict is neither good nor bad</w:t>
       </w:r>
       <w:r>
         <w:rPr>
@@ -4401,7 +4903,39 @@
           <w:sz w:val="24"/>
           <w:szCs w:val="24"/>
         </w:rPr>
-        <w:t>The second way in which I intend to apply my thesis to my status as a colleague to other organization members is by pursuing interactions with colleagues as negotiations rather than zero sum games characterized by domination and submission.</w:t>
+        <w:t>The second w</w:t>
+      </w:r>
+      <w:r>
+        <w:rPr>
+          <w:rFonts w:ascii="Times New Roman" w:eastAsia="Calibri" w:hAnsi="Times New Roman" w:cs="Times New Roman"/>
+          <w:sz w:val="24"/>
+          <w:szCs w:val="24"/>
+        </w:rPr>
+        <w:t>ay in which I intend to apply the</w:t>
+      </w:r>
+      <w:r>
+        <w:rPr>
+          <w:rFonts w:ascii="Times New Roman" w:eastAsia="Calibri" w:hAnsi="Times New Roman" w:cs="Times New Roman"/>
+          <w:sz w:val="24"/>
+          <w:szCs w:val="24"/>
+        </w:rPr>
+        <w:t xml:space="preserve"> thesis</w:t>
+      </w:r>
+      <w:r>
+        <w:rPr>
+          <w:rFonts w:ascii="Times New Roman" w:eastAsia="Calibri" w:hAnsi="Times New Roman" w:cs="Times New Roman"/>
+          <w:sz w:val="24"/>
+          <w:szCs w:val="24"/>
+        </w:rPr>
+        <w:t xml:space="preserve"> I have argued</w:t>
+      </w:r>
+      <w:r>
+        <w:rPr>
+          <w:rFonts w:ascii="Times New Roman" w:eastAsia="Calibri" w:hAnsi="Times New Roman" w:cs="Times New Roman"/>
+          <w:sz w:val="24"/>
+          <w:szCs w:val="24"/>
+        </w:rPr>
+        <w:t xml:space="preserve"> to my status as a colleague to other organization members is by pursuing interactions with colleagues as negotiations rather than zero sum games characterized by domination and submission.</w:t>
       </w:r>
       <w:r>
         <w:rPr>
@@ -4417,7 +4951,55 @@
           <w:sz w:val="24"/>
           <w:szCs w:val="24"/>
         </w:rPr>
-        <w:t xml:space="preserve"> Follett seemed to be espousing the world as she would like it to be, not as it is.  However, conflict resolution only devolves to a game of domination or compromise when none of the parties involved exercise their human agency to pursue a different path.  Moreover, I’ve come to believe that the effort of one party alone can be enough to shift conflict resolution from dominati</w:t>
+        <w:t xml:space="preserve"> Follett seemed to be espousing the world as she would like it to be, not as it is.  However, conflict resolution only devolves to a game of domination or compromise when none of the parties involved exercise their human agency to pursue</w:t>
+      </w:r>
+      <w:r>
+        <w:rPr>
+          <w:rFonts w:ascii="Times New Roman" w:eastAsia="Calibri" w:hAnsi="Times New Roman" w:cs="Times New Roman"/>
+          <w:sz w:val="24"/>
+          <w:szCs w:val="24"/>
+        </w:rPr>
+        <w:t xml:space="preserve"> a different path.  Moreover, I ha</w:t>
+      </w:r>
+      <w:r>
+        <w:rPr>
+          <w:rFonts w:ascii="Times New Roman" w:eastAsia="Calibri" w:hAnsi="Times New Roman" w:cs="Times New Roman"/>
+          <w:sz w:val="24"/>
+          <w:szCs w:val="24"/>
+        </w:rPr>
+        <w:t xml:space="preserve">ve come to believe that the effort of one party alone </w:t>
+      </w:r>
+      <w:r>
+        <w:rPr>
+          <w:rFonts w:ascii="Times New Roman" w:eastAsia="Calibri" w:hAnsi="Times New Roman" w:cs="Times New Roman"/>
+          <w:sz w:val="24"/>
+          <w:szCs w:val="24"/>
+        </w:rPr>
+        <w:t xml:space="preserve">may </w:t>
+      </w:r>
+      <w:r>
+        <w:rPr>
+          <w:rFonts w:ascii="Times New Roman" w:eastAsia="Calibri" w:hAnsi="Times New Roman" w:cs="Times New Roman"/>
+          <w:sz w:val="24"/>
+          <w:szCs w:val="24"/>
+        </w:rPr>
+        <w:t xml:space="preserve">be </w:t>
+      </w:r>
+      <w:r>
+        <w:rPr>
+          <w:rFonts w:ascii="Times New Roman" w:eastAsia="Calibri" w:hAnsi="Times New Roman" w:cs="Times New Roman"/>
+          <w:sz w:val="24"/>
+          <w:szCs w:val="24"/>
+        </w:rPr>
+        <w:t>sufficient</w:t>
+      </w:r>
+      <w:r>
+        <w:rPr>
+          <w:rFonts w:ascii="Times New Roman" w:eastAsia="Calibri" w:hAnsi="Times New Roman" w:cs="Times New Roman"/>
+          <w:sz w:val="24"/>
+          <w:szCs w:val="24"/>
+        </w:rPr>
+        <w:t xml:space="preserve"> to shift conflict resolution from dominati</w:t>
       </w:r>
       <w:r>
         <w:rPr>
@@ -4460,6 +5042,14 @@
           <w:sz w:val="24"/>
           <w:szCs w:val="24"/>
         </w:rPr>
+        <w:t xml:space="preserve">at least </w:t>
+      </w:r>
+      <w:r>
+        <w:rPr>
+          <w:rFonts w:ascii="Times New Roman" w:eastAsia="Calibri" w:hAnsi="Times New Roman" w:cs="Times New Roman"/>
+          <w:sz w:val="24"/>
+          <w:szCs w:val="24"/>
+        </w:rPr>
         <w:t>two</w:t>
       </w:r>
       <w:r>
@@ -4600,32 +5190,48 @@
           <w:sz w:val="24"/>
           <w:szCs w:val="24"/>
         </w:rPr>
-        <w:br/>
-      </w:r>
-      <w:r>
-        <w:rPr>
-          <w:rFonts w:ascii="Times New Roman" w:eastAsia="Calibri" w:hAnsi="Times New Roman" w:cs="Times New Roman"/>
-          <w:sz w:val="24"/>
-          <w:szCs w:val="24"/>
-        </w:rPr>
-        <w:t>(De Bono, 1999).</w:t>
-      </w:r>
-      <w:r>
-        <w:rPr>
-          <w:rFonts w:ascii="Times New Roman" w:eastAsia="Calibri" w:hAnsi="Times New Roman" w:cs="Times New Roman"/>
-          <w:sz w:val="24"/>
-          <w:szCs w:val="24"/>
-        </w:rPr>
-        <w:t xml:space="preserve">  This is a creativity technique that shifts the interaction from the “what is” nature of adversarial argumentation to the “what can be” focus of what de Bono calls parallel </w:t>
-      </w:r>
-      <w:r>
-        <w:rPr>
-          <w:rFonts w:ascii="Times New Roman" w:eastAsia="Calibri" w:hAnsi="Times New Roman" w:cs="Times New Roman"/>
-          <w:sz w:val="24"/>
-          <w:szCs w:val="24"/>
-        </w:rPr>
         <w:lastRenderedPageBreak/>
-        <w:t xml:space="preserve">thinking. </w:t>
+        <w:t>developed by Edward de Bono</w:t>
+      </w:r>
+      <w:r>
+        <w:rPr>
+          <w:rFonts w:ascii="Times New Roman" w:eastAsia="Calibri" w:hAnsi="Times New Roman" w:cs="Times New Roman"/>
+          <w:sz w:val="24"/>
+          <w:szCs w:val="24"/>
+        </w:rPr>
+        <w:t>.</w:t>
+      </w:r>
+      <w:r>
+        <w:rPr>
+          <w:rFonts w:ascii="Times New Roman" w:eastAsia="Calibri" w:hAnsi="Times New Roman" w:cs="Times New Roman"/>
+          <w:sz w:val="24"/>
+          <w:szCs w:val="24"/>
+        </w:rPr>
+        <w:t xml:space="preserve">  This is a creativity technique that shifts the interaction from the “what is” nature of adversarial argumentation to the “what can be” focus of what de Bono calls parallel thinking</w:t>
+      </w:r>
+      <w:r>
+        <w:rPr>
+          <w:rFonts w:ascii="Times New Roman" w:eastAsia="Calibri" w:hAnsi="Times New Roman" w:cs="Times New Roman"/>
+          <w:sz w:val="24"/>
+          <w:szCs w:val="24"/>
+        </w:rPr>
+        <w:t xml:space="preserve"> </w:t>
+      </w:r>
+      <w:r>
+        <w:rPr>
+          <w:rFonts w:ascii="Times New Roman" w:eastAsia="Calibri" w:hAnsi="Times New Roman" w:cs="Times New Roman"/>
+          <w:sz w:val="24"/>
+          <w:szCs w:val="24"/>
+        </w:rPr>
+        <w:t>(De Bono, 1999)</w:t>
+      </w:r>
+      <w:r>
+        <w:rPr>
+          <w:rFonts w:ascii="Times New Roman" w:eastAsia="Calibri" w:hAnsi="Times New Roman" w:cs="Times New Roman"/>
+          <w:sz w:val="24"/>
+          <w:szCs w:val="24"/>
+        </w:rPr>
+        <w:t xml:space="preserve">. </w:t>
       </w:r>
       <w:r>
         <w:rPr>
@@ -4652,31 +5258,39 @@
           <w:sz w:val="24"/>
           <w:szCs w:val="24"/>
         </w:rPr>
-        <w:t xml:space="preserve">Finally, I intend to apply the principles I’ve outlined to my status as a manager </w:t>
-      </w:r>
-      <w:r>
-        <w:rPr>
-          <w:rFonts w:ascii="Times New Roman" w:eastAsia="Calibri" w:hAnsi="Times New Roman" w:cs="Times New Roman"/>
-          <w:sz w:val="24"/>
-          <w:szCs w:val="24"/>
-        </w:rPr>
-        <w:t>to create conditions in which organization members can exercise their right to effectuate change within the</w:t>
-      </w:r>
-      <w:r>
-        <w:rPr>
-          <w:rFonts w:ascii="Times New Roman" w:eastAsia="Calibri" w:hAnsi="Times New Roman" w:cs="Times New Roman"/>
-          <w:sz w:val="24"/>
-          <w:szCs w:val="24"/>
-        </w:rPr>
-        <w:t xml:space="preserve"> organization </w:t>
-      </w:r>
-      <w:r>
-        <w:rPr>
-          <w:rFonts w:ascii="Times New Roman" w:eastAsia="Calibri" w:hAnsi="Times New Roman" w:cs="Times New Roman"/>
-          <w:sz w:val="24"/>
-          <w:szCs w:val="24"/>
-        </w:rPr>
-        <w:t xml:space="preserve">if they so choose.  I believe I can achieve this </w:t>
+        <w:t>Finally</w:t>
+      </w:r>
+      <w:r>
+        <w:rPr>
+          <w:rFonts w:ascii="Times New Roman" w:eastAsia="Calibri" w:hAnsi="Times New Roman" w:cs="Times New Roman"/>
+          <w:sz w:val="24"/>
+          <w:szCs w:val="24"/>
+        </w:rPr>
+        <w:t>, I intend to apply the principles I’ve outlined to my status as a manager</w:t>
+      </w:r>
+      <w:r>
+        <w:rPr>
+          <w:rFonts w:ascii="Times New Roman" w:eastAsia="Calibri" w:hAnsi="Times New Roman" w:cs="Times New Roman"/>
+          <w:sz w:val="24"/>
+          <w:szCs w:val="24"/>
+        </w:rPr>
+        <w:t xml:space="preserve"> in various organizational contexts</w:t>
+      </w:r>
+      <w:r>
+        <w:rPr>
+          <w:rFonts w:ascii="Times New Roman" w:eastAsia="Calibri" w:hAnsi="Times New Roman" w:cs="Times New Roman"/>
+          <w:sz w:val="24"/>
+          <w:szCs w:val="24"/>
+        </w:rPr>
+        <w:t xml:space="preserve"> </w:t>
+      </w:r>
+      <w:r>
+        <w:rPr>
+          <w:rFonts w:ascii="Times New Roman" w:eastAsia="Calibri" w:hAnsi="Times New Roman" w:cs="Times New Roman"/>
+          <w:sz w:val="24"/>
+          <w:szCs w:val="24"/>
+        </w:rPr>
+        <w:t xml:space="preserve">to create conditions in which organization members can exercise their right to effectuate change within the organization if they so choose.  I believe I can achieve this </w:t>
       </w:r>
       <w:r>
         <w:rPr>
@@ -4875,7 +5489,64 @@
           <w:sz w:val="24"/>
           <w:szCs w:val="24"/>
         </w:rPr>
-        <w:t>inform subordinates in the organizational hierarchy of the ultimate objective of projects and tasks.  This will enable them to deviate from plans and propose alternative actions when necessary.</w:t>
+        <w:t>inform subordinates in the organizational hierarchy of the ultimate objective of projects</w:t>
+      </w:r>
+      <w:r>
+        <w:rPr>
+          <w:rFonts w:ascii="Times New Roman" w:eastAsia="Calibri" w:hAnsi="Times New Roman" w:cs="Times New Roman"/>
+          <w:sz w:val="24"/>
+          <w:szCs w:val="24"/>
+        </w:rPr>
+        <w:t>,</w:t>
+      </w:r>
+      <w:r>
+        <w:rPr>
+          <w:rFonts w:ascii="Times New Roman" w:eastAsia="Calibri" w:hAnsi="Times New Roman" w:cs="Times New Roman"/>
+          <w:sz w:val="24"/>
+          <w:szCs w:val="24"/>
+        </w:rPr>
+        <w:t xml:space="preserve"> tasks</w:t>
+      </w:r>
+      <w:r>
+        <w:rPr>
+          <w:rFonts w:ascii="Times New Roman" w:eastAsia="Calibri" w:hAnsi="Times New Roman" w:cs="Times New Roman"/>
+          <w:sz w:val="24"/>
+          <w:szCs w:val="24"/>
+        </w:rPr>
+        <w:t xml:space="preserve">, and </w:t>
+      </w:r>
+      <w:r>
+        <w:rPr>
+          <w:rFonts w:ascii="Times New Roman" w:eastAsia="Calibri" w:hAnsi="Times New Roman" w:cs="Times New Roman"/>
+          <w:sz w:val="24"/>
+          <w:szCs w:val="24"/>
+        </w:rPr>
+        <w:lastRenderedPageBreak/>
+        <w:t>decision challenges</w:t>
+      </w:r>
+      <w:r>
+        <w:rPr>
+          <w:rFonts w:ascii="Times New Roman" w:eastAsia="Calibri" w:hAnsi="Times New Roman" w:cs="Times New Roman"/>
+          <w:sz w:val="24"/>
+          <w:szCs w:val="24"/>
+        </w:rPr>
+        <w:t xml:space="preserve">.  This will enable them to deviate from plans and propose </w:t>
+      </w:r>
+      <w:r>
+        <w:rPr>
+          <w:rFonts w:ascii="Times New Roman" w:eastAsia="Calibri" w:hAnsi="Times New Roman" w:cs="Times New Roman"/>
+          <w:sz w:val="24"/>
+          <w:szCs w:val="24"/>
+        </w:rPr>
+        <w:t xml:space="preserve">prudent </w:t>
+      </w:r>
+      <w:r>
+        <w:rPr>
+          <w:rFonts w:ascii="Times New Roman" w:eastAsia="Calibri" w:hAnsi="Times New Roman" w:cs="Times New Roman"/>
+          <w:sz w:val="24"/>
+          <w:szCs w:val="24"/>
+        </w:rPr>
+        <w:t>alternative actions when necessary.</w:t>
       </w:r>
     </w:p>
     <w:p>
@@ -4894,16 +5565,23 @@
           <w:sz w:val="24"/>
           <w:szCs w:val="24"/>
         </w:rPr>
-        <w:t xml:space="preserve">Lastly, I will strive to create an environment where subordinates have options to express opinions and concerns about the activities of the organization without feeling the need to employ </w:t>
-      </w:r>
-      <w:r>
-        <w:rPr>
-          <w:rFonts w:ascii="Times New Roman" w:eastAsia="Calibri" w:hAnsi="Times New Roman" w:cs="Times New Roman"/>
-          <w:sz w:val="24"/>
-          <w:szCs w:val="24"/>
-        </w:rPr>
-        <w:lastRenderedPageBreak/>
-        <w:t xml:space="preserve">guerilla methods.  I believe </w:t>
+        <w:t xml:space="preserve">Lastly, I will strive to create an environment where subordinates have options to express </w:t>
+      </w:r>
+      <w:r>
+        <w:rPr>
+          <w:rFonts w:ascii="Times New Roman" w:eastAsia="Calibri" w:hAnsi="Times New Roman" w:cs="Times New Roman"/>
+          <w:sz w:val="24"/>
+          <w:szCs w:val="24"/>
+        </w:rPr>
+        <w:t xml:space="preserve">their </w:t>
+      </w:r>
+      <w:r>
+        <w:rPr>
+          <w:rFonts w:ascii="Times New Roman" w:eastAsia="Calibri" w:hAnsi="Times New Roman" w:cs="Times New Roman"/>
+          <w:sz w:val="24"/>
+          <w:szCs w:val="24"/>
+        </w:rPr>
+        <w:t xml:space="preserve">opinions and concerns about the activities of the organization without feeling the need to employ guerilla methods.  I believe </w:t>
       </w:r>
       <w:r>
         <w:rPr>
@@ -4935,7 +5613,23 @@
           <w:sz w:val="24"/>
           <w:szCs w:val="24"/>
         </w:rPr>
-        <w:t>This includes providing channels that subordinates in the organizational hierarchy can use to provide information and opinions anonymously.  I also plan to share</w:t>
+        <w:t>This includes providing channels that subordinates in the organizational hierarchy can use to provide information a</w:t>
+      </w:r>
+      <w:r>
+        <w:rPr>
+          <w:rFonts w:ascii="Times New Roman" w:eastAsia="Calibri" w:hAnsi="Times New Roman" w:cs="Times New Roman"/>
+          <w:sz w:val="24"/>
+          <w:szCs w:val="24"/>
+        </w:rPr>
+        <w:t>nd opinions anonymously.  I</w:t>
+      </w:r>
+      <w:r>
+        <w:rPr>
+          <w:rFonts w:ascii="Times New Roman" w:eastAsia="Calibri" w:hAnsi="Times New Roman" w:cs="Times New Roman"/>
+          <w:sz w:val="24"/>
+          <w:szCs w:val="24"/>
+        </w:rPr>
+        <w:t xml:space="preserve"> plan to share</w:t>
       </w:r>
       <w:r>
         <w:rPr>
@@ -4951,15 +5645,127 @@
           <w:sz w:val="24"/>
           <w:szCs w:val="24"/>
         </w:rPr>
-        <w:t xml:space="preserve"> group and incorporate it into deliberations and decision-making to demonstrate a genuine desire to act with the best information and hopefully alleviate any concerns that individuals might have about offering unpleasant feedback.  Additionally, I will try to adopt the suggestions of subordinates whenever possible, even when those suggestions are different than an approach that I might prefer</w:t>
-      </w:r>
-      <w:r>
-        <w:rPr>
-          <w:rFonts w:ascii="Times New Roman" w:eastAsia="Calibri" w:hAnsi="Times New Roman" w:cs="Times New Roman"/>
-          <w:sz w:val="24"/>
-          <w:szCs w:val="24"/>
-        </w:rPr>
-        <w:t xml:space="preserve"> if they achieve the same ends.  In situations where I elect not to implement a suggestion or simply cannot, I will take time to explain the reasons for my decision.  These actions will hopefully make individuals feel that they can influence the organization without having to resort to guerilla activity.</w:t>
+        <w:t xml:space="preserve"> group and incorporate it into </w:t>
+      </w:r>
+      <w:r>
+        <w:rPr>
+          <w:rFonts w:ascii="Times New Roman" w:eastAsia="Calibri" w:hAnsi="Times New Roman" w:cs="Times New Roman"/>
+          <w:sz w:val="24"/>
+          <w:szCs w:val="24"/>
+        </w:rPr>
+        <w:t xml:space="preserve">discussions, </w:t>
+      </w:r>
+      <w:r>
+        <w:rPr>
+          <w:rFonts w:ascii="Times New Roman" w:eastAsia="Calibri" w:hAnsi="Times New Roman" w:cs="Times New Roman"/>
+          <w:sz w:val="24"/>
+          <w:szCs w:val="24"/>
+        </w:rPr>
+        <w:t>deliberations</w:t>
+      </w:r>
+      <w:r>
+        <w:rPr>
+          <w:rFonts w:ascii="Times New Roman" w:eastAsia="Calibri" w:hAnsi="Times New Roman" w:cs="Times New Roman"/>
+          <w:sz w:val="24"/>
+          <w:szCs w:val="24"/>
+        </w:rPr>
+        <w:t>,</w:t>
+      </w:r>
+      <w:r>
+        <w:rPr>
+          <w:rFonts w:ascii="Times New Roman" w:eastAsia="Calibri" w:hAnsi="Times New Roman" w:cs="Times New Roman"/>
+          <w:sz w:val="24"/>
+          <w:szCs w:val="24"/>
+        </w:rPr>
+        <w:t xml:space="preserve"> and decision-making to demonstrate a genuine desire to ac</w:t>
+      </w:r>
+      <w:r>
+        <w:rPr>
+          <w:rFonts w:ascii="Times New Roman" w:eastAsia="Calibri" w:hAnsi="Times New Roman" w:cs="Times New Roman"/>
+          <w:sz w:val="24"/>
+          <w:szCs w:val="24"/>
+        </w:rPr>
+        <w:t>t with the best information.  H</w:t>
+      </w:r>
+      <w:r>
+        <w:rPr>
+          <w:rFonts w:ascii="Times New Roman" w:eastAsia="Calibri" w:hAnsi="Times New Roman" w:cs="Times New Roman"/>
+          <w:sz w:val="24"/>
+          <w:szCs w:val="24"/>
+        </w:rPr>
+        <w:t>opefully</w:t>
+      </w:r>
+      <w:r>
+        <w:rPr>
+          <w:rFonts w:ascii="Times New Roman" w:eastAsia="Calibri" w:hAnsi="Times New Roman" w:cs="Times New Roman"/>
+          <w:sz w:val="24"/>
+          <w:szCs w:val="24"/>
+        </w:rPr>
+        <w:t xml:space="preserve"> this will</w:t>
+      </w:r>
+      <w:r>
+        <w:rPr>
+          <w:rFonts w:ascii="Times New Roman" w:eastAsia="Calibri" w:hAnsi="Times New Roman" w:cs="Times New Roman"/>
+          <w:sz w:val="24"/>
+          <w:szCs w:val="24"/>
+        </w:rPr>
+        <w:t xml:space="preserve"> alleviate any concerns that individuals might have about offering unpleasant feedback</w:t>
+      </w:r>
+      <w:r>
+        <w:rPr>
+          <w:rFonts w:ascii="Times New Roman" w:eastAsia="Calibri" w:hAnsi="Times New Roman" w:cs="Times New Roman"/>
+          <w:sz w:val="24"/>
+          <w:szCs w:val="24"/>
+        </w:rPr>
+        <w:t xml:space="preserve"> for fear of a “kill the messenger” response</w:t>
+      </w:r>
+      <w:r>
+        <w:rPr>
+          <w:rFonts w:ascii="Times New Roman" w:eastAsia="Calibri" w:hAnsi="Times New Roman" w:cs="Times New Roman"/>
+          <w:sz w:val="24"/>
+          <w:szCs w:val="24"/>
+        </w:rPr>
+        <w:t>.  Additionally, I will try to adopt the suggestions of subordinates whenever possible, even when those suggestions are different than an approach that I might prefer</w:t>
+      </w:r>
+      <w:r>
+        <w:rPr>
+          <w:rFonts w:ascii="Times New Roman" w:eastAsia="Calibri" w:hAnsi="Times New Roman" w:cs="Times New Roman"/>
+          <w:sz w:val="24"/>
+          <w:szCs w:val="24"/>
+        </w:rPr>
+        <w:t xml:space="preserve"> if they achieve the same ends.  In situations where I elect not to implement a suggestion or simply cannot</w:t>
+      </w:r>
+      <w:r>
+        <w:rPr>
+          <w:rFonts w:ascii="Times New Roman" w:eastAsia="Calibri" w:hAnsi="Times New Roman" w:cs="Times New Roman"/>
+          <w:sz w:val="24"/>
+          <w:szCs w:val="24"/>
+        </w:rPr>
+        <w:t xml:space="preserve"> do so</w:t>
+      </w:r>
+      <w:r>
+        <w:rPr>
+          <w:rFonts w:ascii="Times New Roman" w:eastAsia="Calibri" w:hAnsi="Times New Roman" w:cs="Times New Roman"/>
+          <w:sz w:val="24"/>
+          <w:szCs w:val="24"/>
+        </w:rPr>
+        <w:t xml:space="preserve">, I will take time to explain the reasons for my decision.  </w:t>
+      </w:r>
+      <w:r>
+        <w:rPr>
+          <w:rFonts w:ascii="Times New Roman" w:eastAsia="Calibri" w:hAnsi="Times New Roman" w:cs="Times New Roman"/>
+          <w:sz w:val="24"/>
+          <w:szCs w:val="24"/>
+        </w:rPr>
+        <w:t>I believe t</w:t>
+      </w:r>
+      <w:r>
+        <w:rPr>
+          <w:rFonts w:ascii="Times New Roman" w:eastAsia="Calibri" w:hAnsi="Times New Roman" w:cs="Times New Roman"/>
+          <w:sz w:val="24"/>
+          <w:szCs w:val="24"/>
+        </w:rPr>
+        <w:t>hese actions will make individuals feel that they can influence the organization without having to resort to guerilla activity.</w:t>
       </w:r>
     </w:p>
     <w:p>
@@ -5042,6 +5848,14 @@
           <w:sz w:val="24"/>
           <w:szCs w:val="24"/>
         </w:rPr>
+        <w:t xml:space="preserve">the objectives of an </w:t>
+      </w:r>
+      <w:r>
+        <w:rPr>
+          <w:rFonts w:ascii="Times New Roman" w:eastAsia="Calibri" w:hAnsi="Times New Roman" w:cs="Times New Roman"/>
+          <w:sz w:val="24"/>
+          <w:szCs w:val="24"/>
+        </w:rPr>
         <w:t>organizati</w:t>
       </w:r>
       <w:r>
@@ -5050,7 +5864,7 @@
           <w:sz w:val="24"/>
           <w:szCs w:val="24"/>
         </w:rPr>
-        <w:t>onal objectives and effectuate</w:t>
+        <w:t>on and effectuate</w:t>
       </w:r>
       <w:r>
         <w:rPr>
@@ -5074,7 +5888,16 @@
           <w:sz w:val="24"/>
           <w:szCs w:val="24"/>
         </w:rPr>
-        <w:t>change to achieve those objectives</w:t>
+        <w:t xml:space="preserve">change to </w:t>
+      </w:r>
+      <w:r>
+        <w:rPr>
+          <w:rFonts w:ascii="Times New Roman" w:eastAsia="Calibri" w:hAnsi="Times New Roman" w:cs="Times New Roman"/>
+          <w:sz w:val="24"/>
+          <w:szCs w:val="24"/>
+        </w:rPr>
+        <w:lastRenderedPageBreak/>
+        <w:t>achieve those objectives</w:t>
       </w:r>
       <w:r>
         <w:rPr>
@@ -5122,7 +5945,23 @@
           <w:sz w:val="24"/>
           <w:szCs w:val="24"/>
         </w:rPr>
-        <w:t xml:space="preserve"> organization</w:t>
+        <w:t xml:space="preserve"> </w:t>
+      </w:r>
+      <w:r>
+        <w:rPr>
+          <w:rFonts w:ascii="Times New Roman" w:eastAsia="Calibri" w:hAnsi="Times New Roman" w:cs="Times New Roman"/>
+          <w:sz w:val="24"/>
+          <w:szCs w:val="24"/>
+        </w:rPr>
+        <w:t xml:space="preserve">this does not obligate </w:t>
+      </w:r>
+      <w:r>
+        <w:rPr>
+          <w:rFonts w:ascii="Times New Roman" w:eastAsia="Calibri" w:hAnsi="Times New Roman" w:cs="Times New Roman"/>
+          <w:sz w:val="24"/>
+          <w:szCs w:val="24"/>
+        </w:rPr>
+        <w:t>organization</w:t>
       </w:r>
       <w:r>
         <w:rPr>
@@ -5138,15 +5977,55 @@
           <w:sz w:val="24"/>
           <w:szCs w:val="24"/>
         </w:rPr>
-        <w:t xml:space="preserve"> are not obligated to act on their warrant</w:t>
-      </w:r>
-      <w:r>
-        <w:rPr>
-          <w:rFonts w:ascii="Times New Roman" w:eastAsia="Calibri" w:hAnsi="Times New Roman" w:cs="Times New Roman"/>
-          <w:sz w:val="24"/>
-          <w:szCs w:val="24"/>
-        </w:rPr>
-        <w:t xml:space="preserve"> in all situations and the organization can still function if members do not exercise their right.</w:t>
+        <w:t xml:space="preserve"> </w:t>
+      </w:r>
+      <w:r>
+        <w:rPr>
+          <w:rFonts w:ascii="Times New Roman" w:eastAsia="Calibri" w:hAnsi="Times New Roman" w:cs="Times New Roman"/>
+          <w:sz w:val="24"/>
+          <w:szCs w:val="24"/>
+        </w:rPr>
+        <w:t>to act on their warrant</w:t>
+      </w:r>
+      <w:r>
+        <w:rPr>
+          <w:rFonts w:ascii="Times New Roman" w:eastAsia="Calibri" w:hAnsi="Times New Roman" w:cs="Times New Roman"/>
+          <w:sz w:val="24"/>
+          <w:szCs w:val="24"/>
+        </w:rPr>
+        <w:t xml:space="preserve"> in </w:t>
+      </w:r>
+      <w:r>
+        <w:rPr>
+          <w:rFonts w:ascii="Times New Roman" w:eastAsia="Calibri" w:hAnsi="Times New Roman" w:cs="Times New Roman"/>
+          <w:sz w:val="24"/>
+          <w:szCs w:val="24"/>
+        </w:rPr>
+        <w:t>every or any situation</w:t>
+      </w:r>
+      <w:r>
+        <w:rPr>
+          <w:rFonts w:ascii="Times New Roman" w:eastAsia="Calibri" w:hAnsi="Times New Roman" w:cs="Times New Roman"/>
+          <w:sz w:val="24"/>
+          <w:szCs w:val="24"/>
+        </w:rPr>
+        <w:t xml:space="preserve"> </w:t>
+      </w:r>
+      <w:r>
+        <w:rPr>
+          <w:rFonts w:ascii="Times New Roman" w:eastAsia="Calibri" w:hAnsi="Times New Roman" w:cs="Times New Roman"/>
+          <w:sz w:val="24"/>
+          <w:szCs w:val="24"/>
+        </w:rPr>
+        <w:t xml:space="preserve">but </w:t>
+      </w:r>
+      <w:r>
+        <w:rPr>
+          <w:rFonts w:ascii="Times New Roman" w:eastAsia="Calibri" w:hAnsi="Times New Roman" w:cs="Times New Roman"/>
+          <w:sz w:val="24"/>
+          <w:szCs w:val="24"/>
+        </w:rPr>
+        <w:t>the organization can still function if members do not exercise their right.</w:t>
       </w:r>
     </w:p>
     <w:p>
@@ -5165,7 +6044,6 @@
           <w:sz w:val="24"/>
           <w:szCs w:val="24"/>
         </w:rPr>
-        <w:lastRenderedPageBreak/>
         <w:t>This principle</w:t>
       </w:r>
       <w:r>
@@ -5182,7 +6060,23 @@
           <w:sz w:val="24"/>
           <w:szCs w:val="24"/>
         </w:rPr>
-        <w:t xml:space="preserve"> provides an alternative perspective for </w:t>
+        <w:t xml:space="preserve"> </w:t>
+      </w:r>
+      <w:r>
+        <w:rPr>
+          <w:rFonts w:ascii="Times New Roman" w:eastAsia="Calibri" w:hAnsi="Times New Roman" w:cs="Times New Roman"/>
+          <w:sz w:val="24"/>
+          <w:szCs w:val="24"/>
+        </w:rPr>
+        <w:t xml:space="preserve">to effectuate change </w:t>
+      </w:r>
+      <w:r>
+        <w:rPr>
+          <w:rFonts w:ascii="Times New Roman" w:eastAsia="Calibri" w:hAnsi="Times New Roman" w:cs="Times New Roman"/>
+          <w:sz w:val="24"/>
+          <w:szCs w:val="24"/>
+        </w:rPr>
+        <w:t xml:space="preserve">provides an alternative perspective for </w:t>
       </w:r>
       <w:r>
         <w:rPr>
@@ -5214,7 +6108,15 @@
           <w:sz w:val="24"/>
           <w:szCs w:val="24"/>
         </w:rPr>
-        <w:t xml:space="preserve"> such as </w:t>
+        <w:t>.  As I set it, the principle address at least six organization dysfunctions.  These include</w:t>
+      </w:r>
+      <w:r>
+        <w:rPr>
+          <w:rFonts w:ascii="Times New Roman" w:eastAsia="Calibri" w:hAnsi="Times New Roman" w:cs="Times New Roman"/>
+          <w:sz w:val="24"/>
+          <w:szCs w:val="24"/>
+        </w:rPr>
+        <w:t xml:space="preserve"> </w:t>
       </w:r>
       <w:r>
         <w:rPr>
@@ -5254,7 +6156,31 @@
           <w:sz w:val="24"/>
           <w:szCs w:val="24"/>
         </w:rPr>
-        <w:t xml:space="preserve"> to environmental change, whistleblowing, and resolving ethical dilemmas.  </w:t>
+        <w:t xml:space="preserve"> to environmental change, whistleblowing</w:t>
+      </w:r>
+      <w:r>
+        <w:rPr>
+          <w:rFonts w:ascii="Times New Roman" w:eastAsia="Calibri" w:hAnsi="Times New Roman" w:cs="Times New Roman"/>
+          <w:sz w:val="24"/>
+          <w:szCs w:val="24"/>
+        </w:rPr>
+        <w:t xml:space="preserve"> by organization members</w:t>
+      </w:r>
+      <w:r>
+        <w:rPr>
+          <w:rFonts w:ascii="Times New Roman" w:eastAsia="Calibri" w:hAnsi="Times New Roman" w:cs="Times New Roman"/>
+          <w:sz w:val="24"/>
+          <w:szCs w:val="24"/>
+        </w:rPr>
+        <w:t xml:space="preserve">, and resolving ethical dilemmas.  </w:t>
+      </w:r>
+      <w:r>
+        <w:rPr>
+          <w:rFonts w:ascii="Times New Roman" w:eastAsia="Calibri" w:hAnsi="Times New Roman" w:cs="Times New Roman"/>
+          <w:sz w:val="24"/>
+          <w:szCs w:val="24"/>
+        </w:rPr>
+        <w:t xml:space="preserve">Finally, </w:t>
       </w:r>
       <w:r>
         <w:rPr>
@@ -6152,7 +7078,7 @@
         <w:noProof/>
         <w:sz w:val="24"/>
       </w:rPr>
-      <w:t>2</w:t>
+      <w:t>17</w:t>
     </w:r>
     <w:r>
       <w:rPr>
@@ -6969,7 +7895,7 @@
 </file>
 
 <file path=customXml/itemProps1.xml><?xml version="1.0" encoding="utf-8"?>
-<ds:datastoreItem xmlns:ds="http://schemas.openxmlformats.org/officeDocument/2006/customXml" ds:itemID="{BBB8A85C-73B4-420C-B078-08ECE4890F49}">
+<ds:datastoreItem xmlns:ds="http://schemas.openxmlformats.org/officeDocument/2006/customXml" ds:itemID="{0EC2CC20-7304-4078-8B2A-708ADC14ED15}">
   <ds:schemaRefs>
     <ds:schemaRef ds:uri="http://schemas.openxmlformats.org/officeDocument/2006/bibliography"/>
   </ds:schemaRefs>

</xml_diff>